<commit_message>
It now reacts to the microcontroller. Yay!
</commit_message>
<xml_diff>
--- a/Documents/Hardware Testing.docx
+++ b/Documents/Hardware Testing.docx
@@ -522,7 +522,10 @@
           </w:tcPr>
           <w:p>
             <w:pPr>
-              <w:jc w:val="center"/>
+              <w:tabs>
+                <w:tab w:val="center" w:pos="1062"/>
+                <w:tab w:val="right" w:pos="2124"/>
+              </w:tabs>
               <w:cnfStyle w:val="000000000000" w:firstRow="0" w:lastRow="0" w:firstColumn="0" w:lastColumn="0" w:oddVBand="0" w:evenVBand="0" w:oddHBand="0" w:evenHBand="0" w:firstRowFirstColumn="0" w:firstRowLastColumn="0" w:lastRowFirstColumn="0" w:lastRowLastColumn="0"/>
               <w:rPr>
                 <w:rFonts w:cs="Times New Roman"/>
@@ -532,6 +535,12 @@
               <w:rPr>
                 <w:rFonts w:cs="Times New Roman"/>
               </w:rPr>
+              <w:tab/>
+            </w:r>
+            <w:r>
+              <w:rPr>
+                <w:rFonts w:cs="Times New Roman"/>
+              </w:rPr>
               <w:t>GPIO</w:t>
             </w:r>
             <w:r>
@@ -539,6 +548,12 @@
                 <w:rFonts w:cs="Times New Roman"/>
               </w:rPr>
               <w:t>0</w:t>
+            </w:r>
+            <w:r>
+              <w:rPr>
+                <w:rFonts w:cs="Times New Roman"/>
+              </w:rPr>
+              <w:tab/>
             </w:r>
           </w:p>
         </w:tc>
@@ -980,15 +995,7 @@
                 <w:sz w:val="24"/>
                 <w:szCs w:val="24"/>
               </w:rPr>
-              <w:t>LD</w:t>
-            </w:r>
-            <w:r>
-              <w:rPr>
-                <w:rFonts w:cs="Times New Roman"/>
-                <w:sz w:val="24"/>
-                <w:szCs w:val="24"/>
-              </w:rPr>
-              <w:t>3</w:t>
+              <w:t>LD3</w:t>
             </w:r>
           </w:p>
         </w:tc>
@@ -1080,15 +1087,7 @@
                 <w:sz w:val="24"/>
                 <w:szCs w:val="24"/>
               </w:rPr>
-              <w:t>LD</w:t>
-            </w:r>
-            <w:r>
-              <w:rPr>
-                <w:rFonts w:cs="Times New Roman"/>
-                <w:sz w:val="24"/>
-                <w:szCs w:val="24"/>
-              </w:rPr>
-              <w:t>2</w:t>
+              <w:t>LD2</w:t>
             </w:r>
           </w:p>
         </w:tc>
@@ -1177,15 +1176,7 @@
                 <w:sz w:val="24"/>
                 <w:szCs w:val="24"/>
               </w:rPr>
-              <w:t>LD</w:t>
-            </w:r>
-            <w:r>
-              <w:rPr>
-                <w:rFonts w:cs="Times New Roman"/>
-                <w:sz w:val="24"/>
-                <w:szCs w:val="24"/>
-              </w:rPr>
-              <w:t>1</w:t>
+              <w:t>LD1</w:t>
             </w:r>
           </w:p>
         </w:tc>
@@ -1372,15 +1363,7 @@
                 <w:sz w:val="24"/>
                 <w:szCs w:val="24"/>
               </w:rPr>
-              <w:t>AR</w:t>
-            </w:r>
-            <w:r>
-              <w:rPr>
-                <w:rFonts w:cs="Times New Roman"/>
-                <w:sz w:val="24"/>
-                <w:szCs w:val="24"/>
-              </w:rPr>
-              <w:t>4</w:t>
+              <w:t>AR4</w:t>
             </w:r>
           </w:p>
         </w:tc>
@@ -1478,15 +1461,7 @@
                 <w:sz w:val="24"/>
                 <w:szCs w:val="24"/>
               </w:rPr>
-              <w:t>AR</w:t>
-            </w:r>
-            <w:r>
-              <w:rPr>
-                <w:rFonts w:cs="Times New Roman"/>
-                <w:sz w:val="24"/>
-                <w:szCs w:val="24"/>
-              </w:rPr>
-              <w:t>5</w:t>
+              <w:t>AR5</w:t>
             </w:r>
           </w:p>
         </w:tc>
@@ -1581,15 +1556,7 @@
                 <w:sz w:val="24"/>
                 <w:szCs w:val="24"/>
               </w:rPr>
-              <w:t>AR</w:t>
-            </w:r>
-            <w:r>
-              <w:rPr>
-                <w:rFonts w:cs="Times New Roman"/>
-                <w:sz w:val="24"/>
-                <w:szCs w:val="24"/>
-              </w:rPr>
-              <w:t>6</w:t>
+              <w:t>AR6</w:t>
             </w:r>
           </w:p>
         </w:tc>
@@ -1776,15 +1743,7 @@
                 <w:sz w:val="24"/>
                 <w:szCs w:val="24"/>
               </w:rPr>
-              <w:t>AR</w:t>
-            </w:r>
-            <w:r>
-              <w:rPr>
-                <w:rFonts w:cs="Times New Roman"/>
-                <w:sz w:val="24"/>
-                <w:szCs w:val="24"/>
-              </w:rPr>
-              <w:t>7</w:t>
+              <w:t>AR7</w:t>
             </w:r>
           </w:p>
         </w:tc>
@@ -1882,15 +1841,7 @@
                 <w:sz w:val="24"/>
                 <w:szCs w:val="24"/>
               </w:rPr>
-              <w:t>AR</w:t>
-            </w:r>
-            <w:r>
-              <w:rPr>
-                <w:rFonts w:cs="Times New Roman"/>
-                <w:sz w:val="24"/>
-                <w:szCs w:val="24"/>
-              </w:rPr>
-              <w:t>8</w:t>
+              <w:t>AR8</w:t>
             </w:r>
           </w:p>
         </w:tc>
@@ -1985,15 +1936,7 @@
                 <w:sz w:val="24"/>
                 <w:szCs w:val="24"/>
               </w:rPr>
-              <w:t>AR</w:t>
-            </w:r>
-            <w:r>
-              <w:rPr>
-                <w:rFonts w:cs="Times New Roman"/>
-                <w:sz w:val="24"/>
-                <w:szCs w:val="24"/>
-              </w:rPr>
-              <w:t>9</w:t>
+              <w:t>AR9</w:t>
             </w:r>
           </w:p>
         </w:tc>
@@ -2091,15 +2034,15 @@
                 <w:sz w:val="24"/>
                 <w:szCs w:val="24"/>
               </w:rPr>
-              <w:t>AR</w:t>
-            </w:r>
-            <w:r>
-              <w:rPr>
-                <w:rFonts w:cs="Times New Roman"/>
-                <w:sz w:val="24"/>
-                <w:szCs w:val="24"/>
-              </w:rPr>
-              <w:t>10</w:t>
+              <w:t>AR1</w:t>
+            </w:r>
+            <w:r>
+              <w:rPr>
+                <w:rFonts w:cs="Times New Roman"/>
+                <w:sz w:val="24"/>
+                <w:szCs w:val="24"/>
+              </w:rPr>
+              <w:t>1</w:t>
             </w:r>
           </w:p>
         </w:tc>
@@ -2202,7 +2145,7 @@
                 <w:sz w:val="24"/>
                 <w:szCs w:val="24"/>
               </w:rPr>
-              <w:t>11</w:t>
+              <w:t>10</w:t>
             </w:r>
           </w:p>
         </w:tc>
@@ -2270,7 +2213,13 @@
               <w:rPr>
                 <w:rFonts w:cs="Times New Roman"/>
               </w:rPr>
-              <w:t>N/A</w:t>
+              <w:t>GPIO3</w:t>
+            </w:r>
+            <w:r>
+              <w:rPr>
+                <w:rFonts w:cs="Times New Roman"/>
+              </w:rPr>
+              <w:t>2</w:t>
             </w:r>
           </w:p>
         </w:tc>
@@ -2294,7 +2243,7 @@
                 <w:sz w:val="24"/>
                 <w:szCs w:val="24"/>
               </w:rPr>
-              <w:t>BTN0</w:t>
+              <w:t>AR12</w:t>
             </w:r>
           </w:p>
         </w:tc>

</xml_diff>

<commit_message>
Yay, hardware is doing things now :+1:
</commit_message>
<xml_diff>
--- a/Documents/Hardware Testing.docx
+++ b/Documents/Hardware Testing.docx
@@ -29,7 +29,13 @@
     </w:p>
     <w:p>
       <w:r>
-        <w:t xml:space="preserve">An ESP32 microcontroller is being used to interact with the dynamic hardware implementations on the Pynq-Z2. Some of the pins </w:t>
+        <w:t xml:space="preserve">An ESP32 microcontroller is being used to interact with the </w:t>
+      </w:r>
+      <w:r>
+        <w:t xml:space="preserve">static and </w:t>
+      </w:r>
+      <w:r>
+        <w:t xml:space="preserve">dynamic hardware implementations on the Pynq-Z2. Some of the pins </w:t>
       </w:r>
       <w:r>
         <w:t xml:space="preserve">of the ESP32 </w:t>
@@ -42,6 +48,47 @@
       </w:r>
       <w:r>
         <w:t>implementation will be notated with a corresponding “Pin Layout diagram.”</w:t>
+      </w:r>
+    </w:p>
+    <w:p>
+      <w:pPr>
+        <w:pStyle w:val="ListParagraph"/>
+        <w:numPr>
+          <w:ilvl w:val="0"/>
+          <w:numId w:val="2"/>
+        </w:numPr>
+      </w:pPr>
+      <w:r>
+        <w:rPr>
+          <w:b/>
+          <w:bCs/>
+        </w:rPr>
+        <w:t>SH</w:t>
+      </w:r>
+      <w:r>
+        <w:t>: “Static Hardware”</w:t>
+      </w:r>
+    </w:p>
+    <w:p>
+      <w:pPr>
+        <w:pStyle w:val="ListParagraph"/>
+        <w:numPr>
+          <w:ilvl w:val="0"/>
+          <w:numId w:val="2"/>
+        </w:numPr>
+      </w:pPr>
+      <w:r>
+        <w:rPr>
+          <w:b/>
+          <w:bCs/>
+        </w:rPr>
+        <w:t>DH</w:t>
+      </w:r>
+      <w:r>
+        <w:t>:</w:t>
+      </w:r>
+      <w:r>
+        <w:t xml:space="preserve"> “Dynamic Hardware”</w:t>
       </w:r>
     </w:p>
     <w:p>
@@ -72,7 +119,7 @@
         <w:t xml:space="preserve"> </w:t>
       </w:r>
       <w:r>
-        <w:t>-&gt;</w:t>
+        <w:sym w:font="Symbol" w:char="F0AE"/>
       </w:r>
       <w:r>
         <w:t xml:space="preserve"> </w:t>
@@ -106,16 +153,16 @@
           <w:noProof/>
         </w:rPr>
         <w:drawing>
-          <wp:anchor distT="0" distB="0" distL="114300" distR="114300" simplePos="0" relativeHeight="251658240" behindDoc="0" locked="0" layoutInCell="1" allowOverlap="1" wp14:anchorId="4F1D21E6" wp14:editId="6417BEA0">
+          <wp:anchor distT="0" distB="0" distL="114300" distR="114300" simplePos="0" relativeHeight="251658240" behindDoc="0" locked="0" layoutInCell="1" allowOverlap="1" wp14:anchorId="4F1D21E6" wp14:editId="63FB3970">
             <wp:simplePos x="0" y="0"/>
             <wp:positionH relativeFrom="margin">
               <wp:align>center</wp:align>
             </wp:positionH>
             <wp:positionV relativeFrom="paragraph">
-              <wp:posOffset>229235</wp:posOffset>
+              <wp:posOffset>246380</wp:posOffset>
             </wp:positionV>
-            <wp:extent cx="4671695" cy="4953000"/>
-            <wp:effectExtent l="19050" t="19050" r="14605" b="19050"/>
+            <wp:extent cx="4143375" cy="4392930"/>
+            <wp:effectExtent l="19050" t="19050" r="28575" b="26670"/>
             <wp:wrapTopAndBottom/>
             <wp:docPr id="1" name="Picture 1"/>
             <wp:cNvGraphicFramePr>
@@ -144,7 +191,7 @@
                   <pic:spPr bwMode="auto">
                     <a:xfrm>
                       <a:off x="0" y="0"/>
-                      <a:ext cx="4671695" cy="4953000"/>
+                      <a:ext cx="4143375" cy="4392930"/>
                     </a:xfrm>
                     <a:prstGeom prst="rect">
                       <a:avLst/>
@@ -264,6 +311,1928 @@
       </w:pPr>
       <w:r>
         <w:lastRenderedPageBreak/>
+        <w:t>S</w:t>
+      </w:r>
+      <w:r>
+        <w:t>H Implementation: “</w:t>
+      </w:r>
+      <w:proofErr w:type="spellStart"/>
+      <w:r>
+        <w:t>pBuffer_wrapper.v</w:t>
+      </w:r>
+      <w:proofErr w:type="spellEnd"/>
+      <w:r>
+        <w:t>”</w:t>
+      </w:r>
+    </w:p>
+    <w:p/>
+    <w:tbl>
+      <w:tblPr>
+        <w:tblStyle w:val="GridTable2"/>
+        <w:tblW w:w="5000" w:type="pct"/>
+        <w:tblLook w:val="04A0" w:firstRow="1" w:lastRow="0" w:firstColumn="1" w:lastColumn="0" w:noHBand="0" w:noVBand="1"/>
+      </w:tblPr>
+      <w:tblGrid>
+        <w:gridCol w:w="2340"/>
+        <w:gridCol w:w="2340"/>
+        <w:gridCol w:w="2340"/>
+        <w:gridCol w:w="1891"/>
+        <w:gridCol w:w="449"/>
+      </w:tblGrid>
+      <w:tr>
+        <w:trPr>
+          <w:gridAfter w:val="1"/>
+          <w:cnfStyle w:val="100000000000" w:firstRow="1" w:lastRow="0" w:firstColumn="0" w:lastColumn="0" w:oddVBand="0" w:evenVBand="0" w:oddHBand="0" w:evenHBand="0" w:firstRowFirstColumn="0" w:firstRowLastColumn="0" w:lastRowFirstColumn="0" w:lastRowLastColumn="0"/>
+          <w:wAfter w:w="240" w:type="pct"/>
+        </w:trPr>
+        <w:tc>
+          <w:tcPr>
+            <w:cnfStyle w:val="001000000000" w:firstRow="0" w:lastRow="0" w:firstColumn="1" w:lastColumn="0" w:oddVBand="0" w:evenVBand="0" w:oddHBand="0" w:evenHBand="0" w:firstRowFirstColumn="0" w:firstRowLastColumn="0" w:lastRowFirstColumn="0" w:lastRowLastColumn="0"/>
+            <w:tcW w:w="4760" w:type="pct"/>
+            <w:gridSpan w:val="4"/>
+            <w:tcBorders>
+              <w:bottom w:val="single" w:sz="2" w:space="0" w:color="666666" w:themeColor="text1" w:themeTint="99"/>
+            </w:tcBorders>
+          </w:tcPr>
+          <w:p>
+            <w:pPr>
+              <w:jc w:val="center"/>
+              <w:rPr>
+                <w:rFonts w:cs="Times New Roman"/>
+              </w:rPr>
+            </w:pPr>
+            <w:r>
+              <w:rPr>
+                <w:rFonts w:cs="Times New Roman"/>
+                <w:sz w:val="24"/>
+                <w:szCs w:val="24"/>
+              </w:rPr>
+              <w:t>Pin Layout</w:t>
+            </w:r>
+          </w:p>
+        </w:tc>
+      </w:tr>
+      <w:tr>
+        <w:trPr>
+          <w:cnfStyle w:val="000000100000" w:firstRow="0" w:lastRow="0" w:firstColumn="0" w:lastColumn="0" w:oddVBand="0" w:evenVBand="0" w:oddHBand="1" w:evenHBand="0" w:firstRowFirstColumn="0" w:firstRowLastColumn="0" w:lastRowFirstColumn="0" w:lastRowLastColumn="0"/>
+        </w:trPr>
+        <w:tc>
+          <w:tcPr>
+            <w:cnfStyle w:val="001000000000" w:firstRow="0" w:lastRow="0" w:firstColumn="1" w:lastColumn="0" w:oddVBand="0" w:evenVBand="0" w:oddHBand="0" w:evenHBand="0" w:firstRowFirstColumn="0" w:firstRowLastColumn="0" w:lastRowFirstColumn="0" w:lastRowLastColumn="0"/>
+            <w:tcW w:w="1250" w:type="pct"/>
+            <w:tcBorders>
+              <w:bottom w:val="single" w:sz="12" w:space="0" w:color="auto"/>
+            </w:tcBorders>
+            <w:vAlign w:val="center"/>
+          </w:tcPr>
+          <w:p>
+            <w:pPr>
+              <w:jc w:val="center"/>
+              <w:rPr>
+                <w:rFonts w:cs="Times New Roman"/>
+                <w:b w:val="0"/>
+                <w:bCs w:val="0"/>
+                <w:sz w:val="24"/>
+                <w:szCs w:val="24"/>
+              </w:rPr>
+            </w:pPr>
+            <w:r>
+              <w:rPr>
+                <w:rFonts w:cs="Times New Roman"/>
+                <w:b w:val="0"/>
+                <w:bCs w:val="0"/>
+                <w:sz w:val="24"/>
+                <w:szCs w:val="24"/>
+              </w:rPr>
+              <w:t>Data Signal Name</w:t>
+            </w:r>
+          </w:p>
+        </w:tc>
+        <w:tc>
+          <w:tcPr>
+            <w:tcW w:w="1250" w:type="pct"/>
+            <w:tcBorders>
+              <w:bottom w:val="single" w:sz="12" w:space="0" w:color="auto"/>
+            </w:tcBorders>
+            <w:vAlign w:val="center"/>
+          </w:tcPr>
+          <w:p>
+            <w:pPr>
+              <w:jc w:val="center"/>
+              <w:cnfStyle w:val="000000100000" w:firstRow="0" w:lastRow="0" w:firstColumn="0" w:lastColumn="0" w:oddVBand="0" w:evenVBand="0" w:oddHBand="1" w:evenHBand="0" w:firstRowFirstColumn="0" w:firstRowLastColumn="0" w:lastRowFirstColumn="0" w:lastRowLastColumn="0"/>
+              <w:rPr>
+                <w:rFonts w:cs="Times New Roman"/>
+                <w:sz w:val="24"/>
+                <w:szCs w:val="24"/>
+              </w:rPr>
+            </w:pPr>
+            <w:r>
+              <w:rPr>
+                <w:rFonts w:cs="Times New Roman"/>
+                <w:sz w:val="24"/>
+                <w:szCs w:val="24"/>
+              </w:rPr>
+              <w:t>ESP32 Pin</w:t>
+            </w:r>
+            <w:r>
+              <w:rPr>
+                <w:rFonts w:cs="Times New Roman"/>
+                <w:sz w:val="24"/>
+                <w:szCs w:val="24"/>
+              </w:rPr>
+              <w:t xml:space="preserve"> Name</w:t>
+            </w:r>
+          </w:p>
+          <w:p>
+            <w:pPr>
+              <w:jc w:val="center"/>
+              <w:cnfStyle w:val="000000100000" w:firstRow="0" w:lastRow="0" w:firstColumn="0" w:lastColumn="0" w:oddVBand="0" w:evenVBand="0" w:oddHBand="1" w:evenHBand="0" w:firstRowFirstColumn="0" w:firstRowLastColumn="0" w:lastRowFirstColumn="0" w:lastRowLastColumn="0"/>
+              <w:rPr>
+                <w:rFonts w:cs="Times New Roman"/>
+                <w:sz w:val="24"/>
+                <w:szCs w:val="24"/>
+              </w:rPr>
+            </w:pPr>
+            <w:r>
+              <w:rPr>
+                <w:rFonts w:cs="Times New Roman"/>
+                <w:sz w:val="24"/>
+                <w:szCs w:val="24"/>
+              </w:rPr>
+              <w:t>(if connected)</w:t>
+            </w:r>
+          </w:p>
+        </w:tc>
+        <w:tc>
+          <w:tcPr>
+            <w:tcW w:w="1250" w:type="pct"/>
+            <w:tcBorders>
+              <w:bottom w:val="single" w:sz="12" w:space="0" w:color="auto"/>
+            </w:tcBorders>
+            <w:vAlign w:val="center"/>
+          </w:tcPr>
+          <w:p>
+            <w:pPr>
+              <w:jc w:val="center"/>
+              <w:cnfStyle w:val="000000100000" w:firstRow="0" w:lastRow="0" w:firstColumn="0" w:lastColumn="0" w:oddVBand="0" w:evenVBand="0" w:oddHBand="1" w:evenHBand="0" w:firstRowFirstColumn="0" w:firstRowLastColumn="0" w:lastRowFirstColumn="0" w:lastRowLastColumn="0"/>
+              <w:rPr>
+                <w:rFonts w:cs="Times New Roman"/>
+                <w:sz w:val="24"/>
+                <w:szCs w:val="24"/>
+              </w:rPr>
+            </w:pPr>
+            <w:r>
+              <w:rPr>
+                <w:rFonts w:cs="Times New Roman"/>
+                <w:sz w:val="24"/>
+                <w:szCs w:val="24"/>
+              </w:rPr>
+              <w:t>Pynq Z2 Pin Name</w:t>
+            </w:r>
+          </w:p>
+        </w:tc>
+        <w:tc>
+          <w:tcPr>
+            <w:tcW w:w="1250" w:type="pct"/>
+            <w:gridSpan w:val="2"/>
+            <w:tcBorders>
+              <w:bottom w:val="single" w:sz="12" w:space="0" w:color="auto"/>
+            </w:tcBorders>
+            <w:vAlign w:val="center"/>
+          </w:tcPr>
+          <w:p>
+            <w:pPr>
+              <w:jc w:val="center"/>
+              <w:cnfStyle w:val="000000100000" w:firstRow="0" w:lastRow="0" w:firstColumn="0" w:lastColumn="0" w:oddVBand="0" w:evenVBand="0" w:oddHBand="1" w:evenHBand="0" w:firstRowFirstColumn="0" w:firstRowLastColumn="0" w:lastRowFirstColumn="0" w:lastRowLastColumn="0"/>
+              <w:rPr>
+                <w:rFonts w:cs="Times New Roman"/>
+                <w:sz w:val="24"/>
+                <w:szCs w:val="24"/>
+              </w:rPr>
+            </w:pPr>
+            <w:r>
+              <w:rPr>
+                <w:rFonts w:cs="Times New Roman"/>
+                <w:sz w:val="24"/>
+                <w:szCs w:val="24"/>
+              </w:rPr>
+              <w:t>Package</w:t>
+            </w:r>
+            <w:r>
+              <w:rPr>
+                <w:rFonts w:cs="Times New Roman"/>
+                <w:sz w:val="24"/>
+                <w:szCs w:val="24"/>
+              </w:rPr>
+              <w:t xml:space="preserve"> Pin</w:t>
+            </w:r>
+            <w:r>
+              <w:rPr>
+                <w:rFonts w:cs="Times New Roman"/>
+                <w:sz w:val="24"/>
+                <w:szCs w:val="24"/>
+              </w:rPr>
+              <w:t xml:space="preserve"> </w:t>
+            </w:r>
+          </w:p>
+        </w:tc>
+      </w:tr>
+      <w:tr>
+        <w:tc>
+          <w:tcPr>
+            <w:cnfStyle w:val="001000000000" w:firstRow="0" w:lastRow="0" w:firstColumn="1" w:lastColumn="0" w:oddVBand="0" w:evenVBand="0" w:oddHBand="0" w:evenHBand="0" w:firstRowFirstColumn="0" w:firstRowLastColumn="0" w:lastRowFirstColumn="0" w:lastRowLastColumn="0"/>
+            <w:tcW w:w="1250" w:type="pct"/>
+            <w:tcBorders>
+              <w:top w:val="single" w:sz="12" w:space="0" w:color="auto"/>
+            </w:tcBorders>
+          </w:tcPr>
+          <w:p>
+            <w:pPr>
+              <w:jc w:val="center"/>
+              <w:rPr>
+                <w:rFonts w:cs="Times New Roman"/>
+              </w:rPr>
+            </w:pPr>
+            <w:proofErr w:type="spellStart"/>
+            <w:r>
+              <w:rPr>
+                <w:rFonts w:cs="Times New Roman"/>
+                <w:sz w:val="24"/>
+                <w:szCs w:val="24"/>
+              </w:rPr>
+              <w:t>dataIn</w:t>
+            </w:r>
+            <w:proofErr w:type="spellEnd"/>
+            <w:r>
+              <w:rPr>
+                <w:rFonts w:cs="Times New Roman"/>
+                <w:sz w:val="24"/>
+                <w:szCs w:val="24"/>
+              </w:rPr>
+              <w:t>(3)</w:t>
+            </w:r>
+          </w:p>
+        </w:tc>
+        <w:tc>
+          <w:tcPr>
+            <w:tcW w:w="1250" w:type="pct"/>
+            <w:tcBorders>
+              <w:top w:val="single" w:sz="12" w:space="0" w:color="auto"/>
+            </w:tcBorders>
+          </w:tcPr>
+          <w:p>
+            <w:pPr>
+              <w:tabs>
+                <w:tab w:val="center" w:pos="1062"/>
+                <w:tab w:val="right" w:pos="2124"/>
+              </w:tabs>
+              <w:cnfStyle w:val="000000000000" w:firstRow="0" w:lastRow="0" w:firstColumn="0" w:lastColumn="0" w:oddVBand="0" w:evenVBand="0" w:oddHBand="0" w:evenHBand="0" w:firstRowFirstColumn="0" w:firstRowLastColumn="0" w:lastRowFirstColumn="0" w:lastRowLastColumn="0"/>
+              <w:rPr>
+                <w:rFonts w:cs="Times New Roman"/>
+              </w:rPr>
+            </w:pPr>
+            <w:r>
+              <w:rPr>
+                <w:rFonts w:cs="Times New Roman"/>
+              </w:rPr>
+              <w:tab/>
+              <w:t>GPIO0</w:t>
+            </w:r>
+            <w:r>
+              <w:rPr>
+                <w:rFonts w:cs="Times New Roman"/>
+              </w:rPr>
+              <w:tab/>
+            </w:r>
+          </w:p>
+        </w:tc>
+        <w:tc>
+          <w:tcPr>
+            <w:tcW w:w="1250" w:type="pct"/>
+            <w:tcBorders>
+              <w:top w:val="single" w:sz="12" w:space="0" w:color="auto"/>
+            </w:tcBorders>
+          </w:tcPr>
+          <w:p>
+            <w:pPr>
+              <w:jc w:val="center"/>
+              <w:cnfStyle w:val="000000000000" w:firstRow="0" w:lastRow="0" w:firstColumn="0" w:lastColumn="0" w:oddVBand="0" w:evenVBand="0" w:oddHBand="0" w:evenHBand="0" w:firstRowFirstColumn="0" w:firstRowLastColumn="0" w:lastRowFirstColumn="0" w:lastRowLastColumn="0"/>
+              <w:rPr>
+                <w:rFonts w:cs="Times New Roman"/>
+                <w:sz w:val="24"/>
+                <w:szCs w:val="24"/>
+              </w:rPr>
+            </w:pPr>
+            <w:r>
+              <w:rPr>
+                <w:rFonts w:cs="Times New Roman"/>
+                <w:sz w:val="24"/>
+                <w:szCs w:val="24"/>
+              </w:rPr>
+              <w:t>AR0</w:t>
+            </w:r>
+          </w:p>
+        </w:tc>
+        <w:tc>
+          <w:tcPr>
+            <w:tcW w:w="1250" w:type="pct"/>
+            <w:gridSpan w:val="2"/>
+            <w:tcBorders>
+              <w:top w:val="single" w:sz="12" w:space="0" w:color="auto"/>
+            </w:tcBorders>
+          </w:tcPr>
+          <w:p>
+            <w:pPr>
+              <w:jc w:val="center"/>
+              <w:cnfStyle w:val="000000000000" w:firstRow="0" w:lastRow="0" w:firstColumn="0" w:lastColumn="0" w:oddVBand="0" w:evenVBand="0" w:oddHBand="0" w:evenHBand="0" w:firstRowFirstColumn="0" w:firstRowLastColumn="0" w:lastRowFirstColumn="0" w:lastRowLastColumn="0"/>
+              <w:rPr>
+                <w:rFonts w:cs="Times New Roman"/>
+              </w:rPr>
+            </w:pPr>
+            <w:r>
+              <w:rPr>
+                <w:rFonts w:cs="Times New Roman"/>
+              </w:rPr>
+              <w:t>T14</w:t>
+            </w:r>
+          </w:p>
+        </w:tc>
+      </w:tr>
+      <w:tr>
+        <w:trPr>
+          <w:cnfStyle w:val="000000100000" w:firstRow="0" w:lastRow="0" w:firstColumn="0" w:lastColumn="0" w:oddVBand="0" w:evenVBand="0" w:oddHBand="1" w:evenHBand="0" w:firstRowFirstColumn="0" w:firstRowLastColumn="0" w:lastRowFirstColumn="0" w:lastRowLastColumn="0"/>
+        </w:trPr>
+        <w:tc>
+          <w:tcPr>
+            <w:cnfStyle w:val="001000000000" w:firstRow="0" w:lastRow="0" w:firstColumn="1" w:lastColumn="0" w:oddVBand="0" w:evenVBand="0" w:oddHBand="0" w:evenHBand="0" w:firstRowFirstColumn="0" w:firstRowLastColumn="0" w:lastRowFirstColumn="0" w:lastRowLastColumn="0"/>
+            <w:tcW w:w="1250" w:type="pct"/>
+          </w:tcPr>
+          <w:p>
+            <w:pPr>
+              <w:jc w:val="center"/>
+              <w:rPr>
+                <w:rFonts w:cs="Times New Roman"/>
+              </w:rPr>
+            </w:pPr>
+            <w:proofErr w:type="spellStart"/>
+            <w:r>
+              <w:rPr>
+                <w:rFonts w:cs="Times New Roman"/>
+                <w:sz w:val="24"/>
+                <w:szCs w:val="24"/>
+              </w:rPr>
+              <w:t>dataIn</w:t>
+            </w:r>
+            <w:proofErr w:type="spellEnd"/>
+            <w:r>
+              <w:rPr>
+                <w:rFonts w:cs="Times New Roman"/>
+                <w:sz w:val="24"/>
+                <w:szCs w:val="24"/>
+              </w:rPr>
+              <w:t>(2)</w:t>
+            </w:r>
+          </w:p>
+        </w:tc>
+        <w:tc>
+          <w:tcPr>
+            <w:tcW w:w="1250" w:type="pct"/>
+          </w:tcPr>
+          <w:p>
+            <w:pPr>
+              <w:jc w:val="center"/>
+              <w:cnfStyle w:val="000000100000" w:firstRow="0" w:lastRow="0" w:firstColumn="0" w:lastColumn="0" w:oddVBand="0" w:evenVBand="0" w:oddHBand="1" w:evenHBand="0" w:firstRowFirstColumn="0" w:firstRowLastColumn="0" w:lastRowFirstColumn="0" w:lastRowLastColumn="0"/>
+              <w:rPr>
+                <w:rFonts w:cs="Times New Roman"/>
+              </w:rPr>
+            </w:pPr>
+            <w:r>
+              <w:rPr>
+                <w:rFonts w:cs="Times New Roman"/>
+              </w:rPr>
+              <w:t>GPIO2</w:t>
+            </w:r>
+          </w:p>
+        </w:tc>
+        <w:tc>
+          <w:tcPr>
+            <w:tcW w:w="1250" w:type="pct"/>
+          </w:tcPr>
+          <w:p>
+            <w:pPr>
+              <w:jc w:val="center"/>
+              <w:cnfStyle w:val="000000100000" w:firstRow="0" w:lastRow="0" w:firstColumn="0" w:lastColumn="0" w:oddVBand="0" w:evenVBand="0" w:oddHBand="1" w:evenHBand="0" w:firstRowFirstColumn="0" w:firstRowLastColumn="0" w:lastRowFirstColumn="0" w:lastRowLastColumn="0"/>
+              <w:rPr>
+                <w:rFonts w:cs="Times New Roman"/>
+                <w:sz w:val="24"/>
+                <w:szCs w:val="24"/>
+              </w:rPr>
+            </w:pPr>
+            <w:r>
+              <w:rPr>
+                <w:rFonts w:cs="Times New Roman"/>
+                <w:sz w:val="24"/>
+                <w:szCs w:val="24"/>
+              </w:rPr>
+              <w:t>AR1</w:t>
+            </w:r>
+          </w:p>
+        </w:tc>
+        <w:tc>
+          <w:tcPr>
+            <w:tcW w:w="1250" w:type="pct"/>
+            <w:gridSpan w:val="2"/>
+          </w:tcPr>
+          <w:p>
+            <w:pPr>
+              <w:jc w:val="center"/>
+              <w:cnfStyle w:val="000000100000" w:firstRow="0" w:lastRow="0" w:firstColumn="0" w:lastColumn="0" w:oddVBand="0" w:evenVBand="0" w:oddHBand="1" w:evenHBand="0" w:firstRowFirstColumn="0" w:firstRowLastColumn="0" w:lastRowFirstColumn="0" w:lastRowLastColumn="0"/>
+              <w:rPr>
+                <w:rFonts w:cs="Times New Roman"/>
+              </w:rPr>
+            </w:pPr>
+            <w:r>
+              <w:rPr>
+                <w:rFonts w:cs="Times New Roman"/>
+              </w:rPr>
+              <w:t>U12</w:t>
+            </w:r>
+          </w:p>
+        </w:tc>
+      </w:tr>
+      <w:tr>
+        <w:tc>
+          <w:tcPr>
+            <w:cnfStyle w:val="001000000000" w:firstRow="0" w:lastRow="0" w:firstColumn="1" w:lastColumn="0" w:oddVBand="0" w:evenVBand="0" w:oddHBand="0" w:evenHBand="0" w:firstRowFirstColumn="0" w:firstRowLastColumn="0" w:lastRowFirstColumn="0" w:lastRowLastColumn="0"/>
+            <w:tcW w:w="1250" w:type="pct"/>
+          </w:tcPr>
+          <w:p>
+            <w:pPr>
+              <w:jc w:val="center"/>
+              <w:rPr>
+                <w:rFonts w:cs="Times New Roman"/>
+              </w:rPr>
+            </w:pPr>
+            <w:proofErr w:type="spellStart"/>
+            <w:r>
+              <w:rPr>
+                <w:rFonts w:cs="Times New Roman"/>
+                <w:sz w:val="24"/>
+                <w:szCs w:val="24"/>
+              </w:rPr>
+              <w:t>dataIn</w:t>
+            </w:r>
+            <w:proofErr w:type="spellEnd"/>
+            <w:r>
+              <w:rPr>
+                <w:rFonts w:cs="Times New Roman"/>
+                <w:sz w:val="24"/>
+                <w:szCs w:val="24"/>
+              </w:rPr>
+              <w:t>(1)</w:t>
+            </w:r>
+          </w:p>
+        </w:tc>
+        <w:tc>
+          <w:tcPr>
+            <w:tcW w:w="1250" w:type="pct"/>
+          </w:tcPr>
+          <w:p>
+            <w:pPr>
+              <w:jc w:val="center"/>
+              <w:cnfStyle w:val="000000000000" w:firstRow="0" w:lastRow="0" w:firstColumn="0" w:lastColumn="0" w:oddVBand="0" w:evenVBand="0" w:oddHBand="0" w:evenHBand="0" w:firstRowFirstColumn="0" w:firstRowLastColumn="0" w:lastRowFirstColumn="0" w:lastRowLastColumn="0"/>
+              <w:rPr>
+                <w:rFonts w:cs="Times New Roman"/>
+              </w:rPr>
+            </w:pPr>
+            <w:r>
+              <w:rPr>
+                <w:rFonts w:cs="Times New Roman"/>
+              </w:rPr>
+              <w:t>GPIO15</w:t>
+            </w:r>
+          </w:p>
+        </w:tc>
+        <w:tc>
+          <w:tcPr>
+            <w:tcW w:w="1250" w:type="pct"/>
+          </w:tcPr>
+          <w:p>
+            <w:pPr>
+              <w:jc w:val="center"/>
+              <w:cnfStyle w:val="000000000000" w:firstRow="0" w:lastRow="0" w:firstColumn="0" w:lastColumn="0" w:oddVBand="0" w:evenVBand="0" w:oddHBand="0" w:evenHBand="0" w:firstRowFirstColumn="0" w:firstRowLastColumn="0" w:lastRowFirstColumn="0" w:lastRowLastColumn="0"/>
+              <w:rPr>
+                <w:rFonts w:cs="Times New Roman"/>
+                <w:sz w:val="24"/>
+                <w:szCs w:val="24"/>
+              </w:rPr>
+            </w:pPr>
+            <w:r>
+              <w:rPr>
+                <w:rFonts w:cs="Times New Roman"/>
+                <w:sz w:val="24"/>
+                <w:szCs w:val="24"/>
+              </w:rPr>
+              <w:t>AR2</w:t>
+            </w:r>
+          </w:p>
+        </w:tc>
+        <w:tc>
+          <w:tcPr>
+            <w:tcW w:w="1250" w:type="pct"/>
+            <w:gridSpan w:val="2"/>
+          </w:tcPr>
+          <w:p>
+            <w:pPr>
+              <w:jc w:val="center"/>
+              <w:cnfStyle w:val="000000000000" w:firstRow="0" w:lastRow="0" w:firstColumn="0" w:lastColumn="0" w:oddVBand="0" w:evenVBand="0" w:oddHBand="0" w:evenHBand="0" w:firstRowFirstColumn="0" w:firstRowLastColumn="0" w:lastRowFirstColumn="0" w:lastRowLastColumn="0"/>
+              <w:rPr>
+                <w:rFonts w:cs="Times New Roman"/>
+              </w:rPr>
+            </w:pPr>
+            <w:r>
+              <w:rPr>
+                <w:rFonts w:cs="Times New Roman"/>
+              </w:rPr>
+              <w:t>U13</w:t>
+            </w:r>
+          </w:p>
+        </w:tc>
+      </w:tr>
+      <w:tr>
+        <w:trPr>
+          <w:cnfStyle w:val="000000100000" w:firstRow="0" w:lastRow="0" w:firstColumn="0" w:lastColumn="0" w:oddVBand="0" w:evenVBand="0" w:oddHBand="1" w:evenHBand="0" w:firstRowFirstColumn="0" w:firstRowLastColumn="0" w:lastRowFirstColumn="0" w:lastRowLastColumn="0"/>
+        </w:trPr>
+        <w:tc>
+          <w:tcPr>
+            <w:cnfStyle w:val="001000000000" w:firstRow="0" w:lastRow="0" w:firstColumn="1" w:lastColumn="0" w:oddVBand="0" w:evenVBand="0" w:oddHBand="0" w:evenHBand="0" w:firstRowFirstColumn="0" w:firstRowLastColumn="0" w:lastRowFirstColumn="0" w:lastRowLastColumn="0"/>
+            <w:tcW w:w="1250" w:type="pct"/>
+          </w:tcPr>
+          <w:p>
+            <w:pPr>
+              <w:jc w:val="center"/>
+              <w:rPr>
+                <w:rFonts w:cs="Times New Roman"/>
+              </w:rPr>
+            </w:pPr>
+            <w:proofErr w:type="spellStart"/>
+            <w:r>
+              <w:rPr>
+                <w:rFonts w:cs="Times New Roman"/>
+                <w:sz w:val="24"/>
+                <w:szCs w:val="24"/>
+              </w:rPr>
+              <w:t>dataIn</w:t>
+            </w:r>
+            <w:proofErr w:type="spellEnd"/>
+            <w:r>
+              <w:rPr>
+                <w:rFonts w:cs="Times New Roman"/>
+                <w:sz w:val="24"/>
+                <w:szCs w:val="24"/>
+              </w:rPr>
+              <w:t>(0)</w:t>
+            </w:r>
+          </w:p>
+        </w:tc>
+        <w:tc>
+          <w:tcPr>
+            <w:tcW w:w="1250" w:type="pct"/>
+          </w:tcPr>
+          <w:p>
+            <w:pPr>
+              <w:jc w:val="center"/>
+              <w:cnfStyle w:val="000000100000" w:firstRow="0" w:lastRow="0" w:firstColumn="0" w:lastColumn="0" w:oddVBand="0" w:evenVBand="0" w:oddHBand="1" w:evenHBand="0" w:firstRowFirstColumn="0" w:firstRowLastColumn="0" w:lastRowFirstColumn="0" w:lastRowLastColumn="0"/>
+              <w:rPr>
+                <w:rFonts w:cs="Times New Roman"/>
+              </w:rPr>
+            </w:pPr>
+            <w:r>
+              <w:rPr>
+                <w:rFonts w:cs="Times New Roman"/>
+              </w:rPr>
+              <w:t>GPIO17</w:t>
+            </w:r>
+          </w:p>
+        </w:tc>
+        <w:tc>
+          <w:tcPr>
+            <w:tcW w:w="1250" w:type="pct"/>
+          </w:tcPr>
+          <w:p>
+            <w:pPr>
+              <w:jc w:val="center"/>
+              <w:cnfStyle w:val="000000100000" w:firstRow="0" w:lastRow="0" w:firstColumn="0" w:lastColumn="0" w:oddVBand="0" w:evenVBand="0" w:oddHBand="1" w:evenHBand="0" w:firstRowFirstColumn="0" w:firstRowLastColumn="0" w:lastRowFirstColumn="0" w:lastRowLastColumn="0"/>
+              <w:rPr>
+                <w:rFonts w:cs="Times New Roman"/>
+                <w:sz w:val="24"/>
+                <w:szCs w:val="24"/>
+              </w:rPr>
+            </w:pPr>
+            <w:r>
+              <w:rPr>
+                <w:rFonts w:cs="Times New Roman"/>
+                <w:sz w:val="24"/>
+                <w:szCs w:val="24"/>
+              </w:rPr>
+              <w:t>AR3</w:t>
+            </w:r>
+          </w:p>
+        </w:tc>
+        <w:tc>
+          <w:tcPr>
+            <w:tcW w:w="1250" w:type="pct"/>
+            <w:gridSpan w:val="2"/>
+          </w:tcPr>
+          <w:p>
+            <w:pPr>
+              <w:jc w:val="center"/>
+              <w:cnfStyle w:val="000000100000" w:firstRow="0" w:lastRow="0" w:firstColumn="0" w:lastColumn="0" w:oddVBand="0" w:evenVBand="0" w:oddHBand="1" w:evenHBand="0" w:firstRowFirstColumn="0" w:firstRowLastColumn="0" w:lastRowFirstColumn="0" w:lastRowLastColumn="0"/>
+              <w:rPr>
+                <w:rFonts w:cs="Times New Roman"/>
+              </w:rPr>
+            </w:pPr>
+            <w:r>
+              <w:rPr>
+                <w:rFonts w:cs="Times New Roman"/>
+              </w:rPr>
+              <w:t>V13</w:t>
+            </w:r>
+          </w:p>
+        </w:tc>
+      </w:tr>
+      <w:tr>
+        <w:tc>
+          <w:tcPr>
+            <w:cnfStyle w:val="001000000000" w:firstRow="0" w:lastRow="0" w:firstColumn="1" w:lastColumn="0" w:oddVBand="0" w:evenVBand="0" w:oddHBand="0" w:evenHBand="0" w:firstRowFirstColumn="0" w:firstRowLastColumn="0" w:lastRowFirstColumn="0" w:lastRowLastColumn="0"/>
+            <w:tcW w:w="1250" w:type="pct"/>
+          </w:tcPr>
+          <w:p>
+            <w:pPr>
+              <w:jc w:val="center"/>
+              <w:rPr>
+                <w:rFonts w:cs="Times New Roman"/>
+              </w:rPr>
+            </w:pPr>
+            <w:proofErr w:type="spellStart"/>
+            <w:r>
+              <w:rPr>
+                <w:rFonts w:cs="Times New Roman"/>
+                <w:sz w:val="24"/>
+                <w:szCs w:val="24"/>
+              </w:rPr>
+              <w:t>dataOut</w:t>
+            </w:r>
+            <w:proofErr w:type="spellEnd"/>
+            <w:r>
+              <w:rPr>
+                <w:rFonts w:cs="Times New Roman"/>
+                <w:sz w:val="24"/>
+                <w:szCs w:val="24"/>
+              </w:rPr>
+              <w:t>(3)</w:t>
+            </w:r>
+          </w:p>
+        </w:tc>
+        <w:tc>
+          <w:tcPr>
+            <w:tcW w:w="1250" w:type="pct"/>
+          </w:tcPr>
+          <w:p>
+            <w:pPr>
+              <w:jc w:val="center"/>
+              <w:cnfStyle w:val="000000000000" w:firstRow="0" w:lastRow="0" w:firstColumn="0" w:lastColumn="0" w:oddVBand="0" w:evenVBand="0" w:oddHBand="0" w:evenHBand="0" w:firstRowFirstColumn="0" w:firstRowLastColumn="0" w:lastRowFirstColumn="0" w:lastRowLastColumn="0"/>
+              <w:rPr>
+                <w:rFonts w:cs="Times New Roman"/>
+              </w:rPr>
+            </w:pPr>
+            <w:r>
+              <w:rPr>
+                <w:rFonts w:cs="Times New Roman"/>
+              </w:rPr>
+              <w:t>N/A</w:t>
+            </w:r>
+          </w:p>
+        </w:tc>
+        <w:tc>
+          <w:tcPr>
+            <w:tcW w:w="1250" w:type="pct"/>
+          </w:tcPr>
+          <w:p>
+            <w:pPr>
+              <w:jc w:val="center"/>
+              <w:cnfStyle w:val="000000000000" w:firstRow="0" w:lastRow="0" w:firstColumn="0" w:lastColumn="0" w:oddVBand="0" w:evenVBand="0" w:oddHBand="0" w:evenHBand="0" w:firstRowFirstColumn="0" w:firstRowLastColumn="0" w:lastRowFirstColumn="0" w:lastRowLastColumn="0"/>
+              <w:rPr>
+                <w:rFonts w:cs="Times New Roman"/>
+                <w:sz w:val="24"/>
+                <w:szCs w:val="24"/>
+              </w:rPr>
+            </w:pPr>
+            <w:r>
+              <w:rPr>
+                <w:rFonts w:cs="Times New Roman"/>
+                <w:sz w:val="24"/>
+                <w:szCs w:val="24"/>
+              </w:rPr>
+              <w:t>LD3</w:t>
+            </w:r>
+          </w:p>
+        </w:tc>
+        <w:tc>
+          <w:tcPr>
+            <w:tcW w:w="1250" w:type="pct"/>
+            <w:gridSpan w:val="2"/>
+          </w:tcPr>
+          <w:p>
+            <w:pPr>
+              <w:jc w:val="center"/>
+              <w:cnfStyle w:val="000000000000" w:firstRow="0" w:lastRow="0" w:firstColumn="0" w:lastColumn="0" w:oddVBand="0" w:evenVBand="0" w:oddHBand="0" w:evenHBand="0" w:firstRowFirstColumn="0" w:firstRowLastColumn="0" w:lastRowFirstColumn="0" w:lastRowLastColumn="0"/>
+              <w:rPr>
+                <w:rFonts w:cs="Times New Roman"/>
+              </w:rPr>
+            </w:pPr>
+            <w:r>
+              <w:rPr>
+                <w:rFonts w:cs="Times New Roman"/>
+              </w:rPr>
+              <w:t>M14</w:t>
+            </w:r>
+          </w:p>
+        </w:tc>
+      </w:tr>
+      <w:tr>
+        <w:trPr>
+          <w:cnfStyle w:val="000000100000" w:firstRow="0" w:lastRow="0" w:firstColumn="0" w:lastColumn="0" w:oddVBand="0" w:evenVBand="0" w:oddHBand="1" w:evenHBand="0" w:firstRowFirstColumn="0" w:firstRowLastColumn="0" w:lastRowFirstColumn="0" w:lastRowLastColumn="0"/>
+        </w:trPr>
+        <w:tc>
+          <w:tcPr>
+            <w:cnfStyle w:val="001000000000" w:firstRow="0" w:lastRow="0" w:firstColumn="1" w:lastColumn="0" w:oddVBand="0" w:evenVBand="0" w:oddHBand="0" w:evenHBand="0" w:firstRowFirstColumn="0" w:firstRowLastColumn="0" w:lastRowFirstColumn="0" w:lastRowLastColumn="0"/>
+            <w:tcW w:w="1250" w:type="pct"/>
+          </w:tcPr>
+          <w:p>
+            <w:pPr>
+              <w:jc w:val="center"/>
+              <w:rPr>
+                <w:rFonts w:cs="Times New Roman"/>
+              </w:rPr>
+            </w:pPr>
+            <w:proofErr w:type="spellStart"/>
+            <w:r>
+              <w:rPr>
+                <w:rFonts w:cs="Times New Roman"/>
+                <w:sz w:val="24"/>
+                <w:szCs w:val="24"/>
+              </w:rPr>
+              <w:t>dataOut</w:t>
+            </w:r>
+            <w:proofErr w:type="spellEnd"/>
+            <w:r>
+              <w:rPr>
+                <w:rFonts w:cs="Times New Roman"/>
+                <w:sz w:val="24"/>
+                <w:szCs w:val="24"/>
+              </w:rPr>
+              <w:t>(2)</w:t>
+            </w:r>
+          </w:p>
+        </w:tc>
+        <w:tc>
+          <w:tcPr>
+            <w:tcW w:w="1250" w:type="pct"/>
+          </w:tcPr>
+          <w:p>
+            <w:pPr>
+              <w:jc w:val="center"/>
+              <w:cnfStyle w:val="000000100000" w:firstRow="0" w:lastRow="0" w:firstColumn="0" w:lastColumn="0" w:oddVBand="0" w:evenVBand="0" w:oddHBand="1" w:evenHBand="0" w:firstRowFirstColumn="0" w:firstRowLastColumn="0" w:lastRowFirstColumn="0" w:lastRowLastColumn="0"/>
+              <w:rPr>
+                <w:rFonts w:cs="Times New Roman"/>
+              </w:rPr>
+            </w:pPr>
+            <w:r>
+              <w:rPr>
+                <w:rFonts w:cs="Times New Roman"/>
+              </w:rPr>
+              <w:t>N/A</w:t>
+            </w:r>
+          </w:p>
+        </w:tc>
+        <w:tc>
+          <w:tcPr>
+            <w:tcW w:w="1250" w:type="pct"/>
+          </w:tcPr>
+          <w:p>
+            <w:pPr>
+              <w:jc w:val="center"/>
+              <w:cnfStyle w:val="000000100000" w:firstRow="0" w:lastRow="0" w:firstColumn="0" w:lastColumn="0" w:oddVBand="0" w:evenVBand="0" w:oddHBand="1" w:evenHBand="0" w:firstRowFirstColumn="0" w:firstRowLastColumn="0" w:lastRowFirstColumn="0" w:lastRowLastColumn="0"/>
+              <w:rPr>
+                <w:rFonts w:cs="Times New Roman"/>
+                <w:sz w:val="24"/>
+                <w:szCs w:val="24"/>
+              </w:rPr>
+            </w:pPr>
+            <w:r>
+              <w:rPr>
+                <w:rFonts w:cs="Times New Roman"/>
+                <w:sz w:val="24"/>
+                <w:szCs w:val="24"/>
+              </w:rPr>
+              <w:t>LD2</w:t>
+            </w:r>
+          </w:p>
+        </w:tc>
+        <w:tc>
+          <w:tcPr>
+            <w:tcW w:w="1250" w:type="pct"/>
+            <w:gridSpan w:val="2"/>
+          </w:tcPr>
+          <w:p>
+            <w:pPr>
+              <w:jc w:val="center"/>
+              <w:cnfStyle w:val="000000100000" w:firstRow="0" w:lastRow="0" w:firstColumn="0" w:lastColumn="0" w:oddVBand="0" w:evenVBand="0" w:oddHBand="1" w:evenHBand="0" w:firstRowFirstColumn="0" w:firstRowLastColumn="0" w:lastRowFirstColumn="0" w:lastRowLastColumn="0"/>
+              <w:rPr>
+                <w:rFonts w:cs="Times New Roman"/>
+              </w:rPr>
+            </w:pPr>
+            <w:r>
+              <w:rPr>
+                <w:rFonts w:cs="Times New Roman"/>
+              </w:rPr>
+              <w:t>N16</w:t>
+            </w:r>
+          </w:p>
+        </w:tc>
+      </w:tr>
+      <w:tr>
+        <w:tc>
+          <w:tcPr>
+            <w:cnfStyle w:val="001000000000" w:firstRow="0" w:lastRow="0" w:firstColumn="1" w:lastColumn="0" w:oddVBand="0" w:evenVBand="0" w:oddHBand="0" w:evenHBand="0" w:firstRowFirstColumn="0" w:firstRowLastColumn="0" w:lastRowFirstColumn="0" w:lastRowLastColumn="0"/>
+            <w:tcW w:w="1250" w:type="pct"/>
+          </w:tcPr>
+          <w:p>
+            <w:pPr>
+              <w:jc w:val="center"/>
+              <w:rPr>
+                <w:rFonts w:cs="Times New Roman"/>
+              </w:rPr>
+            </w:pPr>
+            <w:proofErr w:type="spellStart"/>
+            <w:r>
+              <w:rPr>
+                <w:rFonts w:cs="Times New Roman"/>
+                <w:sz w:val="24"/>
+                <w:szCs w:val="24"/>
+              </w:rPr>
+              <w:t>dataOut</w:t>
+            </w:r>
+            <w:proofErr w:type="spellEnd"/>
+            <w:r>
+              <w:rPr>
+                <w:rFonts w:cs="Times New Roman"/>
+                <w:sz w:val="24"/>
+                <w:szCs w:val="24"/>
+              </w:rPr>
+              <w:t>(1)</w:t>
+            </w:r>
+          </w:p>
+        </w:tc>
+        <w:tc>
+          <w:tcPr>
+            <w:tcW w:w="1250" w:type="pct"/>
+          </w:tcPr>
+          <w:p>
+            <w:pPr>
+              <w:jc w:val="center"/>
+              <w:cnfStyle w:val="000000000000" w:firstRow="0" w:lastRow="0" w:firstColumn="0" w:lastColumn="0" w:oddVBand="0" w:evenVBand="0" w:oddHBand="0" w:evenHBand="0" w:firstRowFirstColumn="0" w:firstRowLastColumn="0" w:lastRowFirstColumn="0" w:lastRowLastColumn="0"/>
+              <w:rPr>
+                <w:rFonts w:cs="Times New Roman"/>
+              </w:rPr>
+            </w:pPr>
+            <w:r>
+              <w:rPr>
+                <w:rFonts w:cs="Times New Roman"/>
+              </w:rPr>
+              <w:t>N/A</w:t>
+            </w:r>
+          </w:p>
+        </w:tc>
+        <w:tc>
+          <w:tcPr>
+            <w:tcW w:w="1250" w:type="pct"/>
+          </w:tcPr>
+          <w:p>
+            <w:pPr>
+              <w:jc w:val="center"/>
+              <w:cnfStyle w:val="000000000000" w:firstRow="0" w:lastRow="0" w:firstColumn="0" w:lastColumn="0" w:oddVBand="0" w:evenVBand="0" w:oddHBand="0" w:evenHBand="0" w:firstRowFirstColumn="0" w:firstRowLastColumn="0" w:lastRowFirstColumn="0" w:lastRowLastColumn="0"/>
+              <w:rPr>
+                <w:rFonts w:cs="Times New Roman"/>
+                <w:sz w:val="24"/>
+                <w:szCs w:val="24"/>
+              </w:rPr>
+            </w:pPr>
+            <w:r>
+              <w:rPr>
+                <w:rFonts w:cs="Times New Roman"/>
+                <w:sz w:val="24"/>
+                <w:szCs w:val="24"/>
+              </w:rPr>
+              <w:t>LD1</w:t>
+            </w:r>
+          </w:p>
+        </w:tc>
+        <w:tc>
+          <w:tcPr>
+            <w:tcW w:w="1250" w:type="pct"/>
+            <w:gridSpan w:val="2"/>
+          </w:tcPr>
+          <w:p>
+            <w:pPr>
+              <w:jc w:val="center"/>
+              <w:cnfStyle w:val="000000000000" w:firstRow="0" w:lastRow="0" w:firstColumn="0" w:lastColumn="0" w:oddVBand="0" w:evenVBand="0" w:oddHBand="0" w:evenHBand="0" w:firstRowFirstColumn="0" w:firstRowLastColumn="0" w:lastRowFirstColumn="0" w:lastRowLastColumn="0"/>
+              <w:rPr>
+                <w:rFonts w:cs="Times New Roman"/>
+              </w:rPr>
+            </w:pPr>
+            <w:r>
+              <w:rPr>
+                <w:rFonts w:cs="Times New Roman"/>
+              </w:rPr>
+              <w:t>P14</w:t>
+            </w:r>
+          </w:p>
+        </w:tc>
+      </w:tr>
+      <w:tr>
+        <w:trPr>
+          <w:cnfStyle w:val="000000100000" w:firstRow="0" w:lastRow="0" w:firstColumn="0" w:lastColumn="0" w:oddVBand="0" w:evenVBand="0" w:oddHBand="1" w:evenHBand="0" w:firstRowFirstColumn="0" w:firstRowLastColumn="0" w:lastRowFirstColumn="0" w:lastRowLastColumn="0"/>
+        </w:trPr>
+        <w:tc>
+          <w:tcPr>
+            <w:cnfStyle w:val="001000000000" w:firstRow="0" w:lastRow="0" w:firstColumn="1" w:lastColumn="0" w:oddVBand="0" w:evenVBand="0" w:oddHBand="0" w:evenHBand="0" w:firstRowFirstColumn="0" w:firstRowLastColumn="0" w:lastRowFirstColumn="0" w:lastRowLastColumn="0"/>
+            <w:tcW w:w="1250" w:type="pct"/>
+          </w:tcPr>
+          <w:p>
+            <w:pPr>
+              <w:jc w:val="center"/>
+              <w:rPr>
+                <w:rFonts w:cs="Times New Roman"/>
+              </w:rPr>
+            </w:pPr>
+            <w:proofErr w:type="spellStart"/>
+            <w:r>
+              <w:rPr>
+                <w:rFonts w:cs="Times New Roman"/>
+                <w:sz w:val="24"/>
+                <w:szCs w:val="24"/>
+              </w:rPr>
+              <w:t>dataOut</w:t>
+            </w:r>
+            <w:proofErr w:type="spellEnd"/>
+            <w:r>
+              <w:rPr>
+                <w:rFonts w:cs="Times New Roman"/>
+                <w:sz w:val="24"/>
+                <w:szCs w:val="24"/>
+              </w:rPr>
+              <w:t>(0)</w:t>
+            </w:r>
+          </w:p>
+        </w:tc>
+        <w:tc>
+          <w:tcPr>
+            <w:tcW w:w="1250" w:type="pct"/>
+          </w:tcPr>
+          <w:p>
+            <w:pPr>
+              <w:jc w:val="center"/>
+              <w:cnfStyle w:val="000000100000" w:firstRow="0" w:lastRow="0" w:firstColumn="0" w:lastColumn="0" w:oddVBand="0" w:evenVBand="0" w:oddHBand="1" w:evenHBand="0" w:firstRowFirstColumn="0" w:firstRowLastColumn="0" w:lastRowFirstColumn="0" w:lastRowLastColumn="0"/>
+              <w:rPr>
+                <w:rFonts w:cs="Times New Roman"/>
+              </w:rPr>
+            </w:pPr>
+            <w:r>
+              <w:rPr>
+                <w:rFonts w:cs="Times New Roman"/>
+              </w:rPr>
+              <w:t>N/A</w:t>
+            </w:r>
+          </w:p>
+        </w:tc>
+        <w:tc>
+          <w:tcPr>
+            <w:tcW w:w="1250" w:type="pct"/>
+          </w:tcPr>
+          <w:p>
+            <w:pPr>
+              <w:jc w:val="center"/>
+              <w:cnfStyle w:val="000000100000" w:firstRow="0" w:lastRow="0" w:firstColumn="0" w:lastColumn="0" w:oddVBand="0" w:evenVBand="0" w:oddHBand="1" w:evenHBand="0" w:firstRowFirstColumn="0" w:firstRowLastColumn="0" w:lastRowFirstColumn="0" w:lastRowLastColumn="0"/>
+              <w:rPr>
+                <w:rFonts w:cs="Times New Roman"/>
+                <w:sz w:val="24"/>
+                <w:szCs w:val="24"/>
+              </w:rPr>
+            </w:pPr>
+            <w:r>
+              <w:rPr>
+                <w:rFonts w:cs="Times New Roman"/>
+                <w:sz w:val="24"/>
+                <w:szCs w:val="24"/>
+              </w:rPr>
+              <w:t>LD0</w:t>
+            </w:r>
+          </w:p>
+        </w:tc>
+        <w:tc>
+          <w:tcPr>
+            <w:tcW w:w="1250" w:type="pct"/>
+            <w:gridSpan w:val="2"/>
+          </w:tcPr>
+          <w:p>
+            <w:pPr>
+              <w:jc w:val="center"/>
+              <w:cnfStyle w:val="000000100000" w:firstRow="0" w:lastRow="0" w:firstColumn="0" w:lastColumn="0" w:oddVBand="0" w:evenVBand="0" w:oddHBand="1" w:evenHBand="0" w:firstRowFirstColumn="0" w:firstRowLastColumn="0" w:lastRowFirstColumn="0" w:lastRowLastColumn="0"/>
+              <w:rPr>
+                <w:rFonts w:cs="Times New Roman"/>
+              </w:rPr>
+            </w:pPr>
+            <w:r>
+              <w:rPr>
+                <w:rFonts w:cs="Times New Roman"/>
+              </w:rPr>
+              <w:t>R14</w:t>
+            </w:r>
+          </w:p>
+        </w:tc>
+      </w:tr>
+      <w:tr>
+        <w:tc>
+          <w:tcPr>
+            <w:cnfStyle w:val="001000000000" w:firstRow="0" w:lastRow="0" w:firstColumn="1" w:lastColumn="0" w:oddVBand="0" w:evenVBand="0" w:oddHBand="0" w:evenHBand="0" w:firstRowFirstColumn="0" w:firstRowLastColumn="0" w:lastRowFirstColumn="0" w:lastRowLastColumn="0"/>
+            <w:tcW w:w="1250" w:type="pct"/>
+          </w:tcPr>
+          <w:p>
+            <w:pPr>
+              <w:jc w:val="center"/>
+              <w:rPr>
+                <w:rFonts w:cs="Times New Roman"/>
+              </w:rPr>
+            </w:pPr>
+            <w:proofErr w:type="spellStart"/>
+            <w:r>
+              <w:rPr>
+                <w:rFonts w:cs="Times New Roman"/>
+                <w:sz w:val="24"/>
+                <w:szCs w:val="24"/>
+              </w:rPr>
+              <w:t>bufferEN</w:t>
+            </w:r>
+            <w:proofErr w:type="spellEnd"/>
+          </w:p>
+        </w:tc>
+        <w:tc>
+          <w:tcPr>
+            <w:tcW w:w="1250" w:type="pct"/>
+          </w:tcPr>
+          <w:p>
+            <w:pPr>
+              <w:jc w:val="center"/>
+              <w:cnfStyle w:val="000000000000" w:firstRow="0" w:lastRow="0" w:firstColumn="0" w:lastColumn="0" w:oddVBand="0" w:evenVBand="0" w:oddHBand="0" w:evenHBand="0" w:firstRowFirstColumn="0" w:firstRowLastColumn="0" w:lastRowFirstColumn="0" w:lastRowLastColumn="0"/>
+              <w:rPr>
+                <w:rFonts w:cs="Times New Roman"/>
+              </w:rPr>
+            </w:pPr>
+            <w:r>
+              <w:rPr>
+                <w:rFonts w:cs="Times New Roman"/>
+              </w:rPr>
+              <w:t>GPIO16</w:t>
+            </w:r>
+          </w:p>
+        </w:tc>
+        <w:tc>
+          <w:tcPr>
+            <w:tcW w:w="1250" w:type="pct"/>
+          </w:tcPr>
+          <w:p>
+            <w:pPr>
+              <w:jc w:val="center"/>
+              <w:cnfStyle w:val="000000000000" w:firstRow="0" w:lastRow="0" w:firstColumn="0" w:lastColumn="0" w:oddVBand="0" w:evenVBand="0" w:oddHBand="0" w:evenHBand="0" w:firstRowFirstColumn="0" w:firstRowLastColumn="0" w:lastRowFirstColumn="0" w:lastRowLastColumn="0"/>
+              <w:rPr>
+                <w:rFonts w:cs="Times New Roman"/>
+                <w:sz w:val="24"/>
+                <w:szCs w:val="24"/>
+              </w:rPr>
+            </w:pPr>
+            <w:r>
+              <w:rPr>
+                <w:rFonts w:cs="Times New Roman"/>
+                <w:sz w:val="24"/>
+                <w:szCs w:val="24"/>
+              </w:rPr>
+              <w:t>AR4</w:t>
+            </w:r>
+          </w:p>
+        </w:tc>
+        <w:tc>
+          <w:tcPr>
+            <w:tcW w:w="1250" w:type="pct"/>
+            <w:gridSpan w:val="2"/>
+          </w:tcPr>
+          <w:p>
+            <w:pPr>
+              <w:jc w:val="center"/>
+              <w:cnfStyle w:val="000000000000" w:firstRow="0" w:lastRow="0" w:firstColumn="0" w:lastColumn="0" w:oddVBand="0" w:evenVBand="0" w:oddHBand="0" w:evenHBand="0" w:firstRowFirstColumn="0" w:firstRowLastColumn="0" w:lastRowFirstColumn="0" w:lastRowLastColumn="0"/>
+              <w:rPr>
+                <w:rFonts w:cs="Times New Roman"/>
+              </w:rPr>
+            </w:pPr>
+            <w:r>
+              <w:rPr>
+                <w:rFonts w:cs="Times New Roman"/>
+              </w:rPr>
+              <w:t>V15</w:t>
+            </w:r>
+          </w:p>
+        </w:tc>
+      </w:tr>
+      <w:tr>
+        <w:trPr>
+          <w:cnfStyle w:val="000000100000" w:firstRow="0" w:lastRow="0" w:firstColumn="0" w:lastColumn="0" w:oddVBand="0" w:evenVBand="0" w:oddHBand="1" w:evenHBand="0" w:firstRowFirstColumn="0" w:firstRowLastColumn="0" w:lastRowFirstColumn="0" w:lastRowLastColumn="0"/>
+        </w:trPr>
+        <w:tc>
+          <w:tcPr>
+            <w:cnfStyle w:val="001000000000" w:firstRow="0" w:lastRow="0" w:firstColumn="1" w:lastColumn="0" w:oddVBand="0" w:evenVBand="0" w:oddHBand="0" w:evenHBand="0" w:firstRowFirstColumn="0" w:firstRowLastColumn="0" w:lastRowFirstColumn="0" w:lastRowLastColumn="0"/>
+            <w:tcW w:w="1250" w:type="pct"/>
+          </w:tcPr>
+          <w:p>
+            <w:pPr>
+              <w:jc w:val="center"/>
+              <w:rPr>
+                <w:rFonts w:cs="Times New Roman"/>
+              </w:rPr>
+            </w:pPr>
+            <w:proofErr w:type="spellStart"/>
+            <w:r>
+              <w:rPr>
+                <w:rFonts w:cs="Times New Roman"/>
+                <w:sz w:val="24"/>
+                <w:szCs w:val="24"/>
+              </w:rPr>
+              <w:t>bufferRD</w:t>
+            </w:r>
+            <w:proofErr w:type="spellEnd"/>
+          </w:p>
+        </w:tc>
+        <w:tc>
+          <w:tcPr>
+            <w:tcW w:w="1250" w:type="pct"/>
+          </w:tcPr>
+          <w:p>
+            <w:pPr>
+              <w:jc w:val="center"/>
+              <w:cnfStyle w:val="000000100000" w:firstRow="0" w:lastRow="0" w:firstColumn="0" w:lastColumn="0" w:oddVBand="0" w:evenVBand="0" w:oddHBand="1" w:evenHBand="0" w:firstRowFirstColumn="0" w:firstRowLastColumn="0" w:lastRowFirstColumn="0" w:lastRowLastColumn="0"/>
+              <w:rPr>
+                <w:rFonts w:cs="Times New Roman"/>
+              </w:rPr>
+            </w:pPr>
+            <w:r>
+              <w:rPr>
+                <w:rFonts w:cs="Times New Roman"/>
+              </w:rPr>
+              <w:t>GPIO4</w:t>
+            </w:r>
+          </w:p>
+        </w:tc>
+        <w:tc>
+          <w:tcPr>
+            <w:tcW w:w="1250" w:type="pct"/>
+          </w:tcPr>
+          <w:p>
+            <w:pPr>
+              <w:jc w:val="center"/>
+              <w:cnfStyle w:val="000000100000" w:firstRow="0" w:lastRow="0" w:firstColumn="0" w:lastColumn="0" w:oddVBand="0" w:evenVBand="0" w:oddHBand="1" w:evenHBand="0" w:firstRowFirstColumn="0" w:firstRowLastColumn="0" w:lastRowFirstColumn="0" w:lastRowLastColumn="0"/>
+              <w:rPr>
+                <w:rFonts w:cs="Times New Roman"/>
+                <w:sz w:val="24"/>
+                <w:szCs w:val="24"/>
+              </w:rPr>
+            </w:pPr>
+            <w:r>
+              <w:rPr>
+                <w:rFonts w:cs="Times New Roman"/>
+                <w:sz w:val="24"/>
+                <w:szCs w:val="24"/>
+              </w:rPr>
+              <w:t>AR5</w:t>
+            </w:r>
+          </w:p>
+        </w:tc>
+        <w:tc>
+          <w:tcPr>
+            <w:tcW w:w="1250" w:type="pct"/>
+            <w:gridSpan w:val="2"/>
+          </w:tcPr>
+          <w:p>
+            <w:pPr>
+              <w:jc w:val="center"/>
+              <w:cnfStyle w:val="000000100000" w:firstRow="0" w:lastRow="0" w:firstColumn="0" w:lastColumn="0" w:oddVBand="0" w:evenVBand="0" w:oddHBand="1" w:evenHBand="0" w:firstRowFirstColumn="0" w:firstRowLastColumn="0" w:lastRowFirstColumn="0" w:lastRowLastColumn="0"/>
+              <w:rPr>
+                <w:rFonts w:cs="Times New Roman"/>
+              </w:rPr>
+            </w:pPr>
+            <w:r>
+              <w:rPr>
+                <w:rFonts w:cs="Times New Roman"/>
+              </w:rPr>
+              <w:t>T15</w:t>
+            </w:r>
+          </w:p>
+        </w:tc>
+      </w:tr>
+      <w:tr>
+        <w:tc>
+          <w:tcPr>
+            <w:cnfStyle w:val="001000000000" w:firstRow="0" w:lastRow="0" w:firstColumn="1" w:lastColumn="0" w:oddVBand="0" w:evenVBand="0" w:oddHBand="0" w:evenHBand="0" w:firstRowFirstColumn="0" w:firstRowLastColumn="0" w:lastRowFirstColumn="0" w:lastRowLastColumn="0"/>
+            <w:tcW w:w="1250" w:type="pct"/>
+          </w:tcPr>
+          <w:p>
+            <w:pPr>
+              <w:jc w:val="center"/>
+              <w:rPr>
+                <w:rFonts w:cs="Times New Roman"/>
+              </w:rPr>
+            </w:pPr>
+            <w:proofErr w:type="spellStart"/>
+            <w:r>
+              <w:rPr>
+                <w:rFonts w:cs="Times New Roman"/>
+                <w:sz w:val="24"/>
+                <w:szCs w:val="24"/>
+              </w:rPr>
+              <w:t>bufferSelect</w:t>
+            </w:r>
+            <w:proofErr w:type="spellEnd"/>
+          </w:p>
+        </w:tc>
+        <w:tc>
+          <w:tcPr>
+            <w:tcW w:w="1250" w:type="pct"/>
+          </w:tcPr>
+          <w:p>
+            <w:pPr>
+              <w:jc w:val="center"/>
+              <w:cnfStyle w:val="000000000000" w:firstRow="0" w:lastRow="0" w:firstColumn="0" w:lastColumn="0" w:oddVBand="0" w:evenVBand="0" w:oddHBand="0" w:evenHBand="0" w:firstRowFirstColumn="0" w:firstRowLastColumn="0" w:lastRowFirstColumn="0" w:lastRowLastColumn="0"/>
+              <w:rPr>
+                <w:rFonts w:cs="Times New Roman"/>
+              </w:rPr>
+            </w:pPr>
+            <w:r>
+              <w:rPr>
+                <w:rFonts w:cs="Times New Roman"/>
+              </w:rPr>
+              <w:t>GPIO19</w:t>
+            </w:r>
+          </w:p>
+        </w:tc>
+        <w:tc>
+          <w:tcPr>
+            <w:tcW w:w="1250" w:type="pct"/>
+          </w:tcPr>
+          <w:p>
+            <w:pPr>
+              <w:jc w:val="center"/>
+              <w:cnfStyle w:val="000000000000" w:firstRow="0" w:lastRow="0" w:firstColumn="0" w:lastColumn="0" w:oddVBand="0" w:evenVBand="0" w:oddHBand="0" w:evenHBand="0" w:firstRowFirstColumn="0" w:firstRowLastColumn="0" w:lastRowFirstColumn="0" w:lastRowLastColumn="0"/>
+              <w:rPr>
+                <w:rFonts w:cs="Times New Roman"/>
+                <w:sz w:val="24"/>
+                <w:szCs w:val="24"/>
+              </w:rPr>
+            </w:pPr>
+            <w:r>
+              <w:rPr>
+                <w:rFonts w:cs="Times New Roman"/>
+                <w:sz w:val="24"/>
+                <w:szCs w:val="24"/>
+              </w:rPr>
+              <w:t>AR6</w:t>
+            </w:r>
+          </w:p>
+        </w:tc>
+        <w:tc>
+          <w:tcPr>
+            <w:tcW w:w="1250" w:type="pct"/>
+            <w:gridSpan w:val="2"/>
+          </w:tcPr>
+          <w:p>
+            <w:pPr>
+              <w:jc w:val="center"/>
+              <w:cnfStyle w:val="000000000000" w:firstRow="0" w:lastRow="0" w:firstColumn="0" w:lastColumn="0" w:oddVBand="0" w:evenVBand="0" w:oddHBand="0" w:evenHBand="0" w:firstRowFirstColumn="0" w:firstRowLastColumn="0" w:lastRowFirstColumn="0" w:lastRowLastColumn="0"/>
+              <w:rPr>
+                <w:rFonts w:cs="Times New Roman"/>
+              </w:rPr>
+            </w:pPr>
+            <w:r>
+              <w:rPr>
+                <w:rFonts w:cs="Times New Roman"/>
+              </w:rPr>
+              <w:t>R16</w:t>
+            </w:r>
+          </w:p>
+        </w:tc>
+      </w:tr>
+      <w:tr>
+        <w:trPr>
+          <w:cnfStyle w:val="000000100000" w:firstRow="0" w:lastRow="0" w:firstColumn="0" w:lastColumn="0" w:oddVBand="0" w:evenVBand="0" w:oddHBand="1" w:evenHBand="0" w:firstRowFirstColumn="0" w:firstRowLastColumn="0" w:lastRowFirstColumn="0" w:lastRowLastColumn="0"/>
+        </w:trPr>
+        <w:tc>
+          <w:tcPr>
+            <w:cnfStyle w:val="001000000000" w:firstRow="0" w:lastRow="0" w:firstColumn="1" w:lastColumn="0" w:oddVBand="0" w:evenVBand="0" w:oddHBand="0" w:evenHBand="0" w:firstRowFirstColumn="0" w:firstRowLastColumn="0" w:lastRowFirstColumn="0" w:lastRowLastColumn="0"/>
+            <w:tcW w:w="1250" w:type="pct"/>
+          </w:tcPr>
+          <w:p>
+            <w:pPr>
+              <w:jc w:val="center"/>
+              <w:rPr>
+                <w:rFonts w:cs="Times New Roman"/>
+              </w:rPr>
+            </w:pPr>
+            <w:proofErr w:type="spellStart"/>
+            <w:r>
+              <w:rPr>
+                <w:rFonts w:cs="Times New Roman"/>
+                <w:sz w:val="24"/>
+                <w:szCs w:val="24"/>
+              </w:rPr>
+              <w:t>chunkCount</w:t>
+            </w:r>
+            <w:proofErr w:type="spellEnd"/>
+          </w:p>
+        </w:tc>
+        <w:tc>
+          <w:tcPr>
+            <w:tcW w:w="1250" w:type="pct"/>
+          </w:tcPr>
+          <w:p>
+            <w:pPr>
+              <w:jc w:val="center"/>
+              <w:cnfStyle w:val="000000100000" w:firstRow="0" w:lastRow="0" w:firstColumn="0" w:lastColumn="0" w:oddVBand="0" w:evenVBand="0" w:oddHBand="1" w:evenHBand="0" w:firstRowFirstColumn="0" w:firstRowLastColumn="0" w:lastRowFirstColumn="0" w:lastRowLastColumn="0"/>
+              <w:rPr>
+                <w:rFonts w:cs="Times New Roman"/>
+              </w:rPr>
+            </w:pPr>
+            <w:r>
+              <w:rPr>
+                <w:rFonts w:cs="Times New Roman"/>
+              </w:rPr>
+              <w:t>N/A</w:t>
+            </w:r>
+          </w:p>
+        </w:tc>
+        <w:tc>
+          <w:tcPr>
+            <w:tcW w:w="1250" w:type="pct"/>
+          </w:tcPr>
+          <w:p>
+            <w:pPr>
+              <w:jc w:val="center"/>
+              <w:cnfStyle w:val="000000100000" w:firstRow="0" w:lastRow="0" w:firstColumn="0" w:lastColumn="0" w:oddVBand="0" w:evenVBand="0" w:oddHBand="1" w:evenHBand="0" w:firstRowFirstColumn="0" w:firstRowLastColumn="0" w:lastRowFirstColumn="0" w:lastRowLastColumn="0"/>
+              <w:rPr>
+                <w:rFonts w:cs="Times New Roman"/>
+                <w:sz w:val="24"/>
+                <w:szCs w:val="24"/>
+              </w:rPr>
+            </w:pPr>
+            <w:r>
+              <w:rPr>
+                <w:rFonts w:cs="Times New Roman"/>
+                <w:sz w:val="24"/>
+                <w:szCs w:val="24"/>
+              </w:rPr>
+              <w:t>SW0</w:t>
+            </w:r>
+          </w:p>
+        </w:tc>
+        <w:tc>
+          <w:tcPr>
+            <w:tcW w:w="1250" w:type="pct"/>
+            <w:gridSpan w:val="2"/>
+          </w:tcPr>
+          <w:p>
+            <w:pPr>
+              <w:jc w:val="center"/>
+              <w:cnfStyle w:val="000000100000" w:firstRow="0" w:lastRow="0" w:firstColumn="0" w:lastColumn="0" w:oddVBand="0" w:evenVBand="0" w:oddHBand="1" w:evenHBand="0" w:firstRowFirstColumn="0" w:firstRowLastColumn="0" w:lastRowFirstColumn="0" w:lastRowLastColumn="0"/>
+              <w:rPr>
+                <w:rFonts w:cs="Times New Roman"/>
+              </w:rPr>
+            </w:pPr>
+            <w:r>
+              <w:rPr>
+                <w:rFonts w:cs="Times New Roman"/>
+              </w:rPr>
+              <w:t>M20</w:t>
+            </w:r>
+          </w:p>
+        </w:tc>
+      </w:tr>
+      <w:tr>
+        <w:tc>
+          <w:tcPr>
+            <w:cnfStyle w:val="001000000000" w:firstRow="0" w:lastRow="0" w:firstColumn="1" w:lastColumn="0" w:oddVBand="0" w:evenVBand="0" w:oddHBand="0" w:evenHBand="0" w:firstRowFirstColumn="0" w:firstRowLastColumn="0" w:lastRowFirstColumn="0" w:lastRowLastColumn="0"/>
+            <w:tcW w:w="1250" w:type="pct"/>
+          </w:tcPr>
+          <w:p>
+            <w:pPr>
+              <w:jc w:val="center"/>
+              <w:rPr>
+                <w:rFonts w:cs="Times New Roman"/>
+                <w:sz w:val="24"/>
+                <w:szCs w:val="24"/>
+              </w:rPr>
+            </w:pPr>
+            <w:r>
+              <w:rPr>
+                <w:rFonts w:cs="Times New Roman"/>
+                <w:sz w:val="24"/>
+                <w:szCs w:val="24"/>
+              </w:rPr>
+              <w:t>FULL0</w:t>
+            </w:r>
+          </w:p>
+        </w:tc>
+        <w:tc>
+          <w:tcPr>
+            <w:tcW w:w="1250" w:type="pct"/>
+          </w:tcPr>
+          <w:p>
+            <w:pPr>
+              <w:jc w:val="center"/>
+              <w:cnfStyle w:val="000000000000" w:firstRow="0" w:lastRow="0" w:firstColumn="0" w:lastColumn="0" w:oddVBand="0" w:evenVBand="0" w:oddHBand="0" w:evenHBand="0" w:firstRowFirstColumn="0" w:firstRowLastColumn="0" w:lastRowFirstColumn="0" w:lastRowLastColumn="0"/>
+              <w:rPr>
+                <w:rFonts w:cs="Times New Roman"/>
+              </w:rPr>
+            </w:pPr>
+            <w:r>
+              <w:rPr>
+                <w:rFonts w:cs="Times New Roman"/>
+              </w:rPr>
+              <w:t>N/A</w:t>
+            </w:r>
+          </w:p>
+        </w:tc>
+        <w:tc>
+          <w:tcPr>
+            <w:tcW w:w="1250" w:type="pct"/>
+          </w:tcPr>
+          <w:p>
+            <w:pPr>
+              <w:jc w:val="center"/>
+              <w:cnfStyle w:val="000000000000" w:firstRow="0" w:lastRow="0" w:firstColumn="0" w:lastColumn="0" w:oddVBand="0" w:evenVBand="0" w:oddHBand="0" w:evenHBand="0" w:firstRowFirstColumn="0" w:firstRowLastColumn="0" w:lastRowFirstColumn="0" w:lastRowLastColumn="0"/>
+              <w:rPr>
+                <w:rFonts w:cs="Times New Roman"/>
+                <w:sz w:val="24"/>
+                <w:szCs w:val="24"/>
+              </w:rPr>
+            </w:pPr>
+            <w:r>
+              <w:rPr>
+                <w:rFonts w:cs="Times New Roman"/>
+                <w:sz w:val="24"/>
+                <w:szCs w:val="24"/>
+              </w:rPr>
+              <w:t>LD4 Blue</w:t>
+            </w:r>
+          </w:p>
+        </w:tc>
+        <w:tc>
+          <w:tcPr>
+            <w:tcW w:w="1250" w:type="pct"/>
+            <w:gridSpan w:val="2"/>
+          </w:tcPr>
+          <w:p>
+            <w:pPr>
+              <w:jc w:val="center"/>
+              <w:cnfStyle w:val="000000000000" w:firstRow="0" w:lastRow="0" w:firstColumn="0" w:lastColumn="0" w:oddVBand="0" w:evenVBand="0" w:oddHBand="0" w:evenHBand="0" w:firstRowFirstColumn="0" w:firstRowLastColumn="0" w:lastRowFirstColumn="0" w:lastRowLastColumn="0"/>
+              <w:rPr>
+                <w:rFonts w:cs="Times New Roman"/>
+              </w:rPr>
+            </w:pPr>
+            <w:r>
+              <w:rPr>
+                <w:rFonts w:cs="Times New Roman"/>
+              </w:rPr>
+              <w:t>L15</w:t>
+            </w:r>
+          </w:p>
+        </w:tc>
+      </w:tr>
+      <w:tr>
+        <w:trPr>
+          <w:cnfStyle w:val="000000100000" w:firstRow="0" w:lastRow="0" w:firstColumn="0" w:lastColumn="0" w:oddVBand="0" w:evenVBand="0" w:oddHBand="1" w:evenHBand="0" w:firstRowFirstColumn="0" w:firstRowLastColumn="0" w:lastRowFirstColumn="0" w:lastRowLastColumn="0"/>
+        </w:trPr>
+        <w:tc>
+          <w:tcPr>
+            <w:cnfStyle w:val="001000000000" w:firstRow="0" w:lastRow="0" w:firstColumn="1" w:lastColumn="0" w:oddVBand="0" w:evenVBand="0" w:oddHBand="0" w:evenHBand="0" w:firstRowFirstColumn="0" w:firstRowLastColumn="0" w:lastRowFirstColumn="0" w:lastRowLastColumn="0"/>
+            <w:tcW w:w="1250" w:type="pct"/>
+          </w:tcPr>
+          <w:p>
+            <w:pPr>
+              <w:jc w:val="center"/>
+              <w:rPr>
+                <w:rFonts w:cs="Times New Roman"/>
+                <w:sz w:val="24"/>
+                <w:szCs w:val="24"/>
+              </w:rPr>
+            </w:pPr>
+            <w:r>
+              <w:rPr>
+                <w:rFonts w:cs="Times New Roman"/>
+                <w:sz w:val="24"/>
+                <w:szCs w:val="24"/>
+              </w:rPr>
+              <w:t>FULL1</w:t>
+            </w:r>
+          </w:p>
+        </w:tc>
+        <w:tc>
+          <w:tcPr>
+            <w:tcW w:w="1250" w:type="pct"/>
+          </w:tcPr>
+          <w:p>
+            <w:pPr>
+              <w:jc w:val="center"/>
+              <w:cnfStyle w:val="000000100000" w:firstRow="0" w:lastRow="0" w:firstColumn="0" w:lastColumn="0" w:oddVBand="0" w:evenVBand="0" w:oddHBand="1" w:evenHBand="0" w:firstRowFirstColumn="0" w:firstRowLastColumn="0" w:lastRowFirstColumn="0" w:lastRowLastColumn="0"/>
+              <w:rPr>
+                <w:rFonts w:cs="Times New Roman"/>
+              </w:rPr>
+            </w:pPr>
+            <w:r>
+              <w:rPr>
+                <w:rFonts w:cs="Times New Roman"/>
+              </w:rPr>
+              <w:t>N/A</w:t>
+            </w:r>
+          </w:p>
+        </w:tc>
+        <w:tc>
+          <w:tcPr>
+            <w:tcW w:w="1250" w:type="pct"/>
+          </w:tcPr>
+          <w:p>
+            <w:pPr>
+              <w:jc w:val="center"/>
+              <w:cnfStyle w:val="000000100000" w:firstRow="0" w:lastRow="0" w:firstColumn="0" w:lastColumn="0" w:oddVBand="0" w:evenVBand="0" w:oddHBand="1" w:evenHBand="0" w:firstRowFirstColumn="0" w:firstRowLastColumn="0" w:lastRowFirstColumn="0" w:lastRowLastColumn="0"/>
+              <w:rPr>
+                <w:rFonts w:cs="Times New Roman"/>
+                <w:sz w:val="24"/>
+                <w:szCs w:val="24"/>
+              </w:rPr>
+            </w:pPr>
+            <w:r>
+              <w:rPr>
+                <w:rFonts w:cs="Times New Roman"/>
+                <w:sz w:val="24"/>
+                <w:szCs w:val="24"/>
+              </w:rPr>
+              <w:t>LD</w:t>
+            </w:r>
+            <w:r>
+              <w:rPr>
+                <w:rFonts w:cs="Times New Roman"/>
+                <w:sz w:val="24"/>
+                <w:szCs w:val="24"/>
+              </w:rPr>
+              <w:t>5</w:t>
+            </w:r>
+            <w:r>
+              <w:rPr>
+                <w:rFonts w:cs="Times New Roman"/>
+                <w:sz w:val="24"/>
+                <w:szCs w:val="24"/>
+              </w:rPr>
+              <w:t xml:space="preserve"> Blue</w:t>
+            </w:r>
+          </w:p>
+        </w:tc>
+        <w:tc>
+          <w:tcPr>
+            <w:tcW w:w="1250" w:type="pct"/>
+            <w:gridSpan w:val="2"/>
+          </w:tcPr>
+          <w:p>
+            <w:pPr>
+              <w:jc w:val="center"/>
+              <w:cnfStyle w:val="000000100000" w:firstRow="0" w:lastRow="0" w:firstColumn="0" w:lastColumn="0" w:oddVBand="0" w:evenVBand="0" w:oddHBand="1" w:evenHBand="0" w:firstRowFirstColumn="0" w:firstRowLastColumn="0" w:lastRowFirstColumn="0" w:lastRowLastColumn="0"/>
+              <w:rPr>
+                <w:rFonts w:cs="Times New Roman"/>
+              </w:rPr>
+            </w:pPr>
+            <w:r>
+              <w:rPr>
+                <w:rFonts w:cs="Times New Roman"/>
+              </w:rPr>
+              <w:t>G14</w:t>
+            </w:r>
+          </w:p>
+        </w:tc>
+      </w:tr>
+      <w:tr>
+        <w:tc>
+          <w:tcPr>
+            <w:cnfStyle w:val="001000000000" w:firstRow="0" w:lastRow="0" w:firstColumn="1" w:lastColumn="0" w:oddVBand="0" w:evenVBand="0" w:oddHBand="0" w:evenHBand="0" w:firstRowFirstColumn="0" w:firstRowLastColumn="0" w:lastRowFirstColumn="0" w:lastRowLastColumn="0"/>
+            <w:tcW w:w="1250" w:type="pct"/>
+          </w:tcPr>
+          <w:p>
+            <w:pPr>
+              <w:jc w:val="center"/>
+              <w:rPr>
+                <w:rFonts w:cs="Times New Roman"/>
+              </w:rPr>
+            </w:pPr>
+            <w:r>
+              <w:rPr>
+                <w:rFonts w:cs="Times New Roman"/>
+                <w:sz w:val="24"/>
+                <w:szCs w:val="24"/>
+              </w:rPr>
+              <w:t>Clk</w:t>
+            </w:r>
+          </w:p>
+        </w:tc>
+        <w:tc>
+          <w:tcPr>
+            <w:tcW w:w="1250" w:type="pct"/>
+          </w:tcPr>
+          <w:p>
+            <w:pPr>
+              <w:jc w:val="center"/>
+              <w:cnfStyle w:val="000000000000" w:firstRow="0" w:lastRow="0" w:firstColumn="0" w:lastColumn="0" w:oddVBand="0" w:evenVBand="0" w:oddHBand="0" w:evenHBand="0" w:firstRowFirstColumn="0" w:firstRowLastColumn="0" w:lastRowFirstColumn="0" w:lastRowLastColumn="0"/>
+              <w:rPr>
+                <w:rFonts w:cs="Times New Roman"/>
+              </w:rPr>
+            </w:pPr>
+            <w:r>
+              <w:rPr>
+                <w:rFonts w:cs="Times New Roman"/>
+              </w:rPr>
+              <w:t>GPIO18</w:t>
+            </w:r>
+          </w:p>
+        </w:tc>
+        <w:tc>
+          <w:tcPr>
+            <w:tcW w:w="1250" w:type="pct"/>
+          </w:tcPr>
+          <w:p>
+            <w:pPr>
+              <w:jc w:val="center"/>
+              <w:cnfStyle w:val="000000000000" w:firstRow="0" w:lastRow="0" w:firstColumn="0" w:lastColumn="0" w:oddVBand="0" w:evenVBand="0" w:oddHBand="0" w:evenHBand="0" w:firstRowFirstColumn="0" w:firstRowLastColumn="0" w:lastRowFirstColumn="0" w:lastRowLastColumn="0"/>
+              <w:rPr>
+                <w:rFonts w:cs="Times New Roman"/>
+                <w:sz w:val="24"/>
+                <w:szCs w:val="24"/>
+              </w:rPr>
+            </w:pPr>
+            <w:r>
+              <w:rPr>
+                <w:rFonts w:cs="Times New Roman"/>
+                <w:sz w:val="24"/>
+                <w:szCs w:val="24"/>
+              </w:rPr>
+              <w:t>AR7</w:t>
+            </w:r>
+          </w:p>
+        </w:tc>
+        <w:tc>
+          <w:tcPr>
+            <w:tcW w:w="1250" w:type="pct"/>
+            <w:gridSpan w:val="2"/>
+          </w:tcPr>
+          <w:p>
+            <w:pPr>
+              <w:jc w:val="center"/>
+              <w:cnfStyle w:val="000000000000" w:firstRow="0" w:lastRow="0" w:firstColumn="0" w:lastColumn="0" w:oddVBand="0" w:evenVBand="0" w:oddHBand="0" w:evenHBand="0" w:firstRowFirstColumn="0" w:firstRowLastColumn="0" w:lastRowFirstColumn="0" w:lastRowLastColumn="0"/>
+              <w:rPr>
+                <w:rFonts w:cs="Times New Roman"/>
+              </w:rPr>
+            </w:pPr>
+            <w:r>
+              <w:rPr>
+                <w:rFonts w:cs="Times New Roman"/>
+              </w:rPr>
+              <w:t>U17</w:t>
+            </w:r>
+          </w:p>
+        </w:tc>
+      </w:tr>
+      <w:tr>
+        <w:trPr>
+          <w:cnfStyle w:val="000000100000" w:firstRow="0" w:lastRow="0" w:firstColumn="0" w:lastColumn="0" w:oddVBand="0" w:evenVBand="0" w:oddHBand="1" w:evenHBand="0" w:firstRowFirstColumn="0" w:firstRowLastColumn="0" w:lastRowFirstColumn="0" w:lastRowLastColumn="0"/>
+        </w:trPr>
+        <w:tc>
+          <w:tcPr>
+            <w:cnfStyle w:val="001000000000" w:firstRow="0" w:lastRow="0" w:firstColumn="1" w:lastColumn="0" w:oddVBand="0" w:evenVBand="0" w:oddHBand="0" w:evenHBand="0" w:firstRowFirstColumn="0" w:firstRowLastColumn="0" w:lastRowFirstColumn="0" w:lastRowLastColumn="0"/>
+            <w:tcW w:w="1250" w:type="pct"/>
+          </w:tcPr>
+          <w:p>
+            <w:pPr>
+              <w:jc w:val="center"/>
+              <w:rPr>
+                <w:rFonts w:cs="Times New Roman"/>
+              </w:rPr>
+            </w:pPr>
+            <w:proofErr w:type="spellStart"/>
+            <w:r>
+              <w:rPr>
+                <w:rFonts w:cs="Times New Roman"/>
+                <w:sz w:val="24"/>
+                <w:szCs w:val="24"/>
+              </w:rPr>
+              <w:t>dataSplitRD</w:t>
+            </w:r>
+            <w:proofErr w:type="spellEnd"/>
+          </w:p>
+        </w:tc>
+        <w:tc>
+          <w:tcPr>
+            <w:tcW w:w="1250" w:type="pct"/>
+          </w:tcPr>
+          <w:p>
+            <w:pPr>
+              <w:jc w:val="center"/>
+              <w:cnfStyle w:val="000000100000" w:firstRow="0" w:lastRow="0" w:firstColumn="0" w:lastColumn="0" w:oddVBand="0" w:evenVBand="0" w:oddHBand="1" w:evenHBand="0" w:firstRowFirstColumn="0" w:firstRowLastColumn="0" w:lastRowFirstColumn="0" w:lastRowLastColumn="0"/>
+              <w:rPr>
+                <w:rFonts w:cs="Times New Roman"/>
+              </w:rPr>
+            </w:pPr>
+            <w:r>
+              <w:rPr>
+                <w:rFonts w:cs="Times New Roman"/>
+              </w:rPr>
+              <w:t>GPIO21</w:t>
+            </w:r>
+          </w:p>
+        </w:tc>
+        <w:tc>
+          <w:tcPr>
+            <w:tcW w:w="1250" w:type="pct"/>
+          </w:tcPr>
+          <w:p>
+            <w:pPr>
+              <w:jc w:val="center"/>
+              <w:cnfStyle w:val="000000100000" w:firstRow="0" w:lastRow="0" w:firstColumn="0" w:lastColumn="0" w:oddVBand="0" w:evenVBand="0" w:oddHBand="1" w:evenHBand="0" w:firstRowFirstColumn="0" w:firstRowLastColumn="0" w:lastRowFirstColumn="0" w:lastRowLastColumn="0"/>
+              <w:rPr>
+                <w:rFonts w:cs="Times New Roman"/>
+                <w:sz w:val="24"/>
+                <w:szCs w:val="24"/>
+              </w:rPr>
+            </w:pPr>
+            <w:r>
+              <w:rPr>
+                <w:rFonts w:cs="Times New Roman"/>
+                <w:sz w:val="24"/>
+                <w:szCs w:val="24"/>
+              </w:rPr>
+              <w:t>AR11</w:t>
+            </w:r>
+          </w:p>
+        </w:tc>
+        <w:tc>
+          <w:tcPr>
+            <w:tcW w:w="1250" w:type="pct"/>
+            <w:gridSpan w:val="2"/>
+          </w:tcPr>
+          <w:p>
+            <w:pPr>
+              <w:jc w:val="center"/>
+              <w:cnfStyle w:val="000000100000" w:firstRow="0" w:lastRow="0" w:firstColumn="0" w:lastColumn="0" w:oddVBand="0" w:evenVBand="0" w:oddHBand="1" w:evenHBand="0" w:firstRowFirstColumn="0" w:firstRowLastColumn="0" w:lastRowFirstColumn="0" w:lastRowLastColumn="0"/>
+              <w:rPr>
+                <w:rFonts w:cs="Times New Roman"/>
+              </w:rPr>
+            </w:pPr>
+            <w:r>
+              <w:rPr>
+                <w:rFonts w:cs="Times New Roman"/>
+              </w:rPr>
+              <w:t>T16</w:t>
+            </w:r>
+          </w:p>
+        </w:tc>
+      </w:tr>
+      <w:tr>
+        <w:tc>
+          <w:tcPr>
+            <w:cnfStyle w:val="001000000000" w:firstRow="0" w:lastRow="0" w:firstColumn="1" w:lastColumn="0" w:oddVBand="0" w:evenVBand="0" w:oddHBand="0" w:evenHBand="0" w:firstRowFirstColumn="0" w:firstRowLastColumn="0" w:lastRowFirstColumn="0" w:lastRowLastColumn="0"/>
+            <w:tcW w:w="1250" w:type="pct"/>
+          </w:tcPr>
+          <w:p>
+            <w:pPr>
+              <w:jc w:val="center"/>
+              <w:rPr>
+                <w:rFonts w:cs="Times New Roman"/>
+              </w:rPr>
+            </w:pPr>
+            <w:proofErr w:type="spellStart"/>
+            <w:r>
+              <w:rPr>
+                <w:rFonts w:cs="Times New Roman"/>
+                <w:sz w:val="24"/>
+                <w:szCs w:val="24"/>
+              </w:rPr>
+              <w:t>Rst</w:t>
+            </w:r>
+            <w:proofErr w:type="spellEnd"/>
+          </w:p>
+        </w:tc>
+        <w:tc>
+          <w:tcPr>
+            <w:tcW w:w="1250" w:type="pct"/>
+          </w:tcPr>
+          <w:p>
+            <w:pPr>
+              <w:jc w:val="center"/>
+              <w:cnfStyle w:val="000000000000" w:firstRow="0" w:lastRow="0" w:firstColumn="0" w:lastColumn="0" w:oddVBand="0" w:evenVBand="0" w:oddHBand="0" w:evenHBand="0" w:firstRowFirstColumn="0" w:firstRowLastColumn="0" w:lastRowFirstColumn="0" w:lastRowLastColumn="0"/>
+              <w:rPr>
+                <w:rFonts w:cs="Times New Roman"/>
+              </w:rPr>
+            </w:pPr>
+            <w:r>
+              <w:rPr>
+                <w:rFonts w:cs="Times New Roman"/>
+              </w:rPr>
+              <w:t>GPIO32</w:t>
+            </w:r>
+          </w:p>
+        </w:tc>
+        <w:tc>
+          <w:tcPr>
+            <w:tcW w:w="1250" w:type="pct"/>
+          </w:tcPr>
+          <w:p>
+            <w:pPr>
+              <w:jc w:val="center"/>
+              <w:cnfStyle w:val="000000000000" w:firstRow="0" w:lastRow="0" w:firstColumn="0" w:lastColumn="0" w:oddVBand="0" w:evenVBand="0" w:oddHBand="0" w:evenHBand="0" w:firstRowFirstColumn="0" w:firstRowLastColumn="0" w:lastRowFirstColumn="0" w:lastRowLastColumn="0"/>
+              <w:rPr>
+                <w:rFonts w:cs="Times New Roman"/>
+                <w:sz w:val="24"/>
+                <w:szCs w:val="24"/>
+              </w:rPr>
+            </w:pPr>
+            <w:r>
+              <w:rPr>
+                <w:rFonts w:cs="Times New Roman"/>
+                <w:sz w:val="24"/>
+                <w:szCs w:val="24"/>
+              </w:rPr>
+              <w:t>AR12</w:t>
+            </w:r>
+          </w:p>
+        </w:tc>
+        <w:tc>
+          <w:tcPr>
+            <w:tcW w:w="1250" w:type="pct"/>
+            <w:gridSpan w:val="2"/>
+          </w:tcPr>
+          <w:p>
+            <w:pPr>
+              <w:jc w:val="center"/>
+              <w:cnfStyle w:val="000000000000" w:firstRow="0" w:lastRow="0" w:firstColumn="0" w:lastColumn="0" w:oddVBand="0" w:evenVBand="0" w:oddHBand="0" w:evenHBand="0" w:firstRowFirstColumn="0" w:firstRowLastColumn="0" w:lastRowFirstColumn="0" w:lastRowLastColumn="0"/>
+              <w:rPr>
+                <w:rFonts w:cs="Times New Roman"/>
+              </w:rPr>
+            </w:pPr>
+            <w:r>
+              <w:rPr>
+                <w:rFonts w:cs="Times New Roman"/>
+              </w:rPr>
+              <w:t>D19</w:t>
+            </w:r>
+          </w:p>
+        </w:tc>
+      </w:tr>
+    </w:tbl>
+    <w:p>
+      <w:pPr>
+        <w:pStyle w:val="Heading1"/>
+      </w:pPr>
+    </w:p>
+    <w:p>
+      <w:pPr>
+        <w:rPr>
+          <w:rFonts w:eastAsiaTheme="majorEastAsia" w:cstheme="majorBidi"/>
+          <w:color w:val="1F3864" w:themeColor="accent1" w:themeShade="80"/>
+          <w:sz w:val="40"/>
+          <w:szCs w:val="32"/>
+        </w:rPr>
+      </w:pPr>
+      <w:r>
+        <w:br w:type="page"/>
+      </w:r>
+    </w:p>
+    <w:p>
+      <w:pPr>
+        <w:pStyle w:val="Heading1"/>
+      </w:pPr>
+      <w:r>
+        <w:lastRenderedPageBreak/>
         <w:t>DH Implementation: “reconfigMultiply.v”</w:t>
       </w:r>
     </w:p>
@@ -503,13 +2472,23 @@
                 <w:rFonts w:cs="Times New Roman"/>
               </w:rPr>
             </w:pPr>
-            <w:r>
-              <w:rPr>
-                <w:rFonts w:cs="Times New Roman"/>
-                <w:sz w:val="24"/>
-                <w:szCs w:val="24"/>
-              </w:rPr>
-              <w:t>dataIn(3)</w:t>
+            <w:proofErr w:type="spellStart"/>
+            <w:r>
+              <w:rPr>
+                <w:rFonts w:cs="Times New Roman"/>
+                <w:sz w:val="24"/>
+                <w:szCs w:val="24"/>
+              </w:rPr>
+              <w:t>dataIn</w:t>
+            </w:r>
+            <w:proofErr w:type="spellEnd"/>
+            <w:r>
+              <w:rPr>
+                <w:rFonts w:cs="Times New Roman"/>
+                <w:sz w:val="24"/>
+                <w:szCs w:val="24"/>
+              </w:rPr>
+              <w:t>(3)</w:t>
             </w:r>
           </w:p>
         </w:tc>
@@ -633,13 +2612,23 @@
                 <w:rFonts w:cs="Times New Roman"/>
               </w:rPr>
             </w:pPr>
-            <w:r>
-              <w:rPr>
-                <w:rFonts w:cs="Times New Roman"/>
-                <w:sz w:val="24"/>
-                <w:szCs w:val="24"/>
-              </w:rPr>
-              <w:t>dataIn(2)</w:t>
+            <w:proofErr w:type="spellStart"/>
+            <w:r>
+              <w:rPr>
+                <w:rFonts w:cs="Times New Roman"/>
+                <w:sz w:val="24"/>
+                <w:szCs w:val="24"/>
+              </w:rPr>
+              <w:t>dataIn</w:t>
+            </w:r>
+            <w:proofErr w:type="spellEnd"/>
+            <w:r>
+              <w:rPr>
+                <w:rFonts w:cs="Times New Roman"/>
+                <w:sz w:val="24"/>
+                <w:szCs w:val="24"/>
+              </w:rPr>
+              <w:t>(2)</w:t>
             </w:r>
           </w:p>
         </w:tc>
@@ -736,13 +2725,23 @@
                 <w:rFonts w:cs="Times New Roman"/>
               </w:rPr>
             </w:pPr>
-            <w:r>
-              <w:rPr>
-                <w:rFonts w:cs="Times New Roman"/>
-                <w:sz w:val="24"/>
-                <w:szCs w:val="24"/>
-              </w:rPr>
-              <w:t>dataIn(1)</w:t>
+            <w:proofErr w:type="spellStart"/>
+            <w:r>
+              <w:rPr>
+                <w:rFonts w:cs="Times New Roman"/>
+                <w:sz w:val="24"/>
+                <w:szCs w:val="24"/>
+              </w:rPr>
+              <w:t>dataIn</w:t>
+            </w:r>
+            <w:proofErr w:type="spellEnd"/>
+            <w:r>
+              <w:rPr>
+                <w:rFonts w:cs="Times New Roman"/>
+                <w:sz w:val="24"/>
+                <w:szCs w:val="24"/>
+              </w:rPr>
+              <w:t>(1)</w:t>
             </w:r>
           </w:p>
         </w:tc>
@@ -842,13 +2841,23 @@
                 <w:rFonts w:cs="Times New Roman"/>
               </w:rPr>
             </w:pPr>
-            <w:r>
-              <w:rPr>
-                <w:rFonts w:cs="Times New Roman"/>
-                <w:sz w:val="24"/>
-                <w:szCs w:val="24"/>
-              </w:rPr>
-              <w:t>dataIn(0)</w:t>
+            <w:proofErr w:type="spellStart"/>
+            <w:r>
+              <w:rPr>
+                <w:rFonts w:cs="Times New Roman"/>
+                <w:sz w:val="24"/>
+                <w:szCs w:val="24"/>
+              </w:rPr>
+              <w:t>dataIn</w:t>
+            </w:r>
+            <w:proofErr w:type="spellEnd"/>
+            <w:r>
+              <w:rPr>
+                <w:rFonts w:cs="Times New Roman"/>
+                <w:sz w:val="24"/>
+                <w:szCs w:val="24"/>
+              </w:rPr>
+              <w:t>(0)</w:t>
             </w:r>
           </w:p>
         </w:tc>
@@ -945,13 +2954,23 @@
                 <w:rFonts w:cs="Times New Roman"/>
               </w:rPr>
             </w:pPr>
-            <w:r>
-              <w:rPr>
-                <w:rFonts w:cs="Times New Roman"/>
-                <w:sz w:val="24"/>
-                <w:szCs w:val="24"/>
-              </w:rPr>
-              <w:t>dataOut(3)</w:t>
+            <w:proofErr w:type="spellStart"/>
+            <w:r>
+              <w:rPr>
+                <w:rFonts w:cs="Times New Roman"/>
+                <w:sz w:val="24"/>
+                <w:szCs w:val="24"/>
+              </w:rPr>
+              <w:t>dataOut</w:t>
+            </w:r>
+            <w:proofErr w:type="spellEnd"/>
+            <w:r>
+              <w:rPr>
+                <w:rFonts w:cs="Times New Roman"/>
+                <w:sz w:val="24"/>
+                <w:szCs w:val="24"/>
+              </w:rPr>
+              <w:t>(3)</w:t>
             </w:r>
           </w:p>
         </w:tc>
@@ -1037,13 +3056,23 @@
                 <w:rFonts w:cs="Times New Roman"/>
               </w:rPr>
             </w:pPr>
-            <w:r>
-              <w:rPr>
-                <w:rFonts w:cs="Times New Roman"/>
-                <w:sz w:val="24"/>
-                <w:szCs w:val="24"/>
-              </w:rPr>
-              <w:t>dataOut(2)</w:t>
+            <w:proofErr w:type="spellStart"/>
+            <w:r>
+              <w:rPr>
+                <w:rFonts w:cs="Times New Roman"/>
+                <w:sz w:val="24"/>
+                <w:szCs w:val="24"/>
+              </w:rPr>
+              <w:t>dataOut</w:t>
+            </w:r>
+            <w:proofErr w:type="spellEnd"/>
+            <w:r>
+              <w:rPr>
+                <w:rFonts w:cs="Times New Roman"/>
+                <w:sz w:val="24"/>
+                <w:szCs w:val="24"/>
+              </w:rPr>
+              <w:t>(2)</w:t>
             </w:r>
           </w:p>
         </w:tc>
@@ -1126,13 +3155,23 @@
                 <w:rFonts w:cs="Times New Roman"/>
               </w:rPr>
             </w:pPr>
-            <w:r>
-              <w:rPr>
-                <w:rFonts w:cs="Times New Roman"/>
-                <w:sz w:val="24"/>
-                <w:szCs w:val="24"/>
-              </w:rPr>
-              <w:t>dataOut(1)</w:t>
+            <w:proofErr w:type="spellStart"/>
+            <w:r>
+              <w:rPr>
+                <w:rFonts w:cs="Times New Roman"/>
+                <w:sz w:val="24"/>
+                <w:szCs w:val="24"/>
+              </w:rPr>
+              <w:t>dataOut</w:t>
+            </w:r>
+            <w:proofErr w:type="spellEnd"/>
+            <w:r>
+              <w:rPr>
+                <w:rFonts w:cs="Times New Roman"/>
+                <w:sz w:val="24"/>
+                <w:szCs w:val="24"/>
+              </w:rPr>
+              <w:t>(1)</w:t>
             </w:r>
           </w:p>
         </w:tc>
@@ -1218,13 +3257,23 @@
                 <w:rFonts w:cs="Times New Roman"/>
               </w:rPr>
             </w:pPr>
-            <w:r>
-              <w:rPr>
-                <w:rFonts w:cs="Times New Roman"/>
-                <w:sz w:val="24"/>
-                <w:szCs w:val="24"/>
-              </w:rPr>
-              <w:t>dataOut(0)</w:t>
+            <w:proofErr w:type="spellStart"/>
+            <w:r>
+              <w:rPr>
+                <w:rFonts w:cs="Times New Roman"/>
+                <w:sz w:val="24"/>
+                <w:szCs w:val="24"/>
+              </w:rPr>
+              <w:t>dataOut</w:t>
+            </w:r>
+            <w:proofErr w:type="spellEnd"/>
+            <w:r>
+              <w:rPr>
+                <w:rFonts w:cs="Times New Roman"/>
+                <w:sz w:val="24"/>
+                <w:szCs w:val="24"/>
+              </w:rPr>
+              <w:t>(0)</w:t>
             </w:r>
           </w:p>
         </w:tc>
@@ -1307,6 +3356,7 @@
                 <w:rFonts w:cs="Times New Roman"/>
               </w:rPr>
             </w:pPr>
+            <w:proofErr w:type="spellStart"/>
             <w:r>
               <w:rPr>
                 <w:rFonts w:cs="Times New Roman"/>
@@ -1315,6 +3365,7 @@
               </w:rPr>
               <w:t>bufferEN</w:t>
             </w:r>
+            <w:proofErr w:type="spellEnd"/>
           </w:p>
         </w:tc>
         <w:tc>
@@ -1405,6 +3456,7 @@
                 <w:rFonts w:cs="Times New Roman"/>
               </w:rPr>
             </w:pPr>
+            <w:proofErr w:type="spellStart"/>
             <w:r>
               <w:rPr>
                 <w:rFonts w:cs="Times New Roman"/>
@@ -1413,6 +3465,7 @@
               </w:rPr>
               <w:t>bufferRD</w:t>
             </w:r>
+            <w:proofErr w:type="spellEnd"/>
           </w:p>
         </w:tc>
         <w:tc>
@@ -1500,6 +3553,7 @@
                 <w:rFonts w:cs="Times New Roman"/>
               </w:rPr>
             </w:pPr>
+            <w:proofErr w:type="spellStart"/>
             <w:r>
               <w:rPr>
                 <w:rFonts w:cs="Times New Roman"/>
@@ -1508,6 +3562,7 @@
               </w:rPr>
               <w:t>bufferSelect</w:t>
             </w:r>
+            <w:proofErr w:type="spellEnd"/>
           </w:p>
         </w:tc>
         <w:tc>
@@ -1598,6 +3653,7 @@
                 <w:rFonts w:cs="Times New Roman"/>
               </w:rPr>
             </w:pPr>
+            <w:proofErr w:type="spellStart"/>
             <w:r>
               <w:rPr>
                 <w:rFonts w:cs="Times New Roman"/>
@@ -1606,6 +3662,7 @@
               </w:rPr>
               <w:t>chunkCount</w:t>
             </w:r>
+            <w:proofErr w:type="spellEnd"/>
           </w:p>
         </w:tc>
         <w:tc>
@@ -1811,37 +3868,31 @@
               <w:rPr>
                 <w:rFonts w:cs="Times New Roman"/>
               </w:rPr>
-              <w:t>GPIO</w:t>
-            </w:r>
-            <w:r>
-              <w:rPr>
-                <w:rFonts w:cs="Times New Roman"/>
-              </w:rPr>
-              <w:t>5</w:t>
-            </w:r>
-          </w:p>
-        </w:tc>
-        <w:tc>
-          <w:tcPr>
-            <w:tcW w:w="1250" w:type="pct"/>
-          </w:tcPr>
-          <w:p>
-            <w:pPr>
-              <w:jc w:val="center"/>
-              <w:cnfStyle w:val="000000100000" w:firstRow="0" w:lastRow="0" w:firstColumn="0" w:lastColumn="0" w:oddVBand="0" w:evenVBand="0" w:oddHBand="1" w:evenHBand="0" w:firstRowFirstColumn="0" w:firstRowLastColumn="0" w:lastRowFirstColumn="0" w:lastRowLastColumn="0"/>
-              <w:rPr>
-                <w:rFonts w:cs="Times New Roman"/>
-                <w:sz w:val="24"/>
-                <w:szCs w:val="24"/>
-              </w:rPr>
-            </w:pPr>
-            <w:r>
-              <w:rPr>
-                <w:rFonts w:cs="Times New Roman"/>
-                <w:sz w:val="24"/>
-                <w:szCs w:val="24"/>
-              </w:rPr>
-              <w:t>AR8</w:t>
+              <w:t>N/A</w:t>
+            </w:r>
+          </w:p>
+        </w:tc>
+        <w:tc>
+          <w:tcPr>
+            <w:tcW w:w="1250" w:type="pct"/>
+          </w:tcPr>
+          <w:p>
+            <w:pPr>
+              <w:jc w:val="center"/>
+              <w:cnfStyle w:val="000000100000" w:firstRow="0" w:lastRow="0" w:firstColumn="0" w:lastColumn="0" w:oddVBand="0" w:evenVBand="0" w:oddHBand="1" w:evenHBand="0" w:firstRowFirstColumn="0" w:firstRowLastColumn="0" w:lastRowFirstColumn="0" w:lastRowLastColumn="0"/>
+              <w:rPr>
+                <w:rFonts w:cs="Times New Roman"/>
+                <w:sz w:val="24"/>
+                <w:szCs w:val="24"/>
+              </w:rPr>
+            </w:pPr>
+            <w:r>
+              <w:rPr>
+                <w:rFonts w:cs="Times New Roman"/>
+                <w:sz w:val="24"/>
+                <w:szCs w:val="24"/>
+              </w:rPr>
+              <w:t>LD4 Blue</w:t>
             </w:r>
           </w:p>
         </w:tc>
@@ -1862,7 +3913,7 @@
               <w:rPr>
                 <w:rFonts w:cs="Times New Roman"/>
               </w:rPr>
-              <w:t>V17</w:t>
+              <w:t>L15</w:t>
             </w:r>
           </w:p>
         </w:tc>
@@ -1906,13 +3957,7 @@
               <w:rPr>
                 <w:rFonts w:cs="Times New Roman"/>
               </w:rPr>
-              <w:t>GPIO</w:t>
-            </w:r>
-            <w:r>
-              <w:rPr>
-                <w:rFonts w:cs="Times New Roman"/>
-              </w:rPr>
-              <w:t>23</w:t>
+              <w:t>N/A</w:t>
             </w:r>
           </w:p>
         </w:tc>
@@ -1936,7 +3981,23 @@
                 <w:sz w:val="24"/>
                 <w:szCs w:val="24"/>
               </w:rPr>
-              <w:t>AR9</w:t>
+              <w:t>LD</w:t>
+            </w:r>
+            <w:r>
+              <w:rPr>
+                <w:rFonts w:cs="Times New Roman"/>
+                <w:sz w:val="24"/>
+                <w:szCs w:val="24"/>
+              </w:rPr>
+              <w:t>5</w:t>
+            </w:r>
+            <w:r>
+              <w:rPr>
+                <w:rFonts w:cs="Times New Roman"/>
+                <w:sz w:val="24"/>
+                <w:szCs w:val="24"/>
+              </w:rPr>
+              <w:t xml:space="preserve"> Blue</w:t>
             </w:r>
           </w:p>
         </w:tc>
@@ -1957,7 +4018,7 @@
               <w:rPr>
                 <w:rFonts w:cs="Times New Roman"/>
               </w:rPr>
-              <w:t>V18</w:t>
+              <w:t>G14</w:t>
             </w:r>
           </w:p>
         </w:tc>
@@ -1978,6 +4039,7 @@
                 <w:rFonts w:cs="Times New Roman"/>
               </w:rPr>
             </w:pPr>
+            <w:proofErr w:type="spellStart"/>
             <w:r>
               <w:rPr>
                 <w:rFonts w:cs="Times New Roman"/>
@@ -1986,6 +4048,7 @@
               </w:rPr>
               <w:t>mReady</w:t>
             </w:r>
+            <w:proofErr w:type="spellEnd"/>
           </w:p>
         </w:tc>
         <w:tc>
@@ -2081,6 +4144,7 @@
                 <w:rFonts w:cs="Times New Roman"/>
               </w:rPr>
             </w:pPr>
+            <w:proofErr w:type="spellStart"/>
             <w:r>
               <w:rPr>
                 <w:rFonts w:cs="Times New Roman"/>
@@ -2089,6 +4153,7 @@
               </w:rPr>
               <w:t>mStart</w:t>
             </w:r>
+            <w:proofErr w:type="spellEnd"/>
           </w:p>
         </w:tc>
         <w:tc>
@@ -2187,6 +4252,7 @@
                 <w:rFonts w:cs="Times New Roman"/>
               </w:rPr>
             </w:pPr>
+            <w:proofErr w:type="spellStart"/>
             <w:r>
               <w:rPr>
                 <w:rFonts w:cs="Times New Roman"/>
@@ -2195,6 +4261,7 @@
               </w:rPr>
               <w:t>Rst</w:t>
             </w:r>
+            <w:proofErr w:type="spellEnd"/>
           </w:p>
         </w:tc>
         <w:tc>
@@ -2395,8 +4462,124 @@
       </w:rPr>
     </w:lvl>
   </w:abstractNum>
+  <w:abstractNum w:abstractNumId="1" w15:restartNumberingAfterBreak="0">
+    <w:nsid w:val="23D25D82"/>
+    <w:multiLevelType w:val="hybridMultilevel"/>
+    <w:tmpl w:val="37BEF148"/>
+    <w:lvl w:ilvl="0" w:tplc="7A660FF4">
+      <w:start w:val="1"/>
+      <w:numFmt w:val="bullet"/>
+      <w:lvlText w:val=""/>
+      <w:lvlJc w:val="left"/>
+      <w:pPr>
+        <w:ind w:left="720" w:hanging="360"/>
+      </w:pPr>
+      <w:rPr>
+        <w:rFonts w:ascii="Symbol" w:hAnsi="Symbol" w:hint="default"/>
+      </w:rPr>
+    </w:lvl>
+    <w:lvl w:ilvl="1" w:tplc="04090003" w:tentative="1">
+      <w:start w:val="1"/>
+      <w:numFmt w:val="bullet"/>
+      <w:lvlText w:val="o"/>
+      <w:lvlJc w:val="left"/>
+      <w:pPr>
+        <w:ind w:left="1440" w:hanging="360"/>
+      </w:pPr>
+      <w:rPr>
+        <w:rFonts w:ascii="Courier New" w:hAnsi="Courier New" w:cs="Courier New" w:hint="default"/>
+      </w:rPr>
+    </w:lvl>
+    <w:lvl w:ilvl="2" w:tplc="04090005" w:tentative="1">
+      <w:start w:val="1"/>
+      <w:numFmt w:val="bullet"/>
+      <w:lvlText w:val=""/>
+      <w:lvlJc w:val="left"/>
+      <w:pPr>
+        <w:ind w:left="2160" w:hanging="360"/>
+      </w:pPr>
+      <w:rPr>
+        <w:rFonts w:ascii="Wingdings" w:hAnsi="Wingdings" w:hint="default"/>
+      </w:rPr>
+    </w:lvl>
+    <w:lvl w:ilvl="3" w:tplc="04090001" w:tentative="1">
+      <w:start w:val="1"/>
+      <w:numFmt w:val="bullet"/>
+      <w:lvlText w:val=""/>
+      <w:lvlJc w:val="left"/>
+      <w:pPr>
+        <w:ind w:left="2880" w:hanging="360"/>
+      </w:pPr>
+      <w:rPr>
+        <w:rFonts w:ascii="Symbol" w:hAnsi="Symbol" w:hint="default"/>
+      </w:rPr>
+    </w:lvl>
+    <w:lvl w:ilvl="4" w:tplc="04090003" w:tentative="1">
+      <w:start w:val="1"/>
+      <w:numFmt w:val="bullet"/>
+      <w:lvlText w:val="o"/>
+      <w:lvlJc w:val="left"/>
+      <w:pPr>
+        <w:ind w:left="3600" w:hanging="360"/>
+      </w:pPr>
+      <w:rPr>
+        <w:rFonts w:ascii="Courier New" w:hAnsi="Courier New" w:cs="Courier New" w:hint="default"/>
+      </w:rPr>
+    </w:lvl>
+    <w:lvl w:ilvl="5" w:tplc="04090005" w:tentative="1">
+      <w:start w:val="1"/>
+      <w:numFmt w:val="bullet"/>
+      <w:lvlText w:val=""/>
+      <w:lvlJc w:val="left"/>
+      <w:pPr>
+        <w:ind w:left="4320" w:hanging="360"/>
+      </w:pPr>
+      <w:rPr>
+        <w:rFonts w:ascii="Wingdings" w:hAnsi="Wingdings" w:hint="default"/>
+      </w:rPr>
+    </w:lvl>
+    <w:lvl w:ilvl="6" w:tplc="04090001" w:tentative="1">
+      <w:start w:val="1"/>
+      <w:numFmt w:val="bullet"/>
+      <w:lvlText w:val=""/>
+      <w:lvlJc w:val="left"/>
+      <w:pPr>
+        <w:ind w:left="5040" w:hanging="360"/>
+      </w:pPr>
+      <w:rPr>
+        <w:rFonts w:ascii="Symbol" w:hAnsi="Symbol" w:hint="default"/>
+      </w:rPr>
+    </w:lvl>
+    <w:lvl w:ilvl="7" w:tplc="04090003" w:tentative="1">
+      <w:start w:val="1"/>
+      <w:numFmt w:val="bullet"/>
+      <w:lvlText w:val="o"/>
+      <w:lvlJc w:val="left"/>
+      <w:pPr>
+        <w:ind w:left="5760" w:hanging="360"/>
+      </w:pPr>
+      <w:rPr>
+        <w:rFonts w:ascii="Courier New" w:hAnsi="Courier New" w:cs="Courier New" w:hint="default"/>
+      </w:rPr>
+    </w:lvl>
+    <w:lvl w:ilvl="8" w:tplc="04090005" w:tentative="1">
+      <w:start w:val="1"/>
+      <w:numFmt w:val="bullet"/>
+      <w:lvlText w:val=""/>
+      <w:lvlJc w:val="left"/>
+      <w:pPr>
+        <w:ind w:left="6480" w:hanging="360"/>
+      </w:pPr>
+      <w:rPr>
+        <w:rFonts w:ascii="Wingdings" w:hAnsi="Wingdings" w:hint="default"/>
+      </w:rPr>
+    </w:lvl>
+  </w:abstractNum>
   <w:num w:numId="1">
     <w:abstractNumId w:val="0"/>
+  </w:num>
+  <w:num w:numId="2">
+    <w:abstractNumId w:val="1"/>
   </w:num>
 </w:numbering>
 </file>
@@ -3075,6 +5258,18 @@
       <w:bCs/>
     </w:rPr>
   </w:style>
+  <w:style w:type="character" w:styleId="FollowedHyperlink">
+    <w:name w:val="FollowedHyperlink"/>
+    <w:basedOn w:val="DefaultParagraphFont"/>
+    <w:uiPriority w:val="99"/>
+    <w:semiHidden/>
+    <w:unhideWhenUsed/>
+    <w:rsid w:val="00A949E4"/>
+    <w:rPr>
+      <w:color w:val="954F72" w:themeColor="followedHyperlink"/>
+      <w:u w:val="single"/>
+    </w:rPr>
+  </w:style>
 </w:styles>
 </file>
 

</xml_diff>

<commit_message>
The dynamic design now implements and generates
</commit_message>
<xml_diff>
--- a/Documents/Hardware Testing.docx
+++ b/Documents/Hardware Testing.docx
@@ -100,7 +100,19 @@
           <w:rPr>
             <w:rStyle w:val="Hyperlink"/>
           </w:rPr>
-          <w:t>https://d2m32eurp10079.cloudfront.net/Download/pynqz2_user_manual_v1_0.pdf</w:t>
+          <w:t>https://d2m32eur</w:t>
+        </w:r>
+        <w:r>
+          <w:rPr>
+            <w:rStyle w:val="Hyperlink"/>
+          </w:rPr>
+          <w:t>p</w:t>
+        </w:r>
+        <w:r>
+          <w:rPr>
+            <w:rStyle w:val="Hyperlink"/>
+          </w:rPr>
+          <w:t>10079.cloudfront.net/Download/pynqz2_user_manual_v1_0.pdf</w:t>
         </w:r>
       </w:hyperlink>
     </w:p>
@@ -760,7 +772,6 @@
                 <w:szCs w:val="24"/>
               </w:rPr>
             </w:pPr>
-            <w:proofErr w:type="spellStart"/>
             <w:r>
               <w:rPr>
                 <w:rFonts w:cs="Times New Roman"/>
@@ -769,7 +780,6 @@
               </w:rPr>
               <w:t>Rst</w:t>
             </w:r>
-            <w:proofErr w:type="spellEnd"/>
           </w:p>
         </w:tc>
         <w:tc>
@@ -883,7 +893,6 @@
                 <w:szCs w:val="24"/>
               </w:rPr>
             </w:pPr>
-            <w:proofErr w:type="spellStart"/>
             <w:r>
               <w:rPr>
                 <w:rFonts w:cs="Times New Roman"/>
@@ -892,7 +901,6 @@
               </w:rPr>
               <w:t>bufferEN</w:t>
             </w:r>
-            <w:proofErr w:type="spellEnd"/>
           </w:p>
         </w:tc>
         <w:tc>
@@ -1009,7 +1017,6 @@
                 <w:szCs w:val="24"/>
               </w:rPr>
             </w:pPr>
-            <w:proofErr w:type="spellStart"/>
             <w:r>
               <w:rPr>
                 <w:rFonts w:cs="Times New Roman"/>
@@ -1018,7 +1025,6 @@
               </w:rPr>
               <w:t>bufferSelect</w:t>
             </w:r>
-            <w:proofErr w:type="spellEnd"/>
           </w:p>
         </w:tc>
         <w:tc>
@@ -1132,7 +1138,6 @@
                 <w:szCs w:val="24"/>
               </w:rPr>
             </w:pPr>
-            <w:proofErr w:type="spellStart"/>
             <w:r>
               <w:rPr>
                 <w:rFonts w:cs="Times New Roman"/>
@@ -1141,7 +1146,6 @@
               </w:rPr>
               <w:t>chunkCount</w:t>
             </w:r>
-            <w:proofErr w:type="spellEnd"/>
           </w:p>
         </w:tc>
         <w:tc>
@@ -1258,7 +1262,6 @@
                 <w:szCs w:val="24"/>
               </w:rPr>
             </w:pPr>
-            <w:proofErr w:type="spellStart"/>
             <w:r>
               <w:rPr>
                 <w:rFonts w:cs="Times New Roman"/>
@@ -1267,7 +1270,6 @@
               </w:rPr>
               <w:t>bufferRD</w:t>
             </w:r>
-            <w:proofErr w:type="spellEnd"/>
           </w:p>
         </w:tc>
         <w:tc>
@@ -1673,7 +1675,6 @@
                 <w:szCs w:val="24"/>
               </w:rPr>
             </w:pPr>
-            <w:proofErr w:type="spellStart"/>
             <w:r>
               <w:rPr>
                 <w:rFonts w:cs="Times New Roman"/>
@@ -1682,7 +1683,6 @@
               </w:rPr>
               <w:t>dataIn</w:t>
             </w:r>
-            <w:proofErr w:type="spellEnd"/>
           </w:p>
         </w:tc>
         <w:tc>
@@ -1823,7 +1823,6 @@
                 <w:szCs w:val="24"/>
               </w:rPr>
             </w:pPr>
-            <w:proofErr w:type="spellStart"/>
             <w:r>
               <w:rPr>
                 <w:rFonts w:cs="Times New Roman"/>
@@ -1832,7 +1831,6 @@
               </w:rPr>
               <w:t>dataIn</w:t>
             </w:r>
-            <w:proofErr w:type="spellEnd"/>
           </w:p>
         </w:tc>
         <w:tc>
@@ -1970,7 +1968,6 @@
                 <w:szCs w:val="24"/>
               </w:rPr>
             </w:pPr>
-            <w:proofErr w:type="spellStart"/>
             <w:r>
               <w:rPr>
                 <w:rFonts w:cs="Times New Roman"/>
@@ -1979,7 +1976,6 @@
               </w:rPr>
               <w:t>dataIn</w:t>
             </w:r>
-            <w:proofErr w:type="spellEnd"/>
           </w:p>
         </w:tc>
         <w:tc>
@@ -2120,7 +2116,6 @@
                 <w:szCs w:val="24"/>
               </w:rPr>
             </w:pPr>
-            <w:proofErr w:type="spellStart"/>
             <w:r>
               <w:rPr>
                 <w:rFonts w:cs="Times New Roman"/>
@@ -2129,7 +2124,6 @@
               </w:rPr>
               <w:t>dataIn</w:t>
             </w:r>
-            <w:proofErr w:type="spellEnd"/>
           </w:p>
         </w:tc>
         <w:tc>
@@ -2273,7 +2267,6 @@
                 <w:szCs w:val="24"/>
               </w:rPr>
             </w:pPr>
-            <w:proofErr w:type="spellStart"/>
             <w:r>
               <w:rPr>
                 <w:rFonts w:cs="Times New Roman"/>
@@ -2282,7 +2275,6 @@
               </w:rPr>
               <w:t>dataOut</w:t>
             </w:r>
-            <w:proofErr w:type="spellEnd"/>
           </w:p>
         </w:tc>
         <w:tc>
@@ -2423,7 +2415,6 @@
                 <w:szCs w:val="24"/>
               </w:rPr>
             </w:pPr>
-            <w:proofErr w:type="spellStart"/>
             <w:r>
               <w:rPr>
                 <w:rFonts w:cs="Times New Roman"/>
@@ -2432,7 +2423,6 @@
               </w:rPr>
               <w:t>dataOut</w:t>
             </w:r>
-            <w:proofErr w:type="spellEnd"/>
           </w:p>
         </w:tc>
         <w:tc>
@@ -2570,7 +2560,6 @@
                 <w:szCs w:val="24"/>
               </w:rPr>
             </w:pPr>
-            <w:proofErr w:type="spellStart"/>
             <w:r>
               <w:rPr>
                 <w:rFonts w:cs="Times New Roman"/>
@@ -2579,7 +2568,6 @@
               </w:rPr>
               <w:t>dataOut</w:t>
             </w:r>
-            <w:proofErr w:type="spellEnd"/>
           </w:p>
         </w:tc>
         <w:tc>
@@ -2720,7 +2708,6 @@
                 <w:szCs w:val="24"/>
               </w:rPr>
             </w:pPr>
-            <w:proofErr w:type="spellStart"/>
             <w:r>
               <w:rPr>
                 <w:rFonts w:cs="Times New Roman"/>
@@ -2729,7 +2716,6 @@
               </w:rPr>
               <w:t>dataOut</w:t>
             </w:r>
-            <w:proofErr w:type="spellEnd"/>
           </w:p>
         </w:tc>
         <w:tc>
@@ -2864,7 +2850,6 @@
       <w:r>
         <w:br/>
       </w:r>
-      <w:proofErr w:type="spellStart"/>
       <w:r>
         <w:rPr>
           <w:i/>
@@ -2879,7 +2864,6 @@
         </w:rPr>
         <w:t>.v</w:t>
       </w:r>
-      <w:proofErr w:type="spellEnd"/>
     </w:p>
     <w:tbl>
       <w:tblPr>
@@ -3335,7 +3319,6 @@
                 <w:szCs w:val="24"/>
               </w:rPr>
             </w:pPr>
-            <w:proofErr w:type="spellStart"/>
             <w:r>
               <w:rPr>
                 <w:rFonts w:cs="Times New Roman"/>
@@ -3344,7 +3327,6 @@
               </w:rPr>
               <w:t>Rst</w:t>
             </w:r>
-            <w:proofErr w:type="spellEnd"/>
           </w:p>
         </w:tc>
         <w:tc>
@@ -3458,7 +3440,6 @@
                 <w:szCs w:val="24"/>
               </w:rPr>
             </w:pPr>
-            <w:proofErr w:type="spellStart"/>
             <w:r>
               <w:rPr>
                 <w:rFonts w:cs="Times New Roman"/>
@@ -3467,7 +3448,6 @@
               </w:rPr>
               <w:t>bufferEN</w:t>
             </w:r>
-            <w:proofErr w:type="spellEnd"/>
           </w:p>
         </w:tc>
         <w:tc>
@@ -3584,7 +3564,6 @@
                 <w:szCs w:val="24"/>
               </w:rPr>
             </w:pPr>
-            <w:proofErr w:type="spellStart"/>
             <w:r>
               <w:rPr>
                 <w:rFonts w:cs="Times New Roman"/>
@@ -3593,7 +3572,6 @@
               </w:rPr>
               <w:t>bufferSelect</w:t>
             </w:r>
-            <w:proofErr w:type="spellEnd"/>
           </w:p>
         </w:tc>
         <w:tc>
@@ -3707,7 +3685,6 @@
                 <w:szCs w:val="24"/>
               </w:rPr>
             </w:pPr>
-            <w:proofErr w:type="spellStart"/>
             <w:r>
               <w:rPr>
                 <w:rFonts w:cs="Times New Roman"/>
@@ -3716,7 +3693,6 @@
               </w:rPr>
               <w:t>chunkCount</w:t>
             </w:r>
-            <w:proofErr w:type="spellEnd"/>
           </w:p>
         </w:tc>
         <w:tc>
@@ -3833,7 +3809,6 @@
                 <w:szCs w:val="24"/>
               </w:rPr>
             </w:pPr>
-            <w:proofErr w:type="spellStart"/>
             <w:r>
               <w:rPr>
                 <w:rFonts w:cs="Times New Roman"/>
@@ -3842,7 +3817,6 @@
               </w:rPr>
               <w:t>bufferRD</w:t>
             </w:r>
-            <w:proofErr w:type="spellEnd"/>
           </w:p>
         </w:tc>
         <w:tc>
@@ -3956,7 +3930,6 @@
                 <w:szCs w:val="24"/>
               </w:rPr>
             </w:pPr>
-            <w:proofErr w:type="spellStart"/>
             <w:r>
               <w:rPr>
                 <w:rFonts w:cs="Times New Roman"/>
@@ -3965,7 +3938,6 @@
               </w:rPr>
               <w:t>mReady</w:t>
             </w:r>
-            <w:proofErr w:type="spellEnd"/>
           </w:p>
         </w:tc>
         <w:tc>
@@ -4082,7 +4054,6 @@
                 <w:szCs w:val="24"/>
               </w:rPr>
             </w:pPr>
-            <w:proofErr w:type="spellStart"/>
             <w:r>
               <w:rPr>
                 <w:rFonts w:cs="Times New Roman"/>
@@ -4091,7 +4062,6 @@
               </w:rPr>
               <w:t>mStart</w:t>
             </w:r>
-            <w:proofErr w:type="spellEnd"/>
           </w:p>
         </w:tc>
         <w:tc>
@@ -4502,7 +4472,6 @@
                 <w:szCs w:val="24"/>
               </w:rPr>
             </w:pPr>
-            <w:proofErr w:type="spellStart"/>
             <w:r>
               <w:rPr>
                 <w:rFonts w:cs="Times New Roman"/>
@@ -4511,7 +4480,6 @@
               </w:rPr>
               <w:t>dataIn</w:t>
             </w:r>
-            <w:proofErr w:type="spellEnd"/>
           </w:p>
         </w:tc>
         <w:tc>
@@ -4652,7 +4620,6 @@
                 <w:szCs w:val="24"/>
               </w:rPr>
             </w:pPr>
-            <w:proofErr w:type="spellStart"/>
             <w:r>
               <w:rPr>
                 <w:rFonts w:cs="Times New Roman"/>
@@ -4661,7 +4628,6 @@
               </w:rPr>
               <w:t>dataIn</w:t>
             </w:r>
-            <w:proofErr w:type="spellEnd"/>
           </w:p>
         </w:tc>
         <w:tc>
@@ -4799,7 +4765,6 @@
                 <w:szCs w:val="24"/>
               </w:rPr>
             </w:pPr>
-            <w:proofErr w:type="spellStart"/>
             <w:r>
               <w:rPr>
                 <w:rFonts w:cs="Times New Roman"/>
@@ -4808,7 +4773,6 @@
               </w:rPr>
               <w:t>dataIn</w:t>
             </w:r>
-            <w:proofErr w:type="spellEnd"/>
           </w:p>
         </w:tc>
         <w:tc>
@@ -4949,7 +4913,6 @@
                 <w:szCs w:val="24"/>
               </w:rPr>
             </w:pPr>
-            <w:proofErr w:type="spellStart"/>
             <w:r>
               <w:rPr>
                 <w:rFonts w:cs="Times New Roman"/>
@@ -4958,7 +4921,6 @@
               </w:rPr>
               <w:t>dataIn</w:t>
             </w:r>
-            <w:proofErr w:type="spellEnd"/>
           </w:p>
         </w:tc>
         <w:tc>
@@ -5102,7 +5064,6 @@
                 <w:szCs w:val="24"/>
               </w:rPr>
             </w:pPr>
-            <w:proofErr w:type="spellStart"/>
             <w:r>
               <w:rPr>
                 <w:rFonts w:cs="Times New Roman"/>
@@ -5111,7 +5072,6 @@
               </w:rPr>
               <w:t>dataOut</w:t>
             </w:r>
-            <w:proofErr w:type="spellEnd"/>
           </w:p>
         </w:tc>
         <w:tc>
@@ -5252,7 +5212,6 @@
                 <w:szCs w:val="24"/>
               </w:rPr>
             </w:pPr>
-            <w:proofErr w:type="spellStart"/>
             <w:r>
               <w:rPr>
                 <w:rFonts w:cs="Times New Roman"/>
@@ -5261,7 +5220,6 @@
               </w:rPr>
               <w:t>dataOut</w:t>
             </w:r>
-            <w:proofErr w:type="spellEnd"/>
           </w:p>
         </w:tc>
         <w:tc>
@@ -5399,7 +5357,6 @@
                 <w:szCs w:val="24"/>
               </w:rPr>
             </w:pPr>
-            <w:proofErr w:type="spellStart"/>
             <w:r>
               <w:rPr>
                 <w:rFonts w:cs="Times New Roman"/>
@@ -5408,7 +5365,6 @@
               </w:rPr>
               <w:t>dataOut</w:t>
             </w:r>
-            <w:proofErr w:type="spellEnd"/>
           </w:p>
         </w:tc>
         <w:tc>
@@ -5549,7 +5505,6 @@
                 <w:szCs w:val="24"/>
               </w:rPr>
             </w:pPr>
-            <w:proofErr w:type="spellStart"/>
             <w:r>
               <w:rPr>
                 <w:rFonts w:cs="Times New Roman"/>
@@ -5558,7 +5513,6 @@
               </w:rPr>
               <w:t>dataOut</w:t>
             </w:r>
-            <w:proofErr w:type="spellEnd"/>
           </w:p>
         </w:tc>
         <w:tc>
@@ -5679,7 +5633,6 @@
       <w:r>
         <w:br/>
       </w:r>
-      <w:proofErr w:type="spellStart"/>
       <w:r>
         <w:rPr>
           <w:i/>
@@ -5708,7 +5661,6 @@
         </w:rPr>
         <w:t>.v</w:t>
       </w:r>
-      <w:proofErr w:type="spellEnd"/>
       <w:r>
         <w:rPr>
           <w:i/>
@@ -6165,7 +6117,6 @@
                 <w:szCs w:val="24"/>
               </w:rPr>
             </w:pPr>
-            <w:proofErr w:type="spellStart"/>
             <w:r>
               <w:rPr>
                 <w:rFonts w:cs="Times New Roman"/>
@@ -6174,7 +6125,6 @@
               </w:rPr>
               <w:t>Rst</w:t>
             </w:r>
-            <w:proofErr w:type="spellEnd"/>
           </w:p>
         </w:tc>
         <w:tc>
@@ -6283,7 +6233,6 @@
                 <w:szCs w:val="24"/>
               </w:rPr>
             </w:pPr>
-            <w:proofErr w:type="spellStart"/>
             <w:r>
               <w:rPr>
                 <w:rFonts w:cs="Times New Roman"/>
@@ -6292,7 +6241,6 @@
               </w:rPr>
               <w:t>bufferSelect</w:t>
             </w:r>
-            <w:proofErr w:type="spellEnd"/>
           </w:p>
         </w:tc>
         <w:tc>
@@ -6404,7 +6352,6 @@
                 <w:szCs w:val="24"/>
               </w:rPr>
             </w:pPr>
-            <w:proofErr w:type="spellStart"/>
             <w:r>
               <w:rPr>
                 <w:rFonts w:cs="Times New Roman"/>
@@ -6413,7 +6360,6 @@
               </w:rPr>
               <w:t>chunkCount</w:t>
             </w:r>
-            <w:proofErr w:type="spellEnd"/>
           </w:p>
         </w:tc>
         <w:tc>
@@ -6522,7 +6468,6 @@
                 <w:szCs w:val="24"/>
               </w:rPr>
             </w:pPr>
-            <w:proofErr w:type="spellStart"/>
             <w:r>
               <w:rPr>
                 <w:rFonts w:cs="Times New Roman"/>
@@ -6539,7 +6484,6 @@
               </w:rPr>
               <w:t>_in</w:t>
             </w:r>
-            <w:proofErr w:type="spellEnd"/>
           </w:p>
         </w:tc>
         <w:tc>
@@ -6651,7 +6595,6 @@
                 <w:szCs w:val="24"/>
               </w:rPr>
             </w:pPr>
-            <w:proofErr w:type="spellStart"/>
             <w:r>
               <w:rPr>
                 <w:rFonts w:cs="Times New Roman"/>
@@ -6668,7 +6611,6 @@
               </w:rPr>
               <w:t>_out</w:t>
             </w:r>
-            <w:proofErr w:type="spellEnd"/>
           </w:p>
         </w:tc>
         <w:tc>
@@ -6775,7 +6717,6 @@
                 <w:szCs w:val="24"/>
               </w:rPr>
             </w:pPr>
-            <w:proofErr w:type="spellStart"/>
             <w:r>
               <w:rPr>
                 <w:rFonts w:cs="Times New Roman"/>
@@ -6784,7 +6725,6 @@
               </w:rPr>
               <w:t>mReady_in</w:t>
             </w:r>
-            <w:proofErr w:type="spellEnd"/>
           </w:p>
         </w:tc>
         <w:tc>
@@ -6918,7 +6858,6 @@
                 <w:szCs w:val="24"/>
               </w:rPr>
             </w:pPr>
-            <w:proofErr w:type="spellStart"/>
             <w:r>
               <w:rPr>
                 <w:rFonts w:cs="Times New Roman"/>
@@ -6927,7 +6866,6 @@
               </w:rPr>
               <w:t>mReady_in</w:t>
             </w:r>
-            <w:proofErr w:type="spellEnd"/>
           </w:p>
         </w:tc>
         <w:tc>
@@ -7058,7 +6996,6 @@
                 <w:szCs w:val="24"/>
               </w:rPr>
             </w:pPr>
-            <w:proofErr w:type="spellStart"/>
             <w:r>
               <w:rPr>
                 <w:rFonts w:cs="Times New Roman"/>
@@ -7067,7 +7004,6 @@
               </w:rPr>
               <w:t>mReady_in</w:t>
             </w:r>
-            <w:proofErr w:type="spellEnd"/>
           </w:p>
         </w:tc>
         <w:tc>
@@ -7209,7 +7145,6 @@
                 <w:szCs w:val="24"/>
               </w:rPr>
             </w:pPr>
-            <w:proofErr w:type="spellStart"/>
             <w:r>
               <w:rPr>
                 <w:rFonts w:cs="Times New Roman"/>
@@ -7218,7 +7153,6 @@
               </w:rPr>
               <w:t>mReady_in</w:t>
             </w:r>
-            <w:proofErr w:type="spellEnd"/>
           </w:p>
         </w:tc>
         <w:tc>
@@ -7363,7 +7297,6 @@
                 <w:szCs w:val="24"/>
               </w:rPr>
             </w:pPr>
-            <w:proofErr w:type="spellStart"/>
             <w:r>
               <w:rPr>
                 <w:rFonts w:cs="Times New Roman"/>
@@ -7372,7 +7305,6 @@
               </w:rPr>
               <w:t>mReady_out</w:t>
             </w:r>
-            <w:proofErr w:type="spellEnd"/>
           </w:p>
         </w:tc>
         <w:tc>
@@ -7520,7 +7452,6 @@
                 <w:szCs w:val="24"/>
               </w:rPr>
             </w:pPr>
-            <w:proofErr w:type="spellStart"/>
             <w:r>
               <w:rPr>
                 <w:rFonts w:cs="Times New Roman"/>
@@ -7529,7 +7460,6 @@
               </w:rPr>
               <w:t>mReady_out</w:t>
             </w:r>
-            <w:proofErr w:type="spellEnd"/>
           </w:p>
         </w:tc>
         <w:tc>
@@ -7674,7 +7604,6 @@
                 <w:szCs w:val="24"/>
               </w:rPr>
             </w:pPr>
-            <w:proofErr w:type="spellStart"/>
             <w:r>
               <w:rPr>
                 <w:rFonts w:cs="Times New Roman"/>
@@ -7683,7 +7612,6 @@
               </w:rPr>
               <w:t>mReady_out</w:t>
             </w:r>
-            <w:proofErr w:type="spellEnd"/>
           </w:p>
         </w:tc>
         <w:tc>
@@ -7831,7 +7759,6 @@
                 <w:szCs w:val="24"/>
               </w:rPr>
             </w:pPr>
-            <w:proofErr w:type="spellStart"/>
             <w:r>
               <w:rPr>
                 <w:rFonts w:cs="Times New Roman"/>
@@ -7840,7 +7767,6 @@
               </w:rPr>
               <w:t>mReady_out</w:t>
             </w:r>
-            <w:proofErr w:type="spellEnd"/>
           </w:p>
         </w:tc>
         <w:tc>
@@ -7985,7 +7911,6 @@
                 <w:szCs w:val="24"/>
               </w:rPr>
             </w:pPr>
-            <w:proofErr w:type="spellStart"/>
             <w:r>
               <w:rPr>
                 <w:rFonts w:cs="Times New Roman"/>
@@ -8002,7 +7927,6 @@
               </w:rPr>
               <w:t>_in</w:t>
             </w:r>
-            <w:proofErr w:type="spellEnd"/>
           </w:p>
         </w:tc>
         <w:tc>
@@ -8132,7 +8056,6 @@
                 <w:szCs w:val="24"/>
               </w:rPr>
             </w:pPr>
-            <w:proofErr w:type="spellStart"/>
             <w:r>
               <w:rPr>
                 <w:rFonts w:cs="Times New Roman"/>
@@ -8149,7 +8072,6 @@
               </w:rPr>
               <w:t>_in</w:t>
             </w:r>
-            <w:proofErr w:type="spellEnd"/>
           </w:p>
         </w:tc>
         <w:tc>
@@ -8276,7 +8198,6 @@
                 <w:szCs w:val="24"/>
               </w:rPr>
             </w:pPr>
-            <w:proofErr w:type="spellStart"/>
             <w:r>
               <w:rPr>
                 <w:rFonts w:cs="Times New Roman"/>
@@ -8293,7 +8214,6 @@
               </w:rPr>
               <w:t>_in</w:t>
             </w:r>
-            <w:proofErr w:type="spellEnd"/>
           </w:p>
         </w:tc>
         <w:tc>
@@ -8423,7 +8343,6 @@
                 <w:szCs w:val="24"/>
               </w:rPr>
             </w:pPr>
-            <w:proofErr w:type="spellStart"/>
             <w:r>
               <w:rPr>
                 <w:rFonts w:cs="Times New Roman"/>
@@ -8440,7 +8359,6 @@
               </w:rPr>
               <w:t>_in</w:t>
             </w:r>
-            <w:proofErr w:type="spellEnd"/>
           </w:p>
         </w:tc>
         <w:tc>
@@ -8579,7 +8497,6 @@
                 <w:szCs w:val="24"/>
               </w:rPr>
             </w:pPr>
-            <w:proofErr w:type="spellStart"/>
             <w:r>
               <w:rPr>
                 <w:rFonts w:cs="Times New Roman"/>
@@ -8596,7 +8513,6 @@
               </w:rPr>
               <w:t>_out</w:t>
             </w:r>
-            <w:proofErr w:type="spellEnd"/>
           </w:p>
         </w:tc>
         <w:tc>
@@ -8726,7 +8642,6 @@
                 <w:szCs w:val="24"/>
               </w:rPr>
             </w:pPr>
-            <w:proofErr w:type="spellStart"/>
             <w:r>
               <w:rPr>
                 <w:rFonts w:cs="Times New Roman"/>
@@ -8743,7 +8658,6 @@
               </w:rPr>
               <w:t>_out</w:t>
             </w:r>
-            <w:proofErr w:type="spellEnd"/>
           </w:p>
         </w:tc>
         <w:tc>
@@ -8870,7 +8784,6 @@
                 <w:szCs w:val="24"/>
               </w:rPr>
             </w:pPr>
-            <w:proofErr w:type="spellStart"/>
             <w:r>
               <w:rPr>
                 <w:rFonts w:cs="Times New Roman"/>
@@ -8887,7 +8800,6 @@
               </w:rPr>
               <w:t>_out</w:t>
             </w:r>
-            <w:proofErr w:type="spellEnd"/>
           </w:p>
         </w:tc>
         <w:tc>
@@ -8990,15 +8902,7 @@
                 <w:sz w:val="24"/>
                 <w:szCs w:val="24"/>
               </w:rPr>
-              <w:t>2</w:t>
-            </w:r>
-            <w:r>
-              <w:rPr>
-                <w:rFonts w:cs="Times New Roman"/>
-                <w:sz w:val="24"/>
-                <w:szCs w:val="24"/>
-              </w:rPr>
-              <w:t>2</w:t>
+              <w:t>22</w:t>
             </w:r>
           </w:p>
         </w:tc>
@@ -9017,7 +8921,6 @@
                 <w:szCs w:val="24"/>
               </w:rPr>
             </w:pPr>
-            <w:proofErr w:type="spellStart"/>
             <w:r>
               <w:rPr>
                 <w:rFonts w:cs="Times New Roman"/>
@@ -9032,16 +8935,7 @@
                 <w:sz w:val="24"/>
                 <w:szCs w:val="24"/>
               </w:rPr>
-              <w:t>_out</w:t>
-            </w:r>
-            <w:proofErr w:type="spellEnd"/>
-            <w:r>
-              <w:rPr>
-                <w:rFonts w:cs="Times New Roman"/>
-                <w:sz w:val="24"/>
-                <w:szCs w:val="24"/>
-              </w:rPr>
-              <w:t xml:space="preserve"> </w:t>
+              <w:t xml:space="preserve">_out </w:t>
             </w:r>
           </w:p>
         </w:tc>
@@ -9162,15 +9056,7 @@
                 <w:sz w:val="24"/>
                 <w:szCs w:val="24"/>
               </w:rPr>
-              <w:t>2</w:t>
-            </w:r>
-            <w:r>
-              <w:rPr>
-                <w:rFonts w:cs="Times New Roman"/>
-                <w:sz w:val="24"/>
-                <w:szCs w:val="24"/>
-              </w:rPr>
-              <w:t>3</w:t>
+              <w:t>23</w:t>
             </w:r>
           </w:p>
         </w:tc>
@@ -9189,7 +9075,6 @@
                 <w:szCs w:val="24"/>
               </w:rPr>
             </w:pPr>
-            <w:proofErr w:type="spellStart"/>
             <w:r>
               <w:rPr>
                 <w:rFonts w:cs="Times New Roman"/>
@@ -9198,7 +9083,6 @@
               </w:rPr>
               <w:t>AddressSelect</w:t>
             </w:r>
-            <w:proofErr w:type="spellEnd"/>
           </w:p>
         </w:tc>
         <w:tc>
@@ -9346,7 +9230,6 @@
                 <w:szCs w:val="24"/>
               </w:rPr>
             </w:pPr>
-            <w:proofErr w:type="spellStart"/>
             <w:r>
               <w:rPr>
                 <w:rFonts w:cs="Times New Roman"/>
@@ -9355,7 +9238,6 @@
               </w:rPr>
               <w:t>AddressSelect</w:t>
             </w:r>
-            <w:proofErr w:type="spellEnd"/>
           </w:p>
         </w:tc>
         <w:tc>
@@ -9502,7 +9384,6 @@
                 <w:szCs w:val="24"/>
               </w:rPr>
             </w:pPr>
-            <w:proofErr w:type="spellStart"/>
             <w:r>
               <w:rPr>
                 <w:rFonts w:cs="Times New Roman"/>
@@ -9511,7 +9392,6 @@
               </w:rPr>
               <w:t>AddressSelect</w:t>
             </w:r>
-            <w:proofErr w:type="spellEnd"/>
           </w:p>
         </w:tc>
         <w:tc>
@@ -9661,7 +9541,6 @@
                 <w:szCs w:val="24"/>
               </w:rPr>
             </w:pPr>
-            <w:proofErr w:type="spellStart"/>
             <w:r>
               <w:rPr>
                 <w:rFonts w:cs="Times New Roman"/>
@@ -9670,7 +9549,6 @@
               </w:rPr>
               <w:t>AddressSelect</w:t>
             </w:r>
-            <w:proofErr w:type="spellEnd"/>
           </w:p>
         </w:tc>
         <w:tc>
@@ -9790,15 +9668,7 @@
                 <w:sz w:val="24"/>
                 <w:szCs w:val="24"/>
               </w:rPr>
-              <w:t>2</w:t>
-            </w:r>
-            <w:r>
-              <w:rPr>
-                <w:rFonts w:cs="Times New Roman"/>
-                <w:sz w:val="24"/>
-                <w:szCs w:val="24"/>
-              </w:rPr>
-              <w:t>7</w:t>
+              <w:t>27</w:t>
             </w:r>
           </w:p>
         </w:tc>
@@ -9817,7 +9687,6 @@
                 <w:szCs w:val="24"/>
               </w:rPr>
             </w:pPr>
-            <w:proofErr w:type="spellStart"/>
             <w:r>
               <w:rPr>
                 <w:rFonts w:cs="Times New Roman"/>
@@ -9826,7 +9695,6 @@
               </w:rPr>
               <w:t>AddressSelect</w:t>
             </w:r>
-            <w:proofErr w:type="spellEnd"/>
           </w:p>
         </w:tc>
         <w:tc>
@@ -9974,7 +9842,6 @@
                 <w:szCs w:val="24"/>
               </w:rPr>
             </w:pPr>
-            <w:proofErr w:type="spellStart"/>
             <w:r>
               <w:rPr>
                 <w:rFonts w:cs="Times New Roman"/>
@@ -9983,7 +9850,6 @@
               </w:rPr>
               <w:t>dataIn</w:t>
             </w:r>
-            <w:proofErr w:type="spellEnd"/>
           </w:p>
         </w:tc>
         <w:tc>
@@ -10126,7 +9992,6 @@
                 <w:rFonts w:cs="Times New Roman"/>
               </w:rPr>
             </w:pPr>
-            <w:proofErr w:type="spellStart"/>
             <w:r>
               <w:rPr>
                 <w:rFonts w:cs="Times New Roman"/>
@@ -10135,7 +10000,6 @@
               </w:rPr>
               <w:t>dataIn</w:t>
             </w:r>
-            <w:proofErr w:type="spellEnd"/>
           </w:p>
         </w:tc>
         <w:tc>
@@ -10281,7 +10145,6 @@
                 <w:rFonts w:cs="Times New Roman"/>
               </w:rPr>
             </w:pPr>
-            <w:proofErr w:type="spellStart"/>
             <w:r>
               <w:rPr>
                 <w:rFonts w:cs="Times New Roman"/>
@@ -10290,7 +10153,6 @@
               </w:rPr>
               <w:t>dataIn</w:t>
             </w:r>
-            <w:proofErr w:type="spellEnd"/>
           </w:p>
         </w:tc>
         <w:tc>
@@ -10433,7 +10295,6 @@
                 <w:rFonts w:cs="Times New Roman"/>
               </w:rPr>
             </w:pPr>
-            <w:proofErr w:type="spellStart"/>
             <w:r>
               <w:rPr>
                 <w:rFonts w:cs="Times New Roman"/>
@@ -10442,7 +10303,6 @@
               </w:rPr>
               <w:t>dataIn</w:t>
             </w:r>
-            <w:proofErr w:type="spellEnd"/>
           </w:p>
         </w:tc>
         <w:tc>
@@ -10588,7 +10448,6 @@
                 <w:rFonts w:cs="Times New Roman"/>
               </w:rPr>
             </w:pPr>
-            <w:proofErr w:type="spellStart"/>
             <w:r>
               <w:rPr>
                 <w:rFonts w:cs="Times New Roman"/>
@@ -10597,7 +10456,6 @@
               </w:rPr>
               <w:t>dataOut</w:t>
             </w:r>
-            <w:proofErr w:type="spellEnd"/>
           </w:p>
         </w:tc>
         <w:tc>
@@ -10740,7 +10598,6 @@
                 <w:rFonts w:cs="Times New Roman"/>
               </w:rPr>
             </w:pPr>
-            <w:proofErr w:type="spellStart"/>
             <w:r>
               <w:rPr>
                 <w:rFonts w:cs="Times New Roman"/>
@@ -10749,7 +10606,6 @@
               </w:rPr>
               <w:t>dataOut</w:t>
             </w:r>
-            <w:proofErr w:type="spellEnd"/>
           </w:p>
         </w:tc>
         <w:tc>
@@ -10895,7 +10751,6 @@
                 <w:rFonts w:cs="Times New Roman"/>
               </w:rPr>
             </w:pPr>
-            <w:proofErr w:type="spellStart"/>
             <w:r>
               <w:rPr>
                 <w:rFonts w:cs="Times New Roman"/>
@@ -10904,7 +10759,6 @@
               </w:rPr>
               <w:t>dataOut</w:t>
             </w:r>
-            <w:proofErr w:type="spellEnd"/>
           </w:p>
         </w:tc>
         <w:tc>
@@ -11047,7 +10901,6 @@
                 <w:rFonts w:cs="Times New Roman"/>
               </w:rPr>
             </w:pPr>
-            <w:proofErr w:type="spellStart"/>
             <w:r>
               <w:rPr>
                 <w:rFonts w:cs="Times New Roman"/>
@@ -11056,7 +10909,6 @@
               </w:rPr>
               <w:t>dataOut</w:t>
             </w:r>
-            <w:proofErr w:type="spellEnd"/>
           </w:p>
         </w:tc>
         <w:tc>
@@ -11181,7 +11033,6 @@
       <w:r>
         <w:br/>
       </w:r>
-      <w:proofErr w:type="spellStart"/>
       <w:r>
         <w:rPr>
           <w:i/>
@@ -11210,9 +11061,7 @@
         </w:rPr>
         <w:t>.v</w:t>
       </w:r>
-      <w:proofErr w:type="spellEnd"/>
     </w:p>
-    <w:p/>
     <w:tbl>
       <w:tblPr>
         <w:tblStyle w:val="GridTable2"/>
@@ -11668,7 +11517,6 @@
                 <w:szCs w:val="24"/>
               </w:rPr>
             </w:pPr>
-            <w:proofErr w:type="spellStart"/>
             <w:r>
               <w:rPr>
                 <w:rFonts w:cs="Times New Roman"/>
@@ -11677,7 +11525,6 @@
               </w:rPr>
               <w:t>Rst</w:t>
             </w:r>
-            <w:proofErr w:type="spellEnd"/>
           </w:p>
         </w:tc>
         <w:tc>
@@ -11786,59 +11633,57 @@
                 <w:szCs w:val="24"/>
               </w:rPr>
             </w:pPr>
-            <w:proofErr w:type="spellStart"/>
-            <w:r>
-              <w:rPr>
-                <w:rFonts w:cs="Times New Roman"/>
-                <w:sz w:val="24"/>
-                <w:szCs w:val="24"/>
-              </w:rPr>
-              <w:t>bufferEN</w:t>
-            </w:r>
-            <w:proofErr w:type="spellEnd"/>
-          </w:p>
-        </w:tc>
-        <w:tc>
-          <w:tcPr>
-            <w:tcW w:w="955" w:type="pct"/>
-          </w:tcPr>
-          <w:p>
-            <w:pPr>
-              <w:jc w:val="center"/>
-              <w:cnfStyle w:val="000000000000" w:firstRow="0" w:lastRow="0" w:firstColumn="0" w:lastColumn="0" w:oddVBand="0" w:evenVBand="0" w:oddHBand="0" w:evenHBand="0" w:firstRowFirstColumn="0" w:firstRowLastColumn="0" w:lastRowFirstColumn="0" w:lastRowLastColumn="0"/>
-              <w:rPr>
-                <w:rFonts w:cs="Times New Roman"/>
-              </w:rPr>
-            </w:pPr>
-            <w:r>
-              <w:rPr>
-                <w:rFonts w:cs="Times New Roman"/>
-              </w:rPr>
-              <w:t>GPIO16</w:t>
-            </w:r>
-          </w:p>
-        </w:tc>
-        <w:tc>
-          <w:tcPr>
-            <w:tcW w:w="955" w:type="pct"/>
-          </w:tcPr>
-          <w:p>
-            <w:pPr>
-              <w:jc w:val="center"/>
-              <w:cnfStyle w:val="000000000000" w:firstRow="0" w:lastRow="0" w:firstColumn="0" w:lastColumn="0" w:oddVBand="0" w:evenVBand="0" w:oddHBand="0" w:evenHBand="0" w:firstRowFirstColumn="0" w:firstRowLastColumn="0" w:lastRowFirstColumn="0" w:lastRowLastColumn="0"/>
-              <w:rPr>
-                <w:rFonts w:cs="Times New Roman"/>
-                <w:sz w:val="24"/>
-                <w:szCs w:val="24"/>
-              </w:rPr>
-            </w:pPr>
-            <w:r>
-              <w:rPr>
-                <w:rFonts w:cs="Times New Roman"/>
-                <w:sz w:val="24"/>
-                <w:szCs w:val="24"/>
-              </w:rPr>
-              <w:t>AR4</w:t>
+            <w:r>
+              <w:rPr>
+                <w:rFonts w:cs="Times New Roman"/>
+                <w:sz w:val="24"/>
+                <w:szCs w:val="24"/>
+              </w:rPr>
+              <w:t>bufferSelect</w:t>
+            </w:r>
+          </w:p>
+        </w:tc>
+        <w:tc>
+          <w:tcPr>
+            <w:tcW w:w="955" w:type="pct"/>
+          </w:tcPr>
+          <w:p>
+            <w:pPr>
+              <w:jc w:val="center"/>
+              <w:cnfStyle w:val="000000000000" w:firstRow="0" w:lastRow="0" w:firstColumn="0" w:lastColumn="0" w:oddVBand="0" w:evenVBand="0" w:oddHBand="0" w:evenHBand="0" w:firstRowFirstColumn="0" w:firstRowLastColumn="0" w:lastRowFirstColumn="0" w:lastRowLastColumn="0"/>
+              <w:rPr>
+                <w:rFonts w:cs="Times New Roman"/>
+              </w:rPr>
+            </w:pPr>
+            <w:r>
+              <w:rPr>
+                <w:rFonts w:cs="Times New Roman"/>
+              </w:rPr>
+              <w:t>GPIO19</w:t>
+            </w:r>
+          </w:p>
+        </w:tc>
+        <w:tc>
+          <w:tcPr>
+            <w:tcW w:w="955" w:type="pct"/>
+          </w:tcPr>
+          <w:p>
+            <w:pPr>
+              <w:jc w:val="center"/>
+              <w:cnfStyle w:val="000000000000" w:firstRow="0" w:lastRow="0" w:firstColumn="0" w:lastColumn="0" w:oddVBand="0" w:evenVBand="0" w:oddHBand="0" w:evenHBand="0" w:firstRowFirstColumn="0" w:firstRowLastColumn="0" w:lastRowFirstColumn="0" w:lastRowLastColumn="0"/>
+              <w:rPr>
+                <w:rFonts w:cs="Times New Roman"/>
+                <w:sz w:val="24"/>
+                <w:szCs w:val="24"/>
+              </w:rPr>
+            </w:pPr>
+            <w:r>
+              <w:rPr>
+                <w:rFonts w:cs="Times New Roman"/>
+                <w:sz w:val="24"/>
+                <w:szCs w:val="24"/>
+              </w:rPr>
+              <w:t>AR6</w:t>
             </w:r>
           </w:p>
         </w:tc>
@@ -11859,7 +11704,7 @@
               <w:rPr>
                 <w:rFonts w:cs="Times New Roman"/>
               </w:rPr>
-              <w:t>V15</w:t>
+              <w:t>R16</w:t>
             </w:r>
           </w:p>
         </w:tc>
@@ -11907,59 +11752,57 @@
                 <w:szCs w:val="24"/>
               </w:rPr>
             </w:pPr>
-            <w:proofErr w:type="spellStart"/>
-            <w:r>
-              <w:rPr>
-                <w:rFonts w:cs="Times New Roman"/>
-                <w:sz w:val="24"/>
-                <w:szCs w:val="24"/>
-              </w:rPr>
-              <w:t>bufferSelect</w:t>
-            </w:r>
-            <w:proofErr w:type="spellEnd"/>
-          </w:p>
-        </w:tc>
-        <w:tc>
-          <w:tcPr>
-            <w:tcW w:w="955" w:type="pct"/>
-          </w:tcPr>
-          <w:p>
-            <w:pPr>
-              <w:jc w:val="center"/>
-              <w:cnfStyle w:val="000000100000" w:firstRow="0" w:lastRow="0" w:firstColumn="0" w:lastColumn="0" w:oddVBand="0" w:evenVBand="0" w:oddHBand="1" w:evenHBand="0" w:firstRowFirstColumn="0" w:firstRowLastColumn="0" w:lastRowFirstColumn="0" w:lastRowLastColumn="0"/>
-              <w:rPr>
-                <w:rFonts w:cs="Times New Roman"/>
-              </w:rPr>
-            </w:pPr>
-            <w:r>
-              <w:rPr>
-                <w:rFonts w:cs="Times New Roman"/>
-              </w:rPr>
-              <w:t>GPIO19</w:t>
-            </w:r>
-          </w:p>
-        </w:tc>
-        <w:tc>
-          <w:tcPr>
-            <w:tcW w:w="955" w:type="pct"/>
-          </w:tcPr>
-          <w:p>
-            <w:pPr>
-              <w:jc w:val="center"/>
-              <w:cnfStyle w:val="000000100000" w:firstRow="0" w:lastRow="0" w:firstColumn="0" w:lastColumn="0" w:oddVBand="0" w:evenVBand="0" w:oddHBand="1" w:evenHBand="0" w:firstRowFirstColumn="0" w:firstRowLastColumn="0" w:lastRowFirstColumn="0" w:lastRowLastColumn="0"/>
-              <w:rPr>
-                <w:rFonts w:cs="Times New Roman"/>
-                <w:sz w:val="24"/>
-                <w:szCs w:val="24"/>
-              </w:rPr>
-            </w:pPr>
-            <w:r>
-              <w:rPr>
-                <w:rFonts w:cs="Times New Roman"/>
-                <w:sz w:val="24"/>
-                <w:szCs w:val="24"/>
-              </w:rPr>
-              <w:t>AR6</w:t>
+            <w:r>
+              <w:rPr>
+                <w:rFonts w:cs="Times New Roman"/>
+                <w:sz w:val="24"/>
+                <w:szCs w:val="24"/>
+              </w:rPr>
+              <w:t>chunkCount</w:t>
+            </w:r>
+          </w:p>
+        </w:tc>
+        <w:tc>
+          <w:tcPr>
+            <w:tcW w:w="955" w:type="pct"/>
+          </w:tcPr>
+          <w:p>
+            <w:pPr>
+              <w:jc w:val="center"/>
+              <w:cnfStyle w:val="000000100000" w:firstRow="0" w:lastRow="0" w:firstColumn="0" w:lastColumn="0" w:oddVBand="0" w:evenVBand="0" w:oddHBand="1" w:evenHBand="0" w:firstRowFirstColumn="0" w:firstRowLastColumn="0" w:lastRowFirstColumn="0" w:lastRowLastColumn="0"/>
+              <w:rPr>
+                <w:rFonts w:cs="Times New Roman"/>
+              </w:rPr>
+            </w:pPr>
+            <w:r>
+              <w:rPr>
+                <w:rFonts w:cs="Times New Roman"/>
+              </w:rPr>
+              <w:t>N/A</w:t>
+            </w:r>
+          </w:p>
+        </w:tc>
+        <w:tc>
+          <w:tcPr>
+            <w:tcW w:w="955" w:type="pct"/>
+          </w:tcPr>
+          <w:p>
+            <w:pPr>
+              <w:jc w:val="center"/>
+              <w:cnfStyle w:val="000000100000" w:firstRow="0" w:lastRow="0" w:firstColumn="0" w:lastColumn="0" w:oddVBand="0" w:evenVBand="0" w:oddHBand="1" w:evenHBand="0" w:firstRowFirstColumn="0" w:firstRowLastColumn="0" w:lastRowFirstColumn="0" w:lastRowLastColumn="0"/>
+              <w:rPr>
+                <w:rFonts w:cs="Times New Roman"/>
+                <w:sz w:val="24"/>
+                <w:szCs w:val="24"/>
+              </w:rPr>
+            </w:pPr>
+            <w:r>
+              <w:rPr>
+                <w:rFonts w:cs="Times New Roman"/>
+                <w:sz w:val="24"/>
+                <w:szCs w:val="24"/>
+              </w:rPr>
+              <w:t>SW0</w:t>
             </w:r>
           </w:p>
         </w:tc>
@@ -11980,7 +11823,7 @@
               <w:rPr>
                 <w:rFonts w:cs="Times New Roman"/>
               </w:rPr>
-              <w:t>R16</w:t>
+              <w:t>M20</w:t>
             </w:r>
           </w:p>
         </w:tc>
@@ -12025,59 +11868,73 @@
                 <w:szCs w:val="24"/>
               </w:rPr>
             </w:pPr>
-            <w:proofErr w:type="spellStart"/>
-            <w:r>
-              <w:rPr>
-                <w:rFonts w:cs="Times New Roman"/>
-                <w:sz w:val="24"/>
-                <w:szCs w:val="24"/>
-              </w:rPr>
-              <w:t>chunkCount</w:t>
-            </w:r>
-            <w:proofErr w:type="spellEnd"/>
-          </w:p>
-        </w:tc>
-        <w:tc>
-          <w:tcPr>
-            <w:tcW w:w="955" w:type="pct"/>
-          </w:tcPr>
-          <w:p>
-            <w:pPr>
-              <w:jc w:val="center"/>
-              <w:cnfStyle w:val="000000000000" w:firstRow="0" w:lastRow="0" w:firstColumn="0" w:lastColumn="0" w:oddVBand="0" w:evenVBand="0" w:oddHBand="0" w:evenHBand="0" w:firstRowFirstColumn="0" w:firstRowLastColumn="0" w:lastRowFirstColumn="0" w:lastRowLastColumn="0"/>
-              <w:rPr>
-                <w:rFonts w:cs="Times New Roman"/>
-              </w:rPr>
-            </w:pPr>
-            <w:r>
-              <w:rPr>
-                <w:rFonts w:cs="Times New Roman"/>
-              </w:rPr>
-              <w:t>N/A</w:t>
-            </w:r>
-          </w:p>
-        </w:tc>
-        <w:tc>
-          <w:tcPr>
-            <w:tcW w:w="955" w:type="pct"/>
-          </w:tcPr>
-          <w:p>
-            <w:pPr>
-              <w:jc w:val="center"/>
-              <w:cnfStyle w:val="000000000000" w:firstRow="0" w:lastRow="0" w:firstColumn="0" w:lastColumn="0" w:oddVBand="0" w:evenVBand="0" w:oddHBand="0" w:evenHBand="0" w:firstRowFirstColumn="0" w:firstRowLastColumn="0" w:lastRowFirstColumn="0" w:lastRowLastColumn="0"/>
-              <w:rPr>
-                <w:rFonts w:cs="Times New Roman"/>
-                <w:sz w:val="24"/>
-                <w:szCs w:val="24"/>
-              </w:rPr>
-            </w:pPr>
-            <w:r>
-              <w:rPr>
-                <w:rFonts w:cs="Times New Roman"/>
-                <w:sz w:val="24"/>
-                <w:szCs w:val="24"/>
-              </w:rPr>
-              <w:t>SW0</w:t>
+            <w:r>
+              <w:rPr>
+                <w:rFonts w:cs="Times New Roman"/>
+                <w:sz w:val="24"/>
+                <w:szCs w:val="24"/>
+              </w:rPr>
+              <w:t>mStart</w:t>
+            </w:r>
+            <w:r>
+              <w:rPr>
+                <w:rFonts w:cs="Times New Roman"/>
+                <w:sz w:val="24"/>
+                <w:szCs w:val="24"/>
+              </w:rPr>
+              <w:t>_in</w:t>
+            </w:r>
+          </w:p>
+        </w:tc>
+        <w:tc>
+          <w:tcPr>
+            <w:tcW w:w="955" w:type="pct"/>
+          </w:tcPr>
+          <w:p>
+            <w:pPr>
+              <w:jc w:val="center"/>
+              <w:cnfStyle w:val="000000000000" w:firstRow="0" w:lastRow="0" w:firstColumn="0" w:lastColumn="0" w:oddVBand="0" w:evenVBand="0" w:oddHBand="0" w:evenHBand="0" w:firstRowFirstColumn="0" w:firstRowLastColumn="0" w:lastRowFirstColumn="0" w:lastRowLastColumn="0"/>
+              <w:rPr>
+                <w:rFonts w:cs="Times New Roman"/>
+              </w:rPr>
+            </w:pPr>
+            <w:r>
+              <w:rPr>
+                <w:rFonts w:cs="Times New Roman"/>
+              </w:rPr>
+              <w:t>GPIO22</w:t>
+            </w:r>
+          </w:p>
+        </w:tc>
+        <w:tc>
+          <w:tcPr>
+            <w:tcW w:w="955" w:type="pct"/>
+          </w:tcPr>
+          <w:p>
+            <w:pPr>
+              <w:jc w:val="center"/>
+              <w:cnfStyle w:val="000000000000" w:firstRow="0" w:lastRow="0" w:firstColumn="0" w:lastColumn="0" w:oddVBand="0" w:evenVBand="0" w:oddHBand="0" w:evenHBand="0" w:firstRowFirstColumn="0" w:firstRowLastColumn="0" w:lastRowFirstColumn="0" w:lastRowLastColumn="0"/>
+              <w:rPr>
+                <w:rFonts w:cs="Times New Roman"/>
+                <w:sz w:val="24"/>
+                <w:szCs w:val="24"/>
+              </w:rPr>
+            </w:pPr>
+            <w:r>
+              <w:rPr>
+                <w:rFonts w:cs="Times New Roman"/>
+                <w:sz w:val="24"/>
+                <w:szCs w:val="24"/>
+              </w:rPr>
+              <w:t>AR1</w:t>
+            </w:r>
+            <w:r>
+              <w:rPr>
+                <w:rFonts w:cs="Times New Roman"/>
+                <w:sz w:val="24"/>
+                <w:szCs w:val="24"/>
+              </w:rPr>
+              <w:t>0</w:t>
             </w:r>
           </w:p>
         </w:tc>
@@ -12098,7 +11955,7 @@
               <w:rPr>
                 <w:rFonts w:cs="Times New Roman"/>
               </w:rPr>
-              <w:t>M20</w:t>
+              <w:t>T16</w:t>
             </w:r>
           </w:p>
         </w:tc>
@@ -12146,7 +12003,6 @@
                 <w:szCs w:val="24"/>
               </w:rPr>
             </w:pPr>
-            <w:proofErr w:type="spellStart"/>
             <w:r>
               <w:rPr>
                 <w:rFonts w:cs="Times New Roman"/>
@@ -12161,60 +12017,60 @@
                 <w:sz w:val="24"/>
                 <w:szCs w:val="24"/>
               </w:rPr>
-              <w:t>_in</w:t>
-            </w:r>
-            <w:proofErr w:type="spellEnd"/>
-          </w:p>
-        </w:tc>
-        <w:tc>
-          <w:tcPr>
-            <w:tcW w:w="955" w:type="pct"/>
-          </w:tcPr>
-          <w:p>
-            <w:pPr>
-              <w:jc w:val="center"/>
-              <w:cnfStyle w:val="000000100000" w:firstRow="0" w:lastRow="0" w:firstColumn="0" w:lastColumn="0" w:oddVBand="0" w:evenVBand="0" w:oddHBand="1" w:evenHBand="0" w:firstRowFirstColumn="0" w:firstRowLastColumn="0" w:lastRowFirstColumn="0" w:lastRowLastColumn="0"/>
-              <w:rPr>
-                <w:rFonts w:cs="Times New Roman"/>
-              </w:rPr>
-            </w:pPr>
-            <w:r>
-              <w:rPr>
-                <w:rFonts w:cs="Times New Roman"/>
-              </w:rPr>
-              <w:t>GPIO22</w:t>
-            </w:r>
-          </w:p>
-        </w:tc>
-        <w:tc>
-          <w:tcPr>
-            <w:tcW w:w="955" w:type="pct"/>
-          </w:tcPr>
-          <w:p>
-            <w:pPr>
-              <w:jc w:val="center"/>
-              <w:cnfStyle w:val="000000100000" w:firstRow="0" w:lastRow="0" w:firstColumn="0" w:lastColumn="0" w:oddVBand="0" w:evenVBand="0" w:oddHBand="1" w:evenHBand="0" w:firstRowFirstColumn="0" w:firstRowLastColumn="0" w:lastRowFirstColumn="0" w:lastRowLastColumn="0"/>
-              <w:rPr>
-                <w:rFonts w:cs="Times New Roman"/>
-                <w:sz w:val="24"/>
-                <w:szCs w:val="24"/>
-              </w:rPr>
-            </w:pPr>
-            <w:r>
-              <w:rPr>
-                <w:rFonts w:cs="Times New Roman"/>
-                <w:sz w:val="24"/>
-                <w:szCs w:val="24"/>
-              </w:rPr>
-              <w:t>AR1</w:t>
-            </w:r>
-            <w:r>
-              <w:rPr>
-                <w:rFonts w:cs="Times New Roman"/>
-                <w:sz w:val="24"/>
-                <w:szCs w:val="24"/>
-              </w:rPr>
-              <w:t>1</w:t>
+              <w:t>_out</w:t>
+            </w:r>
+          </w:p>
+        </w:tc>
+        <w:tc>
+          <w:tcPr>
+            <w:tcW w:w="955" w:type="pct"/>
+          </w:tcPr>
+          <w:p>
+            <w:pPr>
+              <w:tabs>
+                <w:tab w:val="left" w:pos="1305"/>
+              </w:tabs>
+              <w:jc w:val="center"/>
+              <w:cnfStyle w:val="000000100000" w:firstRow="0" w:lastRow="0" w:firstColumn="0" w:lastColumn="0" w:oddVBand="0" w:evenVBand="0" w:oddHBand="1" w:evenHBand="0" w:firstRowFirstColumn="0" w:firstRowLastColumn="0" w:lastRowFirstColumn="0" w:lastRowLastColumn="0"/>
+              <w:rPr>
+                <w:rFonts w:cs="Times New Roman"/>
+              </w:rPr>
+            </w:pPr>
+            <w:r>
+              <w:rPr>
+                <w:rFonts w:cs="Times New Roman"/>
+              </w:rPr>
+              <w:t>GPIO</w:t>
+            </w:r>
+            <w:r>
+              <w:rPr>
+                <w:rFonts w:cs="Times New Roman"/>
+              </w:rPr>
+              <w:t>21</w:t>
+            </w:r>
+          </w:p>
+        </w:tc>
+        <w:tc>
+          <w:tcPr>
+            <w:tcW w:w="955" w:type="pct"/>
+          </w:tcPr>
+          <w:p>
+            <w:pPr>
+              <w:jc w:val="center"/>
+              <w:cnfStyle w:val="000000100000" w:firstRow="0" w:lastRow="0" w:firstColumn="0" w:lastColumn="0" w:oddVBand="0" w:evenVBand="0" w:oddHBand="1" w:evenHBand="0" w:firstRowFirstColumn="0" w:firstRowLastColumn="0" w:lastRowFirstColumn="0" w:lastRowLastColumn="0"/>
+              <w:rPr>
+                <w:rFonts w:cs="Times New Roman"/>
+                <w:sz w:val="24"/>
+                <w:szCs w:val="24"/>
+              </w:rPr>
+            </w:pPr>
+            <w:r>
+              <w:rPr>
+                <w:rFonts w:cs="Times New Roman"/>
+                <w:sz w:val="24"/>
+                <w:szCs w:val="24"/>
+              </w:rPr>
+              <w:t>AR11</w:t>
             </w:r>
           </w:p>
         </w:tc>
@@ -12267,67 +12123,91 @@
         </w:tc>
         <w:tc>
           <w:tcPr>
-            <w:tcW w:w="1736" w:type="pct"/>
-            <w:gridSpan w:val="2"/>
-          </w:tcPr>
-          <w:p>
-            <w:pPr>
-              <w:jc w:val="center"/>
-              <w:cnfStyle w:val="000000000000" w:firstRow="0" w:lastRow="0" w:firstColumn="0" w:lastColumn="0" w:oddVBand="0" w:evenVBand="0" w:oddHBand="0" w:evenHBand="0" w:firstRowFirstColumn="0" w:firstRowLastColumn="0" w:lastRowFirstColumn="0" w:lastRowLastColumn="0"/>
-              <w:rPr>
-                <w:rFonts w:cs="Times New Roman"/>
-                <w:sz w:val="24"/>
-                <w:szCs w:val="24"/>
-              </w:rPr>
-            </w:pPr>
-            <w:proofErr w:type="spellStart"/>
-            <w:r>
-              <w:rPr>
-                <w:rFonts w:cs="Times New Roman"/>
-                <w:sz w:val="24"/>
-                <w:szCs w:val="24"/>
-              </w:rPr>
-              <w:t>mStart</w:t>
-            </w:r>
-            <w:r>
-              <w:rPr>
-                <w:rFonts w:cs="Times New Roman"/>
-                <w:sz w:val="24"/>
-                <w:szCs w:val="24"/>
-              </w:rPr>
-              <w:t>_out</w:t>
-            </w:r>
-            <w:proofErr w:type="spellEnd"/>
-          </w:p>
-        </w:tc>
-        <w:tc>
-          <w:tcPr>
-            <w:tcW w:w="955" w:type="pct"/>
-          </w:tcPr>
-          <w:p>
-            <w:pPr>
-              <w:jc w:val="center"/>
-              <w:cnfStyle w:val="000000000000" w:firstRow="0" w:lastRow="0" w:firstColumn="0" w:lastColumn="0" w:oddVBand="0" w:evenVBand="0" w:oddHBand="0" w:evenHBand="0" w:firstRowFirstColumn="0" w:firstRowLastColumn="0" w:lastRowFirstColumn="0" w:lastRowLastColumn="0"/>
-              <w:rPr>
-                <w:rFonts w:cs="Times New Roman"/>
-              </w:rPr>
-            </w:pPr>
-          </w:p>
-        </w:tc>
-        <w:tc>
-          <w:tcPr>
-            <w:tcW w:w="955" w:type="pct"/>
-          </w:tcPr>
-          <w:p>
-            <w:pPr>
-              <w:jc w:val="center"/>
-              <w:cnfStyle w:val="000000000000" w:firstRow="0" w:lastRow="0" w:firstColumn="0" w:lastColumn="0" w:oddVBand="0" w:evenVBand="0" w:oddHBand="0" w:evenHBand="0" w:firstRowFirstColumn="0" w:firstRowLastColumn="0" w:lastRowFirstColumn="0" w:lastRowLastColumn="0"/>
-              <w:rPr>
-                <w:rFonts w:cs="Times New Roman"/>
-                <w:sz w:val="24"/>
-                <w:szCs w:val="24"/>
-              </w:rPr>
-            </w:pPr>
+            <w:tcW w:w="903" w:type="pct"/>
+            <w:vAlign w:val="center"/>
+          </w:tcPr>
+          <w:p>
+            <w:pPr>
+              <w:jc w:val="right"/>
+              <w:cnfStyle w:val="000000000000" w:firstRow="0" w:lastRow="0" w:firstColumn="0" w:lastColumn="0" w:oddVBand="0" w:evenVBand="0" w:oddHBand="0" w:evenHBand="0" w:firstRowFirstColumn="0" w:firstRowLastColumn="0" w:lastRowFirstColumn="0" w:lastRowLastColumn="0"/>
+              <w:rPr>
+                <w:rFonts w:cs="Times New Roman"/>
+                <w:sz w:val="24"/>
+                <w:szCs w:val="24"/>
+              </w:rPr>
+            </w:pPr>
+            <w:r>
+              <w:rPr>
+                <w:rFonts w:cs="Times New Roman"/>
+                <w:sz w:val="24"/>
+                <w:szCs w:val="24"/>
+              </w:rPr>
+              <w:t>outputSelect</w:t>
+            </w:r>
+          </w:p>
+        </w:tc>
+        <w:tc>
+          <w:tcPr>
+            <w:tcW w:w="833" w:type="pct"/>
+          </w:tcPr>
+          <w:p>
+            <w:pPr>
+              <w:jc w:val="center"/>
+              <w:cnfStyle w:val="000000000000" w:firstRow="0" w:lastRow="0" w:firstColumn="0" w:lastColumn="0" w:oddVBand="0" w:evenVBand="0" w:oddHBand="0" w:evenHBand="0" w:firstRowFirstColumn="0" w:firstRowLastColumn="0" w:lastRowFirstColumn="0" w:lastRowLastColumn="0"/>
+              <w:rPr>
+                <w:rFonts w:cs="Times New Roman"/>
+                <w:sz w:val="24"/>
+                <w:szCs w:val="24"/>
+              </w:rPr>
+            </w:pPr>
+            <w:r>
+              <w:rPr>
+                <w:rFonts w:cs="Times New Roman"/>
+                <w:sz w:val="24"/>
+                <w:szCs w:val="24"/>
+              </w:rPr>
+              <w:t>(1)</w:t>
+            </w:r>
+          </w:p>
+        </w:tc>
+        <w:tc>
+          <w:tcPr>
+            <w:tcW w:w="955" w:type="pct"/>
+          </w:tcPr>
+          <w:p>
+            <w:pPr>
+              <w:jc w:val="center"/>
+              <w:cnfStyle w:val="000000000000" w:firstRow="0" w:lastRow="0" w:firstColumn="0" w:lastColumn="0" w:oddVBand="0" w:evenVBand="0" w:oddHBand="0" w:evenHBand="0" w:firstRowFirstColumn="0" w:firstRowLastColumn="0" w:lastRowFirstColumn="0" w:lastRowLastColumn="0"/>
+              <w:rPr>
+                <w:rFonts w:cs="Times New Roman"/>
+              </w:rPr>
+            </w:pPr>
+            <w:r>
+              <w:rPr>
+                <w:rFonts w:cs="Times New Roman"/>
+              </w:rPr>
+              <w:t>N/A</w:t>
+            </w:r>
+          </w:p>
+        </w:tc>
+        <w:tc>
+          <w:tcPr>
+            <w:tcW w:w="955" w:type="pct"/>
+          </w:tcPr>
+          <w:p>
+            <w:pPr>
+              <w:jc w:val="center"/>
+              <w:cnfStyle w:val="000000000000" w:firstRow="0" w:lastRow="0" w:firstColumn="0" w:lastColumn="0" w:oddVBand="0" w:evenVBand="0" w:oddHBand="0" w:evenHBand="0" w:firstRowFirstColumn="0" w:firstRowLastColumn="0" w:lastRowFirstColumn="0" w:lastRowLastColumn="0"/>
+              <w:rPr>
+                <w:rFonts w:cs="Times New Roman"/>
+              </w:rPr>
+            </w:pPr>
+            <w:r>
+              <w:rPr>
+                <w:rFonts w:cs="Times New Roman"/>
+              </w:rPr>
+              <w:t>SW1</w:t>
+            </w:r>
           </w:p>
         </w:tc>
         <w:tc>
@@ -12343,6 +12223,12 @@
                 <w:rFonts w:cs="Times New Roman"/>
               </w:rPr>
             </w:pPr>
+            <w:r>
+              <w:rPr>
+                <w:rFonts w:cs="Times New Roman"/>
+              </w:rPr>
+              <w:t>M19</w:t>
+            </w:r>
           </w:p>
         </w:tc>
       </w:tr>
@@ -12389,16 +12275,14 @@
                 <w:szCs w:val="24"/>
               </w:rPr>
             </w:pPr>
-            <w:proofErr w:type="spellStart"/>
-            <w:r>
-              <w:rPr>
-                <w:rFonts w:cs="Times New Roman"/>
-                <w:sz w:val="24"/>
-                <w:szCs w:val="24"/>
-              </w:rPr>
-              <w:t>mReady_in</w:t>
-            </w:r>
-            <w:proofErr w:type="spellEnd"/>
+            <w:r>
+              <w:rPr>
+                <w:rFonts w:cs="Times New Roman"/>
+                <w:sz w:val="24"/>
+                <w:szCs w:val="24"/>
+              </w:rPr>
+              <w:t>outputSelect</w:t>
+            </w:r>
           </w:p>
         </w:tc>
         <w:tc>
@@ -12421,65 +12305,47 @@
                 <w:sz w:val="24"/>
                 <w:szCs w:val="24"/>
               </w:rPr>
-              <w:t>(</w:t>
-            </w:r>
-            <w:r>
-              <w:rPr>
-                <w:rFonts w:cs="Times New Roman"/>
-                <w:sz w:val="24"/>
-                <w:szCs w:val="24"/>
-              </w:rPr>
-              <w:t>3</w:t>
-            </w:r>
-            <w:r>
-              <w:rPr>
-                <w:rFonts w:cs="Times New Roman"/>
-                <w:sz w:val="24"/>
-                <w:szCs w:val="24"/>
-              </w:rPr>
-              <w:t>)</w:t>
-            </w:r>
-          </w:p>
-        </w:tc>
-        <w:tc>
-          <w:tcPr>
-            <w:tcW w:w="955" w:type="pct"/>
-          </w:tcPr>
-          <w:p>
-            <w:pPr>
-              <w:jc w:val="center"/>
-              <w:cnfStyle w:val="000000100000" w:firstRow="0" w:lastRow="0" w:firstColumn="0" w:lastColumn="0" w:oddVBand="0" w:evenVBand="0" w:oddHBand="1" w:evenHBand="0" w:firstRowFirstColumn="0" w:firstRowLastColumn="0" w:lastRowFirstColumn="0" w:lastRowLastColumn="0"/>
-              <w:rPr>
-                <w:rFonts w:cs="Times New Roman"/>
-              </w:rPr>
-            </w:pPr>
-            <w:r>
-              <w:rPr>
-                <w:rFonts w:cs="Times New Roman"/>
-              </w:rPr>
-              <w:t>NC</w:t>
-            </w:r>
-          </w:p>
-        </w:tc>
-        <w:tc>
-          <w:tcPr>
-            <w:tcW w:w="955" w:type="pct"/>
-          </w:tcPr>
-          <w:p>
-            <w:pPr>
-              <w:jc w:val="center"/>
-              <w:cnfStyle w:val="000000100000" w:firstRow="0" w:lastRow="0" w:firstColumn="0" w:lastColumn="0" w:oddVBand="0" w:evenVBand="0" w:oddHBand="1" w:evenHBand="0" w:firstRowFirstColumn="0" w:firstRowLastColumn="0" w:lastRowFirstColumn="0" w:lastRowLastColumn="0"/>
-              <w:rPr>
-                <w:rFonts w:cs="Times New Roman"/>
-                <w:sz w:val="24"/>
-                <w:szCs w:val="24"/>
-              </w:rPr>
-            </w:pPr>
-            <w:r>
-              <w:rPr>
-                <w:rFonts w:cs="Times New Roman"/>
-              </w:rPr>
-              <w:t>NC</w:t>
+              <w:t>(0)</w:t>
+            </w:r>
+          </w:p>
+        </w:tc>
+        <w:tc>
+          <w:tcPr>
+            <w:tcW w:w="955" w:type="pct"/>
+          </w:tcPr>
+          <w:p>
+            <w:pPr>
+              <w:jc w:val="center"/>
+              <w:cnfStyle w:val="000000100000" w:firstRow="0" w:lastRow="0" w:firstColumn="0" w:lastColumn="0" w:oddVBand="0" w:evenVBand="0" w:oddHBand="1" w:evenHBand="0" w:firstRowFirstColumn="0" w:firstRowLastColumn="0" w:lastRowFirstColumn="0" w:lastRowLastColumn="0"/>
+              <w:rPr>
+                <w:rFonts w:cs="Times New Roman"/>
+              </w:rPr>
+            </w:pPr>
+            <w:r>
+              <w:rPr>
+                <w:rFonts w:cs="Times New Roman"/>
+              </w:rPr>
+              <w:t>N/A</w:t>
+            </w:r>
+          </w:p>
+        </w:tc>
+        <w:tc>
+          <w:tcPr>
+            <w:tcW w:w="955" w:type="pct"/>
+          </w:tcPr>
+          <w:p>
+            <w:pPr>
+              <w:jc w:val="center"/>
+              <w:cnfStyle w:val="000000100000" w:firstRow="0" w:lastRow="0" w:firstColumn="0" w:lastColumn="0" w:oddVBand="0" w:evenVBand="0" w:oddHBand="1" w:evenHBand="0" w:firstRowFirstColumn="0" w:firstRowLastColumn="0" w:lastRowFirstColumn="0" w:lastRowLastColumn="0"/>
+              <w:rPr>
+                <w:rFonts w:cs="Times New Roman"/>
+              </w:rPr>
+            </w:pPr>
+            <w:r>
+              <w:rPr>
+                <w:rFonts w:cs="Times New Roman"/>
+              </w:rPr>
+              <w:t>SW0</w:t>
             </w:r>
           </w:p>
         </w:tc>
@@ -12500,7 +12366,7 @@
               <w:rPr>
                 <w:rFonts w:cs="Times New Roman"/>
               </w:rPr>
-              <w:t>NC</w:t>
+              <w:t>M20</w:t>
             </w:r>
           </w:p>
         </w:tc>
@@ -12545,7 +12411,6 @@
                 <w:szCs w:val="24"/>
               </w:rPr>
             </w:pPr>
-            <w:proofErr w:type="spellStart"/>
             <w:r>
               <w:rPr>
                 <w:rFonts w:cs="Times New Roman"/>
@@ -12554,7 +12419,6 @@
               </w:rPr>
               <w:t>mReady_in</w:t>
             </w:r>
-            <w:proofErr w:type="spellEnd"/>
           </w:p>
         </w:tc>
         <w:tc>
@@ -12585,7 +12449,7 @@
                 <w:sz w:val="24"/>
                 <w:szCs w:val="24"/>
               </w:rPr>
-              <w:t>2</w:t>
+              <w:t>3</w:t>
             </w:r>
             <w:r>
               <w:rPr>
@@ -12656,7 +12520,7 @@
               <w:rPr>
                 <w:rFonts w:cs="Times New Roman"/>
               </w:rPr>
-              <w:t>NC</w:t>
+              <w:t>A20</w:t>
             </w:r>
           </w:p>
         </w:tc>
@@ -12704,7 +12568,6 @@
                 <w:szCs w:val="24"/>
               </w:rPr>
             </w:pPr>
-            <w:proofErr w:type="spellStart"/>
             <w:r>
               <w:rPr>
                 <w:rFonts w:cs="Times New Roman"/>
@@ -12713,7 +12576,6 @@
               </w:rPr>
               <w:t>mReady_in</w:t>
             </w:r>
-            <w:proofErr w:type="spellEnd"/>
           </w:p>
         </w:tc>
         <w:tc>
@@ -12736,7 +12598,23 @@
                 <w:sz w:val="24"/>
                 <w:szCs w:val="24"/>
               </w:rPr>
-              <w:t>(1)</w:t>
+              <w:t>(</w:t>
+            </w:r>
+            <w:r>
+              <w:rPr>
+                <w:rFonts w:cs="Times New Roman"/>
+                <w:sz w:val="24"/>
+                <w:szCs w:val="24"/>
+              </w:rPr>
+              <w:t>2</w:t>
+            </w:r>
+            <w:r>
+              <w:rPr>
+                <w:rFonts w:cs="Times New Roman"/>
+                <w:sz w:val="24"/>
+                <w:szCs w:val="24"/>
+              </w:rPr>
+              <w:t>)</w:t>
             </w:r>
           </w:p>
         </w:tc>
@@ -12799,7 +12677,7 @@
               <w:rPr>
                 <w:rFonts w:cs="Times New Roman"/>
               </w:rPr>
-              <w:t>NC</w:t>
+              <w:t>B19</w:t>
             </w:r>
           </w:p>
         </w:tc>
@@ -12844,7 +12722,6 @@
                 <w:szCs w:val="24"/>
               </w:rPr>
             </w:pPr>
-            <w:proofErr w:type="spellStart"/>
             <w:r>
               <w:rPr>
                 <w:rFonts w:cs="Times New Roman"/>
@@ -12853,7 +12730,6 @@
               </w:rPr>
               <w:t>mReady_in</w:t>
             </w:r>
-            <w:proofErr w:type="spellEnd"/>
           </w:p>
         </w:tc>
         <w:tc>
@@ -12873,24 +12749,10 @@
             <w:r>
               <w:rPr>
                 <w:rFonts w:cs="Times New Roman"/>
-              </w:rPr>
-              <w:t>(</w:t>
-            </w:r>
-            <w:r>
-              <w:rPr>
-                <w:rFonts w:cs="Times New Roman"/>
-                <w:sz w:val="24"/>
-                <w:szCs w:val="24"/>
-              </w:rPr>
-              <w:t>0</w:t>
-            </w:r>
-            <w:r>
-              <w:rPr>
-                <w:rFonts w:cs="Times New Roman"/>
-                <w:sz w:val="24"/>
-                <w:szCs w:val="24"/>
-              </w:rPr>
-              <w:t>)</w:t>
+                <w:sz w:val="24"/>
+                <w:szCs w:val="24"/>
+              </w:rPr>
+              <w:t>(1)</w:t>
             </w:r>
           </w:p>
         </w:tc>
@@ -12953,7 +12815,7 @@
               <w:rPr>
                 <w:rFonts w:cs="Times New Roman"/>
               </w:rPr>
-              <w:t>NC</w:t>
+              <w:t>G14</w:t>
             </w:r>
           </w:p>
         </w:tc>
@@ -13001,16 +12863,14 @@
                 <w:szCs w:val="24"/>
               </w:rPr>
             </w:pPr>
-            <w:proofErr w:type="spellStart"/>
-            <w:r>
-              <w:rPr>
-                <w:rFonts w:cs="Times New Roman"/>
-                <w:sz w:val="24"/>
-                <w:szCs w:val="24"/>
-              </w:rPr>
-              <w:t>mReady_out</w:t>
-            </w:r>
-            <w:proofErr w:type="spellEnd"/>
+            <w:r>
+              <w:rPr>
+                <w:rFonts w:cs="Times New Roman"/>
+                <w:sz w:val="24"/>
+                <w:szCs w:val="24"/>
+              </w:rPr>
+              <w:t>mReady_in</w:t>
+            </w:r>
           </w:p>
         </w:tc>
         <w:tc>
@@ -13039,57 +12899,67 @@
                 <w:sz w:val="24"/>
                 <w:szCs w:val="24"/>
               </w:rPr>
-              <w:t>3</w:t>
-            </w:r>
-            <w:r>
-              <w:rPr>
-                <w:rFonts w:cs="Times New Roman"/>
-                <w:sz w:val="24"/>
-                <w:szCs w:val="24"/>
-              </w:rPr>
-              <w:t>)</w:t>
-            </w:r>
-          </w:p>
-        </w:tc>
-        <w:tc>
-          <w:tcPr>
-            <w:tcW w:w="955" w:type="pct"/>
-          </w:tcPr>
-          <w:p>
-            <w:pPr>
-              <w:jc w:val="center"/>
-              <w:cnfStyle w:val="000000100000" w:firstRow="0" w:lastRow="0" w:firstColumn="0" w:lastColumn="0" w:oddVBand="0" w:evenVBand="0" w:oddHBand="1" w:evenHBand="0" w:firstRowFirstColumn="0" w:firstRowLastColumn="0" w:lastRowFirstColumn="0" w:lastRowLastColumn="0"/>
-              <w:rPr>
-                <w:rFonts w:cs="Times New Roman"/>
-              </w:rPr>
-            </w:pPr>
-            <w:r>
-              <w:rPr>
-                <w:rFonts w:cs="Times New Roman"/>
-              </w:rPr>
-              <w:t>NC</w:t>
-            </w:r>
-          </w:p>
-        </w:tc>
-        <w:tc>
-          <w:tcPr>
-            <w:tcW w:w="955" w:type="pct"/>
-          </w:tcPr>
-          <w:p>
-            <w:pPr>
-              <w:jc w:val="center"/>
-              <w:cnfStyle w:val="000000100000" w:firstRow="0" w:lastRow="0" w:firstColumn="0" w:lastColumn="0" w:oddVBand="0" w:evenVBand="0" w:oddHBand="1" w:evenHBand="0" w:firstRowFirstColumn="0" w:firstRowLastColumn="0" w:lastRowFirstColumn="0" w:lastRowLastColumn="0"/>
-              <w:rPr>
-                <w:rFonts w:cs="Times New Roman"/>
-                <w:sz w:val="24"/>
-                <w:szCs w:val="24"/>
-              </w:rPr>
-            </w:pPr>
-            <w:r>
-              <w:rPr>
-                <w:rFonts w:cs="Times New Roman"/>
-              </w:rPr>
-              <w:t>NC</w:t>
+              <w:t>0)</w:t>
+            </w:r>
+          </w:p>
+        </w:tc>
+        <w:tc>
+          <w:tcPr>
+            <w:tcW w:w="955" w:type="pct"/>
+          </w:tcPr>
+          <w:p>
+            <w:pPr>
+              <w:jc w:val="center"/>
+              <w:cnfStyle w:val="000000100000" w:firstRow="0" w:lastRow="0" w:firstColumn="0" w:lastColumn="0" w:oddVBand="0" w:evenVBand="0" w:oddHBand="1" w:evenHBand="0" w:firstRowFirstColumn="0" w:firstRowLastColumn="0" w:lastRowFirstColumn="0" w:lastRowLastColumn="0"/>
+              <w:rPr>
+                <w:rFonts w:cs="Times New Roman"/>
+              </w:rPr>
+            </w:pPr>
+            <w:r>
+              <w:rPr>
+                <w:rFonts w:cs="Times New Roman"/>
+              </w:rPr>
+              <w:t>N/A</w:t>
+            </w:r>
+          </w:p>
+        </w:tc>
+        <w:tc>
+          <w:tcPr>
+            <w:tcW w:w="955" w:type="pct"/>
+          </w:tcPr>
+          <w:p>
+            <w:pPr>
+              <w:jc w:val="center"/>
+              <w:cnfStyle w:val="000000100000" w:firstRow="0" w:lastRow="0" w:firstColumn="0" w:lastColumn="0" w:oddVBand="0" w:evenVBand="0" w:oddHBand="1" w:evenHBand="0" w:firstRowFirstColumn="0" w:firstRowLastColumn="0" w:lastRowFirstColumn="0" w:lastRowLastColumn="0"/>
+              <w:rPr>
+                <w:rFonts w:cs="Times New Roman"/>
+                <w:sz w:val="24"/>
+                <w:szCs w:val="24"/>
+              </w:rPr>
+            </w:pPr>
+            <w:r>
+              <w:rPr>
+                <w:rFonts w:cs="Times New Roman"/>
+                <w:sz w:val="24"/>
+                <w:szCs w:val="24"/>
+              </w:rPr>
+              <w:t>LD</w:t>
+            </w:r>
+            <w:r>
+              <w:rPr>
+                <w:rFonts w:cs="Times New Roman"/>
+                <w:sz w:val="24"/>
+                <w:szCs w:val="24"/>
+              </w:rPr>
+              <w:t>5</w:t>
+            </w:r>
+            <w:r>
+              <w:rPr>
+                <w:rFonts w:cs="Times New Roman"/>
+                <w:sz w:val="24"/>
+                <w:szCs w:val="24"/>
+              </w:rPr>
+              <w:t xml:space="preserve"> Blue</w:t>
             </w:r>
           </w:p>
         </w:tc>
@@ -13110,7 +12980,7 @@
               <w:rPr>
                 <w:rFonts w:cs="Times New Roman"/>
               </w:rPr>
-              <w:t>NC</w:t>
+              <w:t>G14</w:t>
             </w:r>
           </w:p>
         </w:tc>
@@ -13155,7 +13025,6 @@
                 <w:szCs w:val="24"/>
               </w:rPr>
             </w:pPr>
-            <w:proofErr w:type="spellStart"/>
             <w:r>
               <w:rPr>
                 <w:rFonts w:cs="Times New Roman"/>
@@ -13164,7 +13033,6 @@
               </w:rPr>
               <w:t>mReady_out</w:t>
             </w:r>
-            <w:proofErr w:type="spellEnd"/>
           </w:p>
         </w:tc>
         <w:tc>
@@ -13193,15 +13061,7 @@
                 <w:sz w:val="24"/>
                 <w:szCs w:val="24"/>
               </w:rPr>
-              <w:t>2</w:t>
-            </w:r>
-            <w:r>
-              <w:rPr>
-                <w:rFonts w:cs="Times New Roman"/>
-                <w:sz w:val="24"/>
-                <w:szCs w:val="24"/>
-              </w:rPr>
-              <w:t>)</w:t>
+              <w:t>3)</w:t>
             </w:r>
           </w:p>
         </w:tc>
@@ -13264,7 +13124,7 @@
               <w:rPr>
                 <w:rFonts w:cs="Times New Roman"/>
               </w:rPr>
-              <w:t>NC</w:t>
+              <w:t>F19</w:t>
             </w:r>
           </w:p>
         </w:tc>
@@ -13312,7 +13172,6 @@
                 <w:szCs w:val="24"/>
               </w:rPr>
             </w:pPr>
-            <w:proofErr w:type="spellStart"/>
             <w:r>
               <w:rPr>
                 <w:rFonts w:cs="Times New Roman"/>
@@ -13321,7 +13180,6 @@
               </w:rPr>
               <w:t>mReady_out</w:t>
             </w:r>
-            <w:proofErr w:type="spellEnd"/>
           </w:p>
         </w:tc>
         <w:tc>
@@ -13350,15 +13208,7 @@
                 <w:sz w:val="24"/>
                 <w:szCs w:val="24"/>
               </w:rPr>
-              <w:t>1</w:t>
-            </w:r>
-            <w:r>
-              <w:rPr>
-                <w:rFonts w:cs="Times New Roman"/>
-                <w:sz w:val="24"/>
-                <w:szCs w:val="24"/>
-              </w:rPr>
-              <w:t>)</w:t>
+              <w:t>2)</w:t>
             </w:r>
           </w:p>
         </w:tc>
@@ -13421,7 +13271,7 @@
               <w:rPr>
                 <w:rFonts w:cs="Times New Roman"/>
               </w:rPr>
-              <w:t>NC</w:t>
+              <w:t>F20</w:t>
             </w:r>
           </w:p>
         </w:tc>
@@ -13466,7 +13316,6 @@
                 <w:szCs w:val="24"/>
               </w:rPr>
             </w:pPr>
-            <w:proofErr w:type="spellStart"/>
             <w:r>
               <w:rPr>
                 <w:rFonts w:cs="Times New Roman"/>
@@ -13475,7 +13324,6 @@
               </w:rPr>
               <w:t>mReady_out</w:t>
             </w:r>
-            <w:proofErr w:type="spellEnd"/>
           </w:p>
         </w:tc>
         <w:tc>
@@ -13504,15 +13352,7 @@
                 <w:sz w:val="24"/>
                 <w:szCs w:val="24"/>
               </w:rPr>
-              <w:t>0</w:t>
-            </w:r>
-            <w:r>
-              <w:rPr>
-                <w:rFonts w:cs="Times New Roman"/>
-                <w:sz w:val="24"/>
-                <w:szCs w:val="24"/>
-              </w:rPr>
-              <w:t>)</w:t>
+              <w:t>1)</w:t>
             </w:r>
           </w:p>
         </w:tc>
@@ -13575,7 +13415,7 @@
               <w:rPr>
                 <w:rFonts w:cs="Times New Roman"/>
               </w:rPr>
-              <w:t>NC</w:t>
+              <w:t>G15</w:t>
             </w:r>
           </w:p>
         </w:tc>
@@ -13623,24 +13463,14 @@
                 <w:szCs w:val="24"/>
               </w:rPr>
             </w:pPr>
-            <w:proofErr w:type="spellStart"/>
-            <w:r>
-              <w:rPr>
-                <w:rFonts w:cs="Times New Roman"/>
-                <w:sz w:val="24"/>
-                <w:szCs w:val="24"/>
-              </w:rPr>
-              <w:t>bufferRD</w:t>
-            </w:r>
-            <w:r>
-              <w:rPr>
-                <w:rFonts w:cs="Times New Roman"/>
-                <w:sz w:val="24"/>
-                <w:szCs w:val="24"/>
-              </w:rPr>
-              <w:t>_in</w:t>
-            </w:r>
-            <w:proofErr w:type="spellEnd"/>
+            <w:r>
+              <w:rPr>
+                <w:rFonts w:cs="Times New Roman"/>
+                <w:sz w:val="24"/>
+                <w:szCs w:val="24"/>
+              </w:rPr>
+              <w:t>mReady_out</w:t>
+            </w:r>
           </w:p>
         </w:tc>
         <w:tc>
@@ -13669,59 +13499,51 @@
                 <w:sz w:val="24"/>
                 <w:szCs w:val="24"/>
               </w:rPr>
-              <w:t>3</w:t>
-            </w:r>
-            <w:r>
-              <w:rPr>
-                <w:rFonts w:cs="Times New Roman"/>
-                <w:sz w:val="24"/>
-                <w:szCs w:val="24"/>
-              </w:rPr>
-              <w:t>)</w:t>
-            </w:r>
-          </w:p>
-        </w:tc>
-        <w:tc>
-          <w:tcPr>
-            <w:tcW w:w="955" w:type="pct"/>
-          </w:tcPr>
-          <w:p>
-            <w:pPr>
-              <w:jc w:val="center"/>
-              <w:cnfStyle w:val="000000100000" w:firstRow="0" w:lastRow="0" w:firstColumn="0" w:lastColumn="0" w:oddVBand="0" w:evenVBand="0" w:oddHBand="1" w:evenHBand="0" w:firstRowFirstColumn="0" w:firstRowLastColumn="0" w:lastRowFirstColumn="0" w:lastRowLastColumn="0"/>
-              <w:rPr>
-                <w:rFonts w:cs="Times New Roman"/>
-              </w:rPr>
-            </w:pPr>
-            <w:r>
-              <w:rPr>
-                <w:rFonts w:cs="Times New Roman"/>
-              </w:rPr>
-              <w:t>GPIO4</w:t>
-            </w:r>
-          </w:p>
-        </w:tc>
-        <w:tc>
-          <w:tcPr>
-            <w:tcW w:w="955" w:type="pct"/>
-          </w:tcPr>
-          <w:p>
-            <w:pPr>
-              <w:jc w:val="center"/>
-              <w:cnfStyle w:val="000000100000" w:firstRow="0" w:lastRow="0" w:firstColumn="0" w:lastColumn="0" w:oddVBand="0" w:evenVBand="0" w:oddHBand="1" w:evenHBand="0" w:firstRowFirstColumn="0" w:firstRowLastColumn="0" w:lastRowFirstColumn="0" w:lastRowLastColumn="0"/>
-              <w:rPr>
-                <w:rFonts w:cs="Times New Roman"/>
-                <w:sz w:val="24"/>
-                <w:szCs w:val="24"/>
-              </w:rPr>
-            </w:pPr>
-            <w:r>
-              <w:rPr>
-                <w:rFonts w:cs="Times New Roman"/>
-                <w:sz w:val="24"/>
-                <w:szCs w:val="24"/>
-              </w:rPr>
-              <w:t>AR5</w:t>
+              <w:t>0)</w:t>
+            </w:r>
+          </w:p>
+        </w:tc>
+        <w:tc>
+          <w:tcPr>
+            <w:tcW w:w="955" w:type="pct"/>
+          </w:tcPr>
+          <w:p>
+            <w:pPr>
+              <w:jc w:val="center"/>
+              <w:cnfStyle w:val="000000100000" w:firstRow="0" w:lastRow="0" w:firstColumn="0" w:lastColumn="0" w:oddVBand="0" w:evenVBand="0" w:oddHBand="1" w:evenHBand="0" w:firstRowFirstColumn="0" w:firstRowLastColumn="0" w:lastRowFirstColumn="0" w:lastRowLastColumn="0"/>
+              <w:rPr>
+                <w:rFonts w:cs="Times New Roman"/>
+              </w:rPr>
+            </w:pPr>
+            <w:r>
+              <w:rPr>
+                <w:rFonts w:cs="Times New Roman"/>
+              </w:rPr>
+              <w:t>N/A</w:t>
+            </w:r>
+          </w:p>
+        </w:tc>
+        <w:tc>
+          <w:tcPr>
+            <w:tcW w:w="955" w:type="pct"/>
+          </w:tcPr>
+          <w:p>
+            <w:pPr>
+              <w:jc w:val="center"/>
+              <w:cnfStyle w:val="000000100000" w:firstRow="0" w:lastRow="0" w:firstColumn="0" w:lastColumn="0" w:oddVBand="0" w:evenVBand="0" w:oddHBand="1" w:evenHBand="0" w:firstRowFirstColumn="0" w:firstRowLastColumn="0" w:lastRowFirstColumn="0" w:lastRowLastColumn="0"/>
+              <w:rPr>
+                <w:rFonts w:cs="Times New Roman"/>
+                <w:sz w:val="24"/>
+                <w:szCs w:val="24"/>
+              </w:rPr>
+            </w:pPr>
+            <w:r>
+              <w:rPr>
+                <w:rFonts w:cs="Times New Roman"/>
+                <w:sz w:val="24"/>
+                <w:szCs w:val="24"/>
+              </w:rPr>
+              <w:t>LD4 Blue</w:t>
             </w:r>
           </w:p>
         </w:tc>
@@ -13742,7 +13564,7 @@
               <w:rPr>
                 <w:rFonts w:cs="Times New Roman"/>
               </w:rPr>
-              <w:t>T15</w:t>
+              <w:t>L15</w:t>
             </w:r>
           </w:p>
         </w:tc>
@@ -13787,7 +13609,6 @@
                 <w:szCs w:val="24"/>
               </w:rPr>
             </w:pPr>
-            <w:proofErr w:type="spellStart"/>
             <w:r>
               <w:rPr>
                 <w:rFonts w:cs="Times New Roman"/>
@@ -13804,7 +13625,6 @@
               </w:rPr>
               <w:t>_in</w:t>
             </w:r>
-            <w:proofErr w:type="spellEnd"/>
           </w:p>
         </w:tc>
         <w:tc>
@@ -13833,46 +13653,50 @@
                 <w:sz w:val="24"/>
                 <w:szCs w:val="24"/>
               </w:rPr>
-              <w:t>2</w:t>
-            </w:r>
-            <w:r>
-              <w:rPr>
-                <w:rFonts w:cs="Times New Roman"/>
-                <w:sz w:val="24"/>
-                <w:szCs w:val="24"/>
-              </w:rPr>
-              <w:t>)</w:t>
-            </w:r>
-          </w:p>
-        </w:tc>
-        <w:tc>
-          <w:tcPr>
-            <w:tcW w:w="955" w:type="pct"/>
-          </w:tcPr>
-          <w:p>
-            <w:pPr>
-              <w:jc w:val="center"/>
-              <w:cnfStyle w:val="000000000000" w:firstRow="0" w:lastRow="0" w:firstColumn="0" w:lastColumn="0" w:oddVBand="0" w:evenVBand="0" w:oddHBand="0" w:evenHBand="0" w:firstRowFirstColumn="0" w:firstRowLastColumn="0" w:lastRowFirstColumn="0" w:lastRowLastColumn="0"/>
-              <w:rPr>
-                <w:rFonts w:cs="Times New Roman"/>
-              </w:rPr>
-            </w:pPr>
-          </w:p>
-        </w:tc>
-        <w:tc>
-          <w:tcPr>
-            <w:tcW w:w="955" w:type="pct"/>
-          </w:tcPr>
-          <w:p>
-            <w:pPr>
-              <w:jc w:val="center"/>
-              <w:cnfStyle w:val="000000000000" w:firstRow="0" w:lastRow="0" w:firstColumn="0" w:lastColumn="0" w:oddVBand="0" w:evenVBand="0" w:oddHBand="0" w:evenHBand="0" w:firstRowFirstColumn="0" w:firstRowLastColumn="0" w:lastRowFirstColumn="0" w:lastRowLastColumn="0"/>
-              <w:rPr>
-                <w:rFonts w:cs="Times New Roman"/>
-                <w:sz w:val="24"/>
-                <w:szCs w:val="24"/>
-              </w:rPr>
-            </w:pPr>
+              <w:t>3)</w:t>
+            </w:r>
+          </w:p>
+        </w:tc>
+        <w:tc>
+          <w:tcPr>
+            <w:tcW w:w="955" w:type="pct"/>
+          </w:tcPr>
+          <w:p>
+            <w:pPr>
+              <w:jc w:val="center"/>
+              <w:cnfStyle w:val="000000000000" w:firstRow="0" w:lastRow="0" w:firstColumn="0" w:lastColumn="0" w:oddVBand="0" w:evenVBand="0" w:oddHBand="0" w:evenHBand="0" w:firstRowFirstColumn="0" w:firstRowLastColumn="0" w:lastRowFirstColumn="0" w:lastRowLastColumn="0"/>
+              <w:rPr>
+                <w:rFonts w:cs="Times New Roman"/>
+              </w:rPr>
+            </w:pPr>
+            <w:r>
+              <w:rPr>
+                <w:rFonts w:cs="Times New Roman"/>
+              </w:rPr>
+              <w:t>NC</w:t>
+            </w:r>
+          </w:p>
+        </w:tc>
+        <w:tc>
+          <w:tcPr>
+            <w:tcW w:w="955" w:type="pct"/>
+          </w:tcPr>
+          <w:p>
+            <w:pPr>
+              <w:jc w:val="center"/>
+              <w:cnfStyle w:val="000000000000" w:firstRow="0" w:lastRow="0" w:firstColumn="0" w:lastColumn="0" w:oddVBand="0" w:evenVBand="0" w:oddHBand="0" w:evenHBand="0" w:firstRowFirstColumn="0" w:firstRowLastColumn="0" w:lastRowFirstColumn="0" w:lastRowLastColumn="0"/>
+              <w:rPr>
+                <w:rFonts w:cs="Times New Roman"/>
+                <w:sz w:val="24"/>
+                <w:szCs w:val="24"/>
+              </w:rPr>
+            </w:pPr>
+            <w:r>
+              <w:rPr>
+                <w:rFonts w:cs="Times New Roman"/>
+              </w:rPr>
+              <w:t>NC</w:t>
+            </w:r>
           </w:p>
         </w:tc>
         <w:tc>
@@ -13888,6 +13712,12 @@
                 <w:rFonts w:cs="Times New Roman"/>
               </w:rPr>
             </w:pPr>
+            <w:r>
+              <w:rPr>
+                <w:rFonts w:cs="Times New Roman"/>
+              </w:rPr>
+              <w:t>D20</w:t>
+            </w:r>
           </w:p>
         </w:tc>
       </w:tr>
@@ -13934,7 +13764,6 @@
                 <w:szCs w:val="24"/>
               </w:rPr>
             </w:pPr>
-            <w:proofErr w:type="spellStart"/>
             <w:r>
               <w:rPr>
                 <w:rFonts w:cs="Times New Roman"/>
@@ -13951,7 +13780,6 @@
               </w:rPr>
               <w:t>_in</w:t>
             </w:r>
-            <w:proofErr w:type="spellEnd"/>
           </w:p>
         </w:tc>
         <w:tc>
@@ -13980,46 +13808,50 @@
                 <w:sz w:val="24"/>
                 <w:szCs w:val="24"/>
               </w:rPr>
-              <w:t>1</w:t>
-            </w:r>
-            <w:r>
-              <w:rPr>
-                <w:rFonts w:cs="Times New Roman"/>
-                <w:sz w:val="24"/>
-                <w:szCs w:val="24"/>
-              </w:rPr>
-              <w:t>)</w:t>
-            </w:r>
-          </w:p>
-        </w:tc>
-        <w:tc>
-          <w:tcPr>
-            <w:tcW w:w="955" w:type="pct"/>
-          </w:tcPr>
-          <w:p>
-            <w:pPr>
-              <w:jc w:val="center"/>
-              <w:cnfStyle w:val="000000100000" w:firstRow="0" w:lastRow="0" w:firstColumn="0" w:lastColumn="0" w:oddVBand="0" w:evenVBand="0" w:oddHBand="1" w:evenHBand="0" w:firstRowFirstColumn="0" w:firstRowLastColumn="0" w:lastRowFirstColumn="0" w:lastRowLastColumn="0"/>
-              <w:rPr>
-                <w:rFonts w:cs="Times New Roman"/>
-              </w:rPr>
-            </w:pPr>
-          </w:p>
-        </w:tc>
-        <w:tc>
-          <w:tcPr>
-            <w:tcW w:w="955" w:type="pct"/>
-          </w:tcPr>
-          <w:p>
-            <w:pPr>
-              <w:jc w:val="center"/>
-              <w:cnfStyle w:val="000000100000" w:firstRow="0" w:lastRow="0" w:firstColumn="0" w:lastColumn="0" w:oddVBand="0" w:evenVBand="0" w:oddHBand="1" w:evenHBand="0" w:firstRowFirstColumn="0" w:firstRowLastColumn="0" w:lastRowFirstColumn="0" w:lastRowLastColumn="0"/>
-              <w:rPr>
-                <w:rFonts w:cs="Times New Roman"/>
-                <w:sz w:val="24"/>
-                <w:szCs w:val="24"/>
-              </w:rPr>
-            </w:pPr>
+              <w:t>2)</w:t>
+            </w:r>
+          </w:p>
+        </w:tc>
+        <w:tc>
+          <w:tcPr>
+            <w:tcW w:w="955" w:type="pct"/>
+          </w:tcPr>
+          <w:p>
+            <w:pPr>
+              <w:jc w:val="center"/>
+              <w:cnfStyle w:val="000000100000" w:firstRow="0" w:lastRow="0" w:firstColumn="0" w:lastColumn="0" w:oddVBand="0" w:evenVBand="0" w:oddHBand="1" w:evenHBand="0" w:firstRowFirstColumn="0" w:firstRowLastColumn="0" w:lastRowFirstColumn="0" w:lastRowLastColumn="0"/>
+              <w:rPr>
+                <w:rFonts w:cs="Times New Roman"/>
+              </w:rPr>
+            </w:pPr>
+            <w:r>
+              <w:rPr>
+                <w:rFonts w:cs="Times New Roman"/>
+              </w:rPr>
+              <w:t>NC</w:t>
+            </w:r>
+          </w:p>
+        </w:tc>
+        <w:tc>
+          <w:tcPr>
+            <w:tcW w:w="955" w:type="pct"/>
+          </w:tcPr>
+          <w:p>
+            <w:pPr>
+              <w:jc w:val="center"/>
+              <w:cnfStyle w:val="000000100000" w:firstRow="0" w:lastRow="0" w:firstColumn="0" w:lastColumn="0" w:oddVBand="0" w:evenVBand="0" w:oddHBand="1" w:evenHBand="0" w:firstRowFirstColumn="0" w:firstRowLastColumn="0" w:lastRowFirstColumn="0" w:lastRowLastColumn="0"/>
+              <w:rPr>
+                <w:rFonts w:cs="Times New Roman"/>
+                <w:sz w:val="24"/>
+                <w:szCs w:val="24"/>
+              </w:rPr>
+            </w:pPr>
+            <w:r>
+              <w:rPr>
+                <w:rFonts w:cs="Times New Roman"/>
+              </w:rPr>
+              <w:t>NC</w:t>
+            </w:r>
           </w:p>
         </w:tc>
         <w:tc>
@@ -14035,6 +13867,12 @@
                 <w:rFonts w:cs="Times New Roman"/>
               </w:rPr>
             </w:pPr>
+            <w:r>
+              <w:rPr>
+                <w:rFonts w:cs="Times New Roman"/>
+              </w:rPr>
+              <w:t>E17</w:t>
+            </w:r>
           </w:p>
         </w:tc>
       </w:tr>
@@ -14078,7 +13916,6 @@
                 <w:szCs w:val="24"/>
               </w:rPr>
             </w:pPr>
-            <w:proofErr w:type="spellStart"/>
             <w:r>
               <w:rPr>
                 <w:rFonts w:cs="Times New Roman"/>
@@ -14095,7 +13932,6 @@
               </w:rPr>
               <w:t>_in</w:t>
             </w:r>
-            <w:proofErr w:type="spellEnd"/>
           </w:p>
         </w:tc>
         <w:tc>
@@ -14124,46 +13960,50 @@
                 <w:sz w:val="24"/>
                 <w:szCs w:val="24"/>
               </w:rPr>
-              <w:t>0</w:t>
-            </w:r>
-            <w:r>
-              <w:rPr>
-                <w:rFonts w:cs="Times New Roman"/>
-                <w:sz w:val="24"/>
-                <w:szCs w:val="24"/>
-              </w:rPr>
-              <w:t>)</w:t>
-            </w:r>
-          </w:p>
-        </w:tc>
-        <w:tc>
-          <w:tcPr>
-            <w:tcW w:w="955" w:type="pct"/>
-          </w:tcPr>
-          <w:p>
-            <w:pPr>
-              <w:jc w:val="center"/>
-              <w:cnfStyle w:val="000000000000" w:firstRow="0" w:lastRow="0" w:firstColumn="0" w:lastColumn="0" w:oddVBand="0" w:evenVBand="0" w:oddHBand="0" w:evenHBand="0" w:firstRowFirstColumn="0" w:firstRowLastColumn="0" w:lastRowFirstColumn="0" w:lastRowLastColumn="0"/>
-              <w:rPr>
-                <w:rFonts w:cs="Times New Roman"/>
-              </w:rPr>
-            </w:pPr>
-          </w:p>
-        </w:tc>
-        <w:tc>
-          <w:tcPr>
-            <w:tcW w:w="955" w:type="pct"/>
-          </w:tcPr>
-          <w:p>
-            <w:pPr>
-              <w:jc w:val="center"/>
-              <w:cnfStyle w:val="000000000000" w:firstRow="0" w:lastRow="0" w:firstColumn="0" w:lastColumn="0" w:oddVBand="0" w:evenVBand="0" w:oddHBand="0" w:evenHBand="0" w:firstRowFirstColumn="0" w:firstRowLastColumn="0" w:lastRowFirstColumn="0" w:lastRowLastColumn="0"/>
-              <w:rPr>
-                <w:rFonts w:cs="Times New Roman"/>
-                <w:sz w:val="24"/>
-                <w:szCs w:val="24"/>
-              </w:rPr>
-            </w:pPr>
+              <w:t>1)</w:t>
+            </w:r>
+          </w:p>
+        </w:tc>
+        <w:tc>
+          <w:tcPr>
+            <w:tcW w:w="955" w:type="pct"/>
+          </w:tcPr>
+          <w:p>
+            <w:pPr>
+              <w:jc w:val="center"/>
+              <w:cnfStyle w:val="000000000000" w:firstRow="0" w:lastRow="0" w:firstColumn="0" w:lastColumn="0" w:oddVBand="0" w:evenVBand="0" w:oddHBand="0" w:evenHBand="0" w:firstRowFirstColumn="0" w:firstRowLastColumn="0" w:lastRowFirstColumn="0" w:lastRowLastColumn="0"/>
+              <w:rPr>
+                <w:rFonts w:cs="Times New Roman"/>
+              </w:rPr>
+            </w:pPr>
+            <w:r>
+              <w:rPr>
+                <w:rFonts w:cs="Times New Roman"/>
+              </w:rPr>
+              <w:t>NC</w:t>
+            </w:r>
+          </w:p>
+        </w:tc>
+        <w:tc>
+          <w:tcPr>
+            <w:tcW w:w="955" w:type="pct"/>
+          </w:tcPr>
+          <w:p>
+            <w:pPr>
+              <w:jc w:val="center"/>
+              <w:cnfStyle w:val="000000000000" w:firstRow="0" w:lastRow="0" w:firstColumn="0" w:lastColumn="0" w:oddVBand="0" w:evenVBand="0" w:oddHBand="0" w:evenHBand="0" w:firstRowFirstColumn="0" w:firstRowLastColumn="0" w:lastRowFirstColumn="0" w:lastRowLastColumn="0"/>
+              <w:rPr>
+                <w:rFonts w:cs="Times New Roman"/>
+                <w:sz w:val="24"/>
+                <w:szCs w:val="24"/>
+              </w:rPr>
+            </w:pPr>
+            <w:r>
+              <w:rPr>
+                <w:rFonts w:cs="Times New Roman"/>
+              </w:rPr>
+              <w:t>NC</w:t>
+            </w:r>
           </w:p>
         </w:tc>
         <w:tc>
@@ -14179,6 +14019,12 @@
                 <w:rFonts w:cs="Times New Roman"/>
               </w:rPr>
             </w:pPr>
+            <w:r>
+              <w:rPr>
+                <w:rFonts w:cs="Times New Roman"/>
+              </w:rPr>
+              <w:t>E18</w:t>
+            </w:r>
           </w:p>
         </w:tc>
       </w:tr>
@@ -14225,7 +14071,6 @@
                 <w:szCs w:val="24"/>
               </w:rPr>
             </w:pPr>
-            <w:proofErr w:type="spellStart"/>
             <w:r>
               <w:rPr>
                 <w:rFonts w:cs="Times New Roman"/>
@@ -14240,9 +14085,8 @@
                 <w:sz w:val="24"/>
                 <w:szCs w:val="24"/>
               </w:rPr>
-              <w:t>_out</w:t>
-            </w:r>
-            <w:proofErr w:type="spellEnd"/>
+              <w:t>_in</w:t>
+            </w:r>
           </w:p>
         </w:tc>
         <w:tc>
@@ -14271,46 +14115,52 @@
                 <w:sz w:val="24"/>
                 <w:szCs w:val="24"/>
               </w:rPr>
-              <w:t>3</w:t>
-            </w:r>
-            <w:r>
-              <w:rPr>
-                <w:rFonts w:cs="Times New Roman"/>
-                <w:sz w:val="24"/>
-                <w:szCs w:val="24"/>
-              </w:rPr>
-              <w:t>)</w:t>
-            </w:r>
-          </w:p>
-        </w:tc>
-        <w:tc>
-          <w:tcPr>
-            <w:tcW w:w="955" w:type="pct"/>
-          </w:tcPr>
-          <w:p>
-            <w:pPr>
-              <w:jc w:val="center"/>
-              <w:cnfStyle w:val="000000100000" w:firstRow="0" w:lastRow="0" w:firstColumn="0" w:lastColumn="0" w:oddVBand="0" w:evenVBand="0" w:oddHBand="1" w:evenHBand="0" w:firstRowFirstColumn="0" w:firstRowLastColumn="0" w:lastRowFirstColumn="0" w:lastRowLastColumn="0"/>
-              <w:rPr>
-                <w:rFonts w:cs="Times New Roman"/>
-              </w:rPr>
-            </w:pPr>
-          </w:p>
-        </w:tc>
-        <w:tc>
-          <w:tcPr>
-            <w:tcW w:w="955" w:type="pct"/>
-          </w:tcPr>
-          <w:p>
-            <w:pPr>
-              <w:jc w:val="center"/>
-              <w:cnfStyle w:val="000000100000" w:firstRow="0" w:lastRow="0" w:firstColumn="0" w:lastColumn="0" w:oddVBand="0" w:evenVBand="0" w:oddHBand="1" w:evenHBand="0" w:firstRowFirstColumn="0" w:firstRowLastColumn="0" w:lastRowFirstColumn="0" w:lastRowLastColumn="0"/>
-              <w:rPr>
-                <w:rFonts w:cs="Times New Roman"/>
-                <w:sz w:val="24"/>
-                <w:szCs w:val="24"/>
-              </w:rPr>
-            </w:pPr>
+              <w:t>0)</w:t>
+            </w:r>
+          </w:p>
+        </w:tc>
+        <w:tc>
+          <w:tcPr>
+            <w:tcW w:w="955" w:type="pct"/>
+          </w:tcPr>
+          <w:p>
+            <w:pPr>
+              <w:jc w:val="center"/>
+              <w:cnfStyle w:val="000000100000" w:firstRow="0" w:lastRow="0" w:firstColumn="0" w:lastColumn="0" w:oddVBand="0" w:evenVBand="0" w:oddHBand="1" w:evenHBand="0" w:firstRowFirstColumn="0" w:firstRowLastColumn="0" w:lastRowFirstColumn="0" w:lastRowLastColumn="0"/>
+              <w:rPr>
+                <w:rFonts w:cs="Times New Roman"/>
+              </w:rPr>
+            </w:pPr>
+            <w:r>
+              <w:rPr>
+                <w:rFonts w:cs="Times New Roman"/>
+              </w:rPr>
+              <w:t>GPIO4</w:t>
+            </w:r>
+          </w:p>
+        </w:tc>
+        <w:tc>
+          <w:tcPr>
+            <w:tcW w:w="955" w:type="pct"/>
+          </w:tcPr>
+          <w:p>
+            <w:pPr>
+              <w:jc w:val="center"/>
+              <w:cnfStyle w:val="000000100000" w:firstRow="0" w:lastRow="0" w:firstColumn="0" w:lastColumn="0" w:oddVBand="0" w:evenVBand="0" w:oddHBand="1" w:evenHBand="0" w:firstRowFirstColumn="0" w:firstRowLastColumn="0" w:lastRowFirstColumn="0" w:lastRowLastColumn="0"/>
+              <w:rPr>
+                <w:rFonts w:cs="Times New Roman"/>
+                <w:sz w:val="24"/>
+                <w:szCs w:val="24"/>
+              </w:rPr>
+            </w:pPr>
+            <w:r>
+              <w:rPr>
+                <w:rFonts w:cs="Times New Roman"/>
+                <w:sz w:val="24"/>
+                <w:szCs w:val="24"/>
+              </w:rPr>
+              <w:t>AR5</w:t>
+            </w:r>
           </w:p>
         </w:tc>
         <w:tc>
@@ -14326,6 +14176,12 @@
                 <w:rFonts w:cs="Times New Roman"/>
               </w:rPr>
             </w:pPr>
+            <w:r>
+              <w:rPr>
+                <w:rFonts w:cs="Times New Roman"/>
+              </w:rPr>
+              <w:t>T15</w:t>
+            </w:r>
           </w:p>
         </w:tc>
       </w:tr>
@@ -14369,7 +14225,6 @@
                 <w:szCs w:val="24"/>
               </w:rPr>
             </w:pPr>
-            <w:proofErr w:type="spellStart"/>
             <w:r>
               <w:rPr>
                 <w:rFonts w:cs="Times New Roman"/>
@@ -14386,7 +14241,6 @@
               </w:rPr>
               <w:t>_out</w:t>
             </w:r>
-            <w:proofErr w:type="spellEnd"/>
           </w:p>
         </w:tc>
         <w:tc>
@@ -14415,46 +14269,50 @@
                 <w:sz w:val="24"/>
                 <w:szCs w:val="24"/>
               </w:rPr>
-              <w:t>2</w:t>
-            </w:r>
-            <w:r>
-              <w:rPr>
-                <w:rFonts w:cs="Times New Roman"/>
-                <w:sz w:val="24"/>
-                <w:szCs w:val="24"/>
-              </w:rPr>
-              <w:t>)</w:t>
-            </w:r>
-          </w:p>
-        </w:tc>
-        <w:tc>
-          <w:tcPr>
-            <w:tcW w:w="955" w:type="pct"/>
-          </w:tcPr>
-          <w:p>
-            <w:pPr>
-              <w:jc w:val="center"/>
-              <w:cnfStyle w:val="000000000000" w:firstRow="0" w:lastRow="0" w:firstColumn="0" w:lastColumn="0" w:oddVBand="0" w:evenVBand="0" w:oddHBand="0" w:evenHBand="0" w:firstRowFirstColumn="0" w:firstRowLastColumn="0" w:lastRowFirstColumn="0" w:lastRowLastColumn="0"/>
-              <w:rPr>
-                <w:rFonts w:cs="Times New Roman"/>
-              </w:rPr>
-            </w:pPr>
-          </w:p>
-        </w:tc>
-        <w:tc>
-          <w:tcPr>
-            <w:tcW w:w="955" w:type="pct"/>
-          </w:tcPr>
-          <w:p>
-            <w:pPr>
-              <w:jc w:val="center"/>
-              <w:cnfStyle w:val="000000000000" w:firstRow="0" w:lastRow="0" w:firstColumn="0" w:lastColumn="0" w:oddVBand="0" w:evenVBand="0" w:oddHBand="0" w:evenHBand="0" w:firstRowFirstColumn="0" w:firstRowLastColumn="0" w:lastRowFirstColumn="0" w:lastRowLastColumn="0"/>
-              <w:rPr>
-                <w:rFonts w:cs="Times New Roman"/>
-                <w:sz w:val="24"/>
-                <w:szCs w:val="24"/>
-              </w:rPr>
-            </w:pPr>
+              <w:t>3)</w:t>
+            </w:r>
+          </w:p>
+        </w:tc>
+        <w:tc>
+          <w:tcPr>
+            <w:tcW w:w="955" w:type="pct"/>
+          </w:tcPr>
+          <w:p>
+            <w:pPr>
+              <w:jc w:val="center"/>
+              <w:cnfStyle w:val="000000000000" w:firstRow="0" w:lastRow="0" w:firstColumn="0" w:lastColumn="0" w:oddVBand="0" w:evenVBand="0" w:oddHBand="0" w:evenHBand="0" w:firstRowFirstColumn="0" w:firstRowLastColumn="0" w:lastRowFirstColumn="0" w:lastRowLastColumn="0"/>
+              <w:rPr>
+                <w:rFonts w:cs="Times New Roman"/>
+              </w:rPr>
+            </w:pPr>
+            <w:r>
+              <w:rPr>
+                <w:rFonts w:cs="Times New Roman"/>
+              </w:rPr>
+              <w:t>NC</w:t>
+            </w:r>
+          </w:p>
+        </w:tc>
+        <w:tc>
+          <w:tcPr>
+            <w:tcW w:w="955" w:type="pct"/>
+          </w:tcPr>
+          <w:p>
+            <w:pPr>
+              <w:jc w:val="center"/>
+              <w:cnfStyle w:val="000000000000" w:firstRow="0" w:lastRow="0" w:firstColumn="0" w:lastColumn="0" w:oddVBand="0" w:evenVBand="0" w:oddHBand="0" w:evenHBand="0" w:firstRowFirstColumn="0" w:firstRowLastColumn="0" w:lastRowFirstColumn="0" w:lastRowLastColumn="0"/>
+              <w:rPr>
+                <w:rFonts w:cs="Times New Roman"/>
+                <w:sz w:val="24"/>
+                <w:szCs w:val="24"/>
+              </w:rPr>
+            </w:pPr>
+            <w:r>
+              <w:rPr>
+                <w:rFonts w:cs="Times New Roman"/>
+              </w:rPr>
+              <w:t>NC</w:t>
+            </w:r>
           </w:p>
         </w:tc>
         <w:tc>
@@ -14470,6 +14328,12 @@
                 <w:rFonts w:cs="Times New Roman"/>
               </w:rPr>
             </w:pPr>
+            <w:r>
+              <w:rPr>
+                <w:rFonts w:cs="Times New Roman"/>
+              </w:rPr>
+              <w:t>E19</w:t>
+            </w:r>
           </w:p>
         </w:tc>
       </w:tr>
@@ -14516,7 +14380,6 @@
                 <w:szCs w:val="24"/>
               </w:rPr>
             </w:pPr>
-            <w:proofErr w:type="spellStart"/>
             <w:r>
               <w:rPr>
                 <w:rFonts w:cs="Times New Roman"/>
@@ -14533,7 +14396,6 @@
               </w:rPr>
               <w:t>_out</w:t>
             </w:r>
-            <w:proofErr w:type="spellEnd"/>
           </w:p>
         </w:tc>
         <w:tc>
@@ -14562,46 +14424,50 @@
                 <w:sz w:val="24"/>
                 <w:szCs w:val="24"/>
               </w:rPr>
-              <w:t>1</w:t>
-            </w:r>
-            <w:r>
-              <w:rPr>
-                <w:rFonts w:cs="Times New Roman"/>
-                <w:sz w:val="24"/>
-                <w:szCs w:val="24"/>
-              </w:rPr>
-              <w:t>)</w:t>
-            </w:r>
-          </w:p>
-        </w:tc>
-        <w:tc>
-          <w:tcPr>
-            <w:tcW w:w="955" w:type="pct"/>
-          </w:tcPr>
-          <w:p>
-            <w:pPr>
-              <w:jc w:val="center"/>
-              <w:cnfStyle w:val="000000100000" w:firstRow="0" w:lastRow="0" w:firstColumn="0" w:lastColumn="0" w:oddVBand="0" w:evenVBand="0" w:oddHBand="1" w:evenHBand="0" w:firstRowFirstColumn="0" w:firstRowLastColumn="0" w:lastRowFirstColumn="0" w:lastRowLastColumn="0"/>
-              <w:rPr>
-                <w:rFonts w:cs="Times New Roman"/>
-              </w:rPr>
-            </w:pPr>
-          </w:p>
-        </w:tc>
-        <w:tc>
-          <w:tcPr>
-            <w:tcW w:w="955" w:type="pct"/>
-          </w:tcPr>
-          <w:p>
-            <w:pPr>
-              <w:jc w:val="center"/>
-              <w:cnfStyle w:val="000000100000" w:firstRow="0" w:lastRow="0" w:firstColumn="0" w:lastColumn="0" w:oddVBand="0" w:evenVBand="0" w:oddHBand="1" w:evenHBand="0" w:firstRowFirstColumn="0" w:firstRowLastColumn="0" w:lastRowFirstColumn="0" w:lastRowLastColumn="0"/>
-              <w:rPr>
-                <w:rFonts w:cs="Times New Roman"/>
-                <w:sz w:val="24"/>
-                <w:szCs w:val="24"/>
-              </w:rPr>
-            </w:pPr>
+              <w:t>2)</w:t>
+            </w:r>
+          </w:p>
+        </w:tc>
+        <w:tc>
+          <w:tcPr>
+            <w:tcW w:w="955" w:type="pct"/>
+          </w:tcPr>
+          <w:p>
+            <w:pPr>
+              <w:jc w:val="center"/>
+              <w:cnfStyle w:val="000000100000" w:firstRow="0" w:lastRow="0" w:firstColumn="0" w:lastColumn="0" w:oddVBand="0" w:evenVBand="0" w:oddHBand="1" w:evenHBand="0" w:firstRowFirstColumn="0" w:firstRowLastColumn="0" w:lastRowFirstColumn="0" w:lastRowLastColumn="0"/>
+              <w:rPr>
+                <w:rFonts w:cs="Times New Roman"/>
+              </w:rPr>
+            </w:pPr>
+            <w:r>
+              <w:rPr>
+                <w:rFonts w:cs="Times New Roman"/>
+              </w:rPr>
+              <w:t>NC</w:t>
+            </w:r>
+          </w:p>
+        </w:tc>
+        <w:tc>
+          <w:tcPr>
+            <w:tcW w:w="955" w:type="pct"/>
+          </w:tcPr>
+          <w:p>
+            <w:pPr>
+              <w:jc w:val="center"/>
+              <w:cnfStyle w:val="000000100000" w:firstRow="0" w:lastRow="0" w:firstColumn="0" w:lastColumn="0" w:oddVBand="0" w:evenVBand="0" w:oddHBand="1" w:evenHBand="0" w:firstRowFirstColumn="0" w:firstRowLastColumn="0" w:lastRowFirstColumn="0" w:lastRowLastColumn="0"/>
+              <w:rPr>
+                <w:rFonts w:cs="Times New Roman"/>
+                <w:sz w:val="24"/>
+                <w:szCs w:val="24"/>
+              </w:rPr>
+            </w:pPr>
+            <w:r>
+              <w:rPr>
+                <w:rFonts w:cs="Times New Roman"/>
+              </w:rPr>
+              <w:t>NC</w:t>
+            </w:r>
           </w:p>
         </w:tc>
         <w:tc>
@@ -14617,6 +14483,12 @@
                 <w:rFonts w:cs="Times New Roman"/>
               </w:rPr>
             </w:pPr>
+            <w:r>
+              <w:rPr>
+                <w:rFonts w:cs="Times New Roman"/>
+              </w:rPr>
+              <w:t>F16</w:t>
+            </w:r>
           </w:p>
         </w:tc>
       </w:tr>
@@ -14660,7 +14532,6 @@
                 <w:szCs w:val="24"/>
               </w:rPr>
             </w:pPr>
-            <w:proofErr w:type="spellStart"/>
             <w:r>
               <w:rPr>
                 <w:rFonts w:cs="Times New Roman"/>
@@ -14677,15 +14548,6 @@
               </w:rPr>
               <w:t>_out</w:t>
             </w:r>
-            <w:proofErr w:type="spellEnd"/>
-            <w:r>
-              <w:rPr>
-                <w:rFonts w:cs="Times New Roman"/>
-                <w:sz w:val="24"/>
-                <w:szCs w:val="24"/>
-              </w:rPr>
-              <w:t xml:space="preserve"> </w:t>
-            </w:r>
           </w:p>
         </w:tc>
         <w:tc>
@@ -14714,46 +14576,50 @@
                 <w:sz w:val="24"/>
                 <w:szCs w:val="24"/>
               </w:rPr>
-              <w:t>0</w:t>
-            </w:r>
-            <w:r>
-              <w:rPr>
-                <w:rFonts w:cs="Times New Roman"/>
-                <w:sz w:val="24"/>
-                <w:szCs w:val="24"/>
-              </w:rPr>
-              <w:t>)</w:t>
-            </w:r>
-          </w:p>
-        </w:tc>
-        <w:tc>
-          <w:tcPr>
-            <w:tcW w:w="955" w:type="pct"/>
-          </w:tcPr>
-          <w:p>
-            <w:pPr>
-              <w:jc w:val="center"/>
-              <w:cnfStyle w:val="000000000000" w:firstRow="0" w:lastRow="0" w:firstColumn="0" w:lastColumn="0" w:oddVBand="0" w:evenVBand="0" w:oddHBand="0" w:evenHBand="0" w:firstRowFirstColumn="0" w:firstRowLastColumn="0" w:lastRowFirstColumn="0" w:lastRowLastColumn="0"/>
-              <w:rPr>
-                <w:rFonts w:cs="Times New Roman"/>
-              </w:rPr>
-            </w:pPr>
-          </w:p>
-        </w:tc>
-        <w:tc>
-          <w:tcPr>
-            <w:tcW w:w="955" w:type="pct"/>
-          </w:tcPr>
-          <w:p>
-            <w:pPr>
-              <w:jc w:val="center"/>
-              <w:cnfStyle w:val="000000000000" w:firstRow="0" w:lastRow="0" w:firstColumn="0" w:lastColumn="0" w:oddVBand="0" w:evenVBand="0" w:oddHBand="0" w:evenHBand="0" w:firstRowFirstColumn="0" w:firstRowLastColumn="0" w:lastRowFirstColumn="0" w:lastRowLastColumn="0"/>
-              <w:rPr>
-                <w:rFonts w:cs="Times New Roman"/>
-                <w:sz w:val="24"/>
-                <w:szCs w:val="24"/>
-              </w:rPr>
-            </w:pPr>
+              <w:t>1)</w:t>
+            </w:r>
+          </w:p>
+        </w:tc>
+        <w:tc>
+          <w:tcPr>
+            <w:tcW w:w="955" w:type="pct"/>
+          </w:tcPr>
+          <w:p>
+            <w:pPr>
+              <w:jc w:val="center"/>
+              <w:cnfStyle w:val="000000000000" w:firstRow="0" w:lastRow="0" w:firstColumn="0" w:lastColumn="0" w:oddVBand="0" w:evenVBand="0" w:oddHBand="0" w:evenHBand="0" w:firstRowFirstColumn="0" w:firstRowLastColumn="0" w:lastRowFirstColumn="0" w:lastRowLastColumn="0"/>
+              <w:rPr>
+                <w:rFonts w:cs="Times New Roman"/>
+              </w:rPr>
+            </w:pPr>
+            <w:r>
+              <w:rPr>
+                <w:rFonts w:cs="Times New Roman"/>
+              </w:rPr>
+              <w:t>NC</w:t>
+            </w:r>
+          </w:p>
+        </w:tc>
+        <w:tc>
+          <w:tcPr>
+            <w:tcW w:w="955" w:type="pct"/>
+          </w:tcPr>
+          <w:p>
+            <w:pPr>
+              <w:jc w:val="center"/>
+              <w:cnfStyle w:val="000000000000" w:firstRow="0" w:lastRow="0" w:firstColumn="0" w:lastColumn="0" w:oddVBand="0" w:evenVBand="0" w:oddHBand="0" w:evenHBand="0" w:firstRowFirstColumn="0" w:firstRowLastColumn="0" w:lastRowFirstColumn="0" w:lastRowLastColumn="0"/>
+              <w:rPr>
+                <w:rFonts w:cs="Times New Roman"/>
+                <w:sz w:val="24"/>
+                <w:szCs w:val="24"/>
+              </w:rPr>
+            </w:pPr>
+            <w:r>
+              <w:rPr>
+                <w:rFonts w:cs="Times New Roman"/>
+              </w:rPr>
+              <w:t>NC</w:t>
+            </w:r>
           </w:p>
         </w:tc>
         <w:tc>
@@ -14769,6 +14635,12 @@
                 <w:rFonts w:cs="Times New Roman"/>
               </w:rPr>
             </w:pPr>
+            <w:r>
+              <w:rPr>
+                <w:rFonts w:cs="Times New Roman"/>
+              </w:rPr>
+              <w:t>F17</w:t>
+            </w:r>
           </w:p>
         </w:tc>
       </w:tr>
@@ -14815,16 +14687,22 @@
                 <w:szCs w:val="24"/>
               </w:rPr>
             </w:pPr>
-            <w:proofErr w:type="spellStart"/>
-            <w:r>
-              <w:rPr>
-                <w:rFonts w:cs="Times New Roman"/>
-                <w:sz w:val="24"/>
-                <w:szCs w:val="24"/>
-              </w:rPr>
-              <w:t>AddressSelect</w:t>
-            </w:r>
-            <w:proofErr w:type="spellEnd"/>
+            <w:r>
+              <w:rPr>
+                <w:rFonts w:cs="Times New Roman"/>
+                <w:sz w:val="24"/>
+                <w:szCs w:val="24"/>
+              </w:rPr>
+              <w:t>bufferRD</w:t>
+            </w:r>
+            <w:r>
+              <w:rPr>
+                <w:rFonts w:cs="Times New Roman"/>
+                <w:sz w:val="24"/>
+                <w:szCs w:val="24"/>
+              </w:rPr>
+              <w:t xml:space="preserve">_out </w:t>
+            </w:r>
           </w:p>
         </w:tc>
         <w:tc>
@@ -14853,46 +14731,58 @@
                 <w:sz w:val="24"/>
                 <w:szCs w:val="24"/>
               </w:rPr>
-              <w:t>4</w:t>
-            </w:r>
-            <w:r>
-              <w:rPr>
-                <w:rFonts w:cs="Times New Roman"/>
-                <w:sz w:val="24"/>
-                <w:szCs w:val="24"/>
-              </w:rPr>
-              <w:t>)</w:t>
-            </w:r>
-          </w:p>
-        </w:tc>
-        <w:tc>
-          <w:tcPr>
-            <w:tcW w:w="955" w:type="pct"/>
-          </w:tcPr>
-          <w:p>
-            <w:pPr>
-              <w:jc w:val="center"/>
-              <w:cnfStyle w:val="000000100000" w:firstRow="0" w:lastRow="0" w:firstColumn="0" w:lastColumn="0" w:oddVBand="0" w:evenVBand="0" w:oddHBand="1" w:evenHBand="0" w:firstRowFirstColumn="0" w:firstRowLastColumn="0" w:lastRowFirstColumn="0" w:lastRowLastColumn="0"/>
-              <w:rPr>
-                <w:rFonts w:cs="Times New Roman"/>
-              </w:rPr>
-            </w:pPr>
-          </w:p>
-        </w:tc>
-        <w:tc>
-          <w:tcPr>
-            <w:tcW w:w="955" w:type="pct"/>
-          </w:tcPr>
-          <w:p>
-            <w:pPr>
-              <w:jc w:val="center"/>
-              <w:cnfStyle w:val="000000100000" w:firstRow="0" w:lastRow="0" w:firstColumn="0" w:lastColumn="0" w:oddVBand="0" w:evenVBand="0" w:oddHBand="1" w:evenHBand="0" w:firstRowFirstColumn="0" w:firstRowLastColumn="0" w:lastRowFirstColumn="0" w:lastRowLastColumn="0"/>
-              <w:rPr>
-                <w:rFonts w:cs="Times New Roman"/>
-                <w:sz w:val="24"/>
-                <w:szCs w:val="24"/>
-              </w:rPr>
-            </w:pPr>
+              <w:t>0)</w:t>
+            </w:r>
+          </w:p>
+        </w:tc>
+        <w:tc>
+          <w:tcPr>
+            <w:tcW w:w="955" w:type="pct"/>
+          </w:tcPr>
+          <w:p>
+            <w:pPr>
+              <w:jc w:val="center"/>
+              <w:cnfStyle w:val="000000100000" w:firstRow="0" w:lastRow="0" w:firstColumn="0" w:lastColumn="0" w:oddVBand="0" w:evenVBand="0" w:oddHBand="1" w:evenHBand="0" w:firstRowFirstColumn="0" w:firstRowLastColumn="0" w:lastRowFirstColumn="0" w:lastRowLastColumn="0"/>
+              <w:rPr>
+                <w:rFonts w:cs="Times New Roman"/>
+              </w:rPr>
+            </w:pPr>
+            <w:r>
+              <w:rPr>
+                <w:rFonts w:cs="Times New Roman"/>
+              </w:rPr>
+              <w:t>GPIO</w:t>
+            </w:r>
+            <w:r>
+              <w:rPr>
+                <w:rFonts w:cs="Times New Roman"/>
+              </w:rPr>
+              <w:t>35</w:t>
+            </w:r>
+          </w:p>
+        </w:tc>
+        <w:tc>
+          <w:tcPr>
+            <w:tcW w:w="955" w:type="pct"/>
+          </w:tcPr>
+          <w:p>
+            <w:pPr>
+              <w:jc w:val="center"/>
+              <w:cnfStyle w:val="000000100000" w:firstRow="0" w:lastRow="0" w:firstColumn="0" w:lastColumn="0" w:oddVBand="0" w:evenVBand="0" w:oddHBand="1" w:evenHBand="0" w:firstRowFirstColumn="0" w:firstRowLastColumn="0" w:lastRowFirstColumn="0" w:lastRowLastColumn="0"/>
+              <w:rPr>
+                <w:rFonts w:cs="Times New Roman"/>
+                <w:sz w:val="24"/>
+                <w:szCs w:val="24"/>
+              </w:rPr>
+            </w:pPr>
+            <w:r>
+              <w:rPr>
+                <w:rFonts w:cs="Times New Roman"/>
+                <w:sz w:val="24"/>
+                <w:szCs w:val="24"/>
+              </w:rPr>
+              <w:t>AR13</w:t>
+            </w:r>
           </w:p>
         </w:tc>
         <w:tc>
@@ -14908,6 +14798,12 @@
                 <w:rFonts w:cs="Times New Roman"/>
               </w:rPr>
             </w:pPr>
+            <w:r>
+              <w:rPr>
+                <w:rFonts w:cs="Times New Roman"/>
+              </w:rPr>
+              <w:t>N17</w:t>
+            </w:r>
           </w:p>
         </w:tc>
       </w:tr>
@@ -14951,7 +14847,6 @@
                 <w:szCs w:val="24"/>
               </w:rPr>
             </w:pPr>
-            <w:proofErr w:type="spellStart"/>
             <w:r>
               <w:rPr>
                 <w:rFonts w:cs="Times New Roman"/>
@@ -14960,7 +14855,6 @@
               </w:rPr>
               <w:t>AddressSelect</w:t>
             </w:r>
-            <w:proofErr w:type="spellEnd"/>
           </w:p>
         </w:tc>
         <w:tc>
@@ -14989,46 +14883,58 @@
                 <w:sz w:val="24"/>
                 <w:szCs w:val="24"/>
               </w:rPr>
-              <w:t>3</w:t>
-            </w:r>
-            <w:r>
-              <w:rPr>
-                <w:rFonts w:cs="Times New Roman"/>
-                <w:sz w:val="24"/>
-                <w:szCs w:val="24"/>
-              </w:rPr>
-              <w:t>)</w:t>
-            </w:r>
-          </w:p>
-        </w:tc>
-        <w:tc>
-          <w:tcPr>
-            <w:tcW w:w="955" w:type="pct"/>
-          </w:tcPr>
-          <w:p>
-            <w:pPr>
-              <w:jc w:val="center"/>
-              <w:cnfStyle w:val="000000000000" w:firstRow="0" w:lastRow="0" w:firstColumn="0" w:lastColumn="0" w:oddVBand="0" w:evenVBand="0" w:oddHBand="0" w:evenHBand="0" w:firstRowFirstColumn="0" w:firstRowLastColumn="0" w:lastRowFirstColumn="0" w:lastRowLastColumn="0"/>
-              <w:rPr>
-                <w:rFonts w:cs="Times New Roman"/>
-              </w:rPr>
-            </w:pPr>
-          </w:p>
-        </w:tc>
-        <w:tc>
-          <w:tcPr>
-            <w:tcW w:w="955" w:type="pct"/>
-          </w:tcPr>
-          <w:p>
-            <w:pPr>
-              <w:jc w:val="center"/>
-              <w:cnfStyle w:val="000000000000" w:firstRow="0" w:lastRow="0" w:firstColumn="0" w:lastColumn="0" w:oddVBand="0" w:evenVBand="0" w:oddHBand="0" w:evenHBand="0" w:firstRowFirstColumn="0" w:firstRowLastColumn="0" w:lastRowFirstColumn="0" w:lastRowLastColumn="0"/>
-              <w:rPr>
-                <w:rFonts w:cs="Times New Roman"/>
-                <w:sz w:val="24"/>
-                <w:szCs w:val="24"/>
-              </w:rPr>
-            </w:pPr>
+              <w:t>4)</w:t>
+            </w:r>
+          </w:p>
+        </w:tc>
+        <w:tc>
+          <w:tcPr>
+            <w:tcW w:w="955" w:type="pct"/>
+          </w:tcPr>
+          <w:p>
+            <w:pPr>
+              <w:jc w:val="center"/>
+              <w:cnfStyle w:val="000000000000" w:firstRow="0" w:lastRow="0" w:firstColumn="0" w:lastColumn="0" w:oddVBand="0" w:evenVBand="0" w:oddHBand="0" w:evenHBand="0" w:firstRowFirstColumn="0" w:firstRowLastColumn="0" w:lastRowFirstColumn="0" w:lastRowLastColumn="0"/>
+              <w:rPr>
+                <w:rFonts w:cs="Times New Roman"/>
+              </w:rPr>
+            </w:pPr>
+            <w:r>
+              <w:rPr>
+                <w:rFonts w:cs="Times New Roman"/>
+              </w:rPr>
+              <w:t>GPIO</w:t>
+            </w:r>
+            <w:r>
+              <w:rPr>
+                <w:rFonts w:cs="Times New Roman"/>
+              </w:rPr>
+              <w:t>23</w:t>
+            </w:r>
+          </w:p>
+        </w:tc>
+        <w:tc>
+          <w:tcPr>
+            <w:tcW w:w="955" w:type="pct"/>
+          </w:tcPr>
+          <w:p>
+            <w:pPr>
+              <w:jc w:val="center"/>
+              <w:cnfStyle w:val="000000000000" w:firstRow="0" w:lastRow="0" w:firstColumn="0" w:lastColumn="0" w:oddVBand="0" w:evenVBand="0" w:oddHBand="0" w:evenHBand="0" w:firstRowFirstColumn="0" w:firstRowLastColumn="0" w:lastRowFirstColumn="0" w:lastRowLastColumn="0"/>
+              <w:rPr>
+                <w:rFonts w:cs="Times New Roman"/>
+                <w:sz w:val="24"/>
+                <w:szCs w:val="24"/>
+              </w:rPr>
+            </w:pPr>
+            <w:r>
+              <w:rPr>
+                <w:rFonts w:cs="Times New Roman"/>
+                <w:sz w:val="24"/>
+                <w:szCs w:val="24"/>
+              </w:rPr>
+              <w:t>AR9</w:t>
+            </w:r>
           </w:p>
         </w:tc>
         <w:tc>
@@ -15044,6 +14950,12 @@
                 <w:rFonts w:cs="Times New Roman"/>
               </w:rPr>
             </w:pPr>
+            <w:r>
+              <w:rPr>
+                <w:rFonts w:cs="Times New Roman"/>
+              </w:rPr>
+              <w:t>V18</w:t>
+            </w:r>
           </w:p>
         </w:tc>
       </w:tr>
@@ -15090,7 +15002,6 @@
                 <w:szCs w:val="24"/>
               </w:rPr>
             </w:pPr>
-            <w:proofErr w:type="spellStart"/>
             <w:r>
               <w:rPr>
                 <w:rFonts w:cs="Times New Roman"/>
@@ -15099,7 +15010,6 @@
               </w:rPr>
               <w:t>AddressSelect</w:t>
             </w:r>
-            <w:proofErr w:type="spellEnd"/>
           </w:p>
         </w:tc>
         <w:tc>
@@ -15128,46 +15038,50 @@
                 <w:sz w:val="24"/>
                 <w:szCs w:val="24"/>
               </w:rPr>
-              <w:t>2</w:t>
-            </w:r>
-            <w:r>
-              <w:rPr>
-                <w:rFonts w:cs="Times New Roman"/>
-                <w:sz w:val="24"/>
-                <w:szCs w:val="24"/>
-              </w:rPr>
-              <w:t>)</w:t>
-            </w:r>
-          </w:p>
-        </w:tc>
-        <w:tc>
-          <w:tcPr>
-            <w:tcW w:w="955" w:type="pct"/>
-          </w:tcPr>
-          <w:p>
-            <w:pPr>
-              <w:jc w:val="center"/>
-              <w:cnfStyle w:val="000000100000" w:firstRow="0" w:lastRow="0" w:firstColumn="0" w:lastColumn="0" w:oddVBand="0" w:evenVBand="0" w:oddHBand="1" w:evenHBand="0" w:firstRowFirstColumn="0" w:firstRowLastColumn="0" w:lastRowFirstColumn="0" w:lastRowLastColumn="0"/>
-              <w:rPr>
-                <w:rFonts w:cs="Times New Roman"/>
-              </w:rPr>
-            </w:pPr>
-          </w:p>
-        </w:tc>
-        <w:tc>
-          <w:tcPr>
-            <w:tcW w:w="955" w:type="pct"/>
-          </w:tcPr>
-          <w:p>
-            <w:pPr>
-              <w:jc w:val="center"/>
-              <w:cnfStyle w:val="000000100000" w:firstRow="0" w:lastRow="0" w:firstColumn="0" w:lastColumn="0" w:oddVBand="0" w:evenVBand="0" w:oddHBand="1" w:evenHBand="0" w:firstRowFirstColumn="0" w:firstRowLastColumn="0" w:lastRowFirstColumn="0" w:lastRowLastColumn="0"/>
-              <w:rPr>
-                <w:rFonts w:cs="Times New Roman"/>
-                <w:sz w:val="24"/>
-                <w:szCs w:val="24"/>
-              </w:rPr>
-            </w:pPr>
+              <w:t>3)</w:t>
+            </w:r>
+          </w:p>
+        </w:tc>
+        <w:tc>
+          <w:tcPr>
+            <w:tcW w:w="955" w:type="pct"/>
+          </w:tcPr>
+          <w:p>
+            <w:pPr>
+              <w:jc w:val="center"/>
+              <w:cnfStyle w:val="000000100000" w:firstRow="0" w:lastRow="0" w:firstColumn="0" w:lastColumn="0" w:oddVBand="0" w:evenVBand="0" w:oddHBand="1" w:evenHBand="0" w:firstRowFirstColumn="0" w:firstRowLastColumn="0" w:lastRowFirstColumn="0" w:lastRowLastColumn="0"/>
+              <w:rPr>
+                <w:rFonts w:cs="Times New Roman"/>
+              </w:rPr>
+            </w:pPr>
+            <w:r>
+              <w:rPr>
+                <w:rFonts w:cs="Times New Roman"/>
+              </w:rPr>
+              <w:t>NC</w:t>
+            </w:r>
+          </w:p>
+        </w:tc>
+        <w:tc>
+          <w:tcPr>
+            <w:tcW w:w="955" w:type="pct"/>
+          </w:tcPr>
+          <w:p>
+            <w:pPr>
+              <w:jc w:val="center"/>
+              <w:cnfStyle w:val="000000100000" w:firstRow="0" w:lastRow="0" w:firstColumn="0" w:lastColumn="0" w:oddVBand="0" w:evenVBand="0" w:oddHBand="1" w:evenHBand="0" w:firstRowFirstColumn="0" w:firstRowLastColumn="0" w:lastRowFirstColumn="0" w:lastRowLastColumn="0"/>
+              <w:rPr>
+                <w:rFonts w:cs="Times New Roman"/>
+                <w:sz w:val="24"/>
+                <w:szCs w:val="24"/>
+              </w:rPr>
+            </w:pPr>
+            <w:r>
+              <w:rPr>
+                <w:rFonts w:cs="Times New Roman"/>
+              </w:rPr>
+              <w:t>NC</w:t>
+            </w:r>
           </w:p>
         </w:tc>
         <w:tc>
@@ -15183,6 +15097,12 @@
                 <w:rFonts w:cs="Times New Roman"/>
               </w:rPr>
             </w:pPr>
+            <w:r>
+              <w:rPr>
+                <w:rFonts w:cs="Times New Roman"/>
+              </w:rPr>
+              <w:t>C20</w:t>
+            </w:r>
           </w:p>
         </w:tc>
       </w:tr>
@@ -15226,7 +15146,6 @@
                 <w:szCs w:val="24"/>
               </w:rPr>
             </w:pPr>
-            <w:proofErr w:type="spellStart"/>
             <w:r>
               <w:rPr>
                 <w:rFonts w:cs="Times New Roman"/>
@@ -15235,7 +15154,6 @@
               </w:rPr>
               <w:t>AddressSelect</w:t>
             </w:r>
-            <w:proofErr w:type="spellEnd"/>
           </w:p>
         </w:tc>
         <w:tc>
@@ -15264,46 +15182,50 @@
                 <w:sz w:val="24"/>
                 <w:szCs w:val="24"/>
               </w:rPr>
-              <w:t>1</w:t>
-            </w:r>
-            <w:r>
-              <w:rPr>
-                <w:rFonts w:cs="Times New Roman"/>
-                <w:sz w:val="24"/>
-                <w:szCs w:val="24"/>
-              </w:rPr>
-              <w:t>)</w:t>
-            </w:r>
-          </w:p>
-        </w:tc>
-        <w:tc>
-          <w:tcPr>
-            <w:tcW w:w="955" w:type="pct"/>
-          </w:tcPr>
-          <w:p>
-            <w:pPr>
-              <w:jc w:val="center"/>
-              <w:cnfStyle w:val="000000000000" w:firstRow="0" w:lastRow="0" w:firstColumn="0" w:lastColumn="0" w:oddVBand="0" w:evenVBand="0" w:oddHBand="0" w:evenHBand="0" w:firstRowFirstColumn="0" w:firstRowLastColumn="0" w:lastRowFirstColumn="0" w:lastRowLastColumn="0"/>
-              <w:rPr>
-                <w:rFonts w:cs="Times New Roman"/>
-              </w:rPr>
-            </w:pPr>
-          </w:p>
-        </w:tc>
-        <w:tc>
-          <w:tcPr>
-            <w:tcW w:w="955" w:type="pct"/>
-          </w:tcPr>
-          <w:p>
-            <w:pPr>
-              <w:jc w:val="center"/>
-              <w:cnfStyle w:val="000000000000" w:firstRow="0" w:lastRow="0" w:firstColumn="0" w:lastColumn="0" w:oddVBand="0" w:evenVBand="0" w:oddHBand="0" w:evenHBand="0" w:firstRowFirstColumn="0" w:firstRowLastColumn="0" w:lastRowFirstColumn="0" w:lastRowLastColumn="0"/>
-              <w:rPr>
-                <w:rFonts w:cs="Times New Roman"/>
-                <w:sz w:val="24"/>
-                <w:szCs w:val="24"/>
-              </w:rPr>
-            </w:pPr>
+              <w:t>2)</w:t>
+            </w:r>
+          </w:p>
+        </w:tc>
+        <w:tc>
+          <w:tcPr>
+            <w:tcW w:w="955" w:type="pct"/>
+          </w:tcPr>
+          <w:p>
+            <w:pPr>
+              <w:jc w:val="center"/>
+              <w:cnfStyle w:val="000000000000" w:firstRow="0" w:lastRow="0" w:firstColumn="0" w:lastColumn="0" w:oddVBand="0" w:evenVBand="0" w:oddHBand="0" w:evenHBand="0" w:firstRowFirstColumn="0" w:firstRowLastColumn="0" w:lastRowFirstColumn="0" w:lastRowLastColumn="0"/>
+              <w:rPr>
+                <w:rFonts w:cs="Times New Roman"/>
+              </w:rPr>
+            </w:pPr>
+            <w:r>
+              <w:rPr>
+                <w:rFonts w:cs="Times New Roman"/>
+              </w:rPr>
+              <w:t>NC</w:t>
+            </w:r>
+          </w:p>
+        </w:tc>
+        <w:tc>
+          <w:tcPr>
+            <w:tcW w:w="955" w:type="pct"/>
+          </w:tcPr>
+          <w:p>
+            <w:pPr>
+              <w:jc w:val="center"/>
+              <w:cnfStyle w:val="000000000000" w:firstRow="0" w:lastRow="0" w:firstColumn="0" w:lastColumn="0" w:oddVBand="0" w:evenVBand="0" w:oddHBand="0" w:evenHBand="0" w:firstRowFirstColumn="0" w:firstRowLastColumn="0" w:lastRowFirstColumn="0" w:lastRowLastColumn="0"/>
+              <w:rPr>
+                <w:rFonts w:cs="Times New Roman"/>
+                <w:sz w:val="24"/>
+                <w:szCs w:val="24"/>
+              </w:rPr>
+            </w:pPr>
+            <w:r>
+              <w:rPr>
+                <w:rFonts w:cs="Times New Roman"/>
+              </w:rPr>
+              <w:t>NC</w:t>
+            </w:r>
           </w:p>
         </w:tc>
         <w:tc>
@@ -15319,6 +15241,12 @@
                 <w:rFonts w:cs="Times New Roman"/>
               </w:rPr>
             </w:pPr>
+            <w:r>
+              <w:rPr>
+                <w:rFonts w:cs="Times New Roman"/>
+              </w:rPr>
+              <w:t>D18</w:t>
+            </w:r>
           </w:p>
         </w:tc>
       </w:tr>
@@ -15365,7 +15293,6 @@
                 <w:szCs w:val="24"/>
               </w:rPr>
             </w:pPr>
-            <w:proofErr w:type="spellStart"/>
             <w:r>
               <w:rPr>
                 <w:rFonts w:cs="Times New Roman"/>
@@ -15374,7 +15301,6 @@
               </w:rPr>
               <w:t>AddressSelect</w:t>
             </w:r>
-            <w:proofErr w:type="spellEnd"/>
           </w:p>
         </w:tc>
         <w:tc>
@@ -15403,46 +15329,50 @@
                 <w:sz w:val="24"/>
                 <w:szCs w:val="24"/>
               </w:rPr>
-              <w:t>0</w:t>
-            </w:r>
-            <w:r>
-              <w:rPr>
-                <w:rFonts w:cs="Times New Roman"/>
-                <w:sz w:val="24"/>
-                <w:szCs w:val="24"/>
-              </w:rPr>
-              <w:t>)</w:t>
-            </w:r>
-          </w:p>
-        </w:tc>
-        <w:tc>
-          <w:tcPr>
-            <w:tcW w:w="955" w:type="pct"/>
-          </w:tcPr>
-          <w:p>
-            <w:pPr>
-              <w:jc w:val="center"/>
-              <w:cnfStyle w:val="000000100000" w:firstRow="0" w:lastRow="0" w:firstColumn="0" w:lastColumn="0" w:oddVBand="0" w:evenVBand="0" w:oddHBand="1" w:evenHBand="0" w:firstRowFirstColumn="0" w:firstRowLastColumn="0" w:lastRowFirstColumn="0" w:lastRowLastColumn="0"/>
-              <w:rPr>
-                <w:rFonts w:cs="Times New Roman"/>
-              </w:rPr>
-            </w:pPr>
-          </w:p>
-        </w:tc>
-        <w:tc>
-          <w:tcPr>
-            <w:tcW w:w="955" w:type="pct"/>
-          </w:tcPr>
-          <w:p>
-            <w:pPr>
-              <w:jc w:val="center"/>
-              <w:cnfStyle w:val="000000100000" w:firstRow="0" w:lastRow="0" w:firstColumn="0" w:lastColumn="0" w:oddVBand="0" w:evenVBand="0" w:oddHBand="1" w:evenHBand="0" w:firstRowFirstColumn="0" w:firstRowLastColumn="0" w:lastRowFirstColumn="0" w:lastRowLastColumn="0"/>
-              <w:rPr>
-                <w:rFonts w:cs="Times New Roman"/>
-                <w:sz w:val="24"/>
-                <w:szCs w:val="24"/>
-              </w:rPr>
-            </w:pPr>
+              <w:t>1)</w:t>
+            </w:r>
+          </w:p>
+        </w:tc>
+        <w:tc>
+          <w:tcPr>
+            <w:tcW w:w="955" w:type="pct"/>
+          </w:tcPr>
+          <w:p>
+            <w:pPr>
+              <w:jc w:val="center"/>
+              <w:cnfStyle w:val="000000100000" w:firstRow="0" w:lastRow="0" w:firstColumn="0" w:lastColumn="0" w:oddVBand="0" w:evenVBand="0" w:oddHBand="1" w:evenHBand="0" w:firstRowFirstColumn="0" w:firstRowLastColumn="0" w:lastRowFirstColumn="0" w:lastRowLastColumn="0"/>
+              <w:rPr>
+                <w:rFonts w:cs="Times New Roman"/>
+              </w:rPr>
+            </w:pPr>
+            <w:r>
+              <w:rPr>
+                <w:rFonts w:cs="Times New Roman"/>
+              </w:rPr>
+              <w:t>NC</w:t>
+            </w:r>
+          </w:p>
+        </w:tc>
+        <w:tc>
+          <w:tcPr>
+            <w:tcW w:w="955" w:type="pct"/>
+          </w:tcPr>
+          <w:p>
+            <w:pPr>
+              <w:jc w:val="center"/>
+              <w:cnfStyle w:val="000000100000" w:firstRow="0" w:lastRow="0" w:firstColumn="0" w:lastColumn="0" w:oddVBand="0" w:evenVBand="0" w:oddHBand="1" w:evenHBand="0" w:firstRowFirstColumn="0" w:firstRowLastColumn="0" w:lastRowFirstColumn="0" w:lastRowLastColumn="0"/>
+              <w:rPr>
+                <w:rFonts w:cs="Times New Roman"/>
+                <w:sz w:val="24"/>
+                <w:szCs w:val="24"/>
+              </w:rPr>
+            </w:pPr>
+            <w:r>
+              <w:rPr>
+                <w:rFonts w:cs="Times New Roman"/>
+              </w:rPr>
+              <w:t>NC</w:t>
+            </w:r>
           </w:p>
         </w:tc>
         <w:tc>
@@ -15458,6 +15388,12 @@
                 <w:rFonts w:cs="Times New Roman"/>
               </w:rPr>
             </w:pPr>
+            <w:r>
+              <w:rPr>
+                <w:rFonts w:cs="Times New Roman"/>
+              </w:rPr>
+              <w:t>D19</w:t>
+            </w:r>
           </w:p>
         </w:tc>
       </w:tr>
@@ -15501,16 +15437,14 @@
                 <w:szCs w:val="24"/>
               </w:rPr>
             </w:pPr>
-            <w:proofErr w:type="spellStart"/>
-            <w:r>
-              <w:rPr>
-                <w:rFonts w:cs="Times New Roman"/>
-                <w:sz w:val="24"/>
-                <w:szCs w:val="24"/>
-              </w:rPr>
-              <w:t>dataIn</w:t>
-            </w:r>
-            <w:proofErr w:type="spellEnd"/>
+            <w:r>
+              <w:rPr>
+                <w:rFonts w:cs="Times New Roman"/>
+                <w:sz w:val="24"/>
+                <w:szCs w:val="24"/>
+              </w:rPr>
+              <w:t>AddressSelect</w:t>
+            </w:r>
           </w:p>
         </w:tc>
         <w:tc>
@@ -15539,65 +15473,57 @@
                 <w:sz w:val="24"/>
                 <w:szCs w:val="24"/>
               </w:rPr>
-              <w:t>3</w:t>
-            </w:r>
-            <w:r>
-              <w:rPr>
-                <w:rFonts w:cs="Times New Roman"/>
-                <w:sz w:val="24"/>
-                <w:szCs w:val="24"/>
-              </w:rPr>
-              <w:t>)</w:t>
-            </w:r>
-          </w:p>
-        </w:tc>
-        <w:tc>
-          <w:tcPr>
-            <w:tcW w:w="955" w:type="pct"/>
-          </w:tcPr>
-          <w:p>
-            <w:pPr>
-              <w:jc w:val="center"/>
-              <w:cnfStyle w:val="000000000000" w:firstRow="0" w:lastRow="0" w:firstColumn="0" w:lastColumn="0" w:oddVBand="0" w:evenVBand="0" w:oddHBand="0" w:evenHBand="0" w:firstRowFirstColumn="0" w:firstRowLastColumn="0" w:lastRowFirstColumn="0" w:lastRowLastColumn="0"/>
-              <w:rPr>
-                <w:rFonts w:cs="Times New Roman"/>
-              </w:rPr>
-            </w:pPr>
-            <w:r>
-              <w:rPr>
-                <w:rFonts w:cs="Times New Roman"/>
-              </w:rPr>
-              <w:t>GPIO0</w:t>
-            </w:r>
-            <w:r>
-              <w:rPr>
-                <w:rFonts w:cs="Times New Roman"/>
-              </w:rPr>
-              <w:tab/>
-            </w:r>
-          </w:p>
-        </w:tc>
-        <w:tc>
-          <w:tcPr>
-            <w:tcW w:w="955" w:type="pct"/>
-          </w:tcPr>
-          <w:p>
-            <w:pPr>
-              <w:jc w:val="center"/>
-              <w:cnfStyle w:val="000000000000" w:firstRow="0" w:lastRow="0" w:firstColumn="0" w:lastColumn="0" w:oddVBand="0" w:evenVBand="0" w:oddHBand="0" w:evenHBand="0" w:firstRowFirstColumn="0" w:firstRowLastColumn="0" w:lastRowFirstColumn="0" w:lastRowLastColumn="0"/>
-              <w:rPr>
-                <w:rFonts w:cs="Times New Roman"/>
-                <w:sz w:val="24"/>
-                <w:szCs w:val="24"/>
-              </w:rPr>
-            </w:pPr>
-            <w:r>
-              <w:rPr>
-                <w:rFonts w:cs="Times New Roman"/>
-                <w:sz w:val="24"/>
-                <w:szCs w:val="24"/>
-              </w:rPr>
-              <w:t>AR0</w:t>
+              <w:t>0)</w:t>
+            </w:r>
+          </w:p>
+        </w:tc>
+        <w:tc>
+          <w:tcPr>
+            <w:tcW w:w="955" w:type="pct"/>
+          </w:tcPr>
+          <w:p>
+            <w:pPr>
+              <w:jc w:val="center"/>
+              <w:cnfStyle w:val="000000000000" w:firstRow="0" w:lastRow="0" w:firstColumn="0" w:lastColumn="0" w:oddVBand="0" w:evenVBand="0" w:oddHBand="0" w:evenHBand="0" w:firstRowFirstColumn="0" w:firstRowLastColumn="0" w:lastRowFirstColumn="0" w:lastRowLastColumn="0"/>
+              <w:rPr>
+                <w:rFonts w:cs="Times New Roman"/>
+              </w:rPr>
+            </w:pPr>
+            <w:r>
+              <w:rPr>
+                <w:rFonts w:cs="Times New Roman"/>
+              </w:rPr>
+              <w:t>GPIO</w:t>
+            </w:r>
+            <w:r>
+              <w:rPr>
+                <w:rFonts w:cs="Times New Roman"/>
+              </w:rPr>
+              <w:t>16</w:t>
+            </w:r>
+          </w:p>
+        </w:tc>
+        <w:tc>
+          <w:tcPr>
+            <w:tcW w:w="955" w:type="pct"/>
+          </w:tcPr>
+          <w:p>
+            <w:pPr>
+              <w:jc w:val="center"/>
+              <w:cnfStyle w:val="000000000000" w:firstRow="0" w:lastRow="0" w:firstColumn="0" w:lastColumn="0" w:oddVBand="0" w:evenVBand="0" w:oddHBand="0" w:evenHBand="0" w:firstRowFirstColumn="0" w:firstRowLastColumn="0" w:lastRowFirstColumn="0" w:lastRowLastColumn="0"/>
+              <w:rPr>
+                <w:rFonts w:cs="Times New Roman"/>
+                <w:sz w:val="24"/>
+                <w:szCs w:val="24"/>
+              </w:rPr>
+            </w:pPr>
+            <w:r>
+              <w:rPr>
+                <w:rFonts w:cs="Times New Roman"/>
+                <w:sz w:val="24"/>
+                <w:szCs w:val="24"/>
+              </w:rPr>
+              <w:t>AR4</w:t>
             </w:r>
           </w:p>
         </w:tc>
@@ -15618,7 +15544,7 @@
               <w:rPr>
                 <w:rFonts w:cs="Times New Roman"/>
               </w:rPr>
-              <w:t>T14</w:t>
+              <w:t>V15</w:t>
             </w:r>
           </w:p>
         </w:tc>
@@ -15662,9 +15588,10 @@
               <w:cnfStyle w:val="000000100000" w:firstRow="0" w:lastRow="0" w:firstColumn="0" w:lastColumn="0" w:oddVBand="0" w:evenVBand="0" w:oddHBand="1" w:evenHBand="0" w:firstRowFirstColumn="0" w:firstRowLastColumn="0" w:lastRowFirstColumn="0" w:lastRowLastColumn="0"/>
               <w:rPr>
                 <w:rFonts w:cs="Times New Roman"/>
-              </w:rPr>
-            </w:pPr>
-            <w:proofErr w:type="spellStart"/>
+                <w:sz w:val="24"/>
+                <w:szCs w:val="24"/>
+              </w:rPr>
+            </w:pPr>
             <w:r>
               <w:rPr>
                 <w:rFonts w:cs="Times New Roman"/>
@@ -15673,7 +15600,6 @@
               </w:rPr>
               <w:t>dataIn</w:t>
             </w:r>
-            <w:proofErr w:type="spellEnd"/>
           </w:p>
         </w:tc>
         <w:tc>
@@ -15686,6 +15612,8 @@
               <w:cnfStyle w:val="000000100000" w:firstRow="0" w:lastRow="0" w:firstColumn="0" w:lastColumn="0" w:oddVBand="0" w:evenVBand="0" w:oddHBand="1" w:evenHBand="0" w:firstRowFirstColumn="0" w:firstRowLastColumn="0" w:lastRowFirstColumn="0" w:lastRowLastColumn="0"/>
               <w:rPr>
                 <w:rFonts w:cs="Times New Roman"/>
+                <w:sz w:val="24"/>
+                <w:szCs w:val="24"/>
               </w:rPr>
             </w:pPr>
             <w:r>
@@ -15697,60 +15625,54 @@
             <w:r>
               <w:rPr>
                 <w:rFonts w:cs="Times New Roman"/>
-              </w:rPr>
-              <w:t>2</w:t>
-            </w:r>
-            <w:r>
-              <w:rPr>
-                <w:rFonts w:cs="Times New Roman"/>
-                <w:sz w:val="24"/>
-                <w:szCs w:val="24"/>
-              </w:rPr>
-              <w:t>)</w:t>
-            </w:r>
-          </w:p>
-        </w:tc>
-        <w:tc>
-          <w:tcPr>
-            <w:tcW w:w="955" w:type="pct"/>
-          </w:tcPr>
-          <w:p>
-            <w:pPr>
-              <w:jc w:val="center"/>
-              <w:cnfStyle w:val="000000100000" w:firstRow="0" w:lastRow="0" w:firstColumn="0" w:lastColumn="0" w:oddVBand="0" w:evenVBand="0" w:oddHBand="1" w:evenHBand="0" w:firstRowFirstColumn="0" w:firstRowLastColumn="0" w:lastRowFirstColumn="0" w:lastRowLastColumn="0"/>
-              <w:rPr>
-                <w:rFonts w:cs="Times New Roman"/>
-              </w:rPr>
-            </w:pPr>
-            <w:r>
-              <w:rPr>
-                <w:rFonts w:cs="Times New Roman"/>
-              </w:rPr>
-              <w:t>GPIO2</w:t>
-            </w:r>
-          </w:p>
-        </w:tc>
-        <w:tc>
-          <w:tcPr>
-            <w:tcW w:w="955" w:type="pct"/>
-          </w:tcPr>
-          <w:p>
-            <w:pPr>
-              <w:jc w:val="center"/>
-              <w:cnfStyle w:val="000000100000" w:firstRow="0" w:lastRow="0" w:firstColumn="0" w:lastColumn="0" w:oddVBand="0" w:evenVBand="0" w:oddHBand="1" w:evenHBand="0" w:firstRowFirstColumn="0" w:firstRowLastColumn="0" w:lastRowFirstColumn="0" w:lastRowLastColumn="0"/>
-              <w:rPr>
-                <w:rFonts w:cs="Times New Roman"/>
-                <w:sz w:val="24"/>
-                <w:szCs w:val="24"/>
-              </w:rPr>
-            </w:pPr>
-            <w:r>
-              <w:rPr>
-                <w:rFonts w:cs="Times New Roman"/>
-                <w:sz w:val="24"/>
-                <w:szCs w:val="24"/>
-              </w:rPr>
-              <w:t>AR1</w:t>
+                <w:sz w:val="24"/>
+                <w:szCs w:val="24"/>
+              </w:rPr>
+              <w:t>3)</w:t>
+            </w:r>
+          </w:p>
+        </w:tc>
+        <w:tc>
+          <w:tcPr>
+            <w:tcW w:w="955" w:type="pct"/>
+          </w:tcPr>
+          <w:p>
+            <w:pPr>
+              <w:jc w:val="center"/>
+              <w:cnfStyle w:val="000000100000" w:firstRow="0" w:lastRow="0" w:firstColumn="0" w:lastColumn="0" w:oddVBand="0" w:evenVBand="0" w:oddHBand="1" w:evenHBand="0" w:firstRowFirstColumn="0" w:firstRowLastColumn="0" w:lastRowFirstColumn="0" w:lastRowLastColumn="0"/>
+              <w:rPr>
+                <w:rFonts w:cs="Times New Roman"/>
+              </w:rPr>
+            </w:pPr>
+            <w:r>
+              <w:rPr>
+                <w:rFonts w:cs="Times New Roman"/>
+              </w:rPr>
+              <w:t>GPIO0</w:t>
+            </w:r>
+          </w:p>
+        </w:tc>
+        <w:tc>
+          <w:tcPr>
+            <w:tcW w:w="955" w:type="pct"/>
+          </w:tcPr>
+          <w:p>
+            <w:pPr>
+              <w:jc w:val="center"/>
+              <w:cnfStyle w:val="000000100000" w:firstRow="0" w:lastRow="0" w:firstColumn="0" w:lastColumn="0" w:oddVBand="0" w:evenVBand="0" w:oddHBand="1" w:evenHBand="0" w:firstRowFirstColumn="0" w:firstRowLastColumn="0" w:lastRowFirstColumn="0" w:lastRowLastColumn="0"/>
+              <w:rPr>
+                <w:rFonts w:cs="Times New Roman"/>
+                <w:sz w:val="24"/>
+                <w:szCs w:val="24"/>
+              </w:rPr>
+            </w:pPr>
+            <w:r>
+              <w:rPr>
+                <w:rFonts w:cs="Times New Roman"/>
+                <w:sz w:val="24"/>
+                <w:szCs w:val="24"/>
+              </w:rPr>
+              <w:t>AR0</w:t>
             </w:r>
           </w:p>
         </w:tc>
@@ -15771,7 +15693,7 @@
               <w:rPr>
                 <w:rFonts w:cs="Times New Roman"/>
               </w:rPr>
-              <w:t>U12</w:t>
+              <w:t>T14</w:t>
             </w:r>
           </w:p>
         </w:tc>
@@ -15814,7 +15736,6 @@
                 <w:rFonts w:cs="Times New Roman"/>
               </w:rPr>
             </w:pPr>
-            <w:proofErr w:type="spellStart"/>
             <w:r>
               <w:rPr>
                 <w:rFonts w:cs="Times New Roman"/>
@@ -15823,7 +15744,6 @@
               </w:rPr>
               <w:t>dataIn</w:t>
             </w:r>
-            <w:proofErr w:type="spellEnd"/>
           </w:p>
         </w:tc>
         <w:tc>
@@ -15842,13 +15762,7 @@
               <w:rPr>
                 <w:rFonts w:cs="Times New Roman"/>
               </w:rPr>
-              <w:t>(</w:t>
-            </w:r>
-            <w:r>
-              <w:rPr>
-                <w:rFonts w:cs="Times New Roman"/>
-              </w:rPr>
-              <w:t>1</w:t>
+              <w:t>(2</w:t>
             </w:r>
             <w:r>
               <w:rPr>
@@ -15876,31 +15790,31 @@
               <w:rPr>
                 <w:rFonts w:cs="Times New Roman"/>
               </w:rPr>
-              <w:t>GPIO15</w:t>
-            </w:r>
-          </w:p>
-        </w:tc>
-        <w:tc>
-          <w:tcPr>
-            <w:tcW w:w="955" w:type="pct"/>
-          </w:tcPr>
-          <w:p>
-            <w:pPr>
-              <w:jc w:val="center"/>
-              <w:cnfStyle w:val="000000000000" w:firstRow="0" w:lastRow="0" w:firstColumn="0" w:lastColumn="0" w:oddVBand="0" w:evenVBand="0" w:oddHBand="0" w:evenHBand="0" w:firstRowFirstColumn="0" w:firstRowLastColumn="0" w:lastRowFirstColumn="0" w:lastRowLastColumn="0"/>
-              <w:rPr>
-                <w:rFonts w:cs="Times New Roman"/>
-                <w:sz w:val="24"/>
-                <w:szCs w:val="24"/>
-              </w:rPr>
-            </w:pPr>
-            <w:r>
-              <w:rPr>
-                <w:rFonts w:cs="Times New Roman"/>
-                <w:sz w:val="24"/>
-                <w:szCs w:val="24"/>
-              </w:rPr>
-              <w:t>AR2</w:t>
+              <w:t>GPIO2</w:t>
+            </w:r>
+          </w:p>
+        </w:tc>
+        <w:tc>
+          <w:tcPr>
+            <w:tcW w:w="955" w:type="pct"/>
+          </w:tcPr>
+          <w:p>
+            <w:pPr>
+              <w:jc w:val="center"/>
+              <w:cnfStyle w:val="000000000000" w:firstRow="0" w:lastRow="0" w:firstColumn="0" w:lastColumn="0" w:oddVBand="0" w:evenVBand="0" w:oddHBand="0" w:evenHBand="0" w:firstRowFirstColumn="0" w:firstRowLastColumn="0" w:lastRowFirstColumn="0" w:lastRowLastColumn="0"/>
+              <w:rPr>
+                <w:rFonts w:cs="Times New Roman"/>
+                <w:sz w:val="24"/>
+                <w:szCs w:val="24"/>
+              </w:rPr>
+            </w:pPr>
+            <w:r>
+              <w:rPr>
+                <w:rFonts w:cs="Times New Roman"/>
+                <w:sz w:val="24"/>
+                <w:szCs w:val="24"/>
+              </w:rPr>
+              <w:t>AR1</w:t>
             </w:r>
           </w:p>
         </w:tc>
@@ -15921,7 +15835,7 @@
               <w:rPr>
                 <w:rFonts w:cs="Times New Roman"/>
               </w:rPr>
-              <w:t>U13</w:t>
+              <w:t>U12</w:t>
             </w:r>
           </w:p>
         </w:tc>
@@ -15967,7 +15881,6 @@
                 <w:rFonts w:cs="Times New Roman"/>
               </w:rPr>
             </w:pPr>
-            <w:proofErr w:type="spellStart"/>
             <w:r>
               <w:rPr>
                 <w:rFonts w:cs="Times New Roman"/>
@@ -15976,7 +15889,6 @@
               </w:rPr>
               <w:t>dataIn</w:t>
             </w:r>
-            <w:proofErr w:type="spellEnd"/>
           </w:p>
         </w:tc>
         <w:tc>
@@ -15995,13 +15907,7 @@
               <w:rPr>
                 <w:rFonts w:cs="Times New Roman"/>
               </w:rPr>
-              <w:t>(</w:t>
-            </w:r>
-            <w:r>
-              <w:rPr>
-                <w:rFonts w:cs="Times New Roman"/>
-              </w:rPr>
-              <w:t>0</w:t>
+              <w:t>(1</w:t>
             </w:r>
             <w:r>
               <w:rPr>
@@ -16029,31 +15935,31 @@
               <w:rPr>
                 <w:rFonts w:cs="Times New Roman"/>
               </w:rPr>
-              <w:t>GPIO17</w:t>
-            </w:r>
-          </w:p>
-        </w:tc>
-        <w:tc>
-          <w:tcPr>
-            <w:tcW w:w="955" w:type="pct"/>
-          </w:tcPr>
-          <w:p>
-            <w:pPr>
-              <w:jc w:val="center"/>
-              <w:cnfStyle w:val="000000100000" w:firstRow="0" w:lastRow="0" w:firstColumn="0" w:lastColumn="0" w:oddVBand="0" w:evenVBand="0" w:oddHBand="1" w:evenHBand="0" w:firstRowFirstColumn="0" w:firstRowLastColumn="0" w:lastRowFirstColumn="0" w:lastRowLastColumn="0"/>
-              <w:rPr>
-                <w:rFonts w:cs="Times New Roman"/>
-                <w:sz w:val="24"/>
-                <w:szCs w:val="24"/>
-              </w:rPr>
-            </w:pPr>
-            <w:r>
-              <w:rPr>
-                <w:rFonts w:cs="Times New Roman"/>
-                <w:sz w:val="24"/>
-                <w:szCs w:val="24"/>
-              </w:rPr>
-              <w:t>AR3</w:t>
+              <w:t>GPIO15</w:t>
+            </w:r>
+          </w:p>
+        </w:tc>
+        <w:tc>
+          <w:tcPr>
+            <w:tcW w:w="955" w:type="pct"/>
+          </w:tcPr>
+          <w:p>
+            <w:pPr>
+              <w:jc w:val="center"/>
+              <w:cnfStyle w:val="000000100000" w:firstRow="0" w:lastRow="0" w:firstColumn="0" w:lastColumn="0" w:oddVBand="0" w:evenVBand="0" w:oddHBand="1" w:evenHBand="0" w:firstRowFirstColumn="0" w:firstRowLastColumn="0" w:lastRowFirstColumn="0" w:lastRowLastColumn="0"/>
+              <w:rPr>
+                <w:rFonts w:cs="Times New Roman"/>
+                <w:sz w:val="24"/>
+                <w:szCs w:val="24"/>
+              </w:rPr>
+            </w:pPr>
+            <w:r>
+              <w:rPr>
+                <w:rFonts w:cs="Times New Roman"/>
+                <w:sz w:val="24"/>
+                <w:szCs w:val="24"/>
+              </w:rPr>
+              <w:t>AR2</w:t>
             </w:r>
           </w:p>
         </w:tc>
@@ -16074,7 +15980,7 @@
               <w:rPr>
                 <w:rFonts w:cs="Times New Roman"/>
               </w:rPr>
-              <w:t>V13</w:t>
+              <w:t>U13</w:t>
             </w:r>
           </w:p>
         </w:tc>
@@ -16117,16 +16023,14 @@
                 <w:rFonts w:cs="Times New Roman"/>
               </w:rPr>
             </w:pPr>
-            <w:proofErr w:type="spellStart"/>
-            <w:r>
-              <w:rPr>
-                <w:rFonts w:cs="Times New Roman"/>
-                <w:sz w:val="24"/>
-                <w:szCs w:val="24"/>
-              </w:rPr>
-              <w:t>dataOut</w:t>
-            </w:r>
-            <w:proofErr w:type="spellEnd"/>
+            <w:r>
+              <w:rPr>
+                <w:rFonts w:cs="Times New Roman"/>
+                <w:sz w:val="24"/>
+                <w:szCs w:val="24"/>
+              </w:rPr>
+              <w:t>dataIn</w:t>
+            </w:r>
           </w:p>
         </w:tc>
         <w:tc>
@@ -16145,13 +16049,7 @@
               <w:rPr>
                 <w:rFonts w:cs="Times New Roman"/>
               </w:rPr>
-              <w:t>(</w:t>
-            </w:r>
-            <w:r>
-              <w:rPr>
-                <w:rFonts w:cs="Times New Roman"/>
-              </w:rPr>
-              <w:t>3</w:t>
+              <w:t>(0</w:t>
             </w:r>
             <w:r>
               <w:rPr>
@@ -16179,31 +16077,31 @@
               <w:rPr>
                 <w:rFonts w:cs="Times New Roman"/>
               </w:rPr>
-              <w:t>N/A</w:t>
-            </w:r>
-          </w:p>
-        </w:tc>
-        <w:tc>
-          <w:tcPr>
-            <w:tcW w:w="955" w:type="pct"/>
-          </w:tcPr>
-          <w:p>
-            <w:pPr>
-              <w:jc w:val="center"/>
-              <w:cnfStyle w:val="000000000000" w:firstRow="0" w:lastRow="0" w:firstColumn="0" w:lastColumn="0" w:oddVBand="0" w:evenVBand="0" w:oddHBand="0" w:evenHBand="0" w:firstRowFirstColumn="0" w:firstRowLastColumn="0" w:lastRowFirstColumn="0" w:lastRowLastColumn="0"/>
-              <w:rPr>
-                <w:rFonts w:cs="Times New Roman"/>
-                <w:sz w:val="24"/>
-                <w:szCs w:val="24"/>
-              </w:rPr>
-            </w:pPr>
-            <w:r>
-              <w:rPr>
-                <w:rFonts w:cs="Times New Roman"/>
-                <w:sz w:val="24"/>
-                <w:szCs w:val="24"/>
-              </w:rPr>
-              <w:t>LD3</w:t>
+              <w:t>GPIO17</w:t>
+            </w:r>
+          </w:p>
+        </w:tc>
+        <w:tc>
+          <w:tcPr>
+            <w:tcW w:w="955" w:type="pct"/>
+          </w:tcPr>
+          <w:p>
+            <w:pPr>
+              <w:jc w:val="center"/>
+              <w:cnfStyle w:val="000000000000" w:firstRow="0" w:lastRow="0" w:firstColumn="0" w:lastColumn="0" w:oddVBand="0" w:evenVBand="0" w:oddHBand="0" w:evenHBand="0" w:firstRowFirstColumn="0" w:firstRowLastColumn="0" w:lastRowFirstColumn="0" w:lastRowLastColumn="0"/>
+              <w:rPr>
+                <w:rFonts w:cs="Times New Roman"/>
+                <w:sz w:val="24"/>
+                <w:szCs w:val="24"/>
+              </w:rPr>
+            </w:pPr>
+            <w:r>
+              <w:rPr>
+                <w:rFonts w:cs="Times New Roman"/>
+                <w:sz w:val="24"/>
+                <w:szCs w:val="24"/>
+              </w:rPr>
+              <w:t>AR3</w:t>
             </w:r>
           </w:p>
         </w:tc>
@@ -16224,7 +16122,7 @@
               <w:rPr>
                 <w:rFonts w:cs="Times New Roman"/>
               </w:rPr>
-              <w:t>M14</w:t>
+              <w:t>V13</w:t>
             </w:r>
           </w:p>
         </w:tc>
@@ -16270,7 +16168,6 @@
                 <w:rFonts w:cs="Times New Roman"/>
               </w:rPr>
             </w:pPr>
-            <w:proofErr w:type="spellStart"/>
             <w:r>
               <w:rPr>
                 <w:rFonts w:cs="Times New Roman"/>
@@ -16279,7 +16176,6 @@
               </w:rPr>
               <w:t>dataOut</w:t>
             </w:r>
-            <w:proofErr w:type="spellEnd"/>
           </w:p>
         </w:tc>
         <w:tc>
@@ -16298,13 +16194,7 @@
               <w:rPr>
                 <w:rFonts w:cs="Times New Roman"/>
               </w:rPr>
-              <w:t>(</w:t>
-            </w:r>
-            <w:r>
-              <w:rPr>
-                <w:rFonts w:cs="Times New Roman"/>
-              </w:rPr>
-              <w:t>2</w:t>
+              <w:t>(3</w:t>
             </w:r>
             <w:r>
               <w:rPr>
@@ -16356,7 +16246,7 @@
                 <w:sz w:val="24"/>
                 <w:szCs w:val="24"/>
               </w:rPr>
-              <w:t>LD2</w:t>
+              <w:t>LD3</w:t>
             </w:r>
           </w:p>
         </w:tc>
@@ -16377,7 +16267,7 @@
               <w:rPr>
                 <w:rFonts w:cs="Times New Roman"/>
               </w:rPr>
-              <w:t>N16</w:t>
+              <w:t>M14</w:t>
             </w:r>
           </w:p>
         </w:tc>
@@ -16420,7 +16310,6 @@
                 <w:rFonts w:cs="Times New Roman"/>
               </w:rPr>
             </w:pPr>
-            <w:proofErr w:type="spellStart"/>
             <w:r>
               <w:rPr>
                 <w:rFonts w:cs="Times New Roman"/>
@@ -16429,7 +16318,6 @@
               </w:rPr>
               <w:t>dataOut</w:t>
             </w:r>
-            <w:proofErr w:type="spellEnd"/>
           </w:p>
         </w:tc>
         <w:tc>
@@ -16448,13 +16336,7 @@
               <w:rPr>
                 <w:rFonts w:cs="Times New Roman"/>
               </w:rPr>
-              <w:t>(</w:t>
-            </w:r>
-            <w:r>
-              <w:rPr>
-                <w:rFonts w:cs="Times New Roman"/>
-              </w:rPr>
-              <w:t>1</w:t>
+              <w:t>(2</w:t>
             </w:r>
             <w:r>
               <w:rPr>
@@ -16506,7 +16388,7 @@
                 <w:sz w:val="24"/>
                 <w:szCs w:val="24"/>
               </w:rPr>
-              <w:t>LD1</w:t>
+              <w:t>LD2</w:t>
             </w:r>
           </w:p>
         </w:tc>
@@ -16527,7 +16409,7 @@
               <w:rPr>
                 <w:rFonts w:cs="Times New Roman"/>
               </w:rPr>
-              <w:t>P14</w:t>
+              <w:t>N16</w:t>
             </w:r>
           </w:p>
         </w:tc>
@@ -16573,7 +16455,6 @@
                 <w:rFonts w:cs="Times New Roman"/>
               </w:rPr>
             </w:pPr>
-            <w:proofErr w:type="spellStart"/>
             <w:r>
               <w:rPr>
                 <w:rFonts w:cs="Times New Roman"/>
@@ -16582,7 +16463,6 @@
               </w:rPr>
               <w:t>dataOut</w:t>
             </w:r>
-            <w:proofErr w:type="spellEnd"/>
           </w:p>
         </w:tc>
         <w:tc>
@@ -16601,13 +16481,7 @@
               <w:rPr>
                 <w:rFonts w:cs="Times New Roman"/>
               </w:rPr>
-              <w:t>(</w:t>
-            </w:r>
-            <w:r>
-              <w:rPr>
-                <w:rFonts w:cs="Times New Roman"/>
-              </w:rPr>
-              <w:t>0</w:t>
+              <w:t>(1</w:t>
             </w:r>
             <w:r>
               <w:rPr>
@@ -16659,7 +16533,7 @@
                 <w:sz w:val="24"/>
                 <w:szCs w:val="24"/>
               </w:rPr>
-              <w:t>LD0</w:t>
+              <w:t>LD1</w:t>
             </w:r>
           </w:p>
         </w:tc>
@@ -16672,6 +16546,148 @@
             <w:pPr>
               <w:jc w:val="center"/>
               <w:cnfStyle w:val="000000100000" w:firstRow="0" w:lastRow="0" w:firstColumn="0" w:lastColumn="0" w:oddVBand="0" w:evenVBand="0" w:oddHBand="1" w:evenHBand="0" w:firstRowFirstColumn="0" w:firstRowLastColumn="0" w:lastRowFirstColumn="0" w:lastRowLastColumn="0"/>
+              <w:rPr>
+                <w:rFonts w:cs="Times New Roman"/>
+              </w:rPr>
+            </w:pPr>
+            <w:r>
+              <w:rPr>
+                <w:rFonts w:cs="Times New Roman"/>
+              </w:rPr>
+              <w:t>P14</w:t>
+            </w:r>
+          </w:p>
+        </w:tc>
+      </w:tr>
+      <w:tr>
+        <w:tc>
+          <w:tcPr>
+            <w:cnfStyle w:val="001000000000" w:firstRow="0" w:lastRow="0" w:firstColumn="1" w:lastColumn="0" w:oddVBand="0" w:evenVBand="0" w:oddHBand="0" w:evenHBand="0" w:firstRowFirstColumn="0" w:firstRowLastColumn="0" w:lastRowFirstColumn="0" w:lastRowLastColumn="0"/>
+            <w:tcW w:w="443" w:type="pct"/>
+          </w:tcPr>
+          <w:p>
+            <w:pPr>
+              <w:jc w:val="center"/>
+              <w:rPr>
+                <w:rFonts w:cs="Times New Roman"/>
+                <w:sz w:val="24"/>
+                <w:szCs w:val="24"/>
+              </w:rPr>
+            </w:pPr>
+            <w:r>
+              <w:rPr>
+                <w:rFonts w:cs="Times New Roman"/>
+                <w:sz w:val="24"/>
+                <w:szCs w:val="24"/>
+              </w:rPr>
+              <w:t>37</w:t>
+            </w:r>
+          </w:p>
+        </w:tc>
+        <w:tc>
+          <w:tcPr>
+            <w:tcW w:w="903" w:type="pct"/>
+            <w:vAlign w:val="center"/>
+          </w:tcPr>
+          <w:p>
+            <w:pPr>
+              <w:jc w:val="right"/>
+              <w:cnfStyle w:val="000000000000" w:firstRow="0" w:lastRow="0" w:firstColumn="0" w:lastColumn="0" w:oddVBand="0" w:evenVBand="0" w:oddHBand="0" w:evenHBand="0" w:firstRowFirstColumn="0" w:firstRowLastColumn="0" w:lastRowFirstColumn="0" w:lastRowLastColumn="0"/>
+              <w:rPr>
+                <w:rFonts w:cs="Times New Roman"/>
+              </w:rPr>
+            </w:pPr>
+            <w:r>
+              <w:rPr>
+                <w:rFonts w:cs="Times New Roman"/>
+                <w:sz w:val="24"/>
+                <w:szCs w:val="24"/>
+              </w:rPr>
+              <w:t>dataOut</w:t>
+            </w:r>
+          </w:p>
+        </w:tc>
+        <w:tc>
+          <w:tcPr>
+            <w:tcW w:w="833" w:type="pct"/>
+          </w:tcPr>
+          <w:p>
+            <w:pPr>
+              <w:jc w:val="center"/>
+              <w:cnfStyle w:val="000000000000" w:firstRow="0" w:lastRow="0" w:firstColumn="0" w:lastColumn="0" w:oddVBand="0" w:evenVBand="0" w:oddHBand="0" w:evenHBand="0" w:firstRowFirstColumn="0" w:firstRowLastColumn="0" w:lastRowFirstColumn="0" w:lastRowLastColumn="0"/>
+              <w:rPr>
+                <w:rFonts w:cs="Times New Roman"/>
+              </w:rPr>
+            </w:pPr>
+            <w:r>
+              <w:rPr>
+                <w:rFonts w:cs="Times New Roman"/>
+              </w:rPr>
+              <w:t>(0</w:t>
+            </w:r>
+            <w:r>
+              <w:rPr>
+                <w:rFonts w:cs="Times New Roman"/>
+                <w:sz w:val="24"/>
+                <w:szCs w:val="24"/>
+              </w:rPr>
+              <w:t>)</w:t>
+            </w:r>
+          </w:p>
+        </w:tc>
+        <w:tc>
+          <w:tcPr>
+            <w:tcW w:w="955" w:type="pct"/>
+          </w:tcPr>
+          <w:p>
+            <w:pPr>
+              <w:jc w:val="center"/>
+              <w:cnfStyle w:val="000000000000" w:firstRow="0" w:lastRow="0" w:firstColumn="0" w:lastColumn="0" w:oddVBand="0" w:evenVBand="0" w:oddHBand="0" w:evenHBand="0" w:firstRowFirstColumn="0" w:firstRowLastColumn="0" w:lastRowFirstColumn="0" w:lastRowLastColumn="0"/>
+              <w:rPr>
+                <w:rFonts w:cs="Times New Roman"/>
+              </w:rPr>
+            </w:pPr>
+            <w:r>
+              <w:rPr>
+                <w:rFonts w:cs="Times New Roman"/>
+              </w:rPr>
+              <w:t>N/A</w:t>
+            </w:r>
+          </w:p>
+        </w:tc>
+        <w:tc>
+          <w:tcPr>
+            <w:tcW w:w="955" w:type="pct"/>
+          </w:tcPr>
+          <w:p>
+            <w:pPr>
+              <w:jc w:val="center"/>
+              <w:cnfStyle w:val="000000000000" w:firstRow="0" w:lastRow="0" w:firstColumn="0" w:lastColumn="0" w:oddVBand="0" w:evenVBand="0" w:oddHBand="0" w:evenHBand="0" w:firstRowFirstColumn="0" w:firstRowLastColumn="0" w:lastRowFirstColumn="0" w:lastRowLastColumn="0"/>
+              <w:rPr>
+                <w:rFonts w:cs="Times New Roman"/>
+                <w:sz w:val="24"/>
+                <w:szCs w:val="24"/>
+              </w:rPr>
+            </w:pPr>
+            <w:r>
+              <w:rPr>
+                <w:rFonts w:cs="Times New Roman"/>
+                <w:sz w:val="24"/>
+                <w:szCs w:val="24"/>
+              </w:rPr>
+              <w:t>LD0</w:t>
+            </w:r>
+          </w:p>
+        </w:tc>
+        <w:tc>
+          <w:tcPr>
+            <w:tcW w:w="911" w:type="pct"/>
+            <w:gridSpan w:val="2"/>
+          </w:tcPr>
+          <w:p>
+            <w:pPr>
+              <w:jc w:val="center"/>
+              <w:cnfStyle w:val="000000000000" w:firstRow="0" w:lastRow="0" w:firstColumn="0" w:lastColumn="0" w:oddVBand="0" w:evenVBand="0" w:oddHBand="0" w:evenHBand="0" w:firstRowFirstColumn="0" w:firstRowLastColumn="0" w:lastRowFirstColumn="0" w:lastRowLastColumn="0"/>
               <w:rPr>
                 <w:rFonts w:cs="Times New Roman"/>
               </w:rPr>

</xml_diff>

<commit_message>
Think XBar was my issue due to not recognizing addresses properly.
</commit_message>
<xml_diff>
--- a/Documents/Hardware Testing.docx
+++ b/Documents/Hardware Testing.docx
@@ -100,19 +100,7 @@
           <w:rPr>
             <w:rStyle w:val="Hyperlink"/>
           </w:rPr>
-          <w:t>https://d2m32eur</w:t>
-        </w:r>
-        <w:r>
-          <w:rPr>
-            <w:rStyle w:val="Hyperlink"/>
-          </w:rPr>
-          <w:t>p</w:t>
-        </w:r>
-        <w:r>
-          <w:rPr>
-            <w:rStyle w:val="Hyperlink"/>
-          </w:rPr>
-          <w:t>10079.cloudfront.net/Download/pynqz2_user_manual_v1_0.pdf</w:t>
+          <w:t>https://d2m32eurp10079.cloudfront.net/Download/pynqz2_user_manual_v1_0.pdf</w:t>
         </w:r>
       </w:hyperlink>
     </w:p>
@@ -2820,6 +2808,2533 @@
       </w:tr>
     </w:tbl>
     <w:p/>
+    <w:p>
+      <w:r>
+        <w:br w:type="page"/>
+      </w:r>
+    </w:p>
+    <w:p>
+      <w:pPr>
+        <w:pStyle w:val="Heading1"/>
+        <w:rPr>
+          <w:i/>
+          <w:iCs/>
+        </w:rPr>
+      </w:pPr>
+      <w:r>
+        <w:lastRenderedPageBreak/>
+        <w:t>Static Hardware Implementation:</w:t>
+      </w:r>
+      <w:r>
+        <w:br/>
+      </w:r>
+      <w:r>
+        <w:rPr>
+          <w:i/>
+          <w:iCs/>
+        </w:rPr>
+        <w:t>xbar_mux</w:t>
+      </w:r>
+      <w:r>
+        <w:rPr>
+          <w:i/>
+          <w:iCs/>
+        </w:rPr>
+        <w:t>_wrapper</w:t>
+      </w:r>
+      <w:r>
+        <w:rPr>
+          <w:i/>
+          <w:iCs/>
+        </w:rPr>
+        <w:t>.v</w:t>
+      </w:r>
+    </w:p>
+    <w:p/>
+    <w:tbl>
+      <w:tblPr>
+        <w:tblStyle w:val="GridTable2"/>
+        <w:tblW w:w="5000" w:type="pct"/>
+        <w:tblLook w:val="04A0" w:firstRow="1" w:lastRow="0" w:firstColumn="1" w:lastColumn="0" w:noHBand="0" w:noVBand="1"/>
+      </w:tblPr>
+      <w:tblGrid>
+        <w:gridCol w:w="830"/>
+        <w:gridCol w:w="1690"/>
+        <w:gridCol w:w="1559"/>
+        <w:gridCol w:w="1788"/>
+        <w:gridCol w:w="1788"/>
+        <w:gridCol w:w="1426"/>
+        <w:gridCol w:w="279"/>
+      </w:tblGrid>
+      <w:tr>
+        <w:trPr>
+          <w:gridAfter w:val="1"/>
+          <w:cnfStyle w:val="100000000000" w:firstRow="1" w:lastRow="0" w:firstColumn="0" w:lastColumn="0" w:oddVBand="0" w:evenVBand="0" w:oddHBand="0" w:evenHBand="0" w:firstRowFirstColumn="0" w:firstRowLastColumn="0" w:lastRowFirstColumn="0" w:lastRowLastColumn="0"/>
+          <w:wAfter w:w="149" w:type="pct"/>
+        </w:trPr>
+        <w:tc>
+          <w:tcPr>
+            <w:cnfStyle w:val="001000000000" w:firstRow="0" w:lastRow="0" w:firstColumn="1" w:lastColumn="0" w:oddVBand="0" w:evenVBand="0" w:oddHBand="0" w:evenHBand="0" w:firstRowFirstColumn="0" w:firstRowLastColumn="0" w:lastRowFirstColumn="0" w:lastRowLastColumn="0"/>
+            <w:tcW w:w="443" w:type="pct"/>
+            <w:tcBorders>
+              <w:bottom w:val="single" w:sz="2" w:space="0" w:color="666666" w:themeColor="text1" w:themeTint="99"/>
+            </w:tcBorders>
+          </w:tcPr>
+          <w:p>
+            <w:pPr>
+              <w:jc w:val="center"/>
+              <w:rPr>
+                <w:rFonts w:cs="Times New Roman"/>
+                <w:sz w:val="24"/>
+                <w:szCs w:val="24"/>
+              </w:rPr>
+            </w:pPr>
+          </w:p>
+        </w:tc>
+        <w:tc>
+          <w:tcPr>
+            <w:tcW w:w="4408" w:type="pct"/>
+            <w:gridSpan w:val="5"/>
+            <w:tcBorders>
+              <w:bottom w:val="single" w:sz="2" w:space="0" w:color="666666" w:themeColor="text1" w:themeTint="99"/>
+            </w:tcBorders>
+          </w:tcPr>
+          <w:p>
+            <w:pPr>
+              <w:jc w:val="center"/>
+              <w:cnfStyle w:val="100000000000" w:firstRow="1" w:lastRow="0" w:firstColumn="0" w:lastColumn="0" w:oddVBand="0" w:evenVBand="0" w:oddHBand="0" w:evenHBand="0" w:firstRowFirstColumn="0" w:firstRowLastColumn="0" w:lastRowFirstColumn="0" w:lastRowLastColumn="0"/>
+              <w:rPr>
+                <w:rFonts w:cs="Times New Roman"/>
+              </w:rPr>
+            </w:pPr>
+            <w:r>
+              <w:rPr>
+                <w:rFonts w:cs="Times New Roman"/>
+                <w:sz w:val="24"/>
+                <w:szCs w:val="24"/>
+              </w:rPr>
+              <w:t>Pin Layout</w:t>
+            </w:r>
+          </w:p>
+        </w:tc>
+      </w:tr>
+      <w:tr>
+        <w:trPr>
+          <w:cnfStyle w:val="000000100000" w:firstRow="0" w:lastRow="0" w:firstColumn="0" w:lastColumn="0" w:oddVBand="0" w:evenVBand="0" w:oddHBand="1" w:evenHBand="0" w:firstRowFirstColumn="0" w:firstRowLastColumn="0" w:lastRowFirstColumn="0" w:lastRowLastColumn="0"/>
+        </w:trPr>
+        <w:tc>
+          <w:tcPr>
+            <w:cnfStyle w:val="001000000000" w:firstRow="0" w:lastRow="0" w:firstColumn="1" w:lastColumn="0" w:oddVBand="0" w:evenVBand="0" w:oddHBand="0" w:evenHBand="0" w:firstRowFirstColumn="0" w:firstRowLastColumn="0" w:lastRowFirstColumn="0" w:lastRowLastColumn="0"/>
+            <w:tcW w:w="443" w:type="pct"/>
+            <w:tcBorders>
+              <w:bottom w:val="single" w:sz="12" w:space="0" w:color="auto"/>
+            </w:tcBorders>
+            <w:vAlign w:val="center"/>
+          </w:tcPr>
+          <w:p>
+            <w:pPr>
+              <w:jc w:val="center"/>
+              <w:rPr>
+                <w:rFonts w:cs="Times New Roman"/>
+                <w:b w:val="0"/>
+                <w:bCs w:val="0"/>
+                <w:sz w:val="24"/>
+                <w:szCs w:val="24"/>
+              </w:rPr>
+            </w:pPr>
+            <w:r>
+              <w:rPr>
+                <w:rFonts w:cs="Times New Roman"/>
+                <w:b w:val="0"/>
+                <w:bCs w:val="0"/>
+                <w:sz w:val="24"/>
+                <w:szCs w:val="24"/>
+              </w:rPr>
+              <w:t>Signal Count</w:t>
+            </w:r>
+          </w:p>
+        </w:tc>
+        <w:tc>
+          <w:tcPr>
+            <w:tcW w:w="1736" w:type="pct"/>
+            <w:gridSpan w:val="2"/>
+            <w:tcBorders>
+              <w:bottom w:val="single" w:sz="12" w:space="0" w:color="auto"/>
+            </w:tcBorders>
+            <w:vAlign w:val="center"/>
+          </w:tcPr>
+          <w:p>
+            <w:pPr>
+              <w:jc w:val="center"/>
+              <w:cnfStyle w:val="000000100000" w:firstRow="0" w:lastRow="0" w:firstColumn="0" w:lastColumn="0" w:oddVBand="0" w:evenVBand="0" w:oddHBand="1" w:evenHBand="0" w:firstRowFirstColumn="0" w:firstRowLastColumn="0" w:lastRowFirstColumn="0" w:lastRowLastColumn="0"/>
+              <w:rPr>
+                <w:rFonts w:cs="Times New Roman"/>
+                <w:sz w:val="24"/>
+                <w:szCs w:val="24"/>
+              </w:rPr>
+            </w:pPr>
+            <w:r>
+              <w:rPr>
+                <w:rFonts w:cs="Times New Roman"/>
+                <w:sz w:val="24"/>
+                <w:szCs w:val="24"/>
+              </w:rPr>
+              <w:t>Data Signal Name</w:t>
+            </w:r>
+            <w:r>
+              <w:rPr>
+                <w:rFonts w:cs="Times New Roman"/>
+                <w:sz w:val="24"/>
+                <w:szCs w:val="24"/>
+              </w:rPr>
+              <w:t xml:space="preserve"> / </w:t>
+            </w:r>
+          </w:p>
+          <w:p>
+            <w:pPr>
+              <w:jc w:val="center"/>
+              <w:cnfStyle w:val="000000100000" w:firstRow="0" w:lastRow="0" w:firstColumn="0" w:lastColumn="0" w:oddVBand="0" w:evenVBand="0" w:oddHBand="1" w:evenHBand="0" w:firstRowFirstColumn="0" w:firstRowLastColumn="0" w:lastRowFirstColumn="0" w:lastRowLastColumn="0"/>
+              <w:rPr>
+                <w:rFonts w:cs="Times New Roman"/>
+                <w:sz w:val="24"/>
+                <w:szCs w:val="24"/>
+              </w:rPr>
+            </w:pPr>
+            <w:r>
+              <w:rPr>
+                <w:rFonts w:cs="Times New Roman"/>
+                <w:sz w:val="24"/>
+                <w:szCs w:val="24"/>
+              </w:rPr>
+              <w:t>(Sub signal count)</w:t>
+            </w:r>
+          </w:p>
+        </w:tc>
+        <w:tc>
+          <w:tcPr>
+            <w:tcW w:w="955" w:type="pct"/>
+            <w:tcBorders>
+              <w:bottom w:val="single" w:sz="12" w:space="0" w:color="auto"/>
+            </w:tcBorders>
+            <w:vAlign w:val="center"/>
+          </w:tcPr>
+          <w:p>
+            <w:pPr>
+              <w:jc w:val="center"/>
+              <w:cnfStyle w:val="000000100000" w:firstRow="0" w:lastRow="0" w:firstColumn="0" w:lastColumn="0" w:oddVBand="0" w:evenVBand="0" w:oddHBand="1" w:evenHBand="0" w:firstRowFirstColumn="0" w:firstRowLastColumn="0" w:lastRowFirstColumn="0" w:lastRowLastColumn="0"/>
+              <w:rPr>
+                <w:rFonts w:cs="Times New Roman"/>
+                <w:sz w:val="24"/>
+                <w:szCs w:val="24"/>
+              </w:rPr>
+            </w:pPr>
+            <w:r>
+              <w:rPr>
+                <w:rFonts w:cs="Times New Roman"/>
+                <w:sz w:val="24"/>
+                <w:szCs w:val="24"/>
+              </w:rPr>
+              <w:t>ESP32 Pin</w:t>
+            </w:r>
+            <w:r>
+              <w:rPr>
+                <w:rFonts w:cs="Times New Roman"/>
+                <w:sz w:val="24"/>
+                <w:szCs w:val="24"/>
+              </w:rPr>
+              <w:t xml:space="preserve"> Name</w:t>
+            </w:r>
+          </w:p>
+          <w:p>
+            <w:pPr>
+              <w:jc w:val="center"/>
+              <w:cnfStyle w:val="000000100000" w:firstRow="0" w:lastRow="0" w:firstColumn="0" w:lastColumn="0" w:oddVBand="0" w:evenVBand="0" w:oddHBand="1" w:evenHBand="0" w:firstRowFirstColumn="0" w:firstRowLastColumn="0" w:lastRowFirstColumn="0" w:lastRowLastColumn="0"/>
+              <w:rPr>
+                <w:rFonts w:cs="Times New Roman"/>
+                <w:sz w:val="24"/>
+                <w:szCs w:val="24"/>
+              </w:rPr>
+            </w:pPr>
+            <w:r>
+              <w:rPr>
+                <w:rFonts w:cs="Times New Roman"/>
+                <w:sz w:val="24"/>
+                <w:szCs w:val="24"/>
+              </w:rPr>
+              <w:t>(if connected)</w:t>
+            </w:r>
+          </w:p>
+        </w:tc>
+        <w:tc>
+          <w:tcPr>
+            <w:tcW w:w="955" w:type="pct"/>
+            <w:tcBorders>
+              <w:bottom w:val="single" w:sz="12" w:space="0" w:color="auto"/>
+            </w:tcBorders>
+            <w:vAlign w:val="center"/>
+          </w:tcPr>
+          <w:p>
+            <w:pPr>
+              <w:jc w:val="center"/>
+              <w:cnfStyle w:val="000000100000" w:firstRow="0" w:lastRow="0" w:firstColumn="0" w:lastColumn="0" w:oddVBand="0" w:evenVBand="0" w:oddHBand="1" w:evenHBand="0" w:firstRowFirstColumn="0" w:firstRowLastColumn="0" w:lastRowFirstColumn="0" w:lastRowLastColumn="0"/>
+              <w:rPr>
+                <w:rFonts w:cs="Times New Roman"/>
+                <w:sz w:val="24"/>
+                <w:szCs w:val="24"/>
+              </w:rPr>
+            </w:pPr>
+            <w:r>
+              <w:rPr>
+                <w:rFonts w:cs="Times New Roman"/>
+                <w:sz w:val="24"/>
+                <w:szCs w:val="24"/>
+              </w:rPr>
+              <w:t>Pynq Z2 Pin Name</w:t>
+            </w:r>
+          </w:p>
+        </w:tc>
+        <w:tc>
+          <w:tcPr>
+            <w:tcW w:w="911" w:type="pct"/>
+            <w:gridSpan w:val="2"/>
+            <w:tcBorders>
+              <w:bottom w:val="single" w:sz="12" w:space="0" w:color="auto"/>
+            </w:tcBorders>
+            <w:vAlign w:val="center"/>
+          </w:tcPr>
+          <w:p>
+            <w:pPr>
+              <w:jc w:val="center"/>
+              <w:cnfStyle w:val="000000100000" w:firstRow="0" w:lastRow="0" w:firstColumn="0" w:lastColumn="0" w:oddVBand="0" w:evenVBand="0" w:oddHBand="1" w:evenHBand="0" w:firstRowFirstColumn="0" w:firstRowLastColumn="0" w:lastRowFirstColumn="0" w:lastRowLastColumn="0"/>
+              <w:rPr>
+                <w:rFonts w:cs="Times New Roman"/>
+                <w:sz w:val="24"/>
+                <w:szCs w:val="24"/>
+              </w:rPr>
+            </w:pPr>
+            <w:r>
+              <w:rPr>
+                <w:rFonts w:cs="Times New Roman"/>
+                <w:sz w:val="24"/>
+                <w:szCs w:val="24"/>
+              </w:rPr>
+              <w:t>Package</w:t>
+            </w:r>
+            <w:r>
+              <w:rPr>
+                <w:rFonts w:cs="Times New Roman"/>
+                <w:sz w:val="24"/>
+                <w:szCs w:val="24"/>
+              </w:rPr>
+              <w:t xml:space="preserve"> Pin</w:t>
+            </w:r>
+            <w:r>
+              <w:rPr>
+                <w:rFonts w:cs="Times New Roman"/>
+                <w:sz w:val="24"/>
+                <w:szCs w:val="24"/>
+              </w:rPr>
+              <w:t xml:space="preserve"> </w:t>
+            </w:r>
+          </w:p>
+        </w:tc>
+      </w:tr>
+      <w:tr>
+        <w:tc>
+          <w:tcPr>
+            <w:cnfStyle w:val="001000000000" w:firstRow="0" w:lastRow="0" w:firstColumn="1" w:lastColumn="0" w:oddVBand="0" w:evenVBand="0" w:oddHBand="0" w:evenHBand="0" w:firstRowFirstColumn="0" w:firstRowLastColumn="0" w:lastRowFirstColumn="0" w:lastRowLastColumn="0"/>
+            <w:tcW w:w="443" w:type="pct"/>
+            <w:vAlign w:val="center"/>
+          </w:tcPr>
+          <w:p>
+            <w:pPr>
+              <w:jc w:val="center"/>
+              <w:rPr>
+                <w:rFonts w:cs="Times New Roman"/>
+                <w:sz w:val="24"/>
+                <w:szCs w:val="24"/>
+              </w:rPr>
+            </w:pPr>
+            <w:r>
+              <w:rPr>
+                <w:rFonts w:cs="Times New Roman"/>
+                <w:sz w:val="24"/>
+                <w:szCs w:val="24"/>
+              </w:rPr>
+              <w:t>1</w:t>
+            </w:r>
+          </w:p>
+        </w:tc>
+        <w:tc>
+          <w:tcPr>
+            <w:tcW w:w="1736" w:type="pct"/>
+            <w:gridSpan w:val="2"/>
+            <w:vAlign w:val="center"/>
+          </w:tcPr>
+          <w:p>
+            <w:pPr>
+              <w:jc w:val="center"/>
+              <w:cnfStyle w:val="000000000000" w:firstRow="0" w:lastRow="0" w:firstColumn="0" w:lastColumn="0" w:oddVBand="0" w:evenVBand="0" w:oddHBand="0" w:evenHBand="0" w:firstRowFirstColumn="0" w:firstRowLastColumn="0" w:lastRowFirstColumn="0" w:lastRowLastColumn="0"/>
+              <w:rPr>
+                <w:rFonts w:cs="Times New Roman"/>
+                <w:sz w:val="24"/>
+                <w:szCs w:val="24"/>
+              </w:rPr>
+            </w:pPr>
+            <w:r>
+              <w:rPr>
+                <w:rFonts w:cs="Times New Roman"/>
+                <w:sz w:val="24"/>
+                <w:szCs w:val="24"/>
+              </w:rPr>
+              <w:t>Clk</w:t>
+            </w:r>
+          </w:p>
+        </w:tc>
+        <w:tc>
+          <w:tcPr>
+            <w:tcW w:w="955" w:type="pct"/>
+            <w:vAlign w:val="center"/>
+          </w:tcPr>
+          <w:p>
+            <w:pPr>
+              <w:jc w:val="center"/>
+              <w:cnfStyle w:val="000000000000" w:firstRow="0" w:lastRow="0" w:firstColumn="0" w:lastColumn="0" w:oddVBand="0" w:evenVBand="0" w:oddHBand="0" w:evenHBand="0" w:firstRowFirstColumn="0" w:firstRowLastColumn="0" w:lastRowFirstColumn="0" w:lastRowLastColumn="0"/>
+              <w:rPr>
+                <w:rFonts w:cs="Times New Roman"/>
+              </w:rPr>
+            </w:pPr>
+            <w:r>
+              <w:rPr>
+                <w:rFonts w:cs="Times New Roman"/>
+              </w:rPr>
+              <w:t>GPIO18</w:t>
+            </w:r>
+          </w:p>
+        </w:tc>
+        <w:tc>
+          <w:tcPr>
+            <w:tcW w:w="955" w:type="pct"/>
+            <w:vAlign w:val="center"/>
+          </w:tcPr>
+          <w:p>
+            <w:pPr>
+              <w:jc w:val="center"/>
+              <w:cnfStyle w:val="000000000000" w:firstRow="0" w:lastRow="0" w:firstColumn="0" w:lastColumn="0" w:oddVBand="0" w:evenVBand="0" w:oddHBand="0" w:evenHBand="0" w:firstRowFirstColumn="0" w:firstRowLastColumn="0" w:lastRowFirstColumn="0" w:lastRowLastColumn="0"/>
+              <w:rPr>
+                <w:rFonts w:cs="Times New Roman"/>
+                <w:sz w:val="24"/>
+                <w:szCs w:val="24"/>
+              </w:rPr>
+            </w:pPr>
+            <w:r>
+              <w:rPr>
+                <w:rFonts w:cs="Times New Roman"/>
+                <w:sz w:val="24"/>
+                <w:szCs w:val="24"/>
+              </w:rPr>
+              <w:t>AR7</w:t>
+            </w:r>
+          </w:p>
+        </w:tc>
+        <w:tc>
+          <w:tcPr>
+            <w:tcW w:w="911" w:type="pct"/>
+            <w:gridSpan w:val="2"/>
+            <w:vAlign w:val="center"/>
+          </w:tcPr>
+          <w:p>
+            <w:pPr>
+              <w:jc w:val="center"/>
+              <w:cnfStyle w:val="000000000000" w:firstRow="0" w:lastRow="0" w:firstColumn="0" w:lastColumn="0" w:oddVBand="0" w:evenVBand="0" w:oddHBand="0" w:evenHBand="0" w:firstRowFirstColumn="0" w:firstRowLastColumn="0" w:lastRowFirstColumn="0" w:lastRowLastColumn="0"/>
+              <w:rPr>
+                <w:rFonts w:cs="Times New Roman"/>
+              </w:rPr>
+            </w:pPr>
+            <w:r>
+              <w:rPr>
+                <w:rFonts w:cs="Times New Roman"/>
+              </w:rPr>
+              <w:t>U17</w:t>
+            </w:r>
+          </w:p>
+        </w:tc>
+      </w:tr>
+      <w:tr>
+        <w:trPr>
+          <w:cnfStyle w:val="000000100000" w:firstRow="0" w:lastRow="0" w:firstColumn="0" w:lastColumn="0" w:oddVBand="0" w:evenVBand="0" w:oddHBand="1" w:evenHBand="0" w:firstRowFirstColumn="0" w:firstRowLastColumn="0" w:lastRowFirstColumn="0" w:lastRowLastColumn="0"/>
+        </w:trPr>
+        <w:tc>
+          <w:tcPr>
+            <w:cnfStyle w:val="001000000000" w:firstRow="0" w:lastRow="0" w:firstColumn="1" w:lastColumn="0" w:oddVBand="0" w:evenVBand="0" w:oddHBand="0" w:evenHBand="0" w:firstRowFirstColumn="0" w:firstRowLastColumn="0" w:lastRowFirstColumn="0" w:lastRowLastColumn="0"/>
+            <w:tcW w:w="443" w:type="pct"/>
+            <w:vAlign w:val="center"/>
+          </w:tcPr>
+          <w:p>
+            <w:pPr>
+              <w:jc w:val="center"/>
+              <w:rPr>
+                <w:rFonts w:cs="Times New Roman"/>
+                <w:sz w:val="24"/>
+                <w:szCs w:val="24"/>
+              </w:rPr>
+            </w:pPr>
+            <w:r>
+              <w:rPr>
+                <w:rFonts w:cs="Times New Roman"/>
+                <w:sz w:val="24"/>
+                <w:szCs w:val="24"/>
+              </w:rPr>
+              <w:t>2</w:t>
+            </w:r>
+          </w:p>
+        </w:tc>
+        <w:tc>
+          <w:tcPr>
+            <w:tcW w:w="1736" w:type="pct"/>
+            <w:gridSpan w:val="2"/>
+            <w:vAlign w:val="center"/>
+          </w:tcPr>
+          <w:p>
+            <w:pPr>
+              <w:jc w:val="center"/>
+              <w:cnfStyle w:val="000000100000" w:firstRow="0" w:lastRow="0" w:firstColumn="0" w:lastColumn="0" w:oddVBand="0" w:evenVBand="0" w:oddHBand="1" w:evenHBand="0" w:firstRowFirstColumn="0" w:firstRowLastColumn="0" w:lastRowFirstColumn="0" w:lastRowLastColumn="0"/>
+              <w:rPr>
+                <w:rFonts w:cs="Times New Roman"/>
+                <w:sz w:val="24"/>
+                <w:szCs w:val="24"/>
+              </w:rPr>
+            </w:pPr>
+            <w:r>
+              <w:rPr>
+                <w:rFonts w:cs="Times New Roman"/>
+                <w:sz w:val="24"/>
+                <w:szCs w:val="24"/>
+              </w:rPr>
+              <w:t>Rst</w:t>
+            </w:r>
+          </w:p>
+        </w:tc>
+        <w:tc>
+          <w:tcPr>
+            <w:tcW w:w="955" w:type="pct"/>
+            <w:vAlign w:val="center"/>
+          </w:tcPr>
+          <w:p>
+            <w:pPr>
+              <w:jc w:val="center"/>
+              <w:cnfStyle w:val="000000100000" w:firstRow="0" w:lastRow="0" w:firstColumn="0" w:lastColumn="0" w:oddVBand="0" w:evenVBand="0" w:oddHBand="1" w:evenHBand="0" w:firstRowFirstColumn="0" w:firstRowLastColumn="0" w:lastRowFirstColumn="0" w:lastRowLastColumn="0"/>
+              <w:rPr>
+                <w:rFonts w:cs="Times New Roman"/>
+              </w:rPr>
+            </w:pPr>
+            <w:r>
+              <w:rPr>
+                <w:rFonts w:cs="Times New Roman"/>
+              </w:rPr>
+              <w:t>GPIO32</w:t>
+            </w:r>
+          </w:p>
+        </w:tc>
+        <w:tc>
+          <w:tcPr>
+            <w:tcW w:w="955" w:type="pct"/>
+            <w:vAlign w:val="center"/>
+          </w:tcPr>
+          <w:p>
+            <w:pPr>
+              <w:jc w:val="center"/>
+              <w:cnfStyle w:val="000000100000" w:firstRow="0" w:lastRow="0" w:firstColumn="0" w:lastColumn="0" w:oddVBand="0" w:evenVBand="0" w:oddHBand="1" w:evenHBand="0" w:firstRowFirstColumn="0" w:firstRowLastColumn="0" w:lastRowFirstColumn="0" w:lastRowLastColumn="0"/>
+              <w:rPr>
+                <w:rFonts w:cs="Times New Roman"/>
+                <w:sz w:val="24"/>
+                <w:szCs w:val="24"/>
+              </w:rPr>
+            </w:pPr>
+            <w:r>
+              <w:rPr>
+                <w:rFonts w:cs="Times New Roman"/>
+                <w:sz w:val="24"/>
+                <w:szCs w:val="24"/>
+              </w:rPr>
+              <w:t>AR12</w:t>
+            </w:r>
+          </w:p>
+        </w:tc>
+        <w:tc>
+          <w:tcPr>
+            <w:tcW w:w="911" w:type="pct"/>
+            <w:gridSpan w:val="2"/>
+            <w:vAlign w:val="center"/>
+          </w:tcPr>
+          <w:p>
+            <w:pPr>
+              <w:jc w:val="center"/>
+              <w:cnfStyle w:val="000000100000" w:firstRow="0" w:lastRow="0" w:firstColumn="0" w:lastColumn="0" w:oddVBand="0" w:evenVBand="0" w:oddHBand="1" w:evenHBand="0" w:firstRowFirstColumn="0" w:firstRowLastColumn="0" w:lastRowFirstColumn="0" w:lastRowLastColumn="0"/>
+              <w:rPr>
+                <w:rFonts w:cs="Times New Roman"/>
+              </w:rPr>
+            </w:pPr>
+            <w:r>
+              <w:rPr>
+                <w:rFonts w:cs="Times New Roman"/>
+              </w:rPr>
+              <w:t>P18</w:t>
+            </w:r>
+          </w:p>
+        </w:tc>
+      </w:tr>
+      <w:tr>
+        <w:tc>
+          <w:tcPr>
+            <w:cnfStyle w:val="001000000000" w:firstRow="0" w:lastRow="0" w:firstColumn="1" w:lastColumn="0" w:oddVBand="0" w:evenVBand="0" w:oddHBand="0" w:evenHBand="0" w:firstRowFirstColumn="0" w:firstRowLastColumn="0" w:lastRowFirstColumn="0" w:lastRowLastColumn="0"/>
+            <w:tcW w:w="443" w:type="pct"/>
+            <w:vAlign w:val="center"/>
+          </w:tcPr>
+          <w:p>
+            <w:pPr>
+              <w:jc w:val="center"/>
+              <w:rPr>
+                <w:rFonts w:cs="Times New Roman"/>
+                <w:sz w:val="24"/>
+                <w:szCs w:val="24"/>
+              </w:rPr>
+            </w:pPr>
+            <w:r>
+              <w:rPr>
+                <w:rFonts w:cs="Times New Roman"/>
+                <w:sz w:val="24"/>
+                <w:szCs w:val="24"/>
+              </w:rPr>
+              <w:t>6</w:t>
+            </w:r>
+          </w:p>
+        </w:tc>
+        <w:tc>
+          <w:tcPr>
+            <w:tcW w:w="903" w:type="pct"/>
+            <w:vAlign w:val="center"/>
+          </w:tcPr>
+          <w:p>
+            <w:pPr>
+              <w:jc w:val="right"/>
+              <w:cnfStyle w:val="000000000000" w:firstRow="0" w:lastRow="0" w:firstColumn="0" w:lastColumn="0" w:oddVBand="0" w:evenVBand="0" w:oddHBand="0" w:evenHBand="0" w:firstRowFirstColumn="0" w:firstRowLastColumn="0" w:lastRowFirstColumn="0" w:lastRowLastColumn="0"/>
+              <w:rPr>
+                <w:rFonts w:cs="Times New Roman"/>
+                <w:sz w:val="24"/>
+                <w:szCs w:val="24"/>
+              </w:rPr>
+            </w:pPr>
+            <w:r>
+              <w:rPr>
+                <w:rFonts w:cs="Times New Roman"/>
+                <w:sz w:val="24"/>
+                <w:szCs w:val="24"/>
+              </w:rPr>
+              <w:t>flatInputPort</w:t>
+            </w:r>
+          </w:p>
+        </w:tc>
+        <w:tc>
+          <w:tcPr>
+            <w:tcW w:w="833" w:type="pct"/>
+            <w:vAlign w:val="center"/>
+          </w:tcPr>
+          <w:p>
+            <w:pPr>
+              <w:jc w:val="center"/>
+              <w:cnfStyle w:val="000000000000" w:firstRow="0" w:lastRow="0" w:firstColumn="0" w:lastColumn="0" w:oddVBand="0" w:evenVBand="0" w:oddHBand="0" w:evenHBand="0" w:firstRowFirstColumn="0" w:firstRowLastColumn="0" w:lastRowFirstColumn="0" w:lastRowLastColumn="0"/>
+              <w:rPr>
+                <w:rFonts w:cs="Times New Roman"/>
+                <w:sz w:val="24"/>
+                <w:szCs w:val="24"/>
+              </w:rPr>
+            </w:pPr>
+            <w:r>
+              <w:rPr>
+                <w:rFonts w:cs="Times New Roman"/>
+                <w:sz w:val="24"/>
+                <w:szCs w:val="24"/>
+              </w:rPr>
+              <w:t>(3)</w:t>
+            </w:r>
+          </w:p>
+        </w:tc>
+        <w:tc>
+          <w:tcPr>
+            <w:tcW w:w="955" w:type="pct"/>
+            <w:vAlign w:val="center"/>
+          </w:tcPr>
+          <w:p>
+            <w:pPr>
+              <w:jc w:val="center"/>
+              <w:cnfStyle w:val="000000000000" w:firstRow="0" w:lastRow="0" w:firstColumn="0" w:lastColumn="0" w:oddVBand="0" w:evenVBand="0" w:oddHBand="0" w:evenHBand="0" w:firstRowFirstColumn="0" w:firstRowLastColumn="0" w:lastRowFirstColumn="0" w:lastRowLastColumn="0"/>
+              <w:rPr>
+                <w:rFonts w:cs="Times New Roman"/>
+              </w:rPr>
+            </w:pPr>
+            <w:r>
+              <w:rPr>
+                <w:rFonts w:cs="Times New Roman"/>
+              </w:rPr>
+              <w:t>N/A</w:t>
+            </w:r>
+          </w:p>
+        </w:tc>
+        <w:tc>
+          <w:tcPr>
+            <w:tcW w:w="955" w:type="pct"/>
+            <w:vAlign w:val="center"/>
+          </w:tcPr>
+          <w:p>
+            <w:pPr>
+              <w:jc w:val="center"/>
+              <w:cnfStyle w:val="000000000000" w:firstRow="0" w:lastRow="0" w:firstColumn="0" w:lastColumn="0" w:oddVBand="0" w:evenVBand="0" w:oddHBand="0" w:evenHBand="0" w:firstRowFirstColumn="0" w:firstRowLastColumn="0" w:lastRowFirstColumn="0" w:lastRowLastColumn="0"/>
+              <w:rPr>
+                <w:rFonts w:cs="Times New Roman"/>
+                <w:sz w:val="24"/>
+                <w:szCs w:val="24"/>
+              </w:rPr>
+            </w:pPr>
+            <w:r>
+              <w:rPr>
+                <w:rFonts w:cs="Times New Roman"/>
+              </w:rPr>
+              <w:t>BTN3</w:t>
+            </w:r>
+          </w:p>
+        </w:tc>
+        <w:tc>
+          <w:tcPr>
+            <w:tcW w:w="911" w:type="pct"/>
+            <w:gridSpan w:val="2"/>
+            <w:vAlign w:val="center"/>
+          </w:tcPr>
+          <w:p>
+            <w:pPr>
+              <w:jc w:val="center"/>
+              <w:cnfStyle w:val="000000000000" w:firstRow="0" w:lastRow="0" w:firstColumn="0" w:lastColumn="0" w:oddVBand="0" w:evenVBand="0" w:oddHBand="0" w:evenHBand="0" w:firstRowFirstColumn="0" w:firstRowLastColumn="0" w:lastRowFirstColumn="0" w:lastRowLastColumn="0"/>
+              <w:rPr>
+                <w:rFonts w:cs="Times New Roman"/>
+              </w:rPr>
+            </w:pPr>
+            <w:r>
+              <w:rPr>
+                <w:rFonts w:cs="Times New Roman"/>
+              </w:rPr>
+              <w:t>L19</w:t>
+            </w:r>
+          </w:p>
+        </w:tc>
+      </w:tr>
+      <w:tr>
+        <w:trPr>
+          <w:cnfStyle w:val="000000100000" w:firstRow="0" w:lastRow="0" w:firstColumn="0" w:lastColumn="0" w:oddVBand="0" w:evenVBand="0" w:oddHBand="1" w:evenHBand="0" w:firstRowFirstColumn="0" w:firstRowLastColumn="0" w:lastRowFirstColumn="0" w:lastRowLastColumn="0"/>
+        </w:trPr>
+        <w:tc>
+          <w:tcPr>
+            <w:cnfStyle w:val="001000000000" w:firstRow="0" w:lastRow="0" w:firstColumn="1" w:lastColumn="0" w:oddVBand="0" w:evenVBand="0" w:oddHBand="0" w:evenHBand="0" w:firstRowFirstColumn="0" w:firstRowLastColumn="0" w:lastRowFirstColumn="0" w:lastRowLastColumn="0"/>
+            <w:tcW w:w="443" w:type="pct"/>
+            <w:vAlign w:val="center"/>
+          </w:tcPr>
+          <w:p>
+            <w:pPr>
+              <w:jc w:val="center"/>
+              <w:rPr>
+                <w:rFonts w:cs="Times New Roman"/>
+                <w:sz w:val="24"/>
+                <w:szCs w:val="24"/>
+              </w:rPr>
+            </w:pPr>
+            <w:r>
+              <w:rPr>
+                <w:rFonts w:cs="Times New Roman"/>
+                <w:sz w:val="24"/>
+                <w:szCs w:val="24"/>
+              </w:rPr>
+              <w:t>7</w:t>
+            </w:r>
+          </w:p>
+        </w:tc>
+        <w:tc>
+          <w:tcPr>
+            <w:tcW w:w="903" w:type="pct"/>
+            <w:vAlign w:val="center"/>
+          </w:tcPr>
+          <w:p>
+            <w:pPr>
+              <w:jc w:val="right"/>
+              <w:cnfStyle w:val="000000100000" w:firstRow="0" w:lastRow="0" w:firstColumn="0" w:lastColumn="0" w:oddVBand="0" w:evenVBand="0" w:oddHBand="1" w:evenHBand="0" w:firstRowFirstColumn="0" w:firstRowLastColumn="0" w:lastRowFirstColumn="0" w:lastRowLastColumn="0"/>
+              <w:rPr>
+                <w:rFonts w:cs="Times New Roman"/>
+                <w:sz w:val="24"/>
+                <w:szCs w:val="24"/>
+              </w:rPr>
+            </w:pPr>
+            <w:r>
+              <w:rPr>
+                <w:rFonts w:cs="Times New Roman"/>
+                <w:sz w:val="24"/>
+                <w:szCs w:val="24"/>
+              </w:rPr>
+              <w:t>flatInputPort</w:t>
+            </w:r>
+          </w:p>
+        </w:tc>
+        <w:tc>
+          <w:tcPr>
+            <w:tcW w:w="833" w:type="pct"/>
+            <w:vAlign w:val="center"/>
+          </w:tcPr>
+          <w:p>
+            <w:pPr>
+              <w:jc w:val="center"/>
+              <w:cnfStyle w:val="000000100000" w:firstRow="0" w:lastRow="0" w:firstColumn="0" w:lastColumn="0" w:oddVBand="0" w:evenVBand="0" w:oddHBand="1" w:evenHBand="0" w:firstRowFirstColumn="0" w:firstRowLastColumn="0" w:lastRowFirstColumn="0" w:lastRowLastColumn="0"/>
+              <w:rPr>
+                <w:rFonts w:cs="Times New Roman"/>
+                <w:sz w:val="24"/>
+                <w:szCs w:val="24"/>
+              </w:rPr>
+            </w:pPr>
+            <w:r>
+              <w:rPr>
+                <w:rFonts w:cs="Times New Roman"/>
+                <w:sz w:val="24"/>
+                <w:szCs w:val="24"/>
+              </w:rPr>
+              <w:t>(2)</w:t>
+            </w:r>
+          </w:p>
+        </w:tc>
+        <w:tc>
+          <w:tcPr>
+            <w:tcW w:w="955" w:type="pct"/>
+            <w:vAlign w:val="center"/>
+          </w:tcPr>
+          <w:p>
+            <w:pPr>
+              <w:jc w:val="center"/>
+              <w:cnfStyle w:val="000000100000" w:firstRow="0" w:lastRow="0" w:firstColumn="0" w:lastColumn="0" w:oddVBand="0" w:evenVBand="0" w:oddHBand="1" w:evenHBand="0" w:firstRowFirstColumn="0" w:firstRowLastColumn="0" w:lastRowFirstColumn="0" w:lastRowLastColumn="0"/>
+              <w:rPr>
+                <w:rFonts w:cs="Times New Roman"/>
+              </w:rPr>
+            </w:pPr>
+            <w:r>
+              <w:rPr>
+                <w:rFonts w:cs="Times New Roman"/>
+              </w:rPr>
+              <w:t>N/A</w:t>
+            </w:r>
+          </w:p>
+        </w:tc>
+        <w:tc>
+          <w:tcPr>
+            <w:tcW w:w="955" w:type="pct"/>
+            <w:vAlign w:val="center"/>
+          </w:tcPr>
+          <w:p>
+            <w:pPr>
+              <w:jc w:val="center"/>
+              <w:cnfStyle w:val="000000100000" w:firstRow="0" w:lastRow="0" w:firstColumn="0" w:lastColumn="0" w:oddVBand="0" w:evenVBand="0" w:oddHBand="1" w:evenHBand="0" w:firstRowFirstColumn="0" w:firstRowLastColumn="0" w:lastRowFirstColumn="0" w:lastRowLastColumn="0"/>
+              <w:rPr>
+                <w:rFonts w:cs="Times New Roman"/>
+                <w:sz w:val="24"/>
+                <w:szCs w:val="24"/>
+              </w:rPr>
+            </w:pPr>
+            <w:r>
+              <w:rPr>
+                <w:rFonts w:cs="Times New Roman"/>
+              </w:rPr>
+              <w:t>BTN2</w:t>
+            </w:r>
+          </w:p>
+        </w:tc>
+        <w:tc>
+          <w:tcPr>
+            <w:tcW w:w="911" w:type="pct"/>
+            <w:gridSpan w:val="2"/>
+            <w:vAlign w:val="center"/>
+          </w:tcPr>
+          <w:p>
+            <w:pPr>
+              <w:jc w:val="center"/>
+              <w:cnfStyle w:val="000000100000" w:firstRow="0" w:lastRow="0" w:firstColumn="0" w:lastColumn="0" w:oddVBand="0" w:evenVBand="0" w:oddHBand="1" w:evenHBand="0" w:firstRowFirstColumn="0" w:firstRowLastColumn="0" w:lastRowFirstColumn="0" w:lastRowLastColumn="0"/>
+              <w:rPr>
+                <w:rFonts w:cs="Times New Roman"/>
+              </w:rPr>
+            </w:pPr>
+            <w:r>
+              <w:rPr>
+                <w:rFonts w:cs="Times New Roman"/>
+              </w:rPr>
+              <w:t>L20</w:t>
+            </w:r>
+          </w:p>
+        </w:tc>
+      </w:tr>
+      <w:tr>
+        <w:tc>
+          <w:tcPr>
+            <w:cnfStyle w:val="001000000000" w:firstRow="0" w:lastRow="0" w:firstColumn="1" w:lastColumn="0" w:oddVBand="0" w:evenVBand="0" w:oddHBand="0" w:evenHBand="0" w:firstRowFirstColumn="0" w:firstRowLastColumn="0" w:lastRowFirstColumn="0" w:lastRowLastColumn="0"/>
+            <w:tcW w:w="443" w:type="pct"/>
+            <w:vAlign w:val="center"/>
+          </w:tcPr>
+          <w:p>
+            <w:pPr>
+              <w:jc w:val="center"/>
+              <w:rPr>
+                <w:rFonts w:cs="Times New Roman"/>
+                <w:sz w:val="24"/>
+                <w:szCs w:val="24"/>
+              </w:rPr>
+            </w:pPr>
+            <w:r>
+              <w:rPr>
+                <w:rFonts w:cs="Times New Roman"/>
+                <w:sz w:val="24"/>
+                <w:szCs w:val="24"/>
+              </w:rPr>
+              <w:t>8</w:t>
+            </w:r>
+          </w:p>
+        </w:tc>
+        <w:tc>
+          <w:tcPr>
+            <w:tcW w:w="903" w:type="pct"/>
+            <w:vAlign w:val="center"/>
+          </w:tcPr>
+          <w:p>
+            <w:pPr>
+              <w:jc w:val="right"/>
+              <w:cnfStyle w:val="000000000000" w:firstRow="0" w:lastRow="0" w:firstColumn="0" w:lastColumn="0" w:oddVBand="0" w:evenVBand="0" w:oddHBand="0" w:evenHBand="0" w:firstRowFirstColumn="0" w:firstRowLastColumn="0" w:lastRowFirstColumn="0" w:lastRowLastColumn="0"/>
+              <w:rPr>
+                <w:rFonts w:cs="Times New Roman"/>
+                <w:sz w:val="24"/>
+                <w:szCs w:val="24"/>
+              </w:rPr>
+            </w:pPr>
+            <w:r>
+              <w:rPr>
+                <w:rFonts w:cs="Times New Roman"/>
+                <w:sz w:val="24"/>
+                <w:szCs w:val="24"/>
+              </w:rPr>
+              <w:t>flatInputPort</w:t>
+            </w:r>
+          </w:p>
+        </w:tc>
+        <w:tc>
+          <w:tcPr>
+            <w:tcW w:w="833" w:type="pct"/>
+            <w:vAlign w:val="center"/>
+          </w:tcPr>
+          <w:p>
+            <w:pPr>
+              <w:jc w:val="center"/>
+              <w:cnfStyle w:val="000000000000" w:firstRow="0" w:lastRow="0" w:firstColumn="0" w:lastColumn="0" w:oddVBand="0" w:evenVBand="0" w:oddHBand="0" w:evenHBand="0" w:firstRowFirstColumn="0" w:firstRowLastColumn="0" w:lastRowFirstColumn="0" w:lastRowLastColumn="0"/>
+              <w:rPr>
+                <w:rFonts w:cs="Times New Roman"/>
+                <w:sz w:val="24"/>
+                <w:szCs w:val="24"/>
+              </w:rPr>
+            </w:pPr>
+            <w:r>
+              <w:rPr>
+                <w:rFonts w:cs="Times New Roman"/>
+                <w:sz w:val="24"/>
+                <w:szCs w:val="24"/>
+              </w:rPr>
+              <w:t>(1)</w:t>
+            </w:r>
+          </w:p>
+        </w:tc>
+        <w:tc>
+          <w:tcPr>
+            <w:tcW w:w="955" w:type="pct"/>
+            <w:vAlign w:val="center"/>
+          </w:tcPr>
+          <w:p>
+            <w:pPr>
+              <w:jc w:val="center"/>
+              <w:cnfStyle w:val="000000000000" w:firstRow="0" w:lastRow="0" w:firstColumn="0" w:lastColumn="0" w:oddVBand="0" w:evenVBand="0" w:oddHBand="0" w:evenHBand="0" w:firstRowFirstColumn="0" w:firstRowLastColumn="0" w:lastRowFirstColumn="0" w:lastRowLastColumn="0"/>
+              <w:rPr>
+                <w:rFonts w:cs="Times New Roman"/>
+              </w:rPr>
+            </w:pPr>
+            <w:r>
+              <w:rPr>
+                <w:rFonts w:cs="Times New Roman"/>
+              </w:rPr>
+              <w:t>N/A</w:t>
+            </w:r>
+          </w:p>
+        </w:tc>
+        <w:tc>
+          <w:tcPr>
+            <w:tcW w:w="955" w:type="pct"/>
+            <w:vAlign w:val="center"/>
+          </w:tcPr>
+          <w:p>
+            <w:pPr>
+              <w:jc w:val="center"/>
+              <w:cnfStyle w:val="000000000000" w:firstRow="0" w:lastRow="0" w:firstColumn="0" w:lastColumn="0" w:oddVBand="0" w:evenVBand="0" w:oddHBand="0" w:evenHBand="0" w:firstRowFirstColumn="0" w:firstRowLastColumn="0" w:lastRowFirstColumn="0" w:lastRowLastColumn="0"/>
+              <w:rPr>
+                <w:rFonts w:cs="Times New Roman"/>
+                <w:sz w:val="24"/>
+                <w:szCs w:val="24"/>
+              </w:rPr>
+            </w:pPr>
+            <w:r>
+              <w:rPr>
+                <w:rFonts w:cs="Times New Roman"/>
+              </w:rPr>
+              <w:t>BTN1</w:t>
+            </w:r>
+          </w:p>
+        </w:tc>
+        <w:tc>
+          <w:tcPr>
+            <w:tcW w:w="911" w:type="pct"/>
+            <w:gridSpan w:val="2"/>
+            <w:vAlign w:val="center"/>
+          </w:tcPr>
+          <w:p>
+            <w:pPr>
+              <w:jc w:val="center"/>
+              <w:cnfStyle w:val="000000000000" w:firstRow="0" w:lastRow="0" w:firstColumn="0" w:lastColumn="0" w:oddVBand="0" w:evenVBand="0" w:oddHBand="0" w:evenHBand="0" w:firstRowFirstColumn="0" w:firstRowLastColumn="0" w:lastRowFirstColumn="0" w:lastRowLastColumn="0"/>
+              <w:rPr>
+                <w:rFonts w:cs="Times New Roman"/>
+              </w:rPr>
+            </w:pPr>
+            <w:r>
+              <w:rPr>
+                <w:rFonts w:cs="Times New Roman"/>
+              </w:rPr>
+              <w:t>D20</w:t>
+            </w:r>
+          </w:p>
+        </w:tc>
+      </w:tr>
+      <w:tr>
+        <w:trPr>
+          <w:cnfStyle w:val="000000100000" w:firstRow="0" w:lastRow="0" w:firstColumn="0" w:lastColumn="0" w:oddVBand="0" w:evenVBand="0" w:oddHBand="1" w:evenHBand="0" w:firstRowFirstColumn="0" w:firstRowLastColumn="0" w:lastRowFirstColumn="0" w:lastRowLastColumn="0"/>
+        </w:trPr>
+        <w:tc>
+          <w:tcPr>
+            <w:cnfStyle w:val="001000000000" w:firstRow="0" w:lastRow="0" w:firstColumn="1" w:lastColumn="0" w:oddVBand="0" w:evenVBand="0" w:oddHBand="0" w:evenHBand="0" w:firstRowFirstColumn="0" w:firstRowLastColumn="0" w:lastRowFirstColumn="0" w:lastRowLastColumn="0"/>
+            <w:tcW w:w="443" w:type="pct"/>
+            <w:vAlign w:val="center"/>
+          </w:tcPr>
+          <w:p>
+            <w:pPr>
+              <w:jc w:val="center"/>
+              <w:rPr>
+                <w:rFonts w:cs="Times New Roman"/>
+                <w:sz w:val="24"/>
+                <w:szCs w:val="24"/>
+              </w:rPr>
+            </w:pPr>
+            <w:r>
+              <w:rPr>
+                <w:rFonts w:cs="Times New Roman"/>
+                <w:sz w:val="24"/>
+                <w:szCs w:val="24"/>
+              </w:rPr>
+              <w:t>9</w:t>
+            </w:r>
+          </w:p>
+        </w:tc>
+        <w:tc>
+          <w:tcPr>
+            <w:tcW w:w="903" w:type="pct"/>
+            <w:vAlign w:val="center"/>
+          </w:tcPr>
+          <w:p>
+            <w:pPr>
+              <w:jc w:val="right"/>
+              <w:cnfStyle w:val="000000100000" w:firstRow="0" w:lastRow="0" w:firstColumn="0" w:lastColumn="0" w:oddVBand="0" w:evenVBand="0" w:oddHBand="1" w:evenHBand="0" w:firstRowFirstColumn="0" w:firstRowLastColumn="0" w:lastRowFirstColumn="0" w:lastRowLastColumn="0"/>
+              <w:rPr>
+                <w:rFonts w:cs="Times New Roman"/>
+                <w:sz w:val="24"/>
+                <w:szCs w:val="24"/>
+              </w:rPr>
+            </w:pPr>
+            <w:r>
+              <w:rPr>
+                <w:rFonts w:cs="Times New Roman"/>
+                <w:sz w:val="24"/>
+                <w:szCs w:val="24"/>
+              </w:rPr>
+              <w:t>flatInputPort</w:t>
+            </w:r>
+          </w:p>
+        </w:tc>
+        <w:tc>
+          <w:tcPr>
+            <w:tcW w:w="833" w:type="pct"/>
+            <w:vAlign w:val="center"/>
+          </w:tcPr>
+          <w:p>
+            <w:pPr>
+              <w:jc w:val="center"/>
+              <w:cnfStyle w:val="000000100000" w:firstRow="0" w:lastRow="0" w:firstColumn="0" w:lastColumn="0" w:oddVBand="0" w:evenVBand="0" w:oddHBand="1" w:evenHBand="0" w:firstRowFirstColumn="0" w:firstRowLastColumn="0" w:lastRowFirstColumn="0" w:lastRowLastColumn="0"/>
+              <w:rPr>
+                <w:rFonts w:cs="Times New Roman"/>
+                <w:sz w:val="24"/>
+                <w:szCs w:val="24"/>
+              </w:rPr>
+            </w:pPr>
+            <w:r>
+              <w:rPr>
+                <w:rFonts w:cs="Times New Roman"/>
+              </w:rPr>
+              <w:t>(</w:t>
+            </w:r>
+            <w:r>
+              <w:rPr>
+                <w:rFonts w:cs="Times New Roman"/>
+                <w:sz w:val="24"/>
+                <w:szCs w:val="24"/>
+              </w:rPr>
+              <w:t>0)</w:t>
+            </w:r>
+          </w:p>
+        </w:tc>
+        <w:tc>
+          <w:tcPr>
+            <w:tcW w:w="955" w:type="pct"/>
+            <w:vAlign w:val="center"/>
+          </w:tcPr>
+          <w:p>
+            <w:pPr>
+              <w:jc w:val="center"/>
+              <w:cnfStyle w:val="000000100000" w:firstRow="0" w:lastRow="0" w:firstColumn="0" w:lastColumn="0" w:oddVBand="0" w:evenVBand="0" w:oddHBand="1" w:evenHBand="0" w:firstRowFirstColumn="0" w:firstRowLastColumn="0" w:lastRowFirstColumn="0" w:lastRowLastColumn="0"/>
+              <w:rPr>
+                <w:rFonts w:cs="Times New Roman"/>
+              </w:rPr>
+            </w:pPr>
+            <w:r>
+              <w:rPr>
+                <w:rFonts w:cs="Times New Roman"/>
+              </w:rPr>
+              <w:t>N/A</w:t>
+            </w:r>
+          </w:p>
+        </w:tc>
+        <w:tc>
+          <w:tcPr>
+            <w:tcW w:w="955" w:type="pct"/>
+            <w:vAlign w:val="center"/>
+          </w:tcPr>
+          <w:p>
+            <w:pPr>
+              <w:jc w:val="center"/>
+              <w:cnfStyle w:val="000000100000" w:firstRow="0" w:lastRow="0" w:firstColumn="0" w:lastColumn="0" w:oddVBand="0" w:evenVBand="0" w:oddHBand="1" w:evenHBand="0" w:firstRowFirstColumn="0" w:firstRowLastColumn="0" w:lastRowFirstColumn="0" w:lastRowLastColumn="0"/>
+              <w:rPr>
+                <w:rFonts w:cs="Times New Roman"/>
+                <w:sz w:val="24"/>
+                <w:szCs w:val="24"/>
+              </w:rPr>
+            </w:pPr>
+            <w:r>
+              <w:rPr>
+                <w:rFonts w:cs="Times New Roman"/>
+              </w:rPr>
+              <w:t>BTN0</w:t>
+            </w:r>
+          </w:p>
+        </w:tc>
+        <w:tc>
+          <w:tcPr>
+            <w:tcW w:w="911" w:type="pct"/>
+            <w:gridSpan w:val="2"/>
+            <w:vAlign w:val="center"/>
+          </w:tcPr>
+          <w:p>
+            <w:pPr>
+              <w:jc w:val="center"/>
+              <w:cnfStyle w:val="000000100000" w:firstRow="0" w:lastRow="0" w:firstColumn="0" w:lastColumn="0" w:oddVBand="0" w:evenVBand="0" w:oddHBand="1" w:evenHBand="0" w:firstRowFirstColumn="0" w:firstRowLastColumn="0" w:lastRowFirstColumn="0" w:lastRowLastColumn="0"/>
+              <w:rPr>
+                <w:rFonts w:cs="Times New Roman"/>
+              </w:rPr>
+            </w:pPr>
+            <w:r>
+              <w:rPr>
+                <w:rFonts w:cs="Times New Roman"/>
+              </w:rPr>
+              <w:t>D19</w:t>
+            </w:r>
+          </w:p>
+        </w:tc>
+      </w:tr>
+      <w:tr>
+        <w:tc>
+          <w:tcPr>
+            <w:cnfStyle w:val="001000000000" w:firstRow="0" w:lastRow="0" w:firstColumn="1" w:lastColumn="0" w:oddVBand="0" w:evenVBand="0" w:oddHBand="0" w:evenHBand="0" w:firstRowFirstColumn="0" w:firstRowLastColumn="0" w:lastRowFirstColumn="0" w:lastRowLastColumn="0"/>
+            <w:tcW w:w="443" w:type="pct"/>
+            <w:vAlign w:val="center"/>
+          </w:tcPr>
+          <w:p>
+            <w:pPr>
+              <w:jc w:val="center"/>
+              <w:rPr>
+                <w:rFonts w:cs="Times New Roman"/>
+                <w:sz w:val="24"/>
+                <w:szCs w:val="24"/>
+              </w:rPr>
+            </w:pPr>
+            <w:r>
+              <w:rPr>
+                <w:rFonts w:cs="Times New Roman"/>
+                <w:sz w:val="24"/>
+                <w:szCs w:val="24"/>
+              </w:rPr>
+              <w:t>6</w:t>
+            </w:r>
+          </w:p>
+        </w:tc>
+        <w:tc>
+          <w:tcPr>
+            <w:tcW w:w="903" w:type="pct"/>
+            <w:vAlign w:val="center"/>
+          </w:tcPr>
+          <w:p>
+            <w:pPr>
+              <w:jc w:val="right"/>
+              <w:cnfStyle w:val="000000000000" w:firstRow="0" w:lastRow="0" w:firstColumn="0" w:lastColumn="0" w:oddVBand="0" w:evenVBand="0" w:oddHBand="0" w:evenHBand="0" w:firstRowFirstColumn="0" w:firstRowLastColumn="0" w:lastRowFirstColumn="0" w:lastRowLastColumn="0"/>
+              <w:rPr>
+                <w:rFonts w:cs="Times New Roman"/>
+                <w:sz w:val="24"/>
+                <w:szCs w:val="24"/>
+              </w:rPr>
+            </w:pPr>
+            <w:r>
+              <w:rPr>
+                <w:rFonts w:cs="Times New Roman"/>
+                <w:sz w:val="24"/>
+                <w:szCs w:val="24"/>
+              </w:rPr>
+              <w:t>flat</w:t>
+            </w:r>
+            <w:r>
+              <w:rPr>
+                <w:rFonts w:cs="Times New Roman"/>
+                <w:sz w:val="24"/>
+                <w:szCs w:val="24"/>
+              </w:rPr>
+              <w:t>Out</w:t>
+            </w:r>
+            <w:r>
+              <w:rPr>
+                <w:rFonts w:cs="Times New Roman"/>
+                <w:sz w:val="24"/>
+                <w:szCs w:val="24"/>
+              </w:rPr>
+              <w:t>putPort</w:t>
+            </w:r>
+          </w:p>
+        </w:tc>
+        <w:tc>
+          <w:tcPr>
+            <w:tcW w:w="833" w:type="pct"/>
+            <w:vAlign w:val="center"/>
+          </w:tcPr>
+          <w:p>
+            <w:pPr>
+              <w:jc w:val="center"/>
+              <w:cnfStyle w:val="000000000000" w:firstRow="0" w:lastRow="0" w:firstColumn="0" w:lastColumn="0" w:oddVBand="0" w:evenVBand="0" w:oddHBand="0" w:evenHBand="0" w:firstRowFirstColumn="0" w:firstRowLastColumn="0" w:lastRowFirstColumn="0" w:lastRowLastColumn="0"/>
+              <w:rPr>
+                <w:rFonts w:cs="Times New Roman"/>
+              </w:rPr>
+            </w:pPr>
+            <w:r>
+              <w:rPr>
+                <w:rFonts w:cs="Times New Roman"/>
+                <w:sz w:val="24"/>
+                <w:szCs w:val="24"/>
+              </w:rPr>
+              <w:t>(3)</w:t>
+            </w:r>
+          </w:p>
+        </w:tc>
+        <w:tc>
+          <w:tcPr>
+            <w:tcW w:w="955" w:type="pct"/>
+            <w:vAlign w:val="center"/>
+          </w:tcPr>
+          <w:p>
+            <w:pPr>
+              <w:jc w:val="center"/>
+              <w:cnfStyle w:val="000000000000" w:firstRow="0" w:lastRow="0" w:firstColumn="0" w:lastColumn="0" w:oddVBand="0" w:evenVBand="0" w:oddHBand="0" w:evenHBand="0" w:firstRowFirstColumn="0" w:firstRowLastColumn="0" w:lastRowFirstColumn="0" w:lastRowLastColumn="0"/>
+              <w:rPr>
+                <w:rFonts w:cs="Times New Roman"/>
+              </w:rPr>
+            </w:pPr>
+            <w:r>
+              <w:rPr>
+                <w:rFonts w:cs="Times New Roman"/>
+              </w:rPr>
+              <w:t>N/A</w:t>
+            </w:r>
+          </w:p>
+        </w:tc>
+        <w:tc>
+          <w:tcPr>
+            <w:tcW w:w="955" w:type="pct"/>
+            <w:vAlign w:val="center"/>
+          </w:tcPr>
+          <w:p>
+            <w:pPr>
+              <w:jc w:val="center"/>
+              <w:cnfStyle w:val="000000000000" w:firstRow="0" w:lastRow="0" w:firstColumn="0" w:lastColumn="0" w:oddVBand="0" w:evenVBand="0" w:oddHBand="0" w:evenHBand="0" w:firstRowFirstColumn="0" w:firstRowLastColumn="0" w:lastRowFirstColumn="0" w:lastRowLastColumn="0"/>
+              <w:rPr>
+                <w:rFonts w:cs="Times New Roman"/>
+              </w:rPr>
+            </w:pPr>
+            <w:r>
+              <w:rPr>
+                <w:rFonts w:cs="Times New Roman"/>
+              </w:rPr>
+              <w:t>LD3</w:t>
+            </w:r>
+          </w:p>
+        </w:tc>
+        <w:tc>
+          <w:tcPr>
+            <w:tcW w:w="911" w:type="pct"/>
+            <w:gridSpan w:val="2"/>
+            <w:vAlign w:val="center"/>
+          </w:tcPr>
+          <w:p>
+            <w:pPr>
+              <w:jc w:val="center"/>
+              <w:cnfStyle w:val="000000000000" w:firstRow="0" w:lastRow="0" w:firstColumn="0" w:lastColumn="0" w:oddVBand="0" w:evenVBand="0" w:oddHBand="0" w:evenHBand="0" w:firstRowFirstColumn="0" w:firstRowLastColumn="0" w:lastRowFirstColumn="0" w:lastRowLastColumn="0"/>
+              <w:rPr>
+                <w:rFonts w:cs="Times New Roman"/>
+              </w:rPr>
+            </w:pPr>
+            <w:r>
+              <w:rPr>
+                <w:rFonts w:cs="Times New Roman"/>
+              </w:rPr>
+              <w:t>M14</w:t>
+            </w:r>
+          </w:p>
+        </w:tc>
+      </w:tr>
+      <w:tr>
+        <w:trPr>
+          <w:cnfStyle w:val="000000100000" w:firstRow="0" w:lastRow="0" w:firstColumn="0" w:lastColumn="0" w:oddVBand="0" w:evenVBand="0" w:oddHBand="1" w:evenHBand="0" w:firstRowFirstColumn="0" w:firstRowLastColumn="0" w:lastRowFirstColumn="0" w:lastRowLastColumn="0"/>
+        </w:trPr>
+        <w:tc>
+          <w:tcPr>
+            <w:cnfStyle w:val="001000000000" w:firstRow="0" w:lastRow="0" w:firstColumn="1" w:lastColumn="0" w:oddVBand="0" w:evenVBand="0" w:oddHBand="0" w:evenHBand="0" w:firstRowFirstColumn="0" w:firstRowLastColumn="0" w:lastRowFirstColumn="0" w:lastRowLastColumn="0"/>
+            <w:tcW w:w="443" w:type="pct"/>
+            <w:vAlign w:val="center"/>
+          </w:tcPr>
+          <w:p>
+            <w:pPr>
+              <w:jc w:val="center"/>
+              <w:rPr>
+                <w:rFonts w:cs="Times New Roman"/>
+                <w:sz w:val="24"/>
+                <w:szCs w:val="24"/>
+              </w:rPr>
+            </w:pPr>
+            <w:r>
+              <w:rPr>
+                <w:rFonts w:cs="Times New Roman"/>
+                <w:sz w:val="24"/>
+                <w:szCs w:val="24"/>
+              </w:rPr>
+              <w:t>7</w:t>
+            </w:r>
+          </w:p>
+        </w:tc>
+        <w:tc>
+          <w:tcPr>
+            <w:tcW w:w="903" w:type="pct"/>
+            <w:vAlign w:val="center"/>
+          </w:tcPr>
+          <w:p>
+            <w:pPr>
+              <w:jc w:val="right"/>
+              <w:cnfStyle w:val="000000100000" w:firstRow="0" w:lastRow="0" w:firstColumn="0" w:lastColumn="0" w:oddVBand="0" w:evenVBand="0" w:oddHBand="1" w:evenHBand="0" w:firstRowFirstColumn="0" w:firstRowLastColumn="0" w:lastRowFirstColumn="0" w:lastRowLastColumn="0"/>
+              <w:rPr>
+                <w:rFonts w:cs="Times New Roman"/>
+                <w:sz w:val="24"/>
+                <w:szCs w:val="24"/>
+              </w:rPr>
+            </w:pPr>
+            <w:r>
+              <w:rPr>
+                <w:rFonts w:cs="Times New Roman"/>
+                <w:sz w:val="24"/>
+                <w:szCs w:val="24"/>
+              </w:rPr>
+              <w:t>flat</w:t>
+            </w:r>
+            <w:r>
+              <w:rPr>
+                <w:rFonts w:cs="Times New Roman"/>
+                <w:sz w:val="24"/>
+                <w:szCs w:val="24"/>
+              </w:rPr>
+              <w:t>Out</w:t>
+            </w:r>
+            <w:r>
+              <w:rPr>
+                <w:rFonts w:cs="Times New Roman"/>
+                <w:sz w:val="24"/>
+                <w:szCs w:val="24"/>
+              </w:rPr>
+              <w:t>putPort</w:t>
+            </w:r>
+          </w:p>
+        </w:tc>
+        <w:tc>
+          <w:tcPr>
+            <w:tcW w:w="833" w:type="pct"/>
+            <w:vAlign w:val="center"/>
+          </w:tcPr>
+          <w:p>
+            <w:pPr>
+              <w:jc w:val="center"/>
+              <w:cnfStyle w:val="000000100000" w:firstRow="0" w:lastRow="0" w:firstColumn="0" w:lastColumn="0" w:oddVBand="0" w:evenVBand="0" w:oddHBand="1" w:evenHBand="0" w:firstRowFirstColumn="0" w:firstRowLastColumn="0" w:lastRowFirstColumn="0" w:lastRowLastColumn="0"/>
+              <w:rPr>
+                <w:rFonts w:cs="Times New Roman"/>
+              </w:rPr>
+            </w:pPr>
+            <w:r>
+              <w:rPr>
+                <w:rFonts w:cs="Times New Roman"/>
+                <w:sz w:val="24"/>
+                <w:szCs w:val="24"/>
+              </w:rPr>
+              <w:t>(2)</w:t>
+            </w:r>
+          </w:p>
+        </w:tc>
+        <w:tc>
+          <w:tcPr>
+            <w:tcW w:w="955" w:type="pct"/>
+            <w:vAlign w:val="center"/>
+          </w:tcPr>
+          <w:p>
+            <w:pPr>
+              <w:jc w:val="center"/>
+              <w:cnfStyle w:val="000000100000" w:firstRow="0" w:lastRow="0" w:firstColumn="0" w:lastColumn="0" w:oddVBand="0" w:evenVBand="0" w:oddHBand="1" w:evenHBand="0" w:firstRowFirstColumn="0" w:firstRowLastColumn="0" w:lastRowFirstColumn="0" w:lastRowLastColumn="0"/>
+              <w:rPr>
+                <w:rFonts w:cs="Times New Roman"/>
+              </w:rPr>
+            </w:pPr>
+            <w:r>
+              <w:rPr>
+                <w:rFonts w:cs="Times New Roman"/>
+              </w:rPr>
+              <w:t>N/A</w:t>
+            </w:r>
+          </w:p>
+        </w:tc>
+        <w:tc>
+          <w:tcPr>
+            <w:tcW w:w="955" w:type="pct"/>
+            <w:vAlign w:val="center"/>
+          </w:tcPr>
+          <w:p>
+            <w:pPr>
+              <w:jc w:val="center"/>
+              <w:cnfStyle w:val="000000100000" w:firstRow="0" w:lastRow="0" w:firstColumn="0" w:lastColumn="0" w:oddVBand="0" w:evenVBand="0" w:oddHBand="1" w:evenHBand="0" w:firstRowFirstColumn="0" w:firstRowLastColumn="0" w:lastRowFirstColumn="0" w:lastRowLastColumn="0"/>
+              <w:rPr>
+                <w:rFonts w:cs="Times New Roman"/>
+              </w:rPr>
+            </w:pPr>
+            <w:r>
+              <w:rPr>
+                <w:rFonts w:cs="Times New Roman"/>
+              </w:rPr>
+              <w:t>LD2</w:t>
+            </w:r>
+          </w:p>
+        </w:tc>
+        <w:tc>
+          <w:tcPr>
+            <w:tcW w:w="911" w:type="pct"/>
+            <w:gridSpan w:val="2"/>
+            <w:vAlign w:val="center"/>
+          </w:tcPr>
+          <w:p>
+            <w:pPr>
+              <w:jc w:val="center"/>
+              <w:cnfStyle w:val="000000100000" w:firstRow="0" w:lastRow="0" w:firstColumn="0" w:lastColumn="0" w:oddVBand="0" w:evenVBand="0" w:oddHBand="1" w:evenHBand="0" w:firstRowFirstColumn="0" w:firstRowLastColumn="0" w:lastRowFirstColumn="0" w:lastRowLastColumn="0"/>
+              <w:rPr>
+                <w:rFonts w:cs="Times New Roman"/>
+              </w:rPr>
+            </w:pPr>
+            <w:r>
+              <w:rPr>
+                <w:rFonts w:cs="Times New Roman"/>
+              </w:rPr>
+              <w:t>N16</w:t>
+            </w:r>
+          </w:p>
+        </w:tc>
+      </w:tr>
+      <w:tr>
+        <w:tc>
+          <w:tcPr>
+            <w:cnfStyle w:val="001000000000" w:firstRow="0" w:lastRow="0" w:firstColumn="1" w:lastColumn="0" w:oddVBand="0" w:evenVBand="0" w:oddHBand="0" w:evenHBand="0" w:firstRowFirstColumn="0" w:firstRowLastColumn="0" w:lastRowFirstColumn="0" w:lastRowLastColumn="0"/>
+            <w:tcW w:w="443" w:type="pct"/>
+            <w:vAlign w:val="center"/>
+          </w:tcPr>
+          <w:p>
+            <w:pPr>
+              <w:jc w:val="center"/>
+              <w:rPr>
+                <w:rFonts w:cs="Times New Roman"/>
+                <w:sz w:val="24"/>
+                <w:szCs w:val="24"/>
+              </w:rPr>
+            </w:pPr>
+            <w:r>
+              <w:rPr>
+                <w:rFonts w:cs="Times New Roman"/>
+                <w:sz w:val="24"/>
+                <w:szCs w:val="24"/>
+              </w:rPr>
+              <w:t>8</w:t>
+            </w:r>
+          </w:p>
+        </w:tc>
+        <w:tc>
+          <w:tcPr>
+            <w:tcW w:w="903" w:type="pct"/>
+            <w:vAlign w:val="center"/>
+          </w:tcPr>
+          <w:p>
+            <w:pPr>
+              <w:jc w:val="right"/>
+              <w:cnfStyle w:val="000000000000" w:firstRow="0" w:lastRow="0" w:firstColumn="0" w:lastColumn="0" w:oddVBand="0" w:evenVBand="0" w:oddHBand="0" w:evenHBand="0" w:firstRowFirstColumn="0" w:firstRowLastColumn="0" w:lastRowFirstColumn="0" w:lastRowLastColumn="0"/>
+              <w:rPr>
+                <w:rFonts w:cs="Times New Roman"/>
+                <w:sz w:val="24"/>
+                <w:szCs w:val="24"/>
+              </w:rPr>
+            </w:pPr>
+            <w:r>
+              <w:rPr>
+                <w:rFonts w:cs="Times New Roman"/>
+                <w:sz w:val="24"/>
+                <w:szCs w:val="24"/>
+              </w:rPr>
+              <w:t>flat</w:t>
+            </w:r>
+            <w:r>
+              <w:rPr>
+                <w:rFonts w:cs="Times New Roman"/>
+                <w:sz w:val="24"/>
+                <w:szCs w:val="24"/>
+              </w:rPr>
+              <w:t>Out</w:t>
+            </w:r>
+            <w:r>
+              <w:rPr>
+                <w:rFonts w:cs="Times New Roman"/>
+                <w:sz w:val="24"/>
+                <w:szCs w:val="24"/>
+              </w:rPr>
+              <w:t>putPort</w:t>
+            </w:r>
+          </w:p>
+        </w:tc>
+        <w:tc>
+          <w:tcPr>
+            <w:tcW w:w="833" w:type="pct"/>
+            <w:vAlign w:val="center"/>
+          </w:tcPr>
+          <w:p>
+            <w:pPr>
+              <w:jc w:val="center"/>
+              <w:cnfStyle w:val="000000000000" w:firstRow="0" w:lastRow="0" w:firstColumn="0" w:lastColumn="0" w:oddVBand="0" w:evenVBand="0" w:oddHBand="0" w:evenHBand="0" w:firstRowFirstColumn="0" w:firstRowLastColumn="0" w:lastRowFirstColumn="0" w:lastRowLastColumn="0"/>
+              <w:rPr>
+                <w:rFonts w:cs="Times New Roman"/>
+              </w:rPr>
+            </w:pPr>
+            <w:r>
+              <w:rPr>
+                <w:rFonts w:cs="Times New Roman"/>
+                <w:sz w:val="24"/>
+                <w:szCs w:val="24"/>
+              </w:rPr>
+              <w:t>(1)</w:t>
+            </w:r>
+          </w:p>
+        </w:tc>
+        <w:tc>
+          <w:tcPr>
+            <w:tcW w:w="955" w:type="pct"/>
+            <w:vAlign w:val="center"/>
+          </w:tcPr>
+          <w:p>
+            <w:pPr>
+              <w:jc w:val="center"/>
+              <w:cnfStyle w:val="000000000000" w:firstRow="0" w:lastRow="0" w:firstColumn="0" w:lastColumn="0" w:oddVBand="0" w:evenVBand="0" w:oddHBand="0" w:evenHBand="0" w:firstRowFirstColumn="0" w:firstRowLastColumn="0" w:lastRowFirstColumn="0" w:lastRowLastColumn="0"/>
+              <w:rPr>
+                <w:rFonts w:cs="Times New Roman"/>
+              </w:rPr>
+            </w:pPr>
+            <w:r>
+              <w:rPr>
+                <w:rFonts w:cs="Times New Roman"/>
+              </w:rPr>
+              <w:t>N/A</w:t>
+            </w:r>
+          </w:p>
+        </w:tc>
+        <w:tc>
+          <w:tcPr>
+            <w:tcW w:w="955" w:type="pct"/>
+            <w:vAlign w:val="center"/>
+          </w:tcPr>
+          <w:p>
+            <w:pPr>
+              <w:jc w:val="center"/>
+              <w:cnfStyle w:val="000000000000" w:firstRow="0" w:lastRow="0" w:firstColumn="0" w:lastColumn="0" w:oddVBand="0" w:evenVBand="0" w:oddHBand="0" w:evenHBand="0" w:firstRowFirstColumn="0" w:firstRowLastColumn="0" w:lastRowFirstColumn="0" w:lastRowLastColumn="0"/>
+              <w:rPr>
+                <w:rFonts w:cs="Times New Roman"/>
+              </w:rPr>
+            </w:pPr>
+            <w:r>
+              <w:rPr>
+                <w:rFonts w:cs="Times New Roman"/>
+              </w:rPr>
+              <w:t>LD1</w:t>
+            </w:r>
+          </w:p>
+        </w:tc>
+        <w:tc>
+          <w:tcPr>
+            <w:tcW w:w="911" w:type="pct"/>
+            <w:gridSpan w:val="2"/>
+            <w:vAlign w:val="center"/>
+          </w:tcPr>
+          <w:p>
+            <w:pPr>
+              <w:jc w:val="center"/>
+              <w:cnfStyle w:val="000000000000" w:firstRow="0" w:lastRow="0" w:firstColumn="0" w:lastColumn="0" w:oddVBand="0" w:evenVBand="0" w:oddHBand="0" w:evenHBand="0" w:firstRowFirstColumn="0" w:firstRowLastColumn="0" w:lastRowFirstColumn="0" w:lastRowLastColumn="0"/>
+              <w:rPr>
+                <w:rFonts w:cs="Times New Roman"/>
+              </w:rPr>
+            </w:pPr>
+            <w:r>
+              <w:rPr>
+                <w:rFonts w:cs="Times New Roman"/>
+              </w:rPr>
+              <w:t>P14</w:t>
+            </w:r>
+          </w:p>
+        </w:tc>
+      </w:tr>
+      <w:tr>
+        <w:trPr>
+          <w:cnfStyle w:val="000000100000" w:firstRow="0" w:lastRow="0" w:firstColumn="0" w:lastColumn="0" w:oddVBand="0" w:evenVBand="0" w:oddHBand="1" w:evenHBand="0" w:firstRowFirstColumn="0" w:firstRowLastColumn="0" w:lastRowFirstColumn="0" w:lastRowLastColumn="0"/>
+        </w:trPr>
+        <w:tc>
+          <w:tcPr>
+            <w:cnfStyle w:val="001000000000" w:firstRow="0" w:lastRow="0" w:firstColumn="1" w:lastColumn="0" w:oddVBand="0" w:evenVBand="0" w:oddHBand="0" w:evenHBand="0" w:firstRowFirstColumn="0" w:firstRowLastColumn="0" w:lastRowFirstColumn="0" w:lastRowLastColumn="0"/>
+            <w:tcW w:w="443" w:type="pct"/>
+            <w:vAlign w:val="center"/>
+          </w:tcPr>
+          <w:p>
+            <w:pPr>
+              <w:jc w:val="center"/>
+              <w:rPr>
+                <w:rFonts w:cs="Times New Roman"/>
+                <w:sz w:val="24"/>
+                <w:szCs w:val="24"/>
+              </w:rPr>
+            </w:pPr>
+            <w:r>
+              <w:rPr>
+                <w:rFonts w:cs="Times New Roman"/>
+                <w:sz w:val="24"/>
+                <w:szCs w:val="24"/>
+              </w:rPr>
+              <w:t>9</w:t>
+            </w:r>
+          </w:p>
+        </w:tc>
+        <w:tc>
+          <w:tcPr>
+            <w:tcW w:w="903" w:type="pct"/>
+            <w:vAlign w:val="center"/>
+          </w:tcPr>
+          <w:p>
+            <w:pPr>
+              <w:jc w:val="right"/>
+              <w:cnfStyle w:val="000000100000" w:firstRow="0" w:lastRow="0" w:firstColumn="0" w:lastColumn="0" w:oddVBand="0" w:evenVBand="0" w:oddHBand="1" w:evenHBand="0" w:firstRowFirstColumn="0" w:firstRowLastColumn="0" w:lastRowFirstColumn="0" w:lastRowLastColumn="0"/>
+              <w:rPr>
+                <w:rFonts w:cs="Times New Roman"/>
+                <w:sz w:val="24"/>
+                <w:szCs w:val="24"/>
+              </w:rPr>
+            </w:pPr>
+            <w:r>
+              <w:rPr>
+                <w:rFonts w:cs="Times New Roman"/>
+                <w:sz w:val="24"/>
+                <w:szCs w:val="24"/>
+              </w:rPr>
+              <w:t>flat</w:t>
+            </w:r>
+            <w:r>
+              <w:rPr>
+                <w:rFonts w:cs="Times New Roman"/>
+                <w:sz w:val="24"/>
+                <w:szCs w:val="24"/>
+              </w:rPr>
+              <w:t>Out</w:t>
+            </w:r>
+            <w:r>
+              <w:rPr>
+                <w:rFonts w:cs="Times New Roman"/>
+                <w:sz w:val="24"/>
+                <w:szCs w:val="24"/>
+              </w:rPr>
+              <w:t>putPort</w:t>
+            </w:r>
+          </w:p>
+        </w:tc>
+        <w:tc>
+          <w:tcPr>
+            <w:tcW w:w="833" w:type="pct"/>
+            <w:vAlign w:val="center"/>
+          </w:tcPr>
+          <w:p>
+            <w:pPr>
+              <w:jc w:val="center"/>
+              <w:cnfStyle w:val="000000100000" w:firstRow="0" w:lastRow="0" w:firstColumn="0" w:lastColumn="0" w:oddVBand="0" w:evenVBand="0" w:oddHBand="1" w:evenHBand="0" w:firstRowFirstColumn="0" w:firstRowLastColumn="0" w:lastRowFirstColumn="0" w:lastRowLastColumn="0"/>
+              <w:rPr>
+                <w:rFonts w:cs="Times New Roman"/>
+              </w:rPr>
+            </w:pPr>
+            <w:r>
+              <w:rPr>
+                <w:rFonts w:cs="Times New Roman"/>
+              </w:rPr>
+              <w:t>(</w:t>
+            </w:r>
+            <w:r>
+              <w:rPr>
+                <w:rFonts w:cs="Times New Roman"/>
+                <w:sz w:val="24"/>
+                <w:szCs w:val="24"/>
+              </w:rPr>
+              <w:t>0)</w:t>
+            </w:r>
+          </w:p>
+        </w:tc>
+        <w:tc>
+          <w:tcPr>
+            <w:tcW w:w="955" w:type="pct"/>
+            <w:vAlign w:val="center"/>
+          </w:tcPr>
+          <w:p>
+            <w:pPr>
+              <w:jc w:val="center"/>
+              <w:cnfStyle w:val="000000100000" w:firstRow="0" w:lastRow="0" w:firstColumn="0" w:lastColumn="0" w:oddVBand="0" w:evenVBand="0" w:oddHBand="1" w:evenHBand="0" w:firstRowFirstColumn="0" w:firstRowLastColumn="0" w:lastRowFirstColumn="0" w:lastRowLastColumn="0"/>
+              <w:rPr>
+                <w:rFonts w:cs="Times New Roman"/>
+              </w:rPr>
+            </w:pPr>
+            <w:r>
+              <w:rPr>
+                <w:rFonts w:cs="Times New Roman"/>
+              </w:rPr>
+              <w:t>N/A</w:t>
+            </w:r>
+          </w:p>
+        </w:tc>
+        <w:tc>
+          <w:tcPr>
+            <w:tcW w:w="955" w:type="pct"/>
+            <w:vAlign w:val="center"/>
+          </w:tcPr>
+          <w:p>
+            <w:pPr>
+              <w:jc w:val="center"/>
+              <w:cnfStyle w:val="000000100000" w:firstRow="0" w:lastRow="0" w:firstColumn="0" w:lastColumn="0" w:oddVBand="0" w:evenVBand="0" w:oddHBand="1" w:evenHBand="0" w:firstRowFirstColumn="0" w:firstRowLastColumn="0" w:lastRowFirstColumn="0" w:lastRowLastColumn="0"/>
+              <w:rPr>
+                <w:rFonts w:cs="Times New Roman"/>
+              </w:rPr>
+            </w:pPr>
+            <w:r>
+              <w:rPr>
+                <w:rFonts w:cs="Times New Roman"/>
+              </w:rPr>
+              <w:t>LD0</w:t>
+            </w:r>
+          </w:p>
+        </w:tc>
+        <w:tc>
+          <w:tcPr>
+            <w:tcW w:w="911" w:type="pct"/>
+            <w:gridSpan w:val="2"/>
+            <w:vAlign w:val="center"/>
+          </w:tcPr>
+          <w:p>
+            <w:pPr>
+              <w:jc w:val="center"/>
+              <w:cnfStyle w:val="000000100000" w:firstRow="0" w:lastRow="0" w:firstColumn="0" w:lastColumn="0" w:oddVBand="0" w:evenVBand="0" w:oddHBand="1" w:evenHBand="0" w:firstRowFirstColumn="0" w:firstRowLastColumn="0" w:lastRowFirstColumn="0" w:lastRowLastColumn="0"/>
+              <w:rPr>
+                <w:rFonts w:cs="Times New Roman"/>
+              </w:rPr>
+            </w:pPr>
+            <w:r>
+              <w:rPr>
+                <w:rFonts w:cs="Times New Roman"/>
+              </w:rPr>
+              <w:t>R14</w:t>
+            </w:r>
+          </w:p>
+        </w:tc>
+      </w:tr>
+      <w:tr>
+        <w:tc>
+          <w:tcPr>
+            <w:cnfStyle w:val="001000000000" w:firstRow="0" w:lastRow="0" w:firstColumn="1" w:lastColumn="0" w:oddVBand="0" w:evenVBand="0" w:oddHBand="0" w:evenHBand="0" w:firstRowFirstColumn="0" w:firstRowLastColumn="0" w:lastRowFirstColumn="0" w:lastRowLastColumn="0"/>
+            <w:tcW w:w="443" w:type="pct"/>
+            <w:vAlign w:val="center"/>
+          </w:tcPr>
+          <w:p>
+            <w:pPr>
+              <w:jc w:val="center"/>
+              <w:rPr>
+                <w:rFonts w:cs="Times New Roman"/>
+                <w:sz w:val="24"/>
+                <w:szCs w:val="24"/>
+              </w:rPr>
+            </w:pPr>
+            <w:r>
+              <w:rPr>
+                <w:rFonts w:cs="Times New Roman"/>
+                <w:sz w:val="24"/>
+                <w:szCs w:val="24"/>
+              </w:rPr>
+              <w:t>10</w:t>
+            </w:r>
+          </w:p>
+        </w:tc>
+        <w:tc>
+          <w:tcPr>
+            <w:tcW w:w="903" w:type="pct"/>
+            <w:vAlign w:val="center"/>
+          </w:tcPr>
+          <w:p>
+            <w:pPr>
+              <w:jc w:val="right"/>
+              <w:cnfStyle w:val="000000000000" w:firstRow="0" w:lastRow="0" w:firstColumn="0" w:lastColumn="0" w:oddVBand="0" w:evenVBand="0" w:oddHBand="0" w:evenHBand="0" w:firstRowFirstColumn="0" w:firstRowLastColumn="0" w:lastRowFirstColumn="0" w:lastRowLastColumn="0"/>
+              <w:rPr>
+                <w:rFonts w:cs="Times New Roman"/>
+                <w:sz w:val="24"/>
+                <w:szCs w:val="24"/>
+              </w:rPr>
+            </w:pPr>
+            <w:r>
+              <w:rPr>
+                <w:rFonts w:cs="Times New Roman"/>
+                <w:sz w:val="24"/>
+                <w:szCs w:val="24"/>
+              </w:rPr>
+              <w:t>AddressSelect</w:t>
+            </w:r>
+          </w:p>
+        </w:tc>
+        <w:tc>
+          <w:tcPr>
+            <w:tcW w:w="833" w:type="pct"/>
+            <w:vAlign w:val="center"/>
+          </w:tcPr>
+          <w:p>
+            <w:pPr>
+              <w:jc w:val="center"/>
+              <w:cnfStyle w:val="000000000000" w:firstRow="0" w:lastRow="0" w:firstColumn="0" w:lastColumn="0" w:oddVBand="0" w:evenVBand="0" w:oddHBand="0" w:evenHBand="0" w:firstRowFirstColumn="0" w:firstRowLastColumn="0" w:lastRowFirstColumn="0" w:lastRowLastColumn="0"/>
+              <w:rPr>
+                <w:rFonts w:cs="Times New Roman"/>
+                <w:sz w:val="24"/>
+                <w:szCs w:val="24"/>
+              </w:rPr>
+            </w:pPr>
+            <w:r>
+              <w:rPr>
+                <w:rFonts w:cs="Times New Roman"/>
+                <w:sz w:val="24"/>
+                <w:szCs w:val="24"/>
+              </w:rPr>
+              <w:t>(4)</w:t>
+            </w:r>
+          </w:p>
+        </w:tc>
+        <w:tc>
+          <w:tcPr>
+            <w:tcW w:w="955" w:type="pct"/>
+          </w:tcPr>
+          <w:p>
+            <w:pPr>
+              <w:jc w:val="center"/>
+              <w:cnfStyle w:val="000000000000" w:firstRow="0" w:lastRow="0" w:firstColumn="0" w:lastColumn="0" w:oddVBand="0" w:evenVBand="0" w:oddHBand="0" w:evenHBand="0" w:firstRowFirstColumn="0" w:firstRowLastColumn="0" w:lastRowFirstColumn="0" w:lastRowLastColumn="0"/>
+              <w:rPr>
+                <w:rFonts w:cs="Times New Roman"/>
+                <w:sz w:val="24"/>
+                <w:szCs w:val="24"/>
+              </w:rPr>
+            </w:pPr>
+            <w:r>
+              <w:rPr>
+                <w:rFonts w:cs="Times New Roman"/>
+              </w:rPr>
+              <w:t>GPIO16</w:t>
+            </w:r>
+          </w:p>
+        </w:tc>
+        <w:tc>
+          <w:tcPr>
+            <w:tcW w:w="955" w:type="pct"/>
+          </w:tcPr>
+          <w:p>
+            <w:pPr>
+              <w:jc w:val="center"/>
+              <w:cnfStyle w:val="000000000000" w:firstRow="0" w:lastRow="0" w:firstColumn="0" w:lastColumn="0" w:oddVBand="0" w:evenVBand="0" w:oddHBand="0" w:evenHBand="0" w:firstRowFirstColumn="0" w:firstRowLastColumn="0" w:lastRowFirstColumn="0" w:lastRowLastColumn="0"/>
+              <w:rPr>
+                <w:rFonts w:cs="Times New Roman"/>
+              </w:rPr>
+            </w:pPr>
+            <w:r>
+              <w:rPr>
+                <w:rFonts w:cs="Times New Roman"/>
+                <w:sz w:val="24"/>
+                <w:szCs w:val="24"/>
+              </w:rPr>
+              <w:t>AR4</w:t>
+            </w:r>
+          </w:p>
+        </w:tc>
+        <w:tc>
+          <w:tcPr>
+            <w:tcW w:w="911" w:type="pct"/>
+            <w:gridSpan w:val="2"/>
+          </w:tcPr>
+          <w:p>
+            <w:pPr>
+              <w:jc w:val="center"/>
+              <w:cnfStyle w:val="000000000000" w:firstRow="0" w:lastRow="0" w:firstColumn="0" w:lastColumn="0" w:oddVBand="0" w:evenVBand="0" w:oddHBand="0" w:evenHBand="0" w:firstRowFirstColumn="0" w:firstRowLastColumn="0" w:lastRowFirstColumn="0" w:lastRowLastColumn="0"/>
+              <w:rPr>
+                <w:rFonts w:cs="Times New Roman"/>
+              </w:rPr>
+            </w:pPr>
+            <w:r>
+              <w:rPr>
+                <w:rFonts w:cs="Times New Roman"/>
+              </w:rPr>
+              <w:t>V15</w:t>
+            </w:r>
+          </w:p>
+        </w:tc>
+      </w:tr>
+      <w:tr>
+        <w:trPr>
+          <w:cnfStyle w:val="000000100000" w:firstRow="0" w:lastRow="0" w:firstColumn="0" w:lastColumn="0" w:oddVBand="0" w:evenVBand="0" w:oddHBand="1" w:evenHBand="0" w:firstRowFirstColumn="0" w:firstRowLastColumn="0" w:lastRowFirstColumn="0" w:lastRowLastColumn="0"/>
+        </w:trPr>
+        <w:tc>
+          <w:tcPr>
+            <w:cnfStyle w:val="001000000000" w:firstRow="0" w:lastRow="0" w:firstColumn="1" w:lastColumn="0" w:oddVBand="0" w:evenVBand="0" w:oddHBand="0" w:evenHBand="0" w:firstRowFirstColumn="0" w:firstRowLastColumn="0" w:lastRowFirstColumn="0" w:lastRowLastColumn="0"/>
+            <w:tcW w:w="443" w:type="pct"/>
+            <w:vAlign w:val="center"/>
+          </w:tcPr>
+          <w:p>
+            <w:pPr>
+              <w:jc w:val="center"/>
+              <w:rPr>
+                <w:rFonts w:cs="Times New Roman"/>
+                <w:sz w:val="24"/>
+                <w:szCs w:val="24"/>
+              </w:rPr>
+            </w:pPr>
+            <w:r>
+              <w:rPr>
+                <w:rFonts w:cs="Times New Roman"/>
+                <w:sz w:val="24"/>
+                <w:szCs w:val="24"/>
+              </w:rPr>
+              <w:t>11</w:t>
+            </w:r>
+          </w:p>
+        </w:tc>
+        <w:tc>
+          <w:tcPr>
+            <w:tcW w:w="903" w:type="pct"/>
+            <w:vAlign w:val="center"/>
+          </w:tcPr>
+          <w:p>
+            <w:pPr>
+              <w:jc w:val="right"/>
+              <w:cnfStyle w:val="000000100000" w:firstRow="0" w:lastRow="0" w:firstColumn="0" w:lastColumn="0" w:oddVBand="0" w:evenVBand="0" w:oddHBand="1" w:evenHBand="0" w:firstRowFirstColumn="0" w:firstRowLastColumn="0" w:lastRowFirstColumn="0" w:lastRowLastColumn="0"/>
+              <w:rPr>
+                <w:rFonts w:cs="Times New Roman"/>
+                <w:sz w:val="24"/>
+                <w:szCs w:val="24"/>
+              </w:rPr>
+            </w:pPr>
+            <w:r>
+              <w:rPr>
+                <w:rFonts w:cs="Times New Roman"/>
+                <w:sz w:val="24"/>
+                <w:szCs w:val="24"/>
+              </w:rPr>
+              <w:t>AddressSelect</w:t>
+            </w:r>
+          </w:p>
+        </w:tc>
+        <w:tc>
+          <w:tcPr>
+            <w:tcW w:w="833" w:type="pct"/>
+            <w:vAlign w:val="center"/>
+          </w:tcPr>
+          <w:p>
+            <w:pPr>
+              <w:jc w:val="center"/>
+              <w:cnfStyle w:val="000000100000" w:firstRow="0" w:lastRow="0" w:firstColumn="0" w:lastColumn="0" w:oddVBand="0" w:evenVBand="0" w:oddHBand="1" w:evenHBand="0" w:firstRowFirstColumn="0" w:firstRowLastColumn="0" w:lastRowFirstColumn="0" w:lastRowLastColumn="0"/>
+              <w:rPr>
+                <w:rFonts w:cs="Times New Roman"/>
+                <w:sz w:val="24"/>
+                <w:szCs w:val="24"/>
+              </w:rPr>
+            </w:pPr>
+            <w:r>
+              <w:rPr>
+                <w:rFonts w:cs="Times New Roman"/>
+                <w:sz w:val="24"/>
+                <w:szCs w:val="24"/>
+              </w:rPr>
+              <w:t>(3)</w:t>
+            </w:r>
+          </w:p>
+        </w:tc>
+        <w:tc>
+          <w:tcPr>
+            <w:tcW w:w="955" w:type="pct"/>
+            <w:vAlign w:val="center"/>
+          </w:tcPr>
+          <w:p>
+            <w:pPr>
+              <w:jc w:val="center"/>
+              <w:cnfStyle w:val="000000100000" w:firstRow="0" w:lastRow="0" w:firstColumn="0" w:lastColumn="0" w:oddVBand="0" w:evenVBand="0" w:oddHBand="1" w:evenHBand="0" w:firstRowFirstColumn="0" w:firstRowLastColumn="0" w:lastRowFirstColumn="0" w:lastRowLastColumn="0"/>
+              <w:rPr>
+                <w:rFonts w:cs="Times New Roman"/>
+              </w:rPr>
+            </w:pPr>
+            <w:r>
+              <w:rPr>
+                <w:rFonts w:cs="Times New Roman"/>
+              </w:rPr>
+              <w:t>GPIO0</w:t>
+            </w:r>
+          </w:p>
+        </w:tc>
+        <w:tc>
+          <w:tcPr>
+            <w:tcW w:w="955" w:type="pct"/>
+            <w:vAlign w:val="center"/>
+          </w:tcPr>
+          <w:p>
+            <w:pPr>
+              <w:jc w:val="center"/>
+              <w:cnfStyle w:val="000000100000" w:firstRow="0" w:lastRow="0" w:firstColumn="0" w:lastColumn="0" w:oddVBand="0" w:evenVBand="0" w:oddHBand="1" w:evenHBand="0" w:firstRowFirstColumn="0" w:firstRowLastColumn="0" w:lastRowFirstColumn="0" w:lastRowLastColumn="0"/>
+              <w:rPr>
+                <w:rFonts w:cs="Times New Roman"/>
+                <w:sz w:val="24"/>
+                <w:szCs w:val="24"/>
+              </w:rPr>
+            </w:pPr>
+            <w:r>
+              <w:rPr>
+                <w:rFonts w:cs="Times New Roman"/>
+                <w:sz w:val="24"/>
+                <w:szCs w:val="24"/>
+              </w:rPr>
+              <w:t>AR0</w:t>
+            </w:r>
+          </w:p>
+        </w:tc>
+        <w:tc>
+          <w:tcPr>
+            <w:tcW w:w="911" w:type="pct"/>
+            <w:gridSpan w:val="2"/>
+            <w:vAlign w:val="center"/>
+          </w:tcPr>
+          <w:p>
+            <w:pPr>
+              <w:jc w:val="center"/>
+              <w:cnfStyle w:val="000000100000" w:firstRow="0" w:lastRow="0" w:firstColumn="0" w:lastColumn="0" w:oddVBand="0" w:evenVBand="0" w:oddHBand="1" w:evenHBand="0" w:firstRowFirstColumn="0" w:firstRowLastColumn="0" w:lastRowFirstColumn="0" w:lastRowLastColumn="0"/>
+              <w:rPr>
+                <w:rFonts w:cs="Times New Roman"/>
+              </w:rPr>
+            </w:pPr>
+            <w:r>
+              <w:rPr>
+                <w:rFonts w:cs="Times New Roman"/>
+              </w:rPr>
+              <w:t>T14</w:t>
+            </w:r>
+          </w:p>
+        </w:tc>
+      </w:tr>
+      <w:tr>
+        <w:tc>
+          <w:tcPr>
+            <w:cnfStyle w:val="001000000000" w:firstRow="0" w:lastRow="0" w:firstColumn="1" w:lastColumn="0" w:oddVBand="0" w:evenVBand="0" w:oddHBand="0" w:evenHBand="0" w:firstRowFirstColumn="0" w:firstRowLastColumn="0" w:lastRowFirstColumn="0" w:lastRowLastColumn="0"/>
+            <w:tcW w:w="443" w:type="pct"/>
+            <w:vAlign w:val="center"/>
+          </w:tcPr>
+          <w:p>
+            <w:pPr>
+              <w:jc w:val="center"/>
+              <w:rPr>
+                <w:rFonts w:cs="Times New Roman"/>
+                <w:sz w:val="24"/>
+                <w:szCs w:val="24"/>
+              </w:rPr>
+            </w:pPr>
+            <w:r>
+              <w:rPr>
+                <w:rFonts w:cs="Times New Roman"/>
+                <w:sz w:val="24"/>
+                <w:szCs w:val="24"/>
+              </w:rPr>
+              <w:t>12</w:t>
+            </w:r>
+          </w:p>
+        </w:tc>
+        <w:tc>
+          <w:tcPr>
+            <w:tcW w:w="903" w:type="pct"/>
+            <w:vAlign w:val="center"/>
+          </w:tcPr>
+          <w:p>
+            <w:pPr>
+              <w:jc w:val="right"/>
+              <w:cnfStyle w:val="000000000000" w:firstRow="0" w:lastRow="0" w:firstColumn="0" w:lastColumn="0" w:oddVBand="0" w:evenVBand="0" w:oddHBand="0" w:evenHBand="0" w:firstRowFirstColumn="0" w:firstRowLastColumn="0" w:lastRowFirstColumn="0" w:lastRowLastColumn="0"/>
+              <w:rPr>
+                <w:rFonts w:cs="Times New Roman"/>
+                <w:sz w:val="24"/>
+                <w:szCs w:val="24"/>
+              </w:rPr>
+            </w:pPr>
+            <w:r>
+              <w:rPr>
+                <w:rFonts w:cs="Times New Roman"/>
+                <w:sz w:val="24"/>
+                <w:szCs w:val="24"/>
+              </w:rPr>
+              <w:t>AddressSelect</w:t>
+            </w:r>
+          </w:p>
+        </w:tc>
+        <w:tc>
+          <w:tcPr>
+            <w:tcW w:w="833" w:type="pct"/>
+            <w:vAlign w:val="center"/>
+          </w:tcPr>
+          <w:p>
+            <w:pPr>
+              <w:jc w:val="center"/>
+              <w:cnfStyle w:val="000000000000" w:firstRow="0" w:lastRow="0" w:firstColumn="0" w:lastColumn="0" w:oddVBand="0" w:evenVBand="0" w:oddHBand="0" w:evenHBand="0" w:firstRowFirstColumn="0" w:firstRowLastColumn="0" w:lastRowFirstColumn="0" w:lastRowLastColumn="0"/>
+              <w:rPr>
+                <w:rFonts w:cs="Times New Roman"/>
+                <w:sz w:val="24"/>
+                <w:szCs w:val="24"/>
+              </w:rPr>
+            </w:pPr>
+            <w:r>
+              <w:rPr>
+                <w:rFonts w:cs="Times New Roman"/>
+                <w:sz w:val="24"/>
+                <w:szCs w:val="24"/>
+              </w:rPr>
+              <w:t>(2)</w:t>
+            </w:r>
+          </w:p>
+        </w:tc>
+        <w:tc>
+          <w:tcPr>
+            <w:tcW w:w="955" w:type="pct"/>
+            <w:vAlign w:val="center"/>
+          </w:tcPr>
+          <w:p>
+            <w:pPr>
+              <w:jc w:val="center"/>
+              <w:cnfStyle w:val="000000000000" w:firstRow="0" w:lastRow="0" w:firstColumn="0" w:lastColumn="0" w:oddVBand="0" w:evenVBand="0" w:oddHBand="0" w:evenHBand="0" w:firstRowFirstColumn="0" w:firstRowLastColumn="0" w:lastRowFirstColumn="0" w:lastRowLastColumn="0"/>
+              <w:rPr>
+                <w:rFonts w:cs="Times New Roman"/>
+              </w:rPr>
+            </w:pPr>
+            <w:r>
+              <w:rPr>
+                <w:rFonts w:cs="Times New Roman"/>
+              </w:rPr>
+              <w:t>GPIO2</w:t>
+            </w:r>
+          </w:p>
+        </w:tc>
+        <w:tc>
+          <w:tcPr>
+            <w:tcW w:w="955" w:type="pct"/>
+            <w:vAlign w:val="center"/>
+          </w:tcPr>
+          <w:p>
+            <w:pPr>
+              <w:jc w:val="center"/>
+              <w:cnfStyle w:val="000000000000" w:firstRow="0" w:lastRow="0" w:firstColumn="0" w:lastColumn="0" w:oddVBand="0" w:evenVBand="0" w:oddHBand="0" w:evenHBand="0" w:firstRowFirstColumn="0" w:firstRowLastColumn="0" w:lastRowFirstColumn="0" w:lastRowLastColumn="0"/>
+              <w:rPr>
+                <w:rFonts w:cs="Times New Roman"/>
+                <w:sz w:val="24"/>
+                <w:szCs w:val="24"/>
+              </w:rPr>
+            </w:pPr>
+            <w:r>
+              <w:rPr>
+                <w:rFonts w:cs="Times New Roman"/>
+                <w:sz w:val="24"/>
+                <w:szCs w:val="24"/>
+              </w:rPr>
+              <w:t>AR1</w:t>
+            </w:r>
+          </w:p>
+        </w:tc>
+        <w:tc>
+          <w:tcPr>
+            <w:tcW w:w="911" w:type="pct"/>
+            <w:gridSpan w:val="2"/>
+            <w:vAlign w:val="center"/>
+          </w:tcPr>
+          <w:p>
+            <w:pPr>
+              <w:jc w:val="center"/>
+              <w:cnfStyle w:val="000000000000" w:firstRow="0" w:lastRow="0" w:firstColumn="0" w:lastColumn="0" w:oddVBand="0" w:evenVBand="0" w:oddHBand="0" w:evenHBand="0" w:firstRowFirstColumn="0" w:firstRowLastColumn="0" w:lastRowFirstColumn="0" w:lastRowLastColumn="0"/>
+              <w:rPr>
+                <w:rFonts w:cs="Times New Roman"/>
+              </w:rPr>
+            </w:pPr>
+            <w:r>
+              <w:rPr>
+                <w:rFonts w:cs="Times New Roman"/>
+              </w:rPr>
+              <w:t>U12</w:t>
+            </w:r>
+          </w:p>
+        </w:tc>
+      </w:tr>
+      <w:tr>
+        <w:trPr>
+          <w:cnfStyle w:val="000000100000" w:firstRow="0" w:lastRow="0" w:firstColumn="0" w:lastColumn="0" w:oddVBand="0" w:evenVBand="0" w:oddHBand="1" w:evenHBand="0" w:firstRowFirstColumn="0" w:firstRowLastColumn="0" w:lastRowFirstColumn="0" w:lastRowLastColumn="0"/>
+        </w:trPr>
+        <w:tc>
+          <w:tcPr>
+            <w:cnfStyle w:val="001000000000" w:firstRow="0" w:lastRow="0" w:firstColumn="1" w:lastColumn="0" w:oddVBand="0" w:evenVBand="0" w:oddHBand="0" w:evenHBand="0" w:firstRowFirstColumn="0" w:firstRowLastColumn="0" w:lastRowFirstColumn="0" w:lastRowLastColumn="0"/>
+            <w:tcW w:w="443" w:type="pct"/>
+            <w:vAlign w:val="center"/>
+          </w:tcPr>
+          <w:p>
+            <w:pPr>
+              <w:jc w:val="center"/>
+              <w:rPr>
+                <w:rFonts w:cs="Times New Roman"/>
+                <w:sz w:val="24"/>
+                <w:szCs w:val="24"/>
+              </w:rPr>
+            </w:pPr>
+            <w:r>
+              <w:rPr>
+                <w:rFonts w:cs="Times New Roman"/>
+                <w:sz w:val="24"/>
+                <w:szCs w:val="24"/>
+              </w:rPr>
+              <w:t>13</w:t>
+            </w:r>
+          </w:p>
+        </w:tc>
+        <w:tc>
+          <w:tcPr>
+            <w:tcW w:w="903" w:type="pct"/>
+            <w:vAlign w:val="center"/>
+          </w:tcPr>
+          <w:p>
+            <w:pPr>
+              <w:jc w:val="right"/>
+              <w:cnfStyle w:val="000000100000" w:firstRow="0" w:lastRow="0" w:firstColumn="0" w:lastColumn="0" w:oddVBand="0" w:evenVBand="0" w:oddHBand="1" w:evenHBand="0" w:firstRowFirstColumn="0" w:firstRowLastColumn="0" w:lastRowFirstColumn="0" w:lastRowLastColumn="0"/>
+              <w:rPr>
+                <w:rFonts w:cs="Times New Roman"/>
+                <w:sz w:val="24"/>
+                <w:szCs w:val="24"/>
+              </w:rPr>
+            </w:pPr>
+            <w:r>
+              <w:rPr>
+                <w:rFonts w:cs="Times New Roman"/>
+                <w:sz w:val="24"/>
+                <w:szCs w:val="24"/>
+              </w:rPr>
+              <w:t>AddressSelect</w:t>
+            </w:r>
+          </w:p>
+        </w:tc>
+        <w:tc>
+          <w:tcPr>
+            <w:tcW w:w="833" w:type="pct"/>
+            <w:vAlign w:val="center"/>
+          </w:tcPr>
+          <w:p>
+            <w:pPr>
+              <w:jc w:val="center"/>
+              <w:cnfStyle w:val="000000100000" w:firstRow="0" w:lastRow="0" w:firstColumn="0" w:lastColumn="0" w:oddVBand="0" w:evenVBand="0" w:oddHBand="1" w:evenHBand="0" w:firstRowFirstColumn="0" w:firstRowLastColumn="0" w:lastRowFirstColumn="0" w:lastRowLastColumn="0"/>
+              <w:rPr>
+                <w:rFonts w:cs="Times New Roman"/>
+                <w:sz w:val="24"/>
+                <w:szCs w:val="24"/>
+              </w:rPr>
+            </w:pPr>
+            <w:r>
+              <w:rPr>
+                <w:rFonts w:cs="Times New Roman"/>
+                <w:sz w:val="24"/>
+                <w:szCs w:val="24"/>
+              </w:rPr>
+              <w:t>(1)</w:t>
+            </w:r>
+          </w:p>
+        </w:tc>
+        <w:tc>
+          <w:tcPr>
+            <w:tcW w:w="955" w:type="pct"/>
+            <w:vAlign w:val="center"/>
+          </w:tcPr>
+          <w:p>
+            <w:pPr>
+              <w:jc w:val="center"/>
+              <w:cnfStyle w:val="000000100000" w:firstRow="0" w:lastRow="0" w:firstColumn="0" w:lastColumn="0" w:oddVBand="0" w:evenVBand="0" w:oddHBand="1" w:evenHBand="0" w:firstRowFirstColumn="0" w:firstRowLastColumn="0" w:lastRowFirstColumn="0" w:lastRowLastColumn="0"/>
+              <w:rPr>
+                <w:rFonts w:cs="Times New Roman"/>
+              </w:rPr>
+            </w:pPr>
+            <w:r>
+              <w:rPr>
+                <w:rFonts w:cs="Times New Roman"/>
+              </w:rPr>
+              <w:t>GPIO15</w:t>
+            </w:r>
+          </w:p>
+        </w:tc>
+        <w:tc>
+          <w:tcPr>
+            <w:tcW w:w="955" w:type="pct"/>
+            <w:vAlign w:val="center"/>
+          </w:tcPr>
+          <w:p>
+            <w:pPr>
+              <w:jc w:val="center"/>
+              <w:cnfStyle w:val="000000100000" w:firstRow="0" w:lastRow="0" w:firstColumn="0" w:lastColumn="0" w:oddVBand="0" w:evenVBand="0" w:oddHBand="1" w:evenHBand="0" w:firstRowFirstColumn="0" w:firstRowLastColumn="0" w:lastRowFirstColumn="0" w:lastRowLastColumn="0"/>
+              <w:rPr>
+                <w:rFonts w:cs="Times New Roman"/>
+                <w:sz w:val="24"/>
+                <w:szCs w:val="24"/>
+              </w:rPr>
+            </w:pPr>
+            <w:r>
+              <w:rPr>
+                <w:rFonts w:cs="Times New Roman"/>
+                <w:sz w:val="24"/>
+                <w:szCs w:val="24"/>
+              </w:rPr>
+              <w:t>AR2</w:t>
+            </w:r>
+          </w:p>
+        </w:tc>
+        <w:tc>
+          <w:tcPr>
+            <w:tcW w:w="911" w:type="pct"/>
+            <w:gridSpan w:val="2"/>
+            <w:vAlign w:val="center"/>
+          </w:tcPr>
+          <w:p>
+            <w:pPr>
+              <w:jc w:val="center"/>
+              <w:cnfStyle w:val="000000100000" w:firstRow="0" w:lastRow="0" w:firstColumn="0" w:lastColumn="0" w:oddVBand="0" w:evenVBand="0" w:oddHBand="1" w:evenHBand="0" w:firstRowFirstColumn="0" w:firstRowLastColumn="0" w:lastRowFirstColumn="0" w:lastRowLastColumn="0"/>
+              <w:rPr>
+                <w:rFonts w:cs="Times New Roman"/>
+              </w:rPr>
+            </w:pPr>
+            <w:r>
+              <w:rPr>
+                <w:rFonts w:cs="Times New Roman"/>
+              </w:rPr>
+              <w:t>U13</w:t>
+            </w:r>
+          </w:p>
+        </w:tc>
+      </w:tr>
+      <w:tr>
+        <w:tc>
+          <w:tcPr>
+            <w:cnfStyle w:val="001000000000" w:firstRow="0" w:lastRow="0" w:firstColumn="1" w:lastColumn="0" w:oddVBand="0" w:evenVBand="0" w:oddHBand="0" w:evenHBand="0" w:firstRowFirstColumn="0" w:firstRowLastColumn="0" w:lastRowFirstColumn="0" w:lastRowLastColumn="0"/>
+            <w:tcW w:w="443" w:type="pct"/>
+            <w:vAlign w:val="center"/>
+          </w:tcPr>
+          <w:p>
+            <w:pPr>
+              <w:jc w:val="center"/>
+              <w:rPr>
+                <w:rFonts w:cs="Times New Roman"/>
+                <w:sz w:val="24"/>
+                <w:szCs w:val="24"/>
+              </w:rPr>
+            </w:pPr>
+            <w:r>
+              <w:rPr>
+                <w:rFonts w:cs="Times New Roman"/>
+                <w:sz w:val="24"/>
+                <w:szCs w:val="24"/>
+              </w:rPr>
+              <w:t>14</w:t>
+            </w:r>
+          </w:p>
+        </w:tc>
+        <w:tc>
+          <w:tcPr>
+            <w:tcW w:w="903" w:type="pct"/>
+            <w:vAlign w:val="center"/>
+          </w:tcPr>
+          <w:p>
+            <w:pPr>
+              <w:jc w:val="right"/>
+              <w:cnfStyle w:val="000000000000" w:firstRow="0" w:lastRow="0" w:firstColumn="0" w:lastColumn="0" w:oddVBand="0" w:evenVBand="0" w:oddHBand="0" w:evenHBand="0" w:firstRowFirstColumn="0" w:firstRowLastColumn="0" w:lastRowFirstColumn="0" w:lastRowLastColumn="0"/>
+              <w:rPr>
+                <w:rFonts w:cs="Times New Roman"/>
+                <w:sz w:val="24"/>
+                <w:szCs w:val="24"/>
+              </w:rPr>
+            </w:pPr>
+            <w:r>
+              <w:rPr>
+                <w:rFonts w:cs="Times New Roman"/>
+                <w:sz w:val="24"/>
+                <w:szCs w:val="24"/>
+              </w:rPr>
+              <w:t>AddressSelect</w:t>
+            </w:r>
+          </w:p>
+        </w:tc>
+        <w:tc>
+          <w:tcPr>
+            <w:tcW w:w="833" w:type="pct"/>
+            <w:vAlign w:val="center"/>
+          </w:tcPr>
+          <w:p>
+            <w:pPr>
+              <w:jc w:val="center"/>
+              <w:cnfStyle w:val="000000000000" w:firstRow="0" w:lastRow="0" w:firstColumn="0" w:lastColumn="0" w:oddVBand="0" w:evenVBand="0" w:oddHBand="0" w:evenHBand="0" w:firstRowFirstColumn="0" w:firstRowLastColumn="0" w:lastRowFirstColumn="0" w:lastRowLastColumn="0"/>
+              <w:rPr>
+                <w:rFonts w:cs="Times New Roman"/>
+                <w:sz w:val="24"/>
+                <w:szCs w:val="24"/>
+              </w:rPr>
+            </w:pPr>
+            <w:r>
+              <w:rPr>
+                <w:rFonts w:cs="Times New Roman"/>
+              </w:rPr>
+              <w:t>(</w:t>
+            </w:r>
+            <w:r>
+              <w:rPr>
+                <w:rFonts w:cs="Times New Roman"/>
+                <w:sz w:val="24"/>
+                <w:szCs w:val="24"/>
+              </w:rPr>
+              <w:t>0)</w:t>
+            </w:r>
+          </w:p>
+        </w:tc>
+        <w:tc>
+          <w:tcPr>
+            <w:tcW w:w="955" w:type="pct"/>
+            <w:vAlign w:val="center"/>
+          </w:tcPr>
+          <w:p>
+            <w:pPr>
+              <w:jc w:val="center"/>
+              <w:cnfStyle w:val="000000000000" w:firstRow="0" w:lastRow="0" w:firstColumn="0" w:lastColumn="0" w:oddVBand="0" w:evenVBand="0" w:oddHBand="0" w:evenHBand="0" w:firstRowFirstColumn="0" w:firstRowLastColumn="0" w:lastRowFirstColumn="0" w:lastRowLastColumn="0"/>
+              <w:rPr>
+                <w:rFonts w:cs="Times New Roman"/>
+              </w:rPr>
+            </w:pPr>
+            <w:r>
+              <w:rPr>
+                <w:rFonts w:cs="Times New Roman"/>
+              </w:rPr>
+              <w:t>GPIO17</w:t>
+            </w:r>
+          </w:p>
+        </w:tc>
+        <w:tc>
+          <w:tcPr>
+            <w:tcW w:w="955" w:type="pct"/>
+            <w:vAlign w:val="center"/>
+          </w:tcPr>
+          <w:p>
+            <w:pPr>
+              <w:jc w:val="center"/>
+              <w:cnfStyle w:val="000000000000" w:firstRow="0" w:lastRow="0" w:firstColumn="0" w:lastColumn="0" w:oddVBand="0" w:evenVBand="0" w:oddHBand="0" w:evenHBand="0" w:firstRowFirstColumn="0" w:firstRowLastColumn="0" w:lastRowFirstColumn="0" w:lastRowLastColumn="0"/>
+              <w:rPr>
+                <w:rFonts w:cs="Times New Roman"/>
+                <w:sz w:val="24"/>
+                <w:szCs w:val="24"/>
+              </w:rPr>
+            </w:pPr>
+            <w:r>
+              <w:rPr>
+                <w:rFonts w:cs="Times New Roman"/>
+                <w:sz w:val="24"/>
+                <w:szCs w:val="24"/>
+              </w:rPr>
+              <w:t>AR3</w:t>
+            </w:r>
+          </w:p>
+        </w:tc>
+        <w:tc>
+          <w:tcPr>
+            <w:tcW w:w="911" w:type="pct"/>
+            <w:gridSpan w:val="2"/>
+            <w:vAlign w:val="center"/>
+          </w:tcPr>
+          <w:p>
+            <w:pPr>
+              <w:jc w:val="center"/>
+              <w:cnfStyle w:val="000000000000" w:firstRow="0" w:lastRow="0" w:firstColumn="0" w:lastColumn="0" w:oddVBand="0" w:evenVBand="0" w:oddHBand="0" w:evenHBand="0" w:firstRowFirstColumn="0" w:firstRowLastColumn="0" w:lastRowFirstColumn="0" w:lastRowLastColumn="0"/>
+              <w:rPr>
+                <w:rFonts w:cs="Times New Roman"/>
+              </w:rPr>
+            </w:pPr>
+            <w:r>
+              <w:rPr>
+                <w:rFonts w:cs="Times New Roman"/>
+              </w:rPr>
+              <w:t>V13</w:t>
+            </w:r>
+          </w:p>
+        </w:tc>
+      </w:tr>
+    </w:tbl>
     <w:p/>
     <w:p/>
     <w:p>
@@ -5115,33 +7630,33 @@
             <w:r>
               <w:rPr>
                 <w:rFonts w:cs="Times New Roman"/>
+              </w:rPr>
+              <w:t>N/A</w:t>
+            </w:r>
+          </w:p>
+        </w:tc>
+        <w:tc>
+          <w:tcPr>
+            <w:tcW w:w="955" w:type="pct"/>
+            <w:vAlign w:val="center"/>
+          </w:tcPr>
+          <w:p>
+            <w:pPr>
+              <w:jc w:val="center"/>
+              <w:cnfStyle w:val="000000000000" w:firstRow="0" w:lastRow="0" w:firstColumn="0" w:lastColumn="0" w:oddVBand="0" w:evenVBand="0" w:oddHBand="0" w:evenHBand="0" w:firstRowFirstColumn="0" w:firstRowLastColumn="0" w:lastRowFirstColumn="0" w:lastRowLastColumn="0"/>
+              <w:rPr>
+                <w:rFonts w:cs="Times New Roman"/>
+                <w:sz w:val="24"/>
+                <w:szCs w:val="24"/>
+              </w:rPr>
+            </w:pPr>
+            <w:r>
+              <w:rPr>
+                <w:rFonts w:cs="Times New Roman"/>
                 <w:sz w:val="24"/>
                 <w:szCs w:val="24"/>
               </w:rPr>
               <w:t>LD3</w:t>
-            </w:r>
-          </w:p>
-        </w:tc>
-        <w:tc>
-          <w:tcPr>
-            <w:tcW w:w="955" w:type="pct"/>
-            <w:vAlign w:val="center"/>
-          </w:tcPr>
-          <w:p>
-            <w:pPr>
-              <w:jc w:val="center"/>
-              <w:cnfStyle w:val="000000000000" w:firstRow="0" w:lastRow="0" w:firstColumn="0" w:lastColumn="0" w:oddVBand="0" w:evenVBand="0" w:oddHBand="0" w:evenHBand="0" w:firstRowFirstColumn="0" w:firstRowLastColumn="0" w:lastRowFirstColumn="0" w:lastRowLastColumn="0"/>
-              <w:rPr>
-                <w:rFonts w:cs="Times New Roman"/>
-                <w:sz w:val="24"/>
-                <w:szCs w:val="24"/>
-              </w:rPr>
-            </w:pPr>
-            <w:r>
-              <w:rPr>
-                <w:rFonts w:cs="Times New Roman"/>
-              </w:rPr>
-              <w:t>M14</w:t>
             </w:r>
           </w:p>
         </w:tc>
@@ -5163,7 +7678,7 @@
               <w:rPr>
                 <w:rFonts w:cs="Times New Roman"/>
               </w:rPr>
-              <w:t>N/A</w:t>
+              <w:t>M14</w:t>
             </w:r>
           </w:p>
         </w:tc>
@@ -5263,33 +7778,33 @@
             <w:r>
               <w:rPr>
                 <w:rFonts w:cs="Times New Roman"/>
+              </w:rPr>
+              <w:t>N/A</w:t>
+            </w:r>
+          </w:p>
+        </w:tc>
+        <w:tc>
+          <w:tcPr>
+            <w:tcW w:w="955" w:type="pct"/>
+            <w:vAlign w:val="center"/>
+          </w:tcPr>
+          <w:p>
+            <w:pPr>
+              <w:jc w:val="center"/>
+              <w:cnfStyle w:val="000000100000" w:firstRow="0" w:lastRow="0" w:firstColumn="0" w:lastColumn="0" w:oddVBand="0" w:evenVBand="0" w:oddHBand="1" w:evenHBand="0" w:firstRowFirstColumn="0" w:firstRowLastColumn="0" w:lastRowFirstColumn="0" w:lastRowLastColumn="0"/>
+              <w:rPr>
+                <w:rFonts w:cs="Times New Roman"/>
+                <w:sz w:val="24"/>
+                <w:szCs w:val="24"/>
+              </w:rPr>
+            </w:pPr>
+            <w:r>
+              <w:rPr>
+                <w:rFonts w:cs="Times New Roman"/>
                 <w:sz w:val="24"/>
                 <w:szCs w:val="24"/>
               </w:rPr>
               <w:t>LD2</w:t>
-            </w:r>
-          </w:p>
-        </w:tc>
-        <w:tc>
-          <w:tcPr>
-            <w:tcW w:w="955" w:type="pct"/>
-            <w:vAlign w:val="center"/>
-          </w:tcPr>
-          <w:p>
-            <w:pPr>
-              <w:jc w:val="center"/>
-              <w:cnfStyle w:val="000000100000" w:firstRow="0" w:lastRow="0" w:firstColumn="0" w:lastColumn="0" w:oddVBand="0" w:evenVBand="0" w:oddHBand="1" w:evenHBand="0" w:firstRowFirstColumn="0" w:firstRowLastColumn="0" w:lastRowFirstColumn="0" w:lastRowLastColumn="0"/>
-              <w:rPr>
-                <w:rFonts w:cs="Times New Roman"/>
-                <w:sz w:val="24"/>
-                <w:szCs w:val="24"/>
-              </w:rPr>
-            </w:pPr>
-            <w:r>
-              <w:rPr>
-                <w:rFonts w:cs="Times New Roman"/>
-              </w:rPr>
-              <w:t>N16</w:t>
             </w:r>
           </w:p>
         </w:tc>
@@ -5311,7 +7826,7 @@
               <w:rPr>
                 <w:rFonts w:cs="Times New Roman"/>
               </w:rPr>
-              <w:t>N/A</w:t>
+              <w:t>N16</w:t>
             </w:r>
           </w:p>
         </w:tc>
@@ -5408,33 +7923,33 @@
             <w:r>
               <w:rPr>
                 <w:rFonts w:cs="Times New Roman"/>
+              </w:rPr>
+              <w:t>N/A</w:t>
+            </w:r>
+          </w:p>
+        </w:tc>
+        <w:tc>
+          <w:tcPr>
+            <w:tcW w:w="955" w:type="pct"/>
+            <w:vAlign w:val="center"/>
+          </w:tcPr>
+          <w:p>
+            <w:pPr>
+              <w:jc w:val="center"/>
+              <w:cnfStyle w:val="000000000000" w:firstRow="0" w:lastRow="0" w:firstColumn="0" w:lastColumn="0" w:oddVBand="0" w:evenVBand="0" w:oddHBand="0" w:evenHBand="0" w:firstRowFirstColumn="0" w:firstRowLastColumn="0" w:lastRowFirstColumn="0" w:lastRowLastColumn="0"/>
+              <w:rPr>
+                <w:rFonts w:cs="Times New Roman"/>
+                <w:sz w:val="24"/>
+                <w:szCs w:val="24"/>
+              </w:rPr>
+            </w:pPr>
+            <w:r>
+              <w:rPr>
+                <w:rFonts w:cs="Times New Roman"/>
                 <w:sz w:val="24"/>
                 <w:szCs w:val="24"/>
               </w:rPr>
               <w:t>LD1</w:t>
-            </w:r>
-          </w:p>
-        </w:tc>
-        <w:tc>
-          <w:tcPr>
-            <w:tcW w:w="955" w:type="pct"/>
-            <w:vAlign w:val="center"/>
-          </w:tcPr>
-          <w:p>
-            <w:pPr>
-              <w:jc w:val="center"/>
-              <w:cnfStyle w:val="000000000000" w:firstRow="0" w:lastRow="0" w:firstColumn="0" w:lastColumn="0" w:oddVBand="0" w:evenVBand="0" w:oddHBand="0" w:evenHBand="0" w:firstRowFirstColumn="0" w:firstRowLastColumn="0" w:lastRowFirstColumn="0" w:lastRowLastColumn="0"/>
-              <w:rPr>
-                <w:rFonts w:cs="Times New Roman"/>
-                <w:sz w:val="24"/>
-                <w:szCs w:val="24"/>
-              </w:rPr>
-            </w:pPr>
-            <w:r>
-              <w:rPr>
-                <w:rFonts w:cs="Times New Roman"/>
-              </w:rPr>
-              <w:t>P14</w:t>
             </w:r>
           </w:p>
         </w:tc>
@@ -5456,7 +7971,7 @@
               <w:rPr>
                 <w:rFonts w:cs="Times New Roman"/>
               </w:rPr>
-              <w:t>N/A</w:t>
+              <w:t>P14</w:t>
             </w:r>
           </w:p>
         </w:tc>
@@ -5562,33 +8077,33 @@
             <w:r>
               <w:rPr>
                 <w:rFonts w:cs="Times New Roman"/>
+              </w:rPr>
+              <w:t>N/A</w:t>
+            </w:r>
+          </w:p>
+        </w:tc>
+        <w:tc>
+          <w:tcPr>
+            <w:tcW w:w="955" w:type="pct"/>
+            <w:vAlign w:val="center"/>
+          </w:tcPr>
+          <w:p>
+            <w:pPr>
+              <w:jc w:val="center"/>
+              <w:cnfStyle w:val="000000100000" w:firstRow="0" w:lastRow="0" w:firstColumn="0" w:lastColumn="0" w:oddVBand="0" w:evenVBand="0" w:oddHBand="1" w:evenHBand="0" w:firstRowFirstColumn="0" w:firstRowLastColumn="0" w:lastRowFirstColumn="0" w:lastRowLastColumn="0"/>
+              <w:rPr>
+                <w:rFonts w:cs="Times New Roman"/>
+                <w:sz w:val="24"/>
+                <w:szCs w:val="24"/>
+              </w:rPr>
+            </w:pPr>
+            <w:r>
+              <w:rPr>
+                <w:rFonts w:cs="Times New Roman"/>
                 <w:sz w:val="24"/>
                 <w:szCs w:val="24"/>
               </w:rPr>
               <w:t>LD0</w:t>
-            </w:r>
-          </w:p>
-        </w:tc>
-        <w:tc>
-          <w:tcPr>
-            <w:tcW w:w="955" w:type="pct"/>
-            <w:vAlign w:val="center"/>
-          </w:tcPr>
-          <w:p>
-            <w:pPr>
-              <w:jc w:val="center"/>
-              <w:cnfStyle w:val="000000100000" w:firstRow="0" w:lastRow="0" w:firstColumn="0" w:lastColumn="0" w:oddVBand="0" w:evenVBand="0" w:oddHBand="1" w:evenHBand="0" w:firstRowFirstColumn="0" w:firstRowLastColumn="0" w:lastRowFirstColumn="0" w:lastRowLastColumn="0"/>
-              <w:rPr>
-                <w:rFonts w:cs="Times New Roman"/>
-                <w:sz w:val="24"/>
-                <w:szCs w:val="24"/>
-              </w:rPr>
-            </w:pPr>
-            <w:r>
-              <w:rPr>
-                <w:rFonts w:cs="Times New Roman"/>
-              </w:rPr>
-              <w:t>R14</w:t>
             </w:r>
           </w:p>
         </w:tc>
@@ -5610,7 +8125,7 @@
               <w:rPr>
                 <w:rFonts w:cs="Times New Roman"/>
               </w:rPr>
-              <w:t>N/A</w:t>
+              <w:t>R14</w:t>
             </w:r>
           </w:p>
         </w:tc>
@@ -12943,23 +15458,7 @@
                 <w:sz w:val="24"/>
                 <w:szCs w:val="24"/>
               </w:rPr>
-              <w:t>LD</w:t>
-            </w:r>
-            <w:r>
-              <w:rPr>
-                <w:rFonts w:cs="Times New Roman"/>
-                <w:sz w:val="24"/>
-                <w:szCs w:val="24"/>
-              </w:rPr>
-              <w:t>5</w:t>
-            </w:r>
-            <w:r>
-              <w:rPr>
-                <w:rFonts w:cs="Times New Roman"/>
-                <w:sz w:val="24"/>
-                <w:szCs w:val="24"/>
-              </w:rPr>
-              <w:t xml:space="preserve"> Blue</w:t>
+              <w:t>LD5 Blue</w:t>
             </w:r>
           </w:p>
         </w:tc>
@@ -17635,6 +20134,106 @@
       <w:u w:val="single"/>
     </w:rPr>
   </w:style>
+  <w:style w:type="character" w:styleId="CommentReference">
+    <w:name w:val="annotation reference"/>
+    <w:basedOn w:val="DefaultParagraphFont"/>
+    <w:uiPriority w:val="99"/>
+    <w:semiHidden/>
+    <w:unhideWhenUsed/>
+    <w:rsid w:val="002E7B73"/>
+    <w:rPr>
+      <w:sz w:val="16"/>
+      <w:szCs w:val="16"/>
+    </w:rPr>
+  </w:style>
+  <w:style w:type="paragraph" w:styleId="CommentText">
+    <w:name w:val="annotation text"/>
+    <w:basedOn w:val="Normal"/>
+    <w:link w:val="CommentTextChar"/>
+    <w:uiPriority w:val="99"/>
+    <w:semiHidden/>
+    <w:unhideWhenUsed/>
+    <w:rsid w:val="002E7B73"/>
+    <w:pPr>
+      <w:spacing w:line="240" w:lineRule="auto"/>
+    </w:pPr>
+    <w:rPr>
+      <w:sz w:val="20"/>
+      <w:szCs w:val="20"/>
+    </w:rPr>
+  </w:style>
+  <w:style w:type="character" w:customStyle="1" w:styleId="CommentTextChar">
+    <w:name w:val="Comment Text Char"/>
+    <w:basedOn w:val="DefaultParagraphFont"/>
+    <w:link w:val="CommentText"/>
+    <w:uiPriority w:val="99"/>
+    <w:semiHidden/>
+    <w:rsid w:val="002E7B73"/>
+    <w:rPr>
+      <w:rFonts w:ascii="Times New Roman" w:hAnsi="Times New Roman"/>
+      <w:sz w:val="20"/>
+      <w:szCs w:val="20"/>
+    </w:rPr>
+  </w:style>
+  <w:style w:type="paragraph" w:styleId="CommentSubject">
+    <w:name w:val="annotation subject"/>
+    <w:basedOn w:val="CommentText"/>
+    <w:next w:val="CommentText"/>
+    <w:link w:val="CommentSubjectChar"/>
+    <w:uiPriority w:val="99"/>
+    <w:semiHidden/>
+    <w:unhideWhenUsed/>
+    <w:rsid w:val="002E7B73"/>
+    <w:rPr>
+      <w:b/>
+      <w:bCs/>
+    </w:rPr>
+  </w:style>
+  <w:style w:type="character" w:customStyle="1" w:styleId="CommentSubjectChar">
+    <w:name w:val="Comment Subject Char"/>
+    <w:basedOn w:val="CommentTextChar"/>
+    <w:link w:val="CommentSubject"/>
+    <w:uiPriority w:val="99"/>
+    <w:semiHidden/>
+    <w:rsid w:val="002E7B73"/>
+    <w:rPr>
+      <w:rFonts w:ascii="Times New Roman" w:hAnsi="Times New Roman"/>
+      <w:b/>
+      <w:bCs/>
+      <w:sz w:val="20"/>
+      <w:szCs w:val="20"/>
+    </w:rPr>
+  </w:style>
+  <w:style w:type="paragraph" w:styleId="BalloonText">
+    <w:name w:val="Balloon Text"/>
+    <w:basedOn w:val="Normal"/>
+    <w:link w:val="BalloonTextChar"/>
+    <w:uiPriority w:val="99"/>
+    <w:semiHidden/>
+    <w:unhideWhenUsed/>
+    <w:rsid w:val="002E7B73"/>
+    <w:pPr>
+      <w:spacing w:after="0" w:line="240" w:lineRule="auto"/>
+    </w:pPr>
+    <w:rPr>
+      <w:rFonts w:ascii="Segoe UI" w:hAnsi="Segoe UI" w:cs="Segoe UI"/>
+      <w:sz w:val="18"/>
+      <w:szCs w:val="18"/>
+    </w:rPr>
+  </w:style>
+  <w:style w:type="character" w:customStyle="1" w:styleId="BalloonTextChar">
+    <w:name w:val="Balloon Text Char"/>
+    <w:basedOn w:val="DefaultParagraphFont"/>
+    <w:link w:val="BalloonText"/>
+    <w:uiPriority w:val="99"/>
+    <w:semiHidden/>
+    <w:rsid w:val="002E7B73"/>
+    <w:rPr>
+      <w:rFonts w:ascii="Segoe UI" w:hAnsi="Segoe UI" w:cs="Segoe UI"/>
+      <w:sz w:val="18"/>
+      <w:szCs w:val="18"/>
+    </w:rPr>
+  </w:style>
 </w:styles>
 </file>
 

</xml_diff>